<commit_message>
maj rapport / deplacement fichiers
</commit_message>
<xml_diff>
--- a/documents/rapport.docx
+++ b/documents/rapport.docx
@@ -69,6 +69,7 @@
                 <w:dataBinding w:prefixMappings="xmlns:ns0='http://schemas.openxmlformats.org/package/2006/metadata/core-properties' xmlns:ns1='http://purl.org/dc/elements/1.1/'" w:xpath="/ns0:coreProperties[1]/ns1:title[1]" w:storeItemID="{6C3C8BC8-F283-45AE-878A-BAB7291924A1}"/>
                 <w:text/>
               </w:sdtPr>
+              <w:sdtEndPr/>
               <w:sdtContent>
                 <w:tc>
                   <w:tcPr>
@@ -122,6 +123,7 @@
                 <w:dataBinding w:prefixMappings="xmlns:ns0='http://schemas.openxmlformats.org/package/2006/metadata/core-properties' xmlns:ns1='http://purl.org/dc/elements/1.1/'" w:xpath="/ns0:coreProperties[1]/ns1:subject[1]" w:storeItemID="{6C3C8BC8-F283-45AE-878A-BAB7291924A1}"/>
                 <w:text/>
               </w:sdtPr>
+              <w:sdtEndPr/>
               <w:sdtContent>
                 <w:tc>
                   <w:tcPr>
@@ -197,6 +199,7 @@
                 <w:dataBinding w:prefixMappings="xmlns:ns0='http://schemas.openxmlformats.org/package/2006/metadata/core-properties' xmlns:ns1='http://purl.org/dc/elements/1.1/'" w:xpath="/ns0:coreProperties[1]/ns1:creator[1]" w:storeItemID="{6C3C8BC8-F283-45AE-878A-BAB7291924A1}"/>
                 <w:text/>
               </w:sdtPr>
+              <w:sdtEndPr/>
               <w:sdtContent>
                 <w:tc>
                   <w:tcPr>
@@ -293,10 +296,7 @@
             </w:tc>
           </w:tr>
         </w:tbl>
-        <w:p>
-          <w:bookmarkStart w:id="0" w:name="_GoBack"/>
-          <w:bookmarkEnd w:id="0"/>
-        </w:p>
+        <w:p/>
         <w:p/>
         <w:tbl>
           <w:tblPr>
@@ -345,7 +345,7 @@
           <w:docGrid w:linePitch="360"/>
         </w:sectPr>
       </w:pPr>
-      <w:bookmarkStart w:id="1" w:name="_Toc372303823"/>
+      <w:bookmarkStart w:id="0" w:name="_Toc372303823"/>
     </w:p>
     <w:p>
       <w:pPr>
@@ -376,14 +376,14 @@
       <w:r>
         <w:br/>
       </w:r>
-      <w:bookmarkStart w:id="2" w:name="_Toc421566658"/>
+      <w:bookmarkStart w:id="1" w:name="_Toc421566658"/>
       <w:r>
         <w:t>R</w:t>
       </w:r>
       <w:r>
         <w:t>emerciements</w:t>
       </w:r>
-      <w:bookmarkEnd w:id="2"/>
+      <w:bookmarkEnd w:id="1"/>
     </w:p>
     <w:p>
       <w:r>
@@ -436,7 +436,7 @@
         <w:lastRenderedPageBreak/>
         <w:t>Table des matières</w:t>
       </w:r>
-      <w:bookmarkEnd w:id="1"/>
+      <w:bookmarkEnd w:id="0"/>
     </w:p>
     <w:p>
       <w:pPr>
@@ -446,8 +446,8 @@
         </w:rPr>
       </w:pPr>
     </w:p>
-    <w:bookmarkStart w:id="3" w:name="_Toc372303824"/>
-    <w:bookmarkStart w:id="4" w:name="_Toc373415399"/>
+    <w:bookmarkStart w:id="2" w:name="_Toc372303824"/>
+    <w:bookmarkStart w:id="3" w:name="_Toc373415399"/>
     <w:p>
       <w:pPr>
         <w:pStyle w:val="TM1"/>
@@ -2383,64 +2383,396 @@
       <w:pPr>
         <w:pStyle w:val="Titre"/>
       </w:pPr>
-      <w:bookmarkStart w:id="5" w:name="_Présentation_du_projet"/>
-      <w:bookmarkStart w:id="6" w:name="_Toc421566659"/>
+      <w:bookmarkStart w:id="4" w:name="_Présentation_du_projet"/>
+      <w:bookmarkStart w:id="5" w:name="_Toc421566659"/>
+      <w:bookmarkEnd w:id="2"/>
       <w:bookmarkEnd w:id="3"/>
       <w:bookmarkEnd w:id="4"/>
-      <w:bookmarkEnd w:id="5"/>
       <w:r>
         <w:lastRenderedPageBreak/>
         <w:t xml:space="preserve">Présentation du </w:t>
       </w:r>
       <w:r>
         <w:t>projet</w:t>
+      </w:r>
+      <w:bookmarkEnd w:id="5"/>
+    </w:p>
+    <w:p>
+      <w:pPr>
+        <w:pStyle w:val="Titre1"/>
+      </w:pPr>
+      <w:bookmarkStart w:id="6" w:name="_Toc421566660"/>
+      <w:r>
+        <w:t>Origine du projet</w:t>
       </w:r>
       <w:bookmarkEnd w:id="6"/>
     </w:p>
     <w:p>
+      <w:r>
+        <w:t>Dans le cadre de notre projet de première année à l’ISIMA, nous avons choisi de développer un programme de contrôle d’avatar 3D par une Kinect. Ce projet s’inscrit dans la continuité du cours de réalité virtuelle d</w:t>
+      </w:r>
+      <w:r>
+        <w:t xml:space="preserve">e deuxième année de </w:t>
+      </w:r>
+      <w:proofErr w:type="spellStart"/>
+      <w:r>
+        <w:t>Prep’ISIMA</w:t>
+      </w:r>
+      <w:proofErr w:type="spellEnd"/>
+      <w:r>
+        <w:t>.</w:t>
+      </w:r>
+    </w:p>
+    <w:p>
+      <w:r>
+        <w:t>L’objectif sera donc de réussir à animer à l’écran un personnage (humanoïde) grâce aux mouvements de l’utilisateur numérisés par le capteur Kinect. Il s’agira donc dans un premier temps de développer un programme sous Processing capable de mettre en œuvre un tel mécanisme.</w:t>
+      </w:r>
+    </w:p>
+    <w:p>
       <w:pPr>
         <w:pStyle w:val="Titre1"/>
       </w:pPr>
-      <w:bookmarkStart w:id="7" w:name="_Toc421566660"/>
-      <w:r>
-        <w:t>Origine du projet</w:t>
+      <w:bookmarkStart w:id="7" w:name="_Toc421566661"/>
+      <w:r>
+        <w:t>Etude préliminaire du projet</w:t>
       </w:r>
       <w:bookmarkEnd w:id="7"/>
     </w:p>
     <w:p>
       <w:r>
-        <w:t xml:space="preserve">Dans le cadre de notre projet de première année à l’ISIMA, nous avons choisi de développer un programme de contrôle d’avatar 3D par une Kinect. Ce projet s’inscrit dans la continuité du cours de réalité virtuelle de deuxième année de </w:t>
-      </w:r>
-      <w:proofErr w:type="spellStart"/>
-      <w:r>
-        <w:t>Prep’ISIMA</w:t>
-      </w:r>
-      <w:proofErr w:type="spellEnd"/>
-      <w:r>
-        <w:t xml:space="preserve">. </w:t>
+        <w:t xml:space="preserve">Ce projet est beaucoup plus conséquent qu’il ne pouvait le laisser paraître. En effet, il faut tout d’abord s’approprier le matériel : des capteurs propriétaires avec des compatibilités parfois limitées avec certaines technologies. Il convient donc d’étudier toutes les possibilités offertes par le matériel. </w:t>
       </w:r>
     </w:p>
     <w:p>
       <w:r>
-        <w:t xml:space="preserve">L’objectif sera donc de réussir à animer à l’écran un personnage (humanoïde) grâce aux mouvements de l’utilisateur numérisés par le capteur Kinect. Il s’agira donc dans un premier temps de développer un programme sous </w:t>
+        <w:t>Ensuite afin d’avoir une compatibilité reconnue avec les technologies informatiques nous avons décidé d’utiliser la bibliothèque Processing, en effet cette bibliothèque nous est familière et c’est un bon compromis entre haut niveau de programmation et programmation précise. Il existe aussi Processing sous forme d’environnement de développement toutefois pour des raisons de</w:t>
+      </w:r>
+      <w:r>
+        <w:t xml:space="preserve"> confort de développement il a été décidé d’utiliser Eclipse afin d’avoir accès aux différents outils qu’il propose.</w:t>
+      </w:r>
+      <w:r>
+        <w:t xml:space="preserve"> Afin d’utiliser Processing correctement dans Eclipse il nous a été nécessaire d’installer le plugin </w:t>
       </w:r>
       <w:proofErr w:type="spellStart"/>
       <w:r>
-        <w:t>Processing</w:t>
+        <w:t>Proclipsing</w:t>
       </w:r>
       <w:proofErr w:type="spellEnd"/>
       <w:r>
-        <w:t xml:space="preserve"> capable de mettre en œuvre un tel mécanisme.</w:t>
+        <w:t>, cette démarche est expliquée plus en détail en annexe.</w:t>
       </w:r>
     </w:p>
     <w:p>
+      <w:r>
+        <w:t>Une fois tout ceci en place il nous a fallu ajouter les bibliothèques annexes pour l’utilisation du matériel à savoir SimpleOpenNi et KinectPV2. Les problèmes ont été nombreux avant de pouvoir compiler un exécutable. Mais après avoir obtenu une version patchée des bibliothèques, la compilation et l’exécution du programme était possible.</w:t>
+      </w:r>
+    </w:p>
+    <w:p>
+      <w:r>
+        <w:t>Alors il nous a fallu rechercher le meilleur moyen de représenter des personnages virtuels et ensuite de les animées</w:t>
+      </w:r>
+      <w:r>
+        <w:t>, grâce à une animation squelettale</w:t>
+      </w:r>
+      <w:r>
+        <w:t>. La modélisation des données a été dans ce projet la partie majeure et a demandé beaucoup de recherches.</w:t>
+      </w:r>
+    </w:p>
+    <w:p>
+      <w:r>
+        <w:t>Enfin, quand notre objectif initial a été atteint, nous nous sommes</w:t>
+      </w:r>
+      <w:r>
+        <w:t xml:space="preserve"> appliqués à mettre en place des optimisations et améliorations de notre premier algorithme d’animation naïf.</w:t>
+      </w:r>
+    </w:p>
+    <w:p>
       <w:pPr>
         <w:pStyle w:val="Titre1"/>
       </w:pPr>
-      <w:bookmarkStart w:id="8" w:name="_Toc421566661"/>
-      <w:r>
-        <w:t>Etude préliminaire du projet</w:t>
-      </w:r>
+      <w:r>
+        <w:lastRenderedPageBreak/>
+        <w:t>Présentation du programme</w:t>
+      </w:r>
+    </w:p>
+    <w:p>
+      <w:r>
+        <w:t xml:space="preserve">Le programme principal contenu dans le fichier </w:t>
+      </w:r>
+      <w:proofErr w:type="spellStart"/>
+      <w:r>
+        <w:t>ZZavatar.pde</w:t>
+      </w:r>
+      <w:proofErr w:type="spellEnd"/>
+      <w:r>
+        <w:t>/ZZavatar.java est un programme mono-utilisateur repérant l’utilisateur à l’aide d’un capteur Kinect (version 1 ou 2 indifféremment). Les mouvements de cet utilisateur sont retranscrits à l’écran au travers d’une modélisation 3D d’un personnage humanoïde (ou non) grâce à notre algorithme de contrôle.</w:t>
+      </w:r>
+    </w:p>
+    <w:p>
+      <w:r>
+        <w:t>Un contrôle plus classique du programme est possible :</w:t>
+      </w:r>
+    </w:p>
+    <w:p>
+      <w:pPr>
+        <w:pStyle w:val="Paragraphedeliste"/>
+        <w:numPr>
+          <w:ilvl w:val="0"/>
+          <w:numId w:val="30"/>
+        </w:numPr>
+      </w:pPr>
+      <w:r>
+        <w:t>Les touches directionnelles, ‘+’ et ‘-‘ permettent de contrôler une caméra orientées sur le personnage ;</w:t>
+      </w:r>
+    </w:p>
+    <w:p>
+      <w:pPr>
+        <w:pStyle w:val="Paragraphedeliste"/>
+        <w:numPr>
+          <w:ilvl w:val="0"/>
+          <w:numId w:val="30"/>
+        </w:numPr>
+      </w:pPr>
+      <w:r>
+        <w:t>La touche ‘s’, ou suivant, permet de passer au modèle suivant ;</w:t>
+      </w:r>
+    </w:p>
+    <w:p>
+      <w:pPr>
+        <w:pStyle w:val="Paragraphedeliste"/>
+        <w:numPr>
+          <w:ilvl w:val="0"/>
+          <w:numId w:val="30"/>
+        </w:numPr>
+      </w:pPr>
+      <w:r>
+        <w:t>La touche ‘</w:t>
+      </w:r>
+      <w:r>
+        <w:t xml:space="preserve">d’ permet d’activer un mode </w:t>
+      </w:r>
+      <w:proofErr w:type="spellStart"/>
+      <w:r>
+        <w:t>debug</w:t>
+      </w:r>
+      <w:proofErr w:type="spellEnd"/>
+      <w:r>
+        <w:t> ;</w:t>
+      </w:r>
+    </w:p>
+    <w:p>
+      <w:pPr>
+        <w:pStyle w:val="Paragraphedeliste"/>
+        <w:numPr>
+          <w:ilvl w:val="0"/>
+          <w:numId w:val="30"/>
+        </w:numPr>
+      </w:pPr>
+      <w:r>
+        <w:t>La touche ‘f’ permet de changer le fond de la scène ;</w:t>
+      </w:r>
+    </w:p>
+    <w:p>
+      <w:pPr>
+        <w:pStyle w:val="Paragraphedeliste"/>
+        <w:numPr>
+          <w:ilvl w:val="0"/>
+          <w:numId w:val="30"/>
+        </w:numPr>
+      </w:pPr>
+      <w:r>
+        <w:t>La touche ‘g’ permet d’activer/désactiver le fond.</w:t>
+      </w:r>
+    </w:p>
+    <w:p>
+      <w:r>
+        <w:t xml:space="preserve">La gestion des </w:t>
+      </w:r>
+      <w:proofErr w:type="spellStart"/>
+      <w:r>
+        <w:t>Kinects</w:t>
+      </w:r>
+      <w:proofErr w:type="spellEnd"/>
+      <w:r>
+        <w:t xml:space="preserve"> est gérée par les classes ZZkinectV1 et ZZkinectV2 qui sont toutes les deux soumises à l’interface </w:t>
+      </w:r>
+      <w:proofErr w:type="spellStart"/>
+      <w:r>
+        <w:t>ZZkinect</w:t>
+      </w:r>
+      <w:proofErr w:type="spellEnd"/>
+      <w:r>
+        <w:t xml:space="preserve"> ce qui nous a permis d’utiliser indifféremment l’une ou l’autre dans le code principal.</w:t>
+      </w:r>
+    </w:p>
+    <w:p>
+      <w:r>
+        <w:t xml:space="preserve">La gestion du modèle 3D est faite par la classe </w:t>
+      </w:r>
+      <w:proofErr w:type="spellStart"/>
+      <w:r>
+        <w:t>ZZModel</w:t>
+      </w:r>
+      <w:proofErr w:type="spellEnd"/>
+      <w:r>
+        <w:t xml:space="preserve">, celle du squelette par </w:t>
+      </w:r>
+      <w:proofErr w:type="spellStart"/>
+      <w:r>
+        <w:t>ZZkeleton</w:t>
+      </w:r>
+      <w:proofErr w:type="spellEnd"/>
+      <w:r>
+        <w:t xml:space="preserve"> et les textures par </w:t>
+      </w:r>
+      <w:proofErr w:type="spellStart"/>
+      <w:r>
+        <w:t>ZZMaterial</w:t>
+      </w:r>
+      <w:proofErr w:type="spellEnd"/>
+      <w:r>
+        <w:t>. Ces trois classes sont une partie majeure du traitement des données et du projet, tout le projet repose sur cette modélisation.</w:t>
+      </w:r>
+    </w:p>
+    <w:p>
+      <w:r>
+        <w:t xml:space="preserve">La classe </w:t>
+      </w:r>
+      <w:proofErr w:type="spellStart"/>
+      <w:r>
+        <w:t>ZZbackground</w:t>
+      </w:r>
+      <w:proofErr w:type="spellEnd"/>
+      <w:r>
+        <w:t xml:space="preserve"> gère quant à elle l’utilisation du fond d’écran.</w:t>
+      </w:r>
+    </w:p>
+    <w:p>
+      <w:r>
+        <w:t xml:space="preserve">Les classes </w:t>
+      </w:r>
+      <w:proofErr w:type="spellStart"/>
+      <w:r>
+        <w:t>ZZector</w:t>
+      </w:r>
+      <w:proofErr w:type="spellEnd"/>
+      <w:r>
+        <w:t xml:space="preserve">, </w:t>
+      </w:r>
+      <w:proofErr w:type="spellStart"/>
+      <w:r>
+        <w:t>ZZertex</w:t>
+      </w:r>
+      <w:proofErr w:type="spellEnd"/>
+      <w:r>
+        <w:t xml:space="preserve"> et </w:t>
+      </w:r>
+      <w:proofErr w:type="spellStart"/>
+      <w:r>
+        <w:t>ZZoint</w:t>
+      </w:r>
+      <w:proofErr w:type="spellEnd"/>
+      <w:r>
+        <w:t xml:space="preserve"> sont des versions plus ou moins spécialisées de la classe </w:t>
+      </w:r>
+      <w:proofErr w:type="spellStart"/>
+      <w:r>
+        <w:t>PVector</w:t>
+      </w:r>
+      <w:proofErr w:type="spellEnd"/>
+      <w:r>
+        <w:t xml:space="preserve"> de Processing. Chacune de ces classes possèdent des méthodes et attributs qui </w:t>
+      </w:r>
+      <w:r>
+        <w:t>facilitent</w:t>
+      </w:r>
+      <w:r>
+        <w:t xml:space="preserve"> une partie du traitement :</w:t>
+      </w:r>
+    </w:p>
+    <w:p>
+      <w:pPr>
+        <w:pStyle w:val="Paragraphedeliste"/>
+        <w:numPr>
+          <w:ilvl w:val="0"/>
+          <w:numId w:val="30"/>
+        </w:numPr>
+      </w:pPr>
+      <w:proofErr w:type="spellStart"/>
+      <w:r>
+        <w:t>ZZector</w:t>
+      </w:r>
+      <w:proofErr w:type="spellEnd"/>
+      <w:r>
+        <w:t xml:space="preserve"> est une classe mère de</w:t>
+      </w:r>
+      <w:r>
+        <w:t xml:space="preserve"> </w:t>
+      </w:r>
+      <w:proofErr w:type="spellStart"/>
+      <w:r>
+        <w:t>ZZoint</w:t>
+      </w:r>
+      <w:proofErr w:type="spellEnd"/>
+      <w:r>
+        <w:t xml:space="preserve"> et </w:t>
+      </w:r>
+      <w:proofErr w:type="spellStart"/>
+      <w:r>
+        <w:t>ZZertex</w:t>
+      </w:r>
+      <w:proofErr w:type="spellEnd"/>
+      <w:r>
+        <w:t> ;</w:t>
+      </w:r>
+    </w:p>
+    <w:p>
+      <w:pPr>
+        <w:pStyle w:val="Paragraphedeliste"/>
+        <w:numPr>
+          <w:ilvl w:val="0"/>
+          <w:numId w:val="30"/>
+        </w:numPr>
+      </w:pPr>
+      <w:proofErr w:type="spellStart"/>
+      <w:r>
+        <w:t>ZZoint</w:t>
+      </w:r>
+      <w:proofErr w:type="spellEnd"/>
+      <w:r>
+        <w:t xml:space="preserve"> est plutôt utilisé pour la gestion des joints du squelette des différents personnages/utilisateurs ;</w:t>
+      </w:r>
+    </w:p>
+    <w:p>
+      <w:pPr>
+        <w:pStyle w:val="Paragraphedeliste"/>
+        <w:numPr>
+          <w:ilvl w:val="0"/>
+          <w:numId w:val="30"/>
+        </w:numPr>
+      </w:pPr>
+      <w:proofErr w:type="spellStart"/>
+      <w:r>
+        <w:t>ZZertex</w:t>
+      </w:r>
+      <w:proofErr w:type="spellEnd"/>
+      <w:r>
+        <w:t xml:space="preserve"> (venant de vertex) est une spécialisation utile pour la gestion des sommets de maillages (modèles 3D).</w:t>
+      </w:r>
+    </w:p>
+    <w:p>
+      <w:r>
+        <w:t xml:space="preserve">Nous avons aussi une classe </w:t>
+      </w:r>
+      <w:proofErr w:type="spellStart"/>
+      <w:r>
+        <w:t>ZZfifo</w:t>
+      </w:r>
+      <w:proofErr w:type="spellEnd"/>
+      <w:r>
+        <w:t xml:space="preserve"> qui est une simple classe </w:t>
+      </w:r>
+      <w:bookmarkStart w:id="8" w:name="_GoBack"/>
       <w:bookmarkEnd w:id="8"/>
     </w:p>
     <w:p>
@@ -2459,12 +2791,10 @@
         <w:pStyle w:val="Titre1"/>
       </w:pPr>
       <w:bookmarkStart w:id="10" w:name="_Toc421566663"/>
-      <w:proofErr w:type="spellStart"/>
       <w:r>
         <w:t>Processing</w:t>
       </w:r>
       <w:bookmarkEnd w:id="10"/>
-      <w:proofErr w:type="spellEnd"/>
     </w:p>
     <w:p>
       <w:pPr>
@@ -2488,6 +2818,7 @@
       <w:r>
         <w:rPr>
           <w:noProof/>
+          <w:lang w:eastAsia="fr-FR"/>
         </w:rPr>
         <w:drawing>
           <wp:inline distT="0" distB="0" distL="0" distR="0" wp14:anchorId="7B81F3C9" wp14:editId="43724DB8">
@@ -3134,15 +3465,7 @@
       <w:bookmarkStart w:id="30" w:name="_Toc421566683"/>
       <w:r>
         <w:lastRenderedPageBreak/>
-        <w:t xml:space="preserve">Utilisation de </w:t>
-      </w:r>
-      <w:proofErr w:type="spellStart"/>
-      <w:r>
-        <w:t>Processing</w:t>
-      </w:r>
-      <w:proofErr w:type="spellEnd"/>
-      <w:r>
-        <w:t xml:space="preserve"> sous Eclipse</w:t>
+        <w:t>Utilisation de Processing sous Eclipse</w:t>
       </w:r>
       <w:bookmarkEnd w:id="30"/>
     </w:p>
@@ -3187,6 +3510,7 @@
         <w:docPartUnique/>
       </w:docPartObj>
     </w:sdtPr>
+    <w:sdtEndPr/>
     <w:sdtContent>
       <w:p>
         <w:pPr>
@@ -3206,7 +3530,7 @@
           <w:rPr>
             <w:noProof/>
           </w:rPr>
-          <w:t>3</w:t>
+          <w:t>10</w:t>
         </w:r>
         <w:r>
           <w:fldChar w:fldCharType="end"/>
@@ -3234,6 +3558,7 @@
         <w:dataBinding w:prefixMappings="xmlns:ns0='http://purl.org/dc/elements/1.1/' xmlns:ns1='http://schemas.openxmlformats.org/package/2006/metadata/core-properties' " w:xpath="/ns1:coreProperties[1]/ns0:title[1]" w:storeItemID="{6C3C8BC8-F283-45AE-878A-BAB7291924A1}"/>
         <w:text/>
       </w:sdtPr>
+      <w:sdtEndPr/>
       <w:sdtContent>
         <w:r>
           <w:rPr>
@@ -3276,6 +3601,7 @@
         <w:dataBinding w:prefixMappings="xmlns:ns0='http://schemas.openxmlformats.org/package/2006/metadata/core-properties' xmlns:ns1='http://purl.org/dc/elements/1.1/'" w:xpath="/ns0:coreProperties[1]/ns1:subject[1]" w:storeItemID="{6C3C8BC8-F283-45AE-878A-BAB7291924A1}"/>
         <w:text/>
       </w:sdtPr>
+      <w:sdtEndPr/>
       <w:sdtContent>
         <w:r>
           <w:rPr>
@@ -3359,6 +3685,7 @@
             <w:dataBinding w:prefixMappings="xmlns:ns0='http://purl.org/dc/elements/1.1/' xmlns:ns1='http://schemas.openxmlformats.org/package/2006/metadata/core-properties' " w:xpath="/ns1:coreProperties[1]/ns0:title[1]" w:storeItemID="{6C3C8BC8-F283-45AE-878A-BAB7291924A1}"/>
             <w:text/>
           </w:sdtPr>
+          <w:sdtEndPr/>
           <w:sdtContent>
             <w:r>
               <w:rPr>
@@ -3401,6 +3728,7 @@
             <w:dataBinding w:prefixMappings="xmlns:ns0='http://schemas.openxmlformats.org/package/2006/metadata/core-properties' xmlns:ns1='http://purl.org/dc/elements/1.1/'" w:xpath="/ns0:coreProperties[1]/ns1:subject[1]" w:storeItemID="{6C3C8BC8-F283-45AE-878A-BAB7291924A1}"/>
             <w:text/>
           </w:sdtPr>
+          <w:sdtEndPr/>
           <w:sdtContent>
             <w:r>
               <w:rPr>
@@ -5080,6 +5408,118 @@
     </w:lvl>
   </w:abstractNum>
   <w:abstractNum w:abstractNumId="15" w15:restartNumberingAfterBreak="0">
+    <w:nsid w:val="3DBB7098"/>
+    <w:multiLevelType w:val="hybridMultilevel"/>
+    <w:tmpl w:val="92C86C8E"/>
+    <w:lvl w:ilvl="0" w:tplc="1256CDEC">
+      <w:numFmt w:val="bullet"/>
+      <w:lvlText w:val=""/>
+      <w:lvlJc w:val="left"/>
+      <w:pPr>
+        <w:ind w:left="1069" w:hanging="360"/>
+      </w:pPr>
+      <w:rPr>
+        <w:rFonts w:ascii="Symbol" w:eastAsiaTheme="minorHAnsi" w:hAnsi="Symbol" w:cstheme="minorBidi" w:hint="default"/>
+      </w:rPr>
+    </w:lvl>
+    <w:lvl w:ilvl="1" w:tplc="040C0003" w:tentative="1">
+      <w:start w:val="1"/>
+      <w:numFmt w:val="bullet"/>
+      <w:lvlText w:val="o"/>
+      <w:lvlJc w:val="left"/>
+      <w:pPr>
+        <w:ind w:left="1789" w:hanging="360"/>
+      </w:pPr>
+      <w:rPr>
+        <w:rFonts w:ascii="Courier New" w:hAnsi="Courier New" w:cs="Courier New" w:hint="default"/>
+      </w:rPr>
+    </w:lvl>
+    <w:lvl w:ilvl="2" w:tplc="040C0005" w:tentative="1">
+      <w:start w:val="1"/>
+      <w:numFmt w:val="bullet"/>
+      <w:lvlText w:val=""/>
+      <w:lvlJc w:val="left"/>
+      <w:pPr>
+        <w:ind w:left="2509" w:hanging="360"/>
+      </w:pPr>
+      <w:rPr>
+        <w:rFonts w:ascii="Wingdings" w:hAnsi="Wingdings" w:hint="default"/>
+      </w:rPr>
+    </w:lvl>
+    <w:lvl w:ilvl="3" w:tplc="040C0001" w:tentative="1">
+      <w:start w:val="1"/>
+      <w:numFmt w:val="bullet"/>
+      <w:lvlText w:val=""/>
+      <w:lvlJc w:val="left"/>
+      <w:pPr>
+        <w:ind w:left="3229" w:hanging="360"/>
+      </w:pPr>
+      <w:rPr>
+        <w:rFonts w:ascii="Symbol" w:hAnsi="Symbol" w:hint="default"/>
+      </w:rPr>
+    </w:lvl>
+    <w:lvl w:ilvl="4" w:tplc="040C0003" w:tentative="1">
+      <w:start w:val="1"/>
+      <w:numFmt w:val="bullet"/>
+      <w:lvlText w:val="o"/>
+      <w:lvlJc w:val="left"/>
+      <w:pPr>
+        <w:ind w:left="3949" w:hanging="360"/>
+      </w:pPr>
+      <w:rPr>
+        <w:rFonts w:ascii="Courier New" w:hAnsi="Courier New" w:cs="Courier New" w:hint="default"/>
+      </w:rPr>
+    </w:lvl>
+    <w:lvl w:ilvl="5" w:tplc="040C0005" w:tentative="1">
+      <w:start w:val="1"/>
+      <w:numFmt w:val="bullet"/>
+      <w:lvlText w:val=""/>
+      <w:lvlJc w:val="left"/>
+      <w:pPr>
+        <w:ind w:left="4669" w:hanging="360"/>
+      </w:pPr>
+      <w:rPr>
+        <w:rFonts w:ascii="Wingdings" w:hAnsi="Wingdings" w:hint="default"/>
+      </w:rPr>
+    </w:lvl>
+    <w:lvl w:ilvl="6" w:tplc="040C0001" w:tentative="1">
+      <w:start w:val="1"/>
+      <w:numFmt w:val="bullet"/>
+      <w:lvlText w:val=""/>
+      <w:lvlJc w:val="left"/>
+      <w:pPr>
+        <w:ind w:left="5389" w:hanging="360"/>
+      </w:pPr>
+      <w:rPr>
+        <w:rFonts w:ascii="Symbol" w:hAnsi="Symbol" w:hint="default"/>
+      </w:rPr>
+    </w:lvl>
+    <w:lvl w:ilvl="7" w:tplc="040C0003" w:tentative="1">
+      <w:start w:val="1"/>
+      <w:numFmt w:val="bullet"/>
+      <w:lvlText w:val="o"/>
+      <w:lvlJc w:val="left"/>
+      <w:pPr>
+        <w:ind w:left="6109" w:hanging="360"/>
+      </w:pPr>
+      <w:rPr>
+        <w:rFonts w:ascii="Courier New" w:hAnsi="Courier New" w:cs="Courier New" w:hint="default"/>
+      </w:rPr>
+    </w:lvl>
+    <w:lvl w:ilvl="8" w:tplc="040C0005" w:tentative="1">
+      <w:start w:val="1"/>
+      <w:numFmt w:val="bullet"/>
+      <w:lvlText w:val=""/>
+      <w:lvlJc w:val="left"/>
+      <w:pPr>
+        <w:ind w:left="6829" w:hanging="360"/>
+      </w:pPr>
+      <w:rPr>
+        <w:rFonts w:ascii="Wingdings" w:hAnsi="Wingdings" w:hint="default"/>
+      </w:rPr>
+    </w:lvl>
+  </w:abstractNum>
+  <w:abstractNum w:abstractNumId="16" w15:restartNumberingAfterBreak="0">
     <w:nsid w:val="3EBB5AC8"/>
     <w:multiLevelType w:val="hybridMultilevel"/>
     <w:tmpl w:val="EDE06C7A"/>
@@ -5165,7 +5605,7 @@
       </w:pPr>
     </w:lvl>
   </w:abstractNum>
-  <w:abstractNum w:abstractNumId="16" w15:restartNumberingAfterBreak="0">
+  <w:abstractNum w:abstractNumId="17" w15:restartNumberingAfterBreak="0">
     <w:nsid w:val="440E1DE1"/>
     <w:multiLevelType w:val="hybridMultilevel"/>
     <w:tmpl w:val="08782716"/>
@@ -5251,7 +5691,7 @@
       </w:pPr>
     </w:lvl>
   </w:abstractNum>
-  <w:abstractNum w:abstractNumId="17" w15:restartNumberingAfterBreak="0">
+  <w:abstractNum w:abstractNumId="18" w15:restartNumberingAfterBreak="0">
     <w:nsid w:val="4BDA245A"/>
     <w:multiLevelType w:val="hybridMultilevel"/>
     <w:tmpl w:val="A1C6B2BC"/>
@@ -5364,7 +5804,7 @@
       </w:rPr>
     </w:lvl>
   </w:abstractNum>
-  <w:abstractNum w:abstractNumId="18" w15:restartNumberingAfterBreak="0">
+  <w:abstractNum w:abstractNumId="19" w15:restartNumberingAfterBreak="0">
     <w:nsid w:val="5F5A399F"/>
     <w:multiLevelType w:val="hybridMultilevel"/>
     <w:tmpl w:val="74A66B18"/>
@@ -5476,7 +5916,7 @@
       </w:rPr>
     </w:lvl>
   </w:abstractNum>
-  <w:abstractNum w:abstractNumId="19" w15:restartNumberingAfterBreak="0">
+  <w:abstractNum w:abstractNumId="20" w15:restartNumberingAfterBreak="0">
     <w:nsid w:val="5F687294"/>
     <w:multiLevelType w:val="hybridMultilevel"/>
     <w:tmpl w:val="06487B82"/>
@@ -5567,7 +6007,7 @@
       </w:pPr>
     </w:lvl>
   </w:abstractNum>
-  <w:abstractNum w:abstractNumId="20" w15:restartNumberingAfterBreak="0">
+  <w:abstractNum w:abstractNumId="21" w15:restartNumberingAfterBreak="0">
     <w:nsid w:val="616364D6"/>
     <w:multiLevelType w:val="hybridMultilevel"/>
     <w:tmpl w:val="6F84A0C6"/>
@@ -5658,7 +6098,7 @@
       </w:pPr>
     </w:lvl>
   </w:abstractNum>
-  <w:abstractNum w:abstractNumId="21" w15:restartNumberingAfterBreak="0">
+  <w:abstractNum w:abstractNumId="22" w15:restartNumberingAfterBreak="0">
     <w:nsid w:val="69135528"/>
     <w:multiLevelType w:val="hybridMultilevel"/>
     <w:tmpl w:val="C158C8AC"/>
@@ -5770,7 +6210,7 @@
       </w:rPr>
     </w:lvl>
   </w:abstractNum>
-  <w:abstractNum w:abstractNumId="22" w15:restartNumberingAfterBreak="0">
+  <w:abstractNum w:abstractNumId="23" w15:restartNumberingAfterBreak="0">
     <w:nsid w:val="69234160"/>
     <w:multiLevelType w:val="hybridMultilevel"/>
     <w:tmpl w:val="08782716"/>
@@ -5856,7 +6296,7 @@
       </w:pPr>
     </w:lvl>
   </w:abstractNum>
-  <w:abstractNum w:abstractNumId="23" w15:restartNumberingAfterBreak="0">
+  <w:abstractNum w:abstractNumId="24" w15:restartNumberingAfterBreak="0">
     <w:nsid w:val="692F0D19"/>
     <w:multiLevelType w:val="hybridMultilevel"/>
     <w:tmpl w:val="72AA74B6"/>
@@ -5969,7 +6409,7 @@
       </w:rPr>
     </w:lvl>
   </w:abstractNum>
-  <w:abstractNum w:abstractNumId="24" w15:restartNumberingAfterBreak="0">
+  <w:abstractNum w:abstractNumId="25" w15:restartNumberingAfterBreak="0">
     <w:nsid w:val="6B5C76EE"/>
     <w:multiLevelType w:val="hybridMultilevel"/>
     <w:tmpl w:val="D7626258"/>
@@ -6055,7 +6495,7 @@
       </w:pPr>
     </w:lvl>
   </w:abstractNum>
-  <w:abstractNum w:abstractNumId="25" w15:restartNumberingAfterBreak="0">
+  <w:abstractNum w:abstractNumId="26" w15:restartNumberingAfterBreak="0">
     <w:nsid w:val="6D7B4E52"/>
     <w:multiLevelType w:val="hybridMultilevel"/>
     <w:tmpl w:val="D2489BE6"/>
@@ -6167,7 +6607,7 @@
       </w:rPr>
     </w:lvl>
   </w:abstractNum>
-  <w:abstractNum w:abstractNumId="26" w15:restartNumberingAfterBreak="0">
+  <w:abstractNum w:abstractNumId="27" w15:restartNumberingAfterBreak="0">
     <w:nsid w:val="72061994"/>
     <w:multiLevelType w:val="hybridMultilevel"/>
     <w:tmpl w:val="CBAC0AD0"/>
@@ -6280,7 +6720,7 @@
       </w:rPr>
     </w:lvl>
   </w:abstractNum>
-  <w:abstractNum w:abstractNumId="27" w15:restartNumberingAfterBreak="0">
+  <w:abstractNum w:abstractNumId="28" w15:restartNumberingAfterBreak="0">
     <w:nsid w:val="74F36C48"/>
     <w:multiLevelType w:val="hybridMultilevel"/>
     <w:tmpl w:val="CD8AD410"/>
@@ -6393,7 +6833,7 @@
       </w:rPr>
     </w:lvl>
   </w:abstractNum>
-  <w:abstractNum w:abstractNumId="28" w15:restartNumberingAfterBreak="0">
+  <w:abstractNum w:abstractNumId="29" w15:restartNumberingAfterBreak="0">
     <w:nsid w:val="78C91544"/>
     <w:multiLevelType w:val="hybridMultilevel"/>
     <w:tmpl w:val="F7C26C00"/>
@@ -6507,22 +6947,22 @@
     </w:lvl>
   </w:abstractNum>
   <w:num w:numId="1">
+    <w:abstractNumId w:val="20"/>
+  </w:num>
+  <w:num w:numId="2">
+    <w:abstractNumId w:val="21"/>
+  </w:num>
+  <w:num w:numId="3">
     <w:abstractNumId w:val="19"/>
   </w:num>
-  <w:num w:numId="2">
-    <w:abstractNumId w:val="20"/>
-  </w:num>
-  <w:num w:numId="3">
-    <w:abstractNumId w:val="18"/>
-  </w:num>
   <w:num w:numId="4">
-    <w:abstractNumId w:val="25"/>
+    <w:abstractNumId w:val="26"/>
   </w:num>
   <w:num w:numId="5">
     <w:abstractNumId w:val="12"/>
   </w:num>
   <w:num w:numId="6">
-    <w:abstractNumId w:val="27"/>
+    <w:abstractNumId w:val="28"/>
   </w:num>
   <w:num w:numId="7">
     <w:abstractNumId w:val="1"/>
@@ -6540,7 +6980,7 @@
     <w:abstractNumId w:val="0"/>
   </w:num>
   <w:num w:numId="12">
-    <w:abstractNumId w:val="28"/>
+    <w:abstractNumId w:val="29"/>
   </w:num>
   <w:num w:numId="13">
     <w:abstractNumId w:val="9"/>
@@ -6555,22 +6995,22 @@
     <w:abstractNumId w:val="7"/>
   </w:num>
   <w:num w:numId="17">
-    <w:abstractNumId w:val="24"/>
+    <w:abstractNumId w:val="25"/>
   </w:num>
   <w:num w:numId="18">
-    <w:abstractNumId w:val="15"/>
+    <w:abstractNumId w:val="16"/>
   </w:num>
   <w:num w:numId="19">
-    <w:abstractNumId w:val="16"/>
+    <w:abstractNumId w:val="17"/>
   </w:num>
   <w:num w:numId="20">
-    <w:abstractNumId w:val="22"/>
+    <w:abstractNumId w:val="23"/>
   </w:num>
   <w:num w:numId="21">
-    <w:abstractNumId w:val="17"/>
+    <w:abstractNumId w:val="18"/>
   </w:num>
   <w:num w:numId="22">
-    <w:abstractNumId w:val="26"/>
+    <w:abstractNumId w:val="27"/>
   </w:num>
   <w:num w:numId="23">
     <w:abstractNumId w:val="14"/>
@@ -6579,7 +7019,7 @@
     <w:abstractNumId w:val="10"/>
   </w:num>
   <w:num w:numId="25">
-    <w:abstractNumId w:val="21"/>
+    <w:abstractNumId w:val="22"/>
   </w:num>
   <w:num w:numId="26">
     <w:abstractNumId w:val="5"/>
@@ -6588,10 +7028,13 @@
     <w:abstractNumId w:val="4"/>
   </w:num>
   <w:num w:numId="28">
-    <w:abstractNumId w:val="23"/>
+    <w:abstractNumId w:val="24"/>
   </w:num>
   <w:num w:numId="29">
     <w:abstractNumId w:val="2"/>
+  </w:num>
+  <w:num w:numId="30">
+    <w:abstractNumId w:val="15"/>
   </w:num>
   <w:numIdMacAtCleanup w:val="11"/>
 </w:numbering>
@@ -12580,280 +13023,280 @@
     </dgm:pt>
   </dgm:ptLst>
   <dgm:cxnLst>
-    <dgm:cxn modelId="{CE8020A6-E22C-4D9E-8002-1817867591D3}" type="presOf" srcId="{D05EA4EE-52C7-4A7F-9A69-CD36D787717D}" destId="{3A841F7F-EACE-4525-AFD9-0CC8E8775690}" srcOrd="0" destOrd="0" presId="urn:microsoft.com/office/officeart/2005/8/layout/orgChart1"/>
-    <dgm:cxn modelId="{81FEE68A-42F1-4EEB-873B-27E7D38FEF3B}" type="presOf" srcId="{92AF27A0-E40C-4EFF-9B35-271D8B15788C}" destId="{80F01222-4AC1-4414-BE22-7F68ABA90A33}" srcOrd="0" destOrd="0" presId="urn:microsoft.com/office/officeart/2005/8/layout/orgChart1"/>
-    <dgm:cxn modelId="{817ECAAA-7938-4564-A4BC-4D8B904BA788}" type="presOf" srcId="{6F5CF077-1342-46A1-93F1-68D7723F3F8C}" destId="{D5200657-7F5A-499E-93BA-2E600954966A}" srcOrd="0" destOrd="0" presId="urn:microsoft.com/office/officeart/2005/8/layout/orgChart1"/>
-    <dgm:cxn modelId="{CBD0432C-6953-46D5-9FB5-5CBCFC2A6955}" type="presOf" srcId="{E3FF04F3-46A8-4D7C-8E98-F726D26A1515}" destId="{0E6173C1-987F-4DD1-AC92-AA8CA6EF67E5}" srcOrd="0" destOrd="0" presId="urn:microsoft.com/office/officeart/2005/8/layout/orgChart1"/>
-    <dgm:cxn modelId="{E79D5B3F-7CFC-4385-974A-2196609036F6}" type="presOf" srcId="{542C2CD9-2A21-4722-8528-5FB4B05AB731}" destId="{39337347-E16A-4795-9B38-328E55096835}" srcOrd="0" destOrd="0" presId="urn:microsoft.com/office/officeart/2005/8/layout/orgChart1"/>
+    <dgm:cxn modelId="{A6AE44DD-F720-459D-942B-116CFCAFD9F1}" type="presOf" srcId="{92AF27A0-E40C-4EFF-9B35-271D8B15788C}" destId="{2F268248-EFF3-4CEA-91D8-D26A10253BD6}" srcOrd="1" destOrd="0" presId="urn:microsoft.com/office/officeart/2005/8/layout/orgChart1"/>
+    <dgm:cxn modelId="{08F740D5-39DB-4663-B432-A89F69838A2D}" type="presOf" srcId="{A97D053E-A973-4364-B69E-A280008FFC90}" destId="{60C9B560-F2BA-485F-A26B-EE6F904A1A0B}" srcOrd="0" destOrd="0" presId="urn:microsoft.com/office/officeart/2005/8/layout/orgChart1"/>
+    <dgm:cxn modelId="{06C05031-CC2B-43C8-8D83-6BE882BBEE11}" srcId="{0C87090F-02B0-44D5-BD4B-E5AE0D1FA7F1}" destId="{A97D053E-A973-4364-B69E-A280008FFC90}" srcOrd="0" destOrd="0" parTransId="{0269C22A-A20B-4CCC-917A-8B311E437315}" sibTransId="{243C102C-DAA2-4245-A1D1-9E6A71F7AB05}"/>
+    <dgm:cxn modelId="{A3A50C89-7C74-44D7-A545-01D4991F39FD}" type="presOf" srcId="{44F650EC-8DC8-4EA4-9D9F-4F5B49919056}" destId="{D7E8B5BD-A4E1-4344-A8C1-B17A23A85297}" srcOrd="0" destOrd="0" presId="urn:microsoft.com/office/officeart/2005/8/layout/orgChart1"/>
+    <dgm:cxn modelId="{2CD44C85-DC32-4237-B88A-521A6FDFA4B3}" type="presOf" srcId="{0C87090F-02B0-44D5-BD4B-E5AE0D1FA7F1}" destId="{AEAA0CF1-2AD8-4565-B49E-708EB08D2FE5}" srcOrd="1" destOrd="0" presId="urn:microsoft.com/office/officeart/2005/8/layout/orgChart1"/>
+    <dgm:cxn modelId="{7A02F5AF-F9F5-4778-A66E-DE024A3A34D9}" srcId="{9EFAFD96-3601-4F17-BB82-DBBBA6C512D5}" destId="{19599602-9E94-449B-AE02-46C30491E28C}" srcOrd="0" destOrd="0" parTransId="{FF371F54-3EAD-4229-B33D-30FA8E522AE4}" sibTransId="{2A88706E-F8B3-4E84-B216-AB828E178267}"/>
+    <dgm:cxn modelId="{79F36AB2-76DB-468A-8748-DB8EB3AEA17A}" srcId="{7DDA2411-54C0-417F-AE04-2B331F76A095}" destId="{6222044C-40EF-4342-964C-C119CFF29855}" srcOrd="0" destOrd="0" parTransId="{7E984FD0-1107-4104-8739-BC7D7D850010}" sibTransId="{C589C6CD-683D-4F73-A211-5375A19C4B46}"/>
+    <dgm:cxn modelId="{657EE808-265E-4D5F-A890-BE87F0E7F563}" type="presOf" srcId="{B46637CB-F2E1-4B78-926D-8ECB409B0A99}" destId="{ED178FB5-292F-4646-83CF-961CB356108F}" srcOrd="0" destOrd="0" presId="urn:microsoft.com/office/officeart/2005/8/layout/orgChart1"/>
+    <dgm:cxn modelId="{E79A1ED0-28C2-47A0-B8B3-8A69F7956754}" type="presOf" srcId="{6FD54DCC-0420-4B69-949E-C600DAC3EA80}" destId="{264457B5-4520-4E7A-A2A7-CC1DCD98F7F7}" srcOrd="1" destOrd="0" presId="urn:microsoft.com/office/officeart/2005/8/layout/orgChart1"/>
+    <dgm:cxn modelId="{700D6823-80FD-4F26-AEA6-F5E8FCC8AE9E}" type="presOf" srcId="{D6D663EA-8C9E-4A6C-8696-EA6202B67EB8}" destId="{CE433282-7366-4B4C-BEFF-DF506699094A}" srcOrd="1" destOrd="0" presId="urn:microsoft.com/office/officeart/2005/8/layout/orgChart1"/>
+    <dgm:cxn modelId="{1CEBBBCE-A789-4745-947D-9861B5AF62B8}" srcId="{1A94D251-C1DF-49B7-B803-397CC4E374C8}" destId="{17B28C8D-4122-47D7-B7FB-F388CF6C3000}" srcOrd="0" destOrd="0" parTransId="{542C2CD9-2A21-4722-8528-5FB4B05AB731}" sibTransId="{37B8B82F-495B-4449-AB18-F894FFA1EC4F}"/>
+    <dgm:cxn modelId="{17F14728-7978-4C4B-9320-74C5CC02D09D}" srcId="{E164BB8B-BB30-4105-9F00-1ACF6CBA8753}" destId="{B6D93F27-DCD6-4C6E-916F-3C8ABE5CB706}" srcOrd="1" destOrd="0" parTransId="{C763AD19-274D-4E2D-A781-A3DDAD6CBA4C}" sibTransId="{0A2AB4E0-4B08-4895-8B11-EF9AD9A69179}"/>
+    <dgm:cxn modelId="{78C0BFE4-75A7-473C-AC39-E5970D29C573}" srcId="{AED0BF7A-407A-405E-8B33-38FCCCFBF93D}" destId="{B180EF08-3562-408D-A100-ED14322DDEA2}" srcOrd="0" destOrd="0" parTransId="{DB0BCD07-F7EF-4DC5-AA37-BC1B68D2C833}" sibTransId="{7AA161A9-EA2B-444D-A014-0504E90FF590}"/>
+    <dgm:cxn modelId="{0F6559B0-A4C2-4FC6-B963-F36D8EB61BE5}" type="presOf" srcId="{6222044C-40EF-4342-964C-C119CFF29855}" destId="{FD240F8C-874F-407B-AB66-FB2424104598}" srcOrd="1" destOrd="0" presId="urn:microsoft.com/office/officeart/2005/8/layout/orgChart1"/>
+    <dgm:cxn modelId="{74F3CEFE-9541-4FB7-9DB6-2D36AE5A388B}" type="presOf" srcId="{0269C22A-A20B-4CCC-917A-8B311E437315}" destId="{2AD875F4-B2B8-4E31-8404-D515B66A752A}" srcOrd="0" destOrd="0" presId="urn:microsoft.com/office/officeart/2005/8/layout/orgChart1"/>
+    <dgm:cxn modelId="{2BCD1BC1-B6DD-4846-84F5-72C5E1563734}" type="presOf" srcId="{645A480A-5665-4D26-8F61-BA3FA45B2403}" destId="{610C7D73-B26B-45B9-AB31-3A173FE5411C}" srcOrd="1" destOrd="0" presId="urn:microsoft.com/office/officeart/2005/8/layout/orgChart1"/>
+    <dgm:cxn modelId="{2D63486B-D0EF-427F-A9DB-36936EB82591}" type="presOf" srcId="{B0B5C3BB-027D-415D-888E-28858F042F4C}" destId="{FDD7DA54-1346-469F-BACB-386E1418E0D5}" srcOrd="1" destOrd="0" presId="urn:microsoft.com/office/officeart/2005/8/layout/orgChart1"/>
+    <dgm:cxn modelId="{2C7862D1-9EDB-4D6A-8F98-B079B7217EC3}" type="presOf" srcId="{1A94D251-C1DF-49B7-B803-397CC4E374C8}" destId="{F219ADBE-EB7E-4237-99FF-D2E1DFEC37A3}" srcOrd="0" destOrd="0" presId="urn:microsoft.com/office/officeart/2005/8/layout/orgChart1"/>
+    <dgm:cxn modelId="{53AF17D0-47E4-4033-907F-1FC542B75F91}" type="presOf" srcId="{D05EA4EE-52C7-4A7F-9A69-CD36D787717D}" destId="{3A841F7F-EACE-4525-AFD9-0CC8E8775690}" srcOrd="0" destOrd="0" presId="urn:microsoft.com/office/officeart/2005/8/layout/orgChart1"/>
+    <dgm:cxn modelId="{CB85A366-C189-42C7-B491-DFF53BB70122}" type="presOf" srcId="{7E984FD0-1107-4104-8739-BC7D7D850010}" destId="{E486F6D3-2A74-40F9-A6FF-26D401B6523E}" srcOrd="0" destOrd="0" presId="urn:microsoft.com/office/officeart/2005/8/layout/orgChart1"/>
+    <dgm:cxn modelId="{DD786F80-910B-45F3-A830-AC808019D2D8}" srcId="{C802C29E-F695-44C8-BEE8-C8E80AD674AC}" destId="{E164BB8B-BB30-4105-9F00-1ACF6CBA8753}" srcOrd="0" destOrd="0" parTransId="{3562D1F3-EC69-4034-8E69-A8E7E547F255}" sibTransId="{ECEC4ADF-2FCE-43BE-AB2B-9E642B137BD6}"/>
+    <dgm:cxn modelId="{FD7E11F1-39B3-42F1-951F-1CD7CC95FFEA}" type="presOf" srcId="{83470605-D50B-47C5-85E0-6C97CC1DEF2D}" destId="{86AA1758-AE0C-43DC-80FD-711AF8285B1F}" srcOrd="0" destOrd="0" presId="urn:microsoft.com/office/officeart/2005/8/layout/orgChart1"/>
+    <dgm:cxn modelId="{4E7626CF-25E2-42D1-9B74-A90DB84E2CE4}" type="presOf" srcId="{D6D663EA-8C9E-4A6C-8696-EA6202B67EB8}" destId="{E55D34C6-67F0-49AB-A175-234A5BB59217}" srcOrd="0" destOrd="0" presId="urn:microsoft.com/office/officeart/2005/8/layout/orgChart1"/>
+    <dgm:cxn modelId="{EF91A19F-9F13-418B-B4F4-5A3D906FF159}" srcId="{645A480A-5665-4D26-8F61-BA3FA45B2403}" destId="{683F60F1-BD4D-42DA-B0F1-47D84324A650}" srcOrd="0" destOrd="0" parTransId="{D2FE6353-5B4A-4C87-ADFB-892DC12CCA69}" sibTransId="{A45DF373-6E16-4207-A2F1-1637325FD84E}"/>
+    <dgm:cxn modelId="{0E2FE1CB-A464-41C0-95F8-860273F4945A}" type="presOf" srcId="{2AA8260A-E846-43D6-B319-AAADE78847FA}" destId="{90FAA77E-DE04-408E-9903-FE29C99F6991}" srcOrd="0" destOrd="0" presId="urn:microsoft.com/office/officeart/2005/8/layout/orgChart1"/>
+    <dgm:cxn modelId="{60CC33FF-840A-40EA-9293-272F56CB7B54}" type="presOf" srcId="{B6D93F27-DCD6-4C6E-916F-3C8ABE5CB706}" destId="{0B3EC3BC-3901-4556-8660-5D6DD6D37CBB}" srcOrd="0" destOrd="0" presId="urn:microsoft.com/office/officeart/2005/8/layout/orgChart1"/>
+    <dgm:cxn modelId="{8E6C4EDA-8033-4F65-82CF-E1F56168E2AE}" srcId="{8859AC82-99D1-40D6-883B-19BB39FD0C73}" destId="{645A480A-5665-4D26-8F61-BA3FA45B2403}" srcOrd="0" destOrd="0" parTransId="{8A9B80F1-FB90-4994-A407-A67CB2498275}" sibTransId="{B21FC8D7-F47F-4E51-8C2F-5B98E63CFBF3}"/>
+    <dgm:cxn modelId="{077BA1AE-AAC8-4CC0-A0C0-BB85107FB585}" type="presOf" srcId="{542C2CD9-2A21-4722-8528-5FB4B05AB731}" destId="{39337347-E16A-4795-9B38-328E55096835}" srcOrd="0" destOrd="0" presId="urn:microsoft.com/office/officeart/2005/8/layout/orgChart1"/>
+    <dgm:cxn modelId="{6AD0832E-D0E5-4DFA-A2C1-539A1049A92A}" srcId="{6FD54DCC-0420-4B69-949E-C600DAC3EA80}" destId="{D6D663EA-8C9E-4A6C-8696-EA6202B67EB8}" srcOrd="1" destOrd="0" parTransId="{C618F4B1-D56C-40B0-A9BB-A1AC22AA90C0}" sibTransId="{350208D2-B2AB-46F5-A396-E4E2016A900E}"/>
+    <dgm:cxn modelId="{0917D359-1772-4605-A215-FADD96AD9B95}" type="presOf" srcId="{991DD7BB-FD91-49EE-AAF5-140AB35E43F7}" destId="{8AFE9945-B4DE-42EB-A531-55213541871C}" srcOrd="1" destOrd="0" presId="urn:microsoft.com/office/officeart/2005/8/layout/orgChart1"/>
+    <dgm:cxn modelId="{3DECE54E-943B-436C-9D95-576BEE8FB909}" type="presOf" srcId="{E3FF04F3-46A8-4D7C-8E98-F726D26A1515}" destId="{0E6173C1-987F-4DD1-AC92-AA8CA6EF67E5}" srcOrd="0" destOrd="0" presId="urn:microsoft.com/office/officeart/2005/8/layout/orgChart1"/>
+    <dgm:cxn modelId="{2270AE5F-3776-4164-9075-4CE00F135A6D}" type="presOf" srcId="{B180EF08-3562-408D-A100-ED14322DDEA2}" destId="{E2DA3C81-ABFD-47C8-8D22-08158CB8F6C4}" srcOrd="1" destOrd="0" presId="urn:microsoft.com/office/officeart/2005/8/layout/orgChart1"/>
+    <dgm:cxn modelId="{EA92C831-F5A4-4C91-92C9-F2F2A4B85BEE}" type="presOf" srcId="{46834F05-9ABD-4B7F-A135-53C39AF9C1DE}" destId="{04D2CAF6-1186-4739-8CB0-A4AB15E31295}" srcOrd="0" destOrd="0" presId="urn:microsoft.com/office/officeart/2005/8/layout/orgChart1"/>
+    <dgm:cxn modelId="{30E0B992-157A-405B-8572-770CFD4D21A1}" srcId="{19599602-9E94-449B-AE02-46C30491E28C}" destId="{0C87090F-02B0-44D5-BD4B-E5AE0D1FA7F1}" srcOrd="1" destOrd="0" parTransId="{48F43ED3-A177-4096-B556-EB782F87985E}" sibTransId="{24E0BA02-AFC8-4BBC-85FF-8CECFE2FDD5C}"/>
+    <dgm:cxn modelId="{C3F6BDD8-79F1-4830-8169-C31DD5BAA41C}" srcId="{C738ACE7-E88D-4A27-BD7A-A274A7C7E7A7}" destId="{FE0C3A0D-30F9-4894-B4A3-90AA91F8E56B}" srcOrd="0" destOrd="0" parTransId="{6B6A4F3B-608A-4459-9066-65B42AAC2B2F}" sibTransId="{11F3AA06-DA19-46DC-BDE6-E84B1AF199E9}"/>
+    <dgm:cxn modelId="{FEA03D4C-BE28-42E7-978B-CB2FDC822D64}" srcId="{6FD54DCC-0420-4B69-949E-C600DAC3EA80}" destId="{7DDA2411-54C0-417F-AE04-2B331F76A095}" srcOrd="2" destOrd="0" parTransId="{824AB7B9-0456-4622-8205-4F607B28B251}" sibTransId="{C54553C1-0804-4DD2-8297-08466050E18C}"/>
+    <dgm:cxn modelId="{D0AD7F0B-4047-4391-B61F-1E345B8576E6}" type="presOf" srcId="{7DDA2411-54C0-417F-AE04-2B331F76A095}" destId="{240CB230-C265-4524-B9F3-06AEB5605971}" srcOrd="0" destOrd="0" presId="urn:microsoft.com/office/officeart/2005/8/layout/orgChart1"/>
+    <dgm:cxn modelId="{648157D1-6C04-4571-B737-879D7CB50A60}" type="presOf" srcId="{C618F4B1-D56C-40B0-A9BB-A1AC22AA90C0}" destId="{A8ECCDB1-13F6-4997-B0AD-D8104FF58763}" srcOrd="0" destOrd="0" presId="urn:microsoft.com/office/officeart/2005/8/layout/orgChart1"/>
+    <dgm:cxn modelId="{1904DEAC-5343-4C49-85BD-F849A28D5C96}" type="presOf" srcId="{C738ACE7-E88D-4A27-BD7A-A274A7C7E7A7}" destId="{10F33207-DA9B-46E0-94A0-0486268B9C69}" srcOrd="0" destOrd="0" presId="urn:microsoft.com/office/officeart/2005/8/layout/orgChart1"/>
+    <dgm:cxn modelId="{9DDA0511-90BF-4553-9472-AC98078F6B36}" type="presOf" srcId="{8A9B80F1-FB90-4994-A407-A67CB2498275}" destId="{CC3A822B-693D-444C-A60A-D82EBAF53843}" srcOrd="0" destOrd="0" presId="urn:microsoft.com/office/officeart/2005/8/layout/orgChart1"/>
+    <dgm:cxn modelId="{2D88EEC7-DCBB-4AA0-AC4D-3A71858EFCE9}" type="presOf" srcId="{6EDA943D-E0A2-4AEE-8891-F7604835D446}" destId="{9BBC088D-EA8A-4877-B54A-A250ADCA63C0}" srcOrd="0" destOrd="0" presId="urn:microsoft.com/office/officeart/2005/8/layout/orgChart1"/>
+    <dgm:cxn modelId="{BDAD4E4F-7F74-4A2B-9C3D-D30809D36356}" type="presOf" srcId="{8859AC82-99D1-40D6-883B-19BB39FD0C73}" destId="{4F97A082-4D6B-48FE-86B6-1FB785C44DB7}" srcOrd="1" destOrd="0" presId="urn:microsoft.com/office/officeart/2005/8/layout/orgChart1"/>
+    <dgm:cxn modelId="{5DA8363B-D994-4227-A7D6-026661DAEAFC}" type="presOf" srcId="{B0B5C3BB-027D-415D-888E-28858F042F4C}" destId="{EC9A9CD8-25D7-4583-BB6D-55A928DE7BA7}" srcOrd="0" destOrd="0" presId="urn:microsoft.com/office/officeart/2005/8/layout/orgChart1"/>
+    <dgm:cxn modelId="{69FB8C6D-B3AC-4AB1-AC5F-971F909334B2}" type="presOf" srcId="{19599602-9E94-449B-AE02-46C30491E28C}" destId="{56077120-C368-49C1-825E-F928EF49152A}" srcOrd="1" destOrd="0" presId="urn:microsoft.com/office/officeart/2005/8/layout/orgChart1"/>
+    <dgm:cxn modelId="{CFCF42FB-5F34-42F3-96B6-929C21EA1101}" type="presOf" srcId="{720E0265-93BF-4861-895E-0F4D45738CAF}" destId="{E7C61C0A-7CD0-43B2-A8A6-F58215C05EFA}" srcOrd="0" destOrd="0" presId="urn:microsoft.com/office/officeart/2005/8/layout/orgChart1"/>
+    <dgm:cxn modelId="{CCA211D0-4F3E-4FAE-B4FE-CC4BE4435224}" type="presOf" srcId="{E164BB8B-BB30-4105-9F00-1ACF6CBA8753}" destId="{F16A9497-F53F-4E03-B758-79B4C41D0D20}" srcOrd="1" destOrd="0" presId="urn:microsoft.com/office/officeart/2005/8/layout/orgChart1"/>
+    <dgm:cxn modelId="{AE71C51C-FFB5-4E86-9939-071015DA4BB1}" srcId="{E3FF04F3-46A8-4D7C-8E98-F726D26A1515}" destId="{C738ACE7-E88D-4A27-BD7A-A274A7C7E7A7}" srcOrd="0" destOrd="0" parTransId="{6EDA943D-E0A2-4AEE-8891-F7604835D446}" sibTransId="{FB92EE5F-49E8-4DB8-A2FD-3F0E8109DF91}"/>
+    <dgm:cxn modelId="{B0768EEF-1110-4355-9BBB-CE4365E8CC8C}" srcId="{92AF27A0-E40C-4EFF-9B35-271D8B15788C}" destId="{AED0BF7A-407A-405E-8B33-38FCCCFBF93D}" srcOrd="0" destOrd="0" parTransId="{5044A601-079D-44A4-893B-957CEC415477}" sibTransId="{4A9F0D03-AFFA-460E-BF25-87B1F3D8219B}"/>
+    <dgm:cxn modelId="{6BD7A247-5AD4-43DB-A8A9-32DBB70E03B8}" type="presOf" srcId="{D2FE6353-5B4A-4C87-ADFB-892DC12CCA69}" destId="{6ED4DEAD-501E-4A20-AE3B-3562554413B9}" srcOrd="0" destOrd="0" presId="urn:microsoft.com/office/officeart/2005/8/layout/orgChart1"/>
+    <dgm:cxn modelId="{1E235BD4-2536-4675-B46B-7147B1E7328A}" type="presOf" srcId="{AED0BF7A-407A-405E-8B33-38FCCCFBF93D}" destId="{059C26F5-D8DB-4A07-AC66-3F55C8F267ED}" srcOrd="1" destOrd="0" presId="urn:microsoft.com/office/officeart/2005/8/layout/orgChart1"/>
+    <dgm:cxn modelId="{6CB1E917-865F-4FA0-948E-355941DFF306}" srcId="{6222044C-40EF-4342-964C-C119CFF29855}" destId="{8859AC82-99D1-40D6-883B-19BB39FD0C73}" srcOrd="0" destOrd="0" parTransId="{E8BF49DD-CE4D-45D1-9DBA-DD64E91DD601}" sibTransId="{771BE5B3-7594-4890-B1F1-BA7611772A6E}"/>
+    <dgm:cxn modelId="{4C585374-A8C2-46EC-8594-68A15149B353}" type="presOf" srcId="{991DD7BB-FD91-49EE-AAF5-140AB35E43F7}" destId="{EF38FFB1-CB6A-4CF3-AD9C-FEFC0C881974}" srcOrd="0" destOrd="0" presId="urn:microsoft.com/office/officeart/2005/8/layout/orgChart1"/>
+    <dgm:cxn modelId="{8C333337-132F-4FB5-ACAC-3016DB3B3BF2}" type="presOf" srcId="{A42DED5E-3919-412A-8377-DE6122E1AD30}" destId="{D305F080-2C2C-4BBE-9AB1-9D346A6794CF}" srcOrd="1" destOrd="0" presId="urn:microsoft.com/office/officeart/2005/8/layout/orgChart1"/>
+    <dgm:cxn modelId="{35310ACF-673D-4333-A7FA-CB53A3CA1DD0}" type="presOf" srcId="{9EFAFD96-3601-4F17-BB82-DBBBA6C512D5}" destId="{A2CC11D0-32A4-49A0-A0F9-21850FF80E20}" srcOrd="0" destOrd="0" presId="urn:microsoft.com/office/officeart/2005/8/layout/orgChart1"/>
+    <dgm:cxn modelId="{5E37CA69-A9A0-4FAC-8949-48E5C13E701D}" type="presOf" srcId="{AED0BF7A-407A-405E-8B33-38FCCCFBF93D}" destId="{79198B98-C9FE-4B7A-9645-D4F3C3A500B5}" srcOrd="0" destOrd="0" presId="urn:microsoft.com/office/officeart/2005/8/layout/orgChart1"/>
+    <dgm:cxn modelId="{08149939-0240-45A5-A8E9-F67B8F72BB3E}" type="presOf" srcId="{92AF27A0-E40C-4EFF-9B35-271D8B15788C}" destId="{80F01222-4AC1-4414-BE22-7F68ABA90A33}" srcOrd="0" destOrd="0" presId="urn:microsoft.com/office/officeart/2005/8/layout/orgChart1"/>
+    <dgm:cxn modelId="{FF58D251-8C95-45DE-B9E7-F0C714918DE0}" srcId="{A97D053E-A973-4364-B69E-A280008FFC90}" destId="{E3FF04F3-46A8-4D7C-8E98-F726D26A1515}" srcOrd="0" destOrd="0" parTransId="{720E0265-93BF-4861-895E-0F4D45738CAF}" sibTransId="{47FD0816-CD71-424F-9156-0CCDC7D30479}"/>
+    <dgm:cxn modelId="{12DFB9A0-8573-4DA0-95E5-8BD16BC48FE5}" type="presOf" srcId="{44F650EC-8DC8-4EA4-9D9F-4F5B49919056}" destId="{4B109891-E38F-449A-9A21-3BC719B1B7E2}" srcOrd="1" destOrd="0" presId="urn:microsoft.com/office/officeart/2005/8/layout/orgChart1"/>
+    <dgm:cxn modelId="{6BBD0934-D466-4967-BABD-0ECDEADEB848}" type="presOf" srcId="{0C87090F-02B0-44D5-BD4B-E5AE0D1FA7F1}" destId="{E13E005F-EB59-4822-926F-099620CF7D59}" srcOrd="0" destOrd="0" presId="urn:microsoft.com/office/officeart/2005/8/layout/orgChart1"/>
+    <dgm:cxn modelId="{8848F2D7-5B56-4F81-A8DA-FF0BA129E577}" type="presOf" srcId="{683F60F1-BD4D-42DA-B0F1-47D84324A650}" destId="{6E14EEAF-6AA1-4548-90C2-34E1A9200BD7}" srcOrd="1" destOrd="0" presId="urn:microsoft.com/office/officeart/2005/8/layout/orgChart1"/>
+    <dgm:cxn modelId="{0022701E-D206-4460-96D7-08A4E7850B9C}" type="presOf" srcId="{6F7BEB6B-E9D1-4A49-ADAC-AF7991A956CF}" destId="{4F649437-BA3E-4576-B7B0-07AD453E9502}" srcOrd="0" destOrd="0" presId="urn:microsoft.com/office/officeart/2005/8/layout/orgChart1"/>
+    <dgm:cxn modelId="{B1DF1DBF-E433-40BB-8502-E14A2AE3A0B2}" srcId="{E164BB8B-BB30-4105-9F00-1ACF6CBA8753}" destId="{44F650EC-8DC8-4EA4-9D9F-4F5B49919056}" srcOrd="0" destOrd="0" parTransId="{B46637CB-F2E1-4B78-926D-8ECB409B0A99}" sibTransId="{6588BEF6-2592-4E4B-84F1-44393D4AE560}"/>
+    <dgm:cxn modelId="{CD69BC4D-666C-4B04-B6C9-8F843E3F4AEB}" type="presOf" srcId="{6222044C-40EF-4342-964C-C119CFF29855}" destId="{0A4F2942-9621-41E9-A8D8-11E3CB431CE3}" srcOrd="0" destOrd="0" presId="urn:microsoft.com/office/officeart/2005/8/layout/orgChart1"/>
+    <dgm:cxn modelId="{099B70F0-C160-4DE4-8C92-B787FB67B8B1}" type="presOf" srcId="{E164BB8B-BB30-4105-9F00-1ACF6CBA8753}" destId="{245B3230-2243-4DD6-BAE6-2F4F80678CB3}" srcOrd="0" destOrd="0" presId="urn:microsoft.com/office/officeart/2005/8/layout/orgChart1"/>
+    <dgm:cxn modelId="{07435708-EC3B-4B79-922A-479DF975CB9D}" srcId="{645A480A-5665-4D26-8F61-BA3FA45B2403}" destId="{B0B5C3BB-027D-415D-888E-28858F042F4C}" srcOrd="1" destOrd="0" parTransId="{6F7BEB6B-E9D1-4A49-ADAC-AF7991A956CF}" sibTransId="{7AA98AFE-C102-4538-8C4E-B4DF66582903}"/>
+    <dgm:cxn modelId="{7049F5D1-CEF6-48B6-B41C-0F662851D415}" type="presOf" srcId="{6F5CF077-1342-46A1-93F1-68D7723F3F8C}" destId="{D5200657-7F5A-499E-93BA-2E600954966A}" srcOrd="0" destOrd="0" presId="urn:microsoft.com/office/officeart/2005/8/layout/orgChart1"/>
+    <dgm:cxn modelId="{A9A39EE7-F441-4563-AFFD-666EC4C4FD54}" srcId="{19599602-9E94-449B-AE02-46C30491E28C}" destId="{6FD54DCC-0420-4B69-949E-C600DAC3EA80}" srcOrd="0" destOrd="0" parTransId="{6F5CF077-1342-46A1-93F1-68D7723F3F8C}" sibTransId="{CE57F18C-7754-4245-BB8D-0DDD9139AB8E}"/>
+    <dgm:cxn modelId="{DCD5845E-7C11-44B4-83EF-567038511DF3}" type="presOf" srcId="{1A94D251-C1DF-49B7-B803-397CC4E374C8}" destId="{B9490E12-50E1-4F5F-9FFD-E91F68492402}" srcOrd="1" destOrd="0" presId="urn:microsoft.com/office/officeart/2005/8/layout/orgChart1"/>
+    <dgm:cxn modelId="{3C49E32C-BF1D-4681-BB0A-01C7882C75B4}" type="presOf" srcId="{A42DED5E-3919-412A-8377-DE6122E1AD30}" destId="{8CC5F674-EE0E-40AB-970C-FD027CDC0CA5}" srcOrd="0" destOrd="0" presId="urn:microsoft.com/office/officeart/2005/8/layout/orgChart1"/>
+    <dgm:cxn modelId="{A1B9F9F0-2DAB-453A-800D-4A80A7E5557C}" type="presOf" srcId="{FE0C3A0D-30F9-4894-B4A3-90AA91F8E56B}" destId="{EC510CC9-CC93-492C-BFBA-9476318C4C08}" srcOrd="1" destOrd="0" presId="urn:microsoft.com/office/officeart/2005/8/layout/orgChart1"/>
+    <dgm:cxn modelId="{3D5C37D7-B145-4122-9511-C91BFF8C68B9}" type="presOf" srcId="{645A480A-5665-4D26-8F61-BA3FA45B2403}" destId="{77B47EA4-369D-4534-9FAF-7EECA7F2657F}" srcOrd="0" destOrd="0" presId="urn:microsoft.com/office/officeart/2005/8/layout/orgChart1"/>
     <dgm:cxn modelId="{EB889005-384A-468F-A438-BCA4BE21A4EE}" srcId="{6FD54DCC-0420-4B69-949E-C600DAC3EA80}" destId="{1A94D251-C1DF-49B7-B803-397CC4E374C8}" srcOrd="0" destOrd="0" parTransId="{83470605-D50B-47C5-85E0-6C97CC1DEF2D}" sibTransId="{4B83F8D2-E6F1-4C2F-B422-0FF1AFE48807}"/>
-    <dgm:cxn modelId="{BF64B6D0-2B7A-4604-AA04-317BA837AFD1}" type="presOf" srcId="{3562D1F3-EC69-4034-8E69-A8E7E547F255}" destId="{E3E8549C-8C44-4FFD-AEF2-2E676584C02C}" srcOrd="0" destOrd="0" presId="urn:microsoft.com/office/officeart/2005/8/layout/orgChart1"/>
-    <dgm:cxn modelId="{926DA1DD-3F9D-413F-9665-BCAEA01543E5}" type="presOf" srcId="{B180EF08-3562-408D-A100-ED14322DDEA2}" destId="{E2DA3C81-ABFD-47C8-8D22-08158CB8F6C4}" srcOrd="1" destOrd="0" presId="urn:microsoft.com/office/officeart/2005/8/layout/orgChart1"/>
-    <dgm:cxn modelId="{E9CB1255-29FF-402D-AB4E-1B42FD0F42C7}" type="presOf" srcId="{683F60F1-BD4D-42DA-B0F1-47D84324A650}" destId="{6E14EEAF-6AA1-4548-90C2-34E1A9200BD7}" srcOrd="1" destOrd="0" presId="urn:microsoft.com/office/officeart/2005/8/layout/orgChart1"/>
+    <dgm:cxn modelId="{6E9AE49D-D72C-4E6B-818C-05CE98830584}" type="presOf" srcId="{17B28C8D-4122-47D7-B7FB-F388CF6C3000}" destId="{DC008E46-9B85-4209-B686-BABDF78AF9F2}" srcOrd="1" destOrd="0" presId="urn:microsoft.com/office/officeart/2005/8/layout/orgChart1"/>
+    <dgm:cxn modelId="{BA6ADF0D-A3FC-4EA5-A123-C2A7775F8E15}" type="presOf" srcId="{C763AD19-274D-4E2D-A781-A3DDAD6CBA4C}" destId="{07343297-942B-494A-BB71-E00442E3164C}" srcOrd="0" destOrd="0" presId="urn:microsoft.com/office/officeart/2005/8/layout/orgChart1"/>
+    <dgm:cxn modelId="{6FCFA522-8565-4650-BB61-B71C944871E1}" type="presOf" srcId="{A97D053E-A973-4364-B69E-A280008FFC90}" destId="{5DFB02F7-7C2D-4646-BDC7-8EE2E0F53484}" srcOrd="1" destOrd="0" presId="urn:microsoft.com/office/officeart/2005/8/layout/orgChart1"/>
+    <dgm:cxn modelId="{72A27497-75D7-4CD4-9FC8-6FEE4E5D3E9D}" type="presOf" srcId="{E3FF04F3-46A8-4D7C-8E98-F726D26A1515}" destId="{9D444614-9176-496E-B1C3-057340D15AB0}" srcOrd="1" destOrd="0" presId="urn:microsoft.com/office/officeart/2005/8/layout/orgChart1"/>
+    <dgm:cxn modelId="{95B13C3D-965F-4418-867F-7E6D386409CC}" type="presOf" srcId="{B180EF08-3562-408D-A100-ED14322DDEA2}" destId="{43D946A4-6F00-4A8D-8F1C-756B071E734A}" srcOrd="0" destOrd="0" presId="urn:microsoft.com/office/officeart/2005/8/layout/orgChart1"/>
+    <dgm:cxn modelId="{8DF86254-09EC-42D7-BF25-E71E6544C287}" type="presOf" srcId="{6FD54DCC-0420-4B69-949E-C600DAC3EA80}" destId="{8F64AF94-CDED-49BC-B0FF-D79E66DEF69C}" srcOrd="0" destOrd="0" presId="urn:microsoft.com/office/officeart/2005/8/layout/orgChart1"/>
+    <dgm:cxn modelId="{461DB8E8-F0BF-4B34-AB49-42AC2071BC51}" type="presOf" srcId="{6B6A4F3B-608A-4459-9066-65B42AAC2B2F}" destId="{417B0A25-E16E-4A16-9036-7577C1131FBC}" srcOrd="0" destOrd="0" presId="urn:microsoft.com/office/officeart/2005/8/layout/orgChart1"/>
+    <dgm:cxn modelId="{49B17D65-6E5E-48F0-B40D-53AEA94A5346}" srcId="{D6D663EA-8C9E-4A6C-8696-EA6202B67EB8}" destId="{A42DED5E-3919-412A-8377-DE6122E1AD30}" srcOrd="0" destOrd="0" parTransId="{D05EA4EE-52C7-4A7F-9A69-CD36D787717D}" sibTransId="{4503E061-C76A-43D4-9951-E6976365CBEB}"/>
+    <dgm:cxn modelId="{1EC17970-936D-4E58-B606-B8F48C0A14ED}" type="presOf" srcId="{17B28C8D-4122-47D7-B7FB-F388CF6C3000}" destId="{7CBB4AE2-2CD0-45A3-85F0-449C6A93473C}" srcOrd="0" destOrd="0" presId="urn:microsoft.com/office/officeart/2005/8/layout/orgChart1"/>
+    <dgm:cxn modelId="{98428B16-92A7-47E8-A854-286231ED192E}" type="presOf" srcId="{683F60F1-BD4D-42DA-B0F1-47D84324A650}" destId="{83E7A995-A5FE-4B7A-A414-10128B41CE2A}" srcOrd="0" destOrd="0" presId="urn:microsoft.com/office/officeart/2005/8/layout/orgChart1"/>
+    <dgm:cxn modelId="{7E14F79A-8E21-429A-9FE2-39D61EE45142}" type="presOf" srcId="{B6D93F27-DCD6-4C6E-916F-3C8ABE5CB706}" destId="{D9168327-77F5-483C-8B86-36ACFF4A2F20}" srcOrd="1" destOrd="0" presId="urn:microsoft.com/office/officeart/2005/8/layout/orgChart1"/>
+    <dgm:cxn modelId="{BCC8D427-3487-415E-A4AB-49ED9437ABB0}" type="presOf" srcId="{8859AC82-99D1-40D6-883B-19BB39FD0C73}" destId="{D905B7B2-86C8-45E8-B902-A1F5B6D86FBD}" srcOrd="0" destOrd="0" presId="urn:microsoft.com/office/officeart/2005/8/layout/orgChart1"/>
+    <dgm:cxn modelId="{8526CEF9-0630-4EA4-B4C9-77AC2A6ADE70}" srcId="{991DD7BB-FD91-49EE-AAF5-140AB35E43F7}" destId="{92AF27A0-E40C-4EFF-9B35-271D8B15788C}" srcOrd="0" destOrd="0" parTransId="{46834F05-9ABD-4B7F-A135-53C39AF9C1DE}" sibTransId="{5489248D-55A9-4E61-8759-A4103ABED22D}"/>
+    <dgm:cxn modelId="{7990F19C-D23C-47B7-99B8-F94C98F5B926}" type="presOf" srcId="{48F43ED3-A177-4096-B556-EB782F87985E}" destId="{6F933FA5-DBA9-4665-BCB7-ECAC89EAE074}" srcOrd="0" destOrd="0" presId="urn:microsoft.com/office/officeart/2005/8/layout/orgChart1"/>
+    <dgm:cxn modelId="{E1CE9EBB-54BD-4D84-9916-08EC3884F764}" type="presOf" srcId="{7DDA2411-54C0-417F-AE04-2B331F76A095}" destId="{2D00DBDE-C0AC-42A1-9DE8-ADEF52B7E4DD}" srcOrd="1" destOrd="0" presId="urn:microsoft.com/office/officeart/2005/8/layout/orgChart1"/>
+    <dgm:cxn modelId="{DDA883DE-3DFC-4858-9196-16C031DEE681}" type="presOf" srcId="{3562D1F3-EC69-4034-8E69-A8E7E547F255}" destId="{E3E8549C-8C44-4FFD-AEF2-2E676584C02C}" srcOrd="0" destOrd="0" presId="urn:microsoft.com/office/officeart/2005/8/layout/orgChart1"/>
+    <dgm:cxn modelId="{8D4222EA-A8BA-4F2F-B7CD-8EF46126613B}" type="presOf" srcId="{C802C29E-F695-44C8-BEE8-C8E80AD674AC}" destId="{CAB8595F-0CDA-4AE7-B03B-D72B4C9751AF}" srcOrd="1" destOrd="0" presId="urn:microsoft.com/office/officeart/2005/8/layout/orgChart1"/>
+    <dgm:cxn modelId="{07463C7E-A303-4DB4-95D6-7866CB292D08}" type="presOf" srcId="{E8BF49DD-CE4D-45D1-9DBA-DD64E91DD601}" destId="{23D3CDFA-9BB0-4B6F-95A5-9832C653C34B}" srcOrd="0" destOrd="0" presId="urn:microsoft.com/office/officeart/2005/8/layout/orgChart1"/>
+    <dgm:cxn modelId="{3916788D-43CC-47A4-8370-E1EE888BBE85}" type="presOf" srcId="{C802C29E-F695-44C8-BEE8-C8E80AD674AC}" destId="{C734A73C-46BC-4087-90FE-B3C5278BF2D2}" srcOrd="0" destOrd="0" presId="urn:microsoft.com/office/officeart/2005/8/layout/orgChart1"/>
+    <dgm:cxn modelId="{E74AA969-05AC-4A13-B2CA-DB967A5C191C}" type="presOf" srcId="{E3D22BD8-B8F5-4AEB-A8DD-53D6A1A29BAD}" destId="{C9EC40EC-8AF9-41BA-9784-43845EB61144}" srcOrd="0" destOrd="0" presId="urn:microsoft.com/office/officeart/2005/8/layout/orgChart1"/>
+    <dgm:cxn modelId="{763A8299-C12F-483B-A1F3-A7550383069C}" type="presOf" srcId="{824AB7B9-0456-4622-8205-4F607B28B251}" destId="{438D25A5-BF2B-42EF-80AB-100453FCB2D4}" srcOrd="0" destOrd="0" presId="urn:microsoft.com/office/officeart/2005/8/layout/orgChart1"/>
+    <dgm:cxn modelId="{317A9A40-776C-4579-A366-9223EFDA54DB}" type="presOf" srcId="{19599602-9E94-449B-AE02-46C30491E28C}" destId="{C04317EB-13A6-47B2-89A6-060A1309C0FD}" srcOrd="0" destOrd="0" presId="urn:microsoft.com/office/officeart/2005/8/layout/orgChart1"/>
+    <dgm:cxn modelId="{35FFEDA4-0717-4F3E-BBA5-322E0ABEBF34}" type="presOf" srcId="{FE0C3A0D-30F9-4894-B4A3-90AA91F8E56B}" destId="{7F6FDD5D-BFA3-4A1A-9A40-EF1523074752}" srcOrd="0" destOrd="0" presId="urn:microsoft.com/office/officeart/2005/8/layout/orgChart1"/>
+    <dgm:cxn modelId="{1D7A41D0-ADB1-4245-9B3C-45C5176284FA}" srcId="{17B28C8D-4122-47D7-B7FB-F388CF6C3000}" destId="{C802C29E-F695-44C8-BEE8-C8E80AD674AC}" srcOrd="0" destOrd="0" parTransId="{2AA8260A-E846-43D6-B319-AAADE78847FA}" sibTransId="{DE0AFD41-5CEE-4C04-9C48-ABB3DFAD675D}"/>
+    <dgm:cxn modelId="{AEFAF9A9-EBF6-4C04-8CD8-AEDACFFD6017}" type="presOf" srcId="{5044A601-079D-44A4-893B-957CEC415477}" destId="{BA66D7A5-45F3-49FF-B20E-587F7A28CA33}" srcOrd="0" destOrd="0" presId="urn:microsoft.com/office/officeart/2005/8/layout/orgChart1"/>
+    <dgm:cxn modelId="{7902ED0A-1F65-44C7-9DE6-FACBB1FCF9D9}" type="presOf" srcId="{DB0BCD07-F7EF-4DC5-AA37-BC1B68D2C833}" destId="{1011029E-5A7E-48C0-8CCF-068095F08EC8}" srcOrd="0" destOrd="0" presId="urn:microsoft.com/office/officeart/2005/8/layout/orgChart1"/>
+    <dgm:cxn modelId="{159A613B-FB1E-46EB-BE47-77D55F0E077A}" type="presOf" srcId="{C738ACE7-E88D-4A27-BD7A-A274A7C7E7A7}" destId="{601244D1-4742-4A48-9069-8AD6F0B7EA16}" srcOrd="1" destOrd="0" presId="urn:microsoft.com/office/officeart/2005/8/layout/orgChart1"/>
     <dgm:cxn modelId="{2B80D23B-5A2B-4D63-AF88-2D04D8D865AC}" srcId="{0C87090F-02B0-44D5-BD4B-E5AE0D1FA7F1}" destId="{991DD7BB-FD91-49EE-AAF5-140AB35E43F7}" srcOrd="1" destOrd="0" parTransId="{E3D22BD8-B8F5-4AEB-A8DD-53D6A1A29BAD}" sibTransId="{8C5DE38B-5BD6-4776-8A20-AEE9D7B23E51}"/>
-    <dgm:cxn modelId="{8329CCF0-F1D0-4A2C-A582-CB2C4A54813C}" type="presOf" srcId="{6FD54DCC-0420-4B69-949E-C600DAC3EA80}" destId="{8F64AF94-CDED-49BC-B0FF-D79E66DEF69C}" srcOrd="0" destOrd="0" presId="urn:microsoft.com/office/officeart/2005/8/layout/orgChart1"/>
-    <dgm:cxn modelId="{A0BDC4FE-F654-4A90-8993-43005A3D8505}" type="presOf" srcId="{683F60F1-BD4D-42DA-B0F1-47D84324A650}" destId="{83E7A995-A5FE-4B7A-A414-10128B41CE2A}" srcOrd="0" destOrd="0" presId="urn:microsoft.com/office/officeart/2005/8/layout/orgChart1"/>
-    <dgm:cxn modelId="{F0FFD34F-0AE9-461A-864F-A024BFF365EC}" type="presOf" srcId="{8859AC82-99D1-40D6-883B-19BB39FD0C73}" destId="{D905B7B2-86C8-45E8-B902-A1F5B6D86FBD}" srcOrd="0" destOrd="0" presId="urn:microsoft.com/office/officeart/2005/8/layout/orgChart1"/>
-    <dgm:cxn modelId="{413223F5-FEDE-4356-9496-76556FAD3639}" type="presOf" srcId="{645A480A-5665-4D26-8F61-BA3FA45B2403}" destId="{610C7D73-B26B-45B9-AB31-3A173FE5411C}" srcOrd="1" destOrd="0" presId="urn:microsoft.com/office/officeart/2005/8/layout/orgChart1"/>
-    <dgm:cxn modelId="{79F36AB2-76DB-468A-8748-DB8EB3AEA17A}" srcId="{7DDA2411-54C0-417F-AE04-2B331F76A095}" destId="{6222044C-40EF-4342-964C-C119CFF29855}" srcOrd="0" destOrd="0" parTransId="{7E984FD0-1107-4104-8739-BC7D7D850010}" sibTransId="{C589C6CD-683D-4F73-A211-5375A19C4B46}"/>
-    <dgm:cxn modelId="{C9EF55EE-624C-44F6-A407-7394696F6B63}" type="presOf" srcId="{48F43ED3-A177-4096-B556-EB782F87985E}" destId="{6F933FA5-DBA9-4665-BCB7-ECAC89EAE074}" srcOrd="0" destOrd="0" presId="urn:microsoft.com/office/officeart/2005/8/layout/orgChart1"/>
-    <dgm:cxn modelId="{13357B4A-B140-4C67-B65D-323DE6FB80DE}" type="presOf" srcId="{B180EF08-3562-408D-A100-ED14322DDEA2}" destId="{43D946A4-6F00-4A8D-8F1C-756B071E734A}" srcOrd="0" destOrd="0" presId="urn:microsoft.com/office/officeart/2005/8/layout/orgChart1"/>
-    <dgm:cxn modelId="{67F17C16-1EC8-41CA-B1D1-7B112803988F}" type="presOf" srcId="{83470605-D50B-47C5-85E0-6C97CC1DEF2D}" destId="{86AA1758-AE0C-43DC-80FD-711AF8285B1F}" srcOrd="0" destOrd="0" presId="urn:microsoft.com/office/officeart/2005/8/layout/orgChart1"/>
-    <dgm:cxn modelId="{D307B117-1DCF-4B86-84CC-A194C5E97F2A}" type="presOf" srcId="{17B28C8D-4122-47D7-B7FB-F388CF6C3000}" destId="{DC008E46-9B85-4209-B686-BABDF78AF9F2}" srcOrd="1" destOrd="0" presId="urn:microsoft.com/office/officeart/2005/8/layout/orgChart1"/>
-    <dgm:cxn modelId="{71DBF12E-DE48-40DE-9288-E653B7FE75B0}" type="presOf" srcId="{A42DED5E-3919-412A-8377-DE6122E1AD30}" destId="{8CC5F674-EE0E-40AB-970C-FD027CDC0CA5}" srcOrd="0" destOrd="0" presId="urn:microsoft.com/office/officeart/2005/8/layout/orgChart1"/>
-    <dgm:cxn modelId="{919278D5-16CB-42E3-B65D-46DB5A0D25D5}" type="presOf" srcId="{E164BB8B-BB30-4105-9F00-1ACF6CBA8753}" destId="{245B3230-2243-4DD6-BAE6-2F4F80678CB3}" srcOrd="0" destOrd="0" presId="urn:microsoft.com/office/officeart/2005/8/layout/orgChart1"/>
-    <dgm:cxn modelId="{00D88442-91CE-43BB-8743-53FA6BFA7633}" type="presOf" srcId="{19599602-9E94-449B-AE02-46C30491E28C}" destId="{C04317EB-13A6-47B2-89A6-060A1309C0FD}" srcOrd="0" destOrd="0" presId="urn:microsoft.com/office/officeart/2005/8/layout/orgChart1"/>
-    <dgm:cxn modelId="{1AC026B8-EA5B-4F9B-9C72-007F81DE483C}" type="presOf" srcId="{D6D663EA-8C9E-4A6C-8696-EA6202B67EB8}" destId="{E55D34C6-67F0-49AB-A175-234A5BB59217}" srcOrd="0" destOrd="0" presId="urn:microsoft.com/office/officeart/2005/8/layout/orgChart1"/>
-    <dgm:cxn modelId="{78C0BFE4-75A7-473C-AC39-E5970D29C573}" srcId="{AED0BF7A-407A-405E-8B33-38FCCCFBF93D}" destId="{B180EF08-3562-408D-A100-ED14322DDEA2}" srcOrd="0" destOrd="0" parTransId="{DB0BCD07-F7EF-4DC5-AA37-BC1B68D2C833}" sibTransId="{7AA161A9-EA2B-444D-A014-0504E90FF590}"/>
-    <dgm:cxn modelId="{AFE4C399-8C91-453A-9532-6B088A3E384B}" type="presOf" srcId="{46834F05-9ABD-4B7F-A135-53C39AF9C1DE}" destId="{04D2CAF6-1186-4739-8CB0-A4AB15E31295}" srcOrd="0" destOrd="0" presId="urn:microsoft.com/office/officeart/2005/8/layout/orgChart1"/>
-    <dgm:cxn modelId="{83F3223A-287C-4EDE-BF7B-C374F164680A}" type="presOf" srcId="{B6D93F27-DCD6-4C6E-916F-3C8ABE5CB706}" destId="{D9168327-77F5-483C-8B86-36ACFF4A2F20}" srcOrd="1" destOrd="0" presId="urn:microsoft.com/office/officeart/2005/8/layout/orgChart1"/>
-    <dgm:cxn modelId="{4F156812-ADB0-4746-A58A-3A459418DDF4}" type="presOf" srcId="{B0B5C3BB-027D-415D-888E-28858F042F4C}" destId="{EC9A9CD8-25D7-4583-BB6D-55A928DE7BA7}" srcOrd="0" destOrd="0" presId="urn:microsoft.com/office/officeart/2005/8/layout/orgChart1"/>
-    <dgm:cxn modelId="{558539A5-8296-421F-8BFF-6FE712DB6564}" type="presOf" srcId="{C802C29E-F695-44C8-BEE8-C8E80AD674AC}" destId="{C734A73C-46BC-4087-90FE-B3C5278BF2D2}" srcOrd="0" destOrd="0" presId="urn:microsoft.com/office/officeart/2005/8/layout/orgChart1"/>
-    <dgm:cxn modelId="{06C05031-CC2B-43C8-8D83-6BE882BBEE11}" srcId="{0C87090F-02B0-44D5-BD4B-E5AE0D1FA7F1}" destId="{A97D053E-A973-4364-B69E-A280008FFC90}" srcOrd="0" destOrd="0" parTransId="{0269C22A-A20B-4CCC-917A-8B311E437315}" sibTransId="{243C102C-DAA2-4245-A1D1-9E6A71F7AB05}"/>
-    <dgm:cxn modelId="{0673C0AF-FD78-4B13-B708-A35651701533}" type="presOf" srcId="{7DDA2411-54C0-417F-AE04-2B331F76A095}" destId="{2D00DBDE-C0AC-42A1-9DE8-ADEF52B7E4DD}" srcOrd="1" destOrd="0" presId="urn:microsoft.com/office/officeart/2005/8/layout/orgChart1"/>
-    <dgm:cxn modelId="{B60167BA-B85E-450A-A6E4-C29CCD93E55B}" type="presOf" srcId="{E164BB8B-BB30-4105-9F00-1ACF6CBA8753}" destId="{F16A9497-F53F-4E03-B758-79B4C41D0D20}" srcOrd="1" destOrd="0" presId="urn:microsoft.com/office/officeart/2005/8/layout/orgChart1"/>
-    <dgm:cxn modelId="{1CEBBBCE-A789-4745-947D-9861B5AF62B8}" srcId="{1A94D251-C1DF-49B7-B803-397CC4E374C8}" destId="{17B28C8D-4122-47D7-B7FB-F388CF6C3000}" srcOrd="0" destOrd="0" parTransId="{542C2CD9-2A21-4722-8528-5FB4B05AB731}" sibTransId="{37B8B82F-495B-4449-AB18-F894FFA1EC4F}"/>
-    <dgm:cxn modelId="{DD786F80-910B-45F3-A830-AC808019D2D8}" srcId="{C802C29E-F695-44C8-BEE8-C8E80AD674AC}" destId="{E164BB8B-BB30-4105-9F00-1ACF6CBA8753}" srcOrd="0" destOrd="0" parTransId="{3562D1F3-EC69-4034-8E69-A8E7E547F255}" sibTransId="{ECEC4ADF-2FCE-43BE-AB2B-9E642B137BD6}"/>
-    <dgm:cxn modelId="{B231F7F5-2547-4D57-88CB-6256EF332490}" type="presOf" srcId="{0C87090F-02B0-44D5-BD4B-E5AE0D1FA7F1}" destId="{AEAA0CF1-2AD8-4565-B49E-708EB08D2FE5}" srcOrd="1" destOrd="0" presId="urn:microsoft.com/office/officeart/2005/8/layout/orgChart1"/>
-    <dgm:cxn modelId="{C3F6BDD8-79F1-4830-8169-C31DD5BAA41C}" srcId="{C738ACE7-E88D-4A27-BD7A-A274A7C7E7A7}" destId="{FE0C3A0D-30F9-4894-B4A3-90AA91F8E56B}" srcOrd="0" destOrd="0" parTransId="{6B6A4F3B-608A-4459-9066-65B42AAC2B2F}" sibTransId="{11F3AA06-DA19-46DC-BDE6-E84B1AF199E9}"/>
-    <dgm:cxn modelId="{8E6C4EDA-8033-4F65-82CF-E1F56168E2AE}" srcId="{8859AC82-99D1-40D6-883B-19BB39FD0C73}" destId="{645A480A-5665-4D26-8F61-BA3FA45B2403}" srcOrd="0" destOrd="0" parTransId="{8A9B80F1-FB90-4994-A407-A67CB2498275}" sibTransId="{B21FC8D7-F47F-4E51-8C2F-5B98E63CFBF3}"/>
-    <dgm:cxn modelId="{1D7A41D0-ADB1-4245-9B3C-45C5176284FA}" srcId="{17B28C8D-4122-47D7-B7FB-F388CF6C3000}" destId="{C802C29E-F695-44C8-BEE8-C8E80AD674AC}" srcOrd="0" destOrd="0" parTransId="{2AA8260A-E846-43D6-B319-AAADE78847FA}" sibTransId="{DE0AFD41-5CEE-4C04-9C48-ABB3DFAD675D}"/>
-    <dgm:cxn modelId="{FEA03D4C-BE28-42E7-978B-CB2FDC822D64}" srcId="{6FD54DCC-0420-4B69-949E-C600DAC3EA80}" destId="{7DDA2411-54C0-417F-AE04-2B331F76A095}" srcOrd="2" destOrd="0" parTransId="{824AB7B9-0456-4622-8205-4F607B28B251}" sibTransId="{C54553C1-0804-4DD2-8297-08466050E18C}"/>
-    <dgm:cxn modelId="{E5E7929B-CEE4-4C29-BCE3-A6088465548C}" type="presOf" srcId="{6F7BEB6B-E9D1-4A49-ADAC-AF7991A956CF}" destId="{4F649437-BA3E-4576-B7B0-07AD453E9502}" srcOrd="0" destOrd="0" presId="urn:microsoft.com/office/officeart/2005/8/layout/orgChart1"/>
-    <dgm:cxn modelId="{7A02F5AF-F9F5-4778-A66E-DE024A3A34D9}" srcId="{9EFAFD96-3601-4F17-BB82-DBBBA6C512D5}" destId="{19599602-9E94-449B-AE02-46C30491E28C}" srcOrd="0" destOrd="0" parTransId="{FF371F54-3EAD-4229-B33D-30FA8E522AE4}" sibTransId="{2A88706E-F8B3-4E84-B216-AB828E178267}"/>
-    <dgm:cxn modelId="{8526CEF9-0630-4EA4-B4C9-77AC2A6ADE70}" srcId="{991DD7BB-FD91-49EE-AAF5-140AB35E43F7}" destId="{92AF27A0-E40C-4EFF-9B35-271D8B15788C}" srcOrd="0" destOrd="0" parTransId="{46834F05-9ABD-4B7F-A135-53C39AF9C1DE}" sibTransId="{5489248D-55A9-4E61-8759-A4103ABED22D}"/>
-    <dgm:cxn modelId="{F9880C82-BFB4-4C49-A12E-571035C3F2A7}" type="presOf" srcId="{1A94D251-C1DF-49B7-B803-397CC4E374C8}" destId="{B9490E12-50E1-4F5F-9FFD-E91F68492402}" srcOrd="1" destOrd="0" presId="urn:microsoft.com/office/officeart/2005/8/layout/orgChart1"/>
-    <dgm:cxn modelId="{AB151743-F04C-4D56-915D-FA83DEDF3BBF}" type="presOf" srcId="{0269C22A-A20B-4CCC-917A-8B311E437315}" destId="{2AD875F4-B2B8-4E31-8404-D515B66A752A}" srcOrd="0" destOrd="0" presId="urn:microsoft.com/office/officeart/2005/8/layout/orgChart1"/>
-    <dgm:cxn modelId="{367FE7D5-E4F3-410E-A830-C15876E5BC47}" type="presOf" srcId="{991DD7BB-FD91-49EE-AAF5-140AB35E43F7}" destId="{8AFE9945-B4DE-42EB-A531-55213541871C}" srcOrd="1" destOrd="0" presId="urn:microsoft.com/office/officeart/2005/8/layout/orgChart1"/>
-    <dgm:cxn modelId="{4C3F22C9-A614-4977-A9D0-1777EAFAA191}" type="presOf" srcId="{92AF27A0-E40C-4EFF-9B35-271D8B15788C}" destId="{2F268248-EFF3-4CEA-91D8-D26A10253BD6}" srcOrd="1" destOrd="0" presId="urn:microsoft.com/office/officeart/2005/8/layout/orgChart1"/>
-    <dgm:cxn modelId="{80CC9F1C-9819-4A70-935F-C00DDA53C7ED}" type="presOf" srcId="{991DD7BB-FD91-49EE-AAF5-140AB35E43F7}" destId="{EF38FFB1-CB6A-4CF3-AD9C-FEFC0C881974}" srcOrd="0" destOrd="0" presId="urn:microsoft.com/office/officeart/2005/8/layout/orgChart1"/>
-    <dgm:cxn modelId="{18EED44F-33CF-443F-A634-F31EC6320307}" type="presOf" srcId="{C738ACE7-E88D-4A27-BD7A-A274A7C7E7A7}" destId="{10F33207-DA9B-46E0-94A0-0486268B9C69}" srcOrd="0" destOrd="0" presId="urn:microsoft.com/office/officeart/2005/8/layout/orgChart1"/>
-    <dgm:cxn modelId="{6AD0832E-D0E5-4DFA-A2C1-539A1049A92A}" srcId="{6FD54DCC-0420-4B69-949E-C600DAC3EA80}" destId="{D6D663EA-8C9E-4A6C-8696-EA6202B67EB8}" srcOrd="1" destOrd="0" parTransId="{C618F4B1-D56C-40B0-A9BB-A1AC22AA90C0}" sibTransId="{350208D2-B2AB-46F5-A396-E4E2016A900E}"/>
-    <dgm:cxn modelId="{3722A855-4A1C-4051-A42F-7DD9C0FE8144}" type="presOf" srcId="{A42DED5E-3919-412A-8377-DE6122E1AD30}" destId="{D305F080-2C2C-4BBE-9AB1-9D346A6794CF}" srcOrd="1" destOrd="0" presId="urn:microsoft.com/office/officeart/2005/8/layout/orgChart1"/>
-    <dgm:cxn modelId="{6EFE84A3-77AA-4CF1-9CB0-AFEC0C304A30}" type="presOf" srcId="{E3FF04F3-46A8-4D7C-8E98-F726D26A1515}" destId="{9D444614-9176-496E-B1C3-057340D15AB0}" srcOrd="1" destOrd="0" presId="urn:microsoft.com/office/officeart/2005/8/layout/orgChart1"/>
-    <dgm:cxn modelId="{ABFE6697-54D2-42DD-9799-E31C00D00558}" type="presOf" srcId="{6222044C-40EF-4342-964C-C119CFF29855}" destId="{FD240F8C-874F-407B-AB66-FB2424104598}" srcOrd="1" destOrd="0" presId="urn:microsoft.com/office/officeart/2005/8/layout/orgChart1"/>
-    <dgm:cxn modelId="{71F025D5-0718-4EF6-BE84-6DCB473337B9}" type="presOf" srcId="{B46637CB-F2E1-4B78-926D-8ECB409B0A99}" destId="{ED178FB5-292F-4646-83CF-961CB356108F}" srcOrd="0" destOrd="0" presId="urn:microsoft.com/office/officeart/2005/8/layout/orgChart1"/>
-    <dgm:cxn modelId="{48366DD9-16AA-4A7F-B273-BC7C45FCE0C8}" type="presOf" srcId="{C802C29E-F695-44C8-BEE8-C8E80AD674AC}" destId="{CAB8595F-0CDA-4AE7-B03B-D72B4C9751AF}" srcOrd="1" destOrd="0" presId="urn:microsoft.com/office/officeart/2005/8/layout/orgChart1"/>
-    <dgm:cxn modelId="{D09703AF-2528-40A5-B833-A8231EDDB9EB}" type="presOf" srcId="{824AB7B9-0456-4622-8205-4F607B28B251}" destId="{438D25A5-BF2B-42EF-80AB-100453FCB2D4}" srcOrd="0" destOrd="0" presId="urn:microsoft.com/office/officeart/2005/8/layout/orgChart1"/>
-    <dgm:cxn modelId="{B0768EEF-1110-4355-9BBB-CE4365E8CC8C}" srcId="{92AF27A0-E40C-4EFF-9B35-271D8B15788C}" destId="{AED0BF7A-407A-405E-8B33-38FCCCFBF93D}" srcOrd="0" destOrd="0" parTransId="{5044A601-079D-44A4-893B-957CEC415477}" sibTransId="{4A9F0D03-AFFA-460E-BF25-87B1F3D8219B}"/>
-    <dgm:cxn modelId="{07435708-EC3B-4B79-922A-479DF975CB9D}" srcId="{645A480A-5665-4D26-8F61-BA3FA45B2403}" destId="{B0B5C3BB-027D-415D-888E-28858F042F4C}" srcOrd="1" destOrd="0" parTransId="{6F7BEB6B-E9D1-4A49-ADAC-AF7991A956CF}" sibTransId="{7AA98AFE-C102-4538-8C4E-B4DF66582903}"/>
-    <dgm:cxn modelId="{C3DF7DA6-7A26-47F0-A78E-817CDC467DC9}" type="presOf" srcId="{A97D053E-A973-4364-B69E-A280008FFC90}" destId="{60C9B560-F2BA-485F-A26B-EE6F904A1A0B}" srcOrd="0" destOrd="0" presId="urn:microsoft.com/office/officeart/2005/8/layout/orgChart1"/>
-    <dgm:cxn modelId="{F6D43194-75CE-403F-B0D6-D88BA7730C9D}" type="presOf" srcId="{D6D663EA-8C9E-4A6C-8696-EA6202B67EB8}" destId="{CE433282-7366-4B4C-BEFF-DF506699094A}" srcOrd="1" destOrd="0" presId="urn:microsoft.com/office/officeart/2005/8/layout/orgChart1"/>
-    <dgm:cxn modelId="{0CED352E-DFFB-4BC0-9027-EEDFA824C94D}" type="presOf" srcId="{5044A601-079D-44A4-893B-957CEC415477}" destId="{BA66D7A5-45F3-49FF-B20E-587F7A28CA33}" srcOrd="0" destOrd="0" presId="urn:microsoft.com/office/officeart/2005/8/layout/orgChart1"/>
-    <dgm:cxn modelId="{FF58D251-8C95-45DE-B9E7-F0C714918DE0}" srcId="{A97D053E-A973-4364-B69E-A280008FFC90}" destId="{E3FF04F3-46A8-4D7C-8E98-F726D26A1515}" srcOrd="0" destOrd="0" parTransId="{720E0265-93BF-4861-895E-0F4D45738CAF}" sibTransId="{47FD0816-CD71-424F-9156-0CCDC7D30479}"/>
-    <dgm:cxn modelId="{8E1C1B28-3097-445B-B19B-1469B2A6FD0A}" type="presOf" srcId="{720E0265-93BF-4861-895E-0F4D45738CAF}" destId="{E7C61C0A-7CD0-43B2-A8A6-F58215C05EFA}" srcOrd="0" destOrd="0" presId="urn:microsoft.com/office/officeart/2005/8/layout/orgChart1"/>
-    <dgm:cxn modelId="{D1597922-0375-45EE-9B4C-11557C79BD69}" type="presOf" srcId="{DB0BCD07-F7EF-4DC5-AA37-BC1B68D2C833}" destId="{1011029E-5A7E-48C0-8CCF-068095F08EC8}" srcOrd="0" destOrd="0" presId="urn:microsoft.com/office/officeart/2005/8/layout/orgChart1"/>
-    <dgm:cxn modelId="{6ADD1F89-7DA5-4FB6-B14A-B7BB24DC9509}" type="presOf" srcId="{0C87090F-02B0-44D5-BD4B-E5AE0D1FA7F1}" destId="{E13E005F-EB59-4822-926F-099620CF7D59}" srcOrd="0" destOrd="0" presId="urn:microsoft.com/office/officeart/2005/8/layout/orgChart1"/>
-    <dgm:cxn modelId="{B1DF1DBF-E433-40BB-8502-E14A2AE3A0B2}" srcId="{E164BB8B-BB30-4105-9F00-1ACF6CBA8753}" destId="{44F650EC-8DC8-4EA4-9D9F-4F5B49919056}" srcOrd="0" destOrd="0" parTransId="{B46637CB-F2E1-4B78-926D-8ECB409B0A99}" sibTransId="{6588BEF6-2592-4E4B-84F1-44393D4AE560}"/>
-    <dgm:cxn modelId="{7A9F6038-CE8F-4E89-93D3-BDA2924F5435}" type="presOf" srcId="{17B28C8D-4122-47D7-B7FB-F388CF6C3000}" destId="{7CBB4AE2-2CD0-45A3-85F0-449C6A93473C}" srcOrd="0" destOrd="0" presId="urn:microsoft.com/office/officeart/2005/8/layout/orgChart1"/>
-    <dgm:cxn modelId="{7CE66AEF-59EF-476D-B1B2-C79FE18F89A7}" type="presOf" srcId="{8859AC82-99D1-40D6-883B-19BB39FD0C73}" destId="{4F97A082-4D6B-48FE-86B6-1FB785C44DB7}" srcOrd="1" destOrd="0" presId="urn:microsoft.com/office/officeart/2005/8/layout/orgChart1"/>
-    <dgm:cxn modelId="{D5E1765B-09E4-4CC9-B479-11ED983C61E9}" type="presOf" srcId="{A97D053E-A973-4364-B69E-A280008FFC90}" destId="{5DFB02F7-7C2D-4646-BDC7-8EE2E0F53484}" srcOrd="1" destOrd="0" presId="urn:microsoft.com/office/officeart/2005/8/layout/orgChart1"/>
-    <dgm:cxn modelId="{EB6AA24C-9BA6-4AC6-9965-C6ABFC06103F}" type="presOf" srcId="{C618F4B1-D56C-40B0-A9BB-A1AC22AA90C0}" destId="{A8ECCDB1-13F6-4997-B0AD-D8104FF58763}" srcOrd="0" destOrd="0" presId="urn:microsoft.com/office/officeart/2005/8/layout/orgChart1"/>
-    <dgm:cxn modelId="{AE71C51C-FFB5-4E86-9939-071015DA4BB1}" srcId="{E3FF04F3-46A8-4D7C-8E98-F726D26A1515}" destId="{C738ACE7-E88D-4A27-BD7A-A274A7C7E7A7}" srcOrd="0" destOrd="0" parTransId="{6EDA943D-E0A2-4AEE-8891-F7604835D446}" sibTransId="{FB92EE5F-49E8-4DB8-A2FD-3F0E8109DF91}"/>
-    <dgm:cxn modelId="{9DF527F9-C4A3-4A21-8868-BE591E72CD89}" type="presOf" srcId="{1A94D251-C1DF-49B7-B803-397CC4E374C8}" destId="{F219ADBE-EB7E-4237-99FF-D2E1DFEC37A3}" srcOrd="0" destOrd="0" presId="urn:microsoft.com/office/officeart/2005/8/layout/orgChart1"/>
-    <dgm:cxn modelId="{26AFD82F-09E6-43B1-83D6-D4E875642F08}" type="presOf" srcId="{7E984FD0-1107-4104-8739-BC7D7D850010}" destId="{E486F6D3-2A74-40F9-A6FF-26D401B6523E}" srcOrd="0" destOrd="0" presId="urn:microsoft.com/office/officeart/2005/8/layout/orgChart1"/>
-    <dgm:cxn modelId="{B7C20E7C-E5AE-4152-A15C-4B388DE016F7}" type="presOf" srcId="{AED0BF7A-407A-405E-8B33-38FCCCFBF93D}" destId="{059C26F5-D8DB-4A07-AC66-3F55C8F267ED}" srcOrd="1" destOrd="0" presId="urn:microsoft.com/office/officeart/2005/8/layout/orgChart1"/>
-    <dgm:cxn modelId="{17F14728-7978-4C4B-9320-74C5CC02D09D}" srcId="{E164BB8B-BB30-4105-9F00-1ACF6CBA8753}" destId="{B6D93F27-DCD6-4C6E-916F-3C8ABE5CB706}" srcOrd="1" destOrd="0" parTransId="{C763AD19-274D-4E2D-A781-A3DDAD6CBA4C}" sibTransId="{0A2AB4E0-4B08-4895-8B11-EF9AD9A69179}"/>
-    <dgm:cxn modelId="{35B34930-D1F8-48E9-A83B-7F6ADACE4194}" type="presOf" srcId="{6222044C-40EF-4342-964C-C119CFF29855}" destId="{0A4F2942-9621-41E9-A8D8-11E3CB431CE3}" srcOrd="0" destOrd="0" presId="urn:microsoft.com/office/officeart/2005/8/layout/orgChart1"/>
-    <dgm:cxn modelId="{EE4B66EF-3206-41E3-8166-E3799DBB9E8B}" type="presOf" srcId="{9EFAFD96-3601-4F17-BB82-DBBBA6C512D5}" destId="{A2CC11D0-32A4-49A0-A0F9-21850FF80E20}" srcOrd="0" destOrd="0" presId="urn:microsoft.com/office/officeart/2005/8/layout/orgChart1"/>
-    <dgm:cxn modelId="{1561ED6C-BE62-4994-8CC7-81873FF2FFFA}" type="presOf" srcId="{19599602-9E94-449B-AE02-46C30491E28C}" destId="{56077120-C368-49C1-825E-F928EF49152A}" srcOrd="1" destOrd="0" presId="urn:microsoft.com/office/officeart/2005/8/layout/orgChart1"/>
-    <dgm:cxn modelId="{CF7FA5C5-AFD3-4222-B6B1-F8AFCF31AC8A}" type="presOf" srcId="{6B6A4F3B-608A-4459-9066-65B42AAC2B2F}" destId="{417B0A25-E16E-4A16-9036-7577C1131FBC}" srcOrd="0" destOrd="0" presId="urn:microsoft.com/office/officeart/2005/8/layout/orgChart1"/>
-    <dgm:cxn modelId="{3AD21093-9582-45E2-B9ED-D3EC2AA9EE9B}" type="presOf" srcId="{B6D93F27-DCD6-4C6E-916F-3C8ABE5CB706}" destId="{0B3EC3BC-3901-4556-8660-5D6DD6D37CBB}" srcOrd="0" destOrd="0" presId="urn:microsoft.com/office/officeart/2005/8/layout/orgChart1"/>
-    <dgm:cxn modelId="{1AFBD04B-C07B-4F52-A89E-4B43DE5D8069}" type="presOf" srcId="{D2FE6353-5B4A-4C87-ADFB-892DC12CCA69}" destId="{6ED4DEAD-501E-4A20-AE3B-3562554413B9}" srcOrd="0" destOrd="0" presId="urn:microsoft.com/office/officeart/2005/8/layout/orgChart1"/>
-    <dgm:cxn modelId="{99A30866-6C7B-4D10-B639-730CCEB27088}" type="presOf" srcId="{FE0C3A0D-30F9-4894-B4A3-90AA91F8E56B}" destId="{7F6FDD5D-BFA3-4A1A-9A40-EF1523074752}" srcOrd="0" destOrd="0" presId="urn:microsoft.com/office/officeart/2005/8/layout/orgChart1"/>
-    <dgm:cxn modelId="{EF91A19F-9F13-418B-B4F4-5A3D906FF159}" srcId="{645A480A-5665-4D26-8F61-BA3FA45B2403}" destId="{683F60F1-BD4D-42DA-B0F1-47D84324A650}" srcOrd="0" destOrd="0" parTransId="{D2FE6353-5B4A-4C87-ADFB-892DC12CCA69}" sibTransId="{A45DF373-6E16-4207-A2F1-1637325FD84E}"/>
-    <dgm:cxn modelId="{0B0BE8C1-C37C-4AA7-B860-537D7B6E2C18}" type="presOf" srcId="{645A480A-5665-4D26-8F61-BA3FA45B2403}" destId="{77B47EA4-369D-4534-9FAF-7EECA7F2657F}" srcOrd="0" destOrd="0" presId="urn:microsoft.com/office/officeart/2005/8/layout/orgChart1"/>
-    <dgm:cxn modelId="{9B9D79B3-4241-4CA7-BB04-9E78FAF08530}" type="presOf" srcId="{AED0BF7A-407A-405E-8B33-38FCCCFBF93D}" destId="{79198B98-C9FE-4B7A-9645-D4F3C3A500B5}" srcOrd="0" destOrd="0" presId="urn:microsoft.com/office/officeart/2005/8/layout/orgChart1"/>
-    <dgm:cxn modelId="{8BBA5241-6E77-463F-BEC4-CD0B6C57B3B5}" type="presOf" srcId="{B0B5C3BB-027D-415D-888E-28858F042F4C}" destId="{FDD7DA54-1346-469F-BACB-386E1418E0D5}" srcOrd="1" destOrd="0" presId="urn:microsoft.com/office/officeart/2005/8/layout/orgChart1"/>
-    <dgm:cxn modelId="{0F87EABE-85FC-4D32-8902-D3B9B099A0F6}" type="presOf" srcId="{E3D22BD8-B8F5-4AEB-A8DD-53D6A1A29BAD}" destId="{C9EC40EC-8AF9-41BA-9784-43845EB61144}" srcOrd="0" destOrd="0" presId="urn:microsoft.com/office/officeart/2005/8/layout/orgChart1"/>
-    <dgm:cxn modelId="{7F9A1C2A-6AB5-4007-8120-BB5C6DA343E8}" type="presOf" srcId="{8A9B80F1-FB90-4994-A407-A67CB2498275}" destId="{CC3A822B-693D-444C-A60A-D82EBAF53843}" srcOrd="0" destOrd="0" presId="urn:microsoft.com/office/officeart/2005/8/layout/orgChart1"/>
-    <dgm:cxn modelId="{6CB1E917-865F-4FA0-948E-355941DFF306}" srcId="{6222044C-40EF-4342-964C-C119CFF29855}" destId="{8859AC82-99D1-40D6-883B-19BB39FD0C73}" srcOrd="0" destOrd="0" parTransId="{E8BF49DD-CE4D-45D1-9DBA-DD64E91DD601}" sibTransId="{771BE5B3-7594-4890-B1F1-BA7611772A6E}"/>
-    <dgm:cxn modelId="{36EA475F-F44E-4F1F-9DB8-C875A141D271}" type="presOf" srcId="{6EDA943D-E0A2-4AEE-8891-F7604835D446}" destId="{9BBC088D-EA8A-4877-B54A-A250ADCA63C0}" srcOrd="0" destOrd="0" presId="urn:microsoft.com/office/officeart/2005/8/layout/orgChart1"/>
-    <dgm:cxn modelId="{49B17D65-6E5E-48F0-B40D-53AEA94A5346}" srcId="{D6D663EA-8C9E-4A6C-8696-EA6202B67EB8}" destId="{A42DED5E-3919-412A-8377-DE6122E1AD30}" srcOrd="0" destOrd="0" parTransId="{D05EA4EE-52C7-4A7F-9A69-CD36D787717D}" sibTransId="{4503E061-C76A-43D4-9951-E6976365CBEB}"/>
-    <dgm:cxn modelId="{A9A39EE7-F441-4563-AFFD-666EC4C4FD54}" srcId="{19599602-9E94-449B-AE02-46C30491E28C}" destId="{6FD54DCC-0420-4B69-949E-C600DAC3EA80}" srcOrd="0" destOrd="0" parTransId="{6F5CF077-1342-46A1-93F1-68D7723F3F8C}" sibTransId="{CE57F18C-7754-4245-BB8D-0DDD9139AB8E}"/>
-    <dgm:cxn modelId="{30E0B992-157A-405B-8572-770CFD4D21A1}" srcId="{19599602-9E94-449B-AE02-46C30491E28C}" destId="{0C87090F-02B0-44D5-BD4B-E5AE0D1FA7F1}" srcOrd="1" destOrd="0" parTransId="{48F43ED3-A177-4096-B556-EB782F87985E}" sibTransId="{24E0BA02-AFC8-4BBC-85FF-8CECFE2FDD5C}"/>
-    <dgm:cxn modelId="{3C2C8C15-CD63-4546-B1E7-788614358DB8}" type="presOf" srcId="{6FD54DCC-0420-4B69-949E-C600DAC3EA80}" destId="{264457B5-4520-4E7A-A2A7-CC1DCD98F7F7}" srcOrd="1" destOrd="0" presId="urn:microsoft.com/office/officeart/2005/8/layout/orgChart1"/>
-    <dgm:cxn modelId="{E3EE7045-302E-4EAF-9128-5A231443A2ED}" type="presOf" srcId="{C763AD19-274D-4E2D-A781-A3DDAD6CBA4C}" destId="{07343297-942B-494A-BB71-E00442E3164C}" srcOrd="0" destOrd="0" presId="urn:microsoft.com/office/officeart/2005/8/layout/orgChart1"/>
-    <dgm:cxn modelId="{0DE90B81-002D-42ED-8D4E-7D513FA507BE}" type="presOf" srcId="{2AA8260A-E846-43D6-B319-AAADE78847FA}" destId="{90FAA77E-DE04-408E-9903-FE29C99F6991}" srcOrd="0" destOrd="0" presId="urn:microsoft.com/office/officeart/2005/8/layout/orgChart1"/>
-    <dgm:cxn modelId="{45CE7CD6-649E-41FA-964A-CE6A928F4117}" type="presOf" srcId="{E8BF49DD-CE4D-45D1-9DBA-DD64E91DD601}" destId="{23D3CDFA-9BB0-4B6F-95A5-9832C653C34B}" srcOrd="0" destOrd="0" presId="urn:microsoft.com/office/officeart/2005/8/layout/orgChart1"/>
-    <dgm:cxn modelId="{817A6EDB-A433-498F-A56C-E0EB3C3FD521}" type="presOf" srcId="{44F650EC-8DC8-4EA4-9D9F-4F5B49919056}" destId="{D7E8B5BD-A4E1-4344-A8C1-B17A23A85297}" srcOrd="0" destOrd="0" presId="urn:microsoft.com/office/officeart/2005/8/layout/orgChart1"/>
-    <dgm:cxn modelId="{F23DDE99-B50C-4A37-99B3-0085CE40E591}" type="presOf" srcId="{FE0C3A0D-30F9-4894-B4A3-90AA91F8E56B}" destId="{EC510CC9-CC93-492C-BFBA-9476318C4C08}" srcOrd="1" destOrd="0" presId="urn:microsoft.com/office/officeart/2005/8/layout/orgChart1"/>
-    <dgm:cxn modelId="{D2A64D37-8F28-48DD-81E2-10ABDC51E814}" type="presOf" srcId="{C738ACE7-E88D-4A27-BD7A-A274A7C7E7A7}" destId="{601244D1-4742-4A48-9069-8AD6F0B7EA16}" srcOrd="1" destOrd="0" presId="urn:microsoft.com/office/officeart/2005/8/layout/orgChart1"/>
-    <dgm:cxn modelId="{62CAD5C4-CE07-41CA-90ED-E74740EF1841}" type="presOf" srcId="{7DDA2411-54C0-417F-AE04-2B331F76A095}" destId="{240CB230-C265-4524-B9F3-06AEB5605971}" srcOrd="0" destOrd="0" presId="urn:microsoft.com/office/officeart/2005/8/layout/orgChart1"/>
-    <dgm:cxn modelId="{892AB0E5-2954-4A4C-8C30-56DA5BB26B8A}" type="presOf" srcId="{44F650EC-8DC8-4EA4-9D9F-4F5B49919056}" destId="{4B109891-E38F-449A-9A21-3BC719B1B7E2}" srcOrd="1" destOrd="0" presId="urn:microsoft.com/office/officeart/2005/8/layout/orgChart1"/>
-    <dgm:cxn modelId="{AAFC94F5-6FF1-40E2-A7E4-3CD3275B844D}" type="presParOf" srcId="{A2CC11D0-32A4-49A0-A0F9-21850FF80E20}" destId="{DCE98858-F163-40F5-A7ED-79E914998534}" srcOrd="0" destOrd="0" presId="urn:microsoft.com/office/officeart/2005/8/layout/orgChart1"/>
-    <dgm:cxn modelId="{6508DFA4-638D-472C-9A05-35BEA0726FB4}" type="presParOf" srcId="{DCE98858-F163-40F5-A7ED-79E914998534}" destId="{F63D4A7C-78F8-42F2-A49B-46DECAC50F58}" srcOrd="0" destOrd="0" presId="urn:microsoft.com/office/officeart/2005/8/layout/orgChart1"/>
-    <dgm:cxn modelId="{0267B020-8660-4D6F-95A7-C93FE407BD67}" type="presParOf" srcId="{F63D4A7C-78F8-42F2-A49B-46DECAC50F58}" destId="{C04317EB-13A6-47B2-89A6-060A1309C0FD}" srcOrd="0" destOrd="0" presId="urn:microsoft.com/office/officeart/2005/8/layout/orgChart1"/>
-    <dgm:cxn modelId="{5DACC795-CA0A-4F35-BA9E-F4C7250CED9E}" type="presParOf" srcId="{F63D4A7C-78F8-42F2-A49B-46DECAC50F58}" destId="{56077120-C368-49C1-825E-F928EF49152A}" srcOrd="1" destOrd="0" presId="urn:microsoft.com/office/officeart/2005/8/layout/orgChart1"/>
-    <dgm:cxn modelId="{6B5149A0-7641-4F5D-8AED-41A8D761AE5B}" type="presParOf" srcId="{DCE98858-F163-40F5-A7ED-79E914998534}" destId="{3BF72071-BAE7-489C-89B5-21C5D7B7C1F2}" srcOrd="1" destOrd="0" presId="urn:microsoft.com/office/officeart/2005/8/layout/orgChart1"/>
-    <dgm:cxn modelId="{B46EB5F7-FBBC-47A7-9C7A-D76F516991A5}" type="presParOf" srcId="{3BF72071-BAE7-489C-89B5-21C5D7B7C1F2}" destId="{D5200657-7F5A-499E-93BA-2E600954966A}" srcOrd="0" destOrd="0" presId="urn:microsoft.com/office/officeart/2005/8/layout/orgChart1"/>
-    <dgm:cxn modelId="{8A138200-5BA7-4595-AC0D-946B0E7FA6BC}" type="presParOf" srcId="{3BF72071-BAE7-489C-89B5-21C5D7B7C1F2}" destId="{B2D78497-2C79-4809-B8A5-C9699968D7E4}" srcOrd="1" destOrd="0" presId="urn:microsoft.com/office/officeart/2005/8/layout/orgChart1"/>
-    <dgm:cxn modelId="{FD3D21B0-C2BB-4088-8E9F-94BA88CEAC8D}" type="presParOf" srcId="{B2D78497-2C79-4809-B8A5-C9699968D7E4}" destId="{486B5092-EC9C-42A0-9018-1A8E4488E795}" srcOrd="0" destOrd="0" presId="urn:microsoft.com/office/officeart/2005/8/layout/orgChart1"/>
-    <dgm:cxn modelId="{8DB483BC-E6ED-4725-B233-1C3D194F6F1D}" type="presParOf" srcId="{486B5092-EC9C-42A0-9018-1A8E4488E795}" destId="{8F64AF94-CDED-49BC-B0FF-D79E66DEF69C}" srcOrd="0" destOrd="0" presId="urn:microsoft.com/office/officeart/2005/8/layout/orgChart1"/>
-    <dgm:cxn modelId="{5E2C1795-87EF-455B-903A-7293C96B86CA}" type="presParOf" srcId="{486B5092-EC9C-42A0-9018-1A8E4488E795}" destId="{264457B5-4520-4E7A-A2A7-CC1DCD98F7F7}" srcOrd="1" destOrd="0" presId="urn:microsoft.com/office/officeart/2005/8/layout/orgChart1"/>
-    <dgm:cxn modelId="{E3FBAA7A-7065-4CC0-A89A-09AFEF1BAB78}" type="presParOf" srcId="{B2D78497-2C79-4809-B8A5-C9699968D7E4}" destId="{D5938890-0B74-4133-BDF0-72A842BA1400}" srcOrd="1" destOrd="0" presId="urn:microsoft.com/office/officeart/2005/8/layout/orgChart1"/>
-    <dgm:cxn modelId="{7C72AD2E-ACE1-4DAF-A2C6-E6152810CD35}" type="presParOf" srcId="{D5938890-0B74-4133-BDF0-72A842BA1400}" destId="{86AA1758-AE0C-43DC-80FD-711AF8285B1F}" srcOrd="0" destOrd="0" presId="urn:microsoft.com/office/officeart/2005/8/layout/orgChart1"/>
-    <dgm:cxn modelId="{1A39233F-F658-4C08-A33A-12B2222A1787}" type="presParOf" srcId="{D5938890-0B74-4133-BDF0-72A842BA1400}" destId="{0AF24EC2-01BC-477B-86BA-B49040557EBD}" srcOrd="1" destOrd="0" presId="urn:microsoft.com/office/officeart/2005/8/layout/orgChart1"/>
-    <dgm:cxn modelId="{69B324D5-5DC5-47E3-99E3-B33CA8012433}" type="presParOf" srcId="{0AF24EC2-01BC-477B-86BA-B49040557EBD}" destId="{E0231860-69B6-414E-A2E5-4F67200157F2}" srcOrd="0" destOrd="0" presId="urn:microsoft.com/office/officeart/2005/8/layout/orgChart1"/>
-    <dgm:cxn modelId="{5CEE2CA9-B43D-4B58-926F-88C66A84E3D6}" type="presParOf" srcId="{E0231860-69B6-414E-A2E5-4F67200157F2}" destId="{F219ADBE-EB7E-4237-99FF-D2E1DFEC37A3}" srcOrd="0" destOrd="0" presId="urn:microsoft.com/office/officeart/2005/8/layout/orgChart1"/>
-    <dgm:cxn modelId="{3FB39D17-7DEE-4408-964D-98B1BDC80751}" type="presParOf" srcId="{E0231860-69B6-414E-A2E5-4F67200157F2}" destId="{B9490E12-50E1-4F5F-9FFD-E91F68492402}" srcOrd="1" destOrd="0" presId="urn:microsoft.com/office/officeart/2005/8/layout/orgChart1"/>
-    <dgm:cxn modelId="{FC03945D-8BB0-48C4-A9ED-6340BB5941BB}" type="presParOf" srcId="{0AF24EC2-01BC-477B-86BA-B49040557EBD}" destId="{0C90C046-8A02-4F7F-9648-7E96B109CB33}" srcOrd="1" destOrd="0" presId="urn:microsoft.com/office/officeart/2005/8/layout/orgChart1"/>
-    <dgm:cxn modelId="{3392BA6F-5683-4F70-BF0A-74A039B3306A}" type="presParOf" srcId="{0C90C046-8A02-4F7F-9648-7E96B109CB33}" destId="{39337347-E16A-4795-9B38-328E55096835}" srcOrd="0" destOrd="0" presId="urn:microsoft.com/office/officeart/2005/8/layout/orgChart1"/>
-    <dgm:cxn modelId="{E586C9EA-AB78-45A5-ACA8-0FD0636E1C30}" type="presParOf" srcId="{0C90C046-8A02-4F7F-9648-7E96B109CB33}" destId="{B7F3DEEA-35D8-4C58-97F3-AB34EB555C5E}" srcOrd="1" destOrd="0" presId="urn:microsoft.com/office/officeart/2005/8/layout/orgChart1"/>
-    <dgm:cxn modelId="{FE0CF26F-C501-4DBA-8764-0F43B5B65557}" type="presParOf" srcId="{B7F3DEEA-35D8-4C58-97F3-AB34EB555C5E}" destId="{1F623C57-8192-4207-9946-7B2FB0DF29D2}" srcOrd="0" destOrd="0" presId="urn:microsoft.com/office/officeart/2005/8/layout/orgChart1"/>
-    <dgm:cxn modelId="{174C4243-48F8-4C61-9E7F-DC34523BABAE}" type="presParOf" srcId="{1F623C57-8192-4207-9946-7B2FB0DF29D2}" destId="{7CBB4AE2-2CD0-45A3-85F0-449C6A93473C}" srcOrd="0" destOrd="0" presId="urn:microsoft.com/office/officeart/2005/8/layout/orgChart1"/>
-    <dgm:cxn modelId="{B4F865DE-03F5-42B7-ACC6-CEEC52926D8D}" type="presParOf" srcId="{1F623C57-8192-4207-9946-7B2FB0DF29D2}" destId="{DC008E46-9B85-4209-B686-BABDF78AF9F2}" srcOrd="1" destOrd="0" presId="urn:microsoft.com/office/officeart/2005/8/layout/orgChart1"/>
-    <dgm:cxn modelId="{B3A943F4-10BF-4104-8DCD-AF7CF879B9C8}" type="presParOf" srcId="{B7F3DEEA-35D8-4C58-97F3-AB34EB555C5E}" destId="{FDBF1B9A-38A0-47E9-9E01-192BAB7CEC08}" srcOrd="1" destOrd="0" presId="urn:microsoft.com/office/officeart/2005/8/layout/orgChart1"/>
-    <dgm:cxn modelId="{F43F5CED-9F38-4390-B54F-A1D81E85A139}" type="presParOf" srcId="{FDBF1B9A-38A0-47E9-9E01-192BAB7CEC08}" destId="{90FAA77E-DE04-408E-9903-FE29C99F6991}" srcOrd="0" destOrd="0" presId="urn:microsoft.com/office/officeart/2005/8/layout/orgChart1"/>
-    <dgm:cxn modelId="{E47D9CF7-CF8E-42B1-BAB1-A5EED305F746}" type="presParOf" srcId="{FDBF1B9A-38A0-47E9-9E01-192BAB7CEC08}" destId="{6C8BEE1F-3646-40E7-A559-CF77909CAD70}" srcOrd="1" destOrd="0" presId="urn:microsoft.com/office/officeart/2005/8/layout/orgChart1"/>
-    <dgm:cxn modelId="{9A4BE14F-7C4F-4A4A-AEA2-C6FC4D71719C}" type="presParOf" srcId="{6C8BEE1F-3646-40E7-A559-CF77909CAD70}" destId="{D4452F3C-DD5C-4E19-85CC-111959F7E8EE}" srcOrd="0" destOrd="0" presId="urn:microsoft.com/office/officeart/2005/8/layout/orgChart1"/>
-    <dgm:cxn modelId="{7FE016B7-B321-4825-9257-F2D431D9AB61}" type="presParOf" srcId="{D4452F3C-DD5C-4E19-85CC-111959F7E8EE}" destId="{C734A73C-46BC-4087-90FE-B3C5278BF2D2}" srcOrd="0" destOrd="0" presId="urn:microsoft.com/office/officeart/2005/8/layout/orgChart1"/>
-    <dgm:cxn modelId="{A8934AFF-84ED-4FF3-8EC0-83CA59A53881}" type="presParOf" srcId="{D4452F3C-DD5C-4E19-85CC-111959F7E8EE}" destId="{CAB8595F-0CDA-4AE7-B03B-D72B4C9751AF}" srcOrd="1" destOrd="0" presId="urn:microsoft.com/office/officeart/2005/8/layout/orgChart1"/>
-    <dgm:cxn modelId="{391EB7A3-2788-4538-93B6-338AEEC2CFD4}" type="presParOf" srcId="{6C8BEE1F-3646-40E7-A559-CF77909CAD70}" destId="{EC5FA7BE-5F01-443C-AAE7-A48394E0CBC0}" srcOrd="1" destOrd="0" presId="urn:microsoft.com/office/officeart/2005/8/layout/orgChart1"/>
-    <dgm:cxn modelId="{4562F00D-B5C3-4115-B5B4-22A40F3ADAF1}" type="presParOf" srcId="{EC5FA7BE-5F01-443C-AAE7-A48394E0CBC0}" destId="{E3E8549C-8C44-4FFD-AEF2-2E676584C02C}" srcOrd="0" destOrd="0" presId="urn:microsoft.com/office/officeart/2005/8/layout/orgChart1"/>
-    <dgm:cxn modelId="{053EB661-1D2A-44C3-9DC0-855D2351D881}" type="presParOf" srcId="{EC5FA7BE-5F01-443C-AAE7-A48394E0CBC0}" destId="{B5EBAC3F-4DD6-4F1B-A2CB-86BFBA56F476}" srcOrd="1" destOrd="0" presId="urn:microsoft.com/office/officeart/2005/8/layout/orgChart1"/>
-    <dgm:cxn modelId="{C72E451D-2441-4D88-B1F9-E96665354CD9}" type="presParOf" srcId="{B5EBAC3F-4DD6-4F1B-A2CB-86BFBA56F476}" destId="{C2F68399-39B3-4DE1-8D91-A69EE28ECE35}" srcOrd="0" destOrd="0" presId="urn:microsoft.com/office/officeart/2005/8/layout/orgChart1"/>
-    <dgm:cxn modelId="{120529EA-B1C7-4B61-A8AE-E496FB9F5966}" type="presParOf" srcId="{C2F68399-39B3-4DE1-8D91-A69EE28ECE35}" destId="{245B3230-2243-4DD6-BAE6-2F4F80678CB3}" srcOrd="0" destOrd="0" presId="urn:microsoft.com/office/officeart/2005/8/layout/orgChart1"/>
-    <dgm:cxn modelId="{9CA4C7AD-0140-47D8-B02B-8E308C6259E9}" type="presParOf" srcId="{C2F68399-39B3-4DE1-8D91-A69EE28ECE35}" destId="{F16A9497-F53F-4E03-B758-79B4C41D0D20}" srcOrd="1" destOrd="0" presId="urn:microsoft.com/office/officeart/2005/8/layout/orgChart1"/>
-    <dgm:cxn modelId="{6906177B-7726-43D0-BD2A-34D48A9C69EB}" type="presParOf" srcId="{B5EBAC3F-4DD6-4F1B-A2CB-86BFBA56F476}" destId="{7DE95F41-0813-4502-9C9D-AEE783E61F3D}" srcOrd="1" destOrd="0" presId="urn:microsoft.com/office/officeart/2005/8/layout/orgChart1"/>
-    <dgm:cxn modelId="{68DCEE75-2130-4940-AFD3-3BA395AF71E9}" type="presParOf" srcId="{7DE95F41-0813-4502-9C9D-AEE783E61F3D}" destId="{ED178FB5-292F-4646-83CF-961CB356108F}" srcOrd="0" destOrd="0" presId="urn:microsoft.com/office/officeart/2005/8/layout/orgChart1"/>
-    <dgm:cxn modelId="{7ED4431E-CD0B-48D1-9A4A-D88D2032410A}" type="presParOf" srcId="{7DE95F41-0813-4502-9C9D-AEE783E61F3D}" destId="{DC06E60E-3C0F-40ED-9888-590E3B12BA84}" srcOrd="1" destOrd="0" presId="urn:microsoft.com/office/officeart/2005/8/layout/orgChart1"/>
-    <dgm:cxn modelId="{706831D0-B969-4538-A828-93F712A069A6}" type="presParOf" srcId="{DC06E60E-3C0F-40ED-9888-590E3B12BA84}" destId="{0AC102A4-955C-444A-8A8E-B4A31F4CF5DF}" srcOrd="0" destOrd="0" presId="urn:microsoft.com/office/officeart/2005/8/layout/orgChart1"/>
-    <dgm:cxn modelId="{E7936BAF-BE41-4E15-B0A5-6FB6D1541D4D}" type="presParOf" srcId="{0AC102A4-955C-444A-8A8E-B4A31F4CF5DF}" destId="{D7E8B5BD-A4E1-4344-A8C1-B17A23A85297}" srcOrd="0" destOrd="0" presId="urn:microsoft.com/office/officeart/2005/8/layout/orgChart1"/>
-    <dgm:cxn modelId="{03E38BE7-E0D7-4AED-A064-5E75D6A7ECCE}" type="presParOf" srcId="{0AC102A4-955C-444A-8A8E-B4A31F4CF5DF}" destId="{4B109891-E38F-449A-9A21-3BC719B1B7E2}" srcOrd="1" destOrd="0" presId="urn:microsoft.com/office/officeart/2005/8/layout/orgChart1"/>
-    <dgm:cxn modelId="{CD09FC58-2EA3-4C2E-8538-9B76E21EBE73}" type="presParOf" srcId="{DC06E60E-3C0F-40ED-9888-590E3B12BA84}" destId="{43159602-E940-4BF4-A9DB-203F6AE106C6}" srcOrd="1" destOrd="0" presId="urn:microsoft.com/office/officeart/2005/8/layout/orgChart1"/>
-    <dgm:cxn modelId="{4800A802-DBEB-47BD-8234-AC8823FFECD3}" type="presParOf" srcId="{DC06E60E-3C0F-40ED-9888-590E3B12BA84}" destId="{04203E31-FB7A-43BF-863C-7B6C75A308D6}" srcOrd="2" destOrd="0" presId="urn:microsoft.com/office/officeart/2005/8/layout/orgChart1"/>
-    <dgm:cxn modelId="{B3AFF925-EB20-451E-8955-34723F3DBE16}" type="presParOf" srcId="{7DE95F41-0813-4502-9C9D-AEE783E61F3D}" destId="{07343297-942B-494A-BB71-E00442E3164C}" srcOrd="2" destOrd="0" presId="urn:microsoft.com/office/officeart/2005/8/layout/orgChart1"/>
-    <dgm:cxn modelId="{B1A53403-F394-4A10-9DD6-C48ED90623BA}" type="presParOf" srcId="{7DE95F41-0813-4502-9C9D-AEE783E61F3D}" destId="{13148070-1A66-4EAD-ACC7-50E3721413F4}" srcOrd="3" destOrd="0" presId="urn:microsoft.com/office/officeart/2005/8/layout/orgChart1"/>
-    <dgm:cxn modelId="{2209E6C9-DFD1-4581-AE95-EB9A3C5211AD}" type="presParOf" srcId="{13148070-1A66-4EAD-ACC7-50E3721413F4}" destId="{4087BC51-34B3-4D60-8181-A4BC884C1F9C}" srcOrd="0" destOrd="0" presId="urn:microsoft.com/office/officeart/2005/8/layout/orgChart1"/>
-    <dgm:cxn modelId="{CB07ABEF-52D6-4E58-BAA4-E65E21DAAC1A}" type="presParOf" srcId="{4087BC51-34B3-4D60-8181-A4BC884C1F9C}" destId="{0B3EC3BC-3901-4556-8660-5D6DD6D37CBB}" srcOrd="0" destOrd="0" presId="urn:microsoft.com/office/officeart/2005/8/layout/orgChart1"/>
-    <dgm:cxn modelId="{61A9DCBD-D733-45AA-AA35-730B4379FCDA}" type="presParOf" srcId="{4087BC51-34B3-4D60-8181-A4BC884C1F9C}" destId="{D9168327-77F5-483C-8B86-36ACFF4A2F20}" srcOrd="1" destOrd="0" presId="urn:microsoft.com/office/officeart/2005/8/layout/orgChart1"/>
-    <dgm:cxn modelId="{8494814E-CCFA-46AA-92F7-040257975D48}" type="presParOf" srcId="{13148070-1A66-4EAD-ACC7-50E3721413F4}" destId="{4B4C6603-A5EF-481A-8E08-5E3FF68B0C3B}" srcOrd="1" destOrd="0" presId="urn:microsoft.com/office/officeart/2005/8/layout/orgChart1"/>
-    <dgm:cxn modelId="{30A78B1B-818D-4048-BDF0-8B98B629F323}" type="presParOf" srcId="{13148070-1A66-4EAD-ACC7-50E3721413F4}" destId="{6314AE83-5158-47FA-B0DE-C2F06E6DB875}" srcOrd="2" destOrd="0" presId="urn:microsoft.com/office/officeart/2005/8/layout/orgChart1"/>
-    <dgm:cxn modelId="{25D83F68-3ED2-4C51-8B23-76AD8AA2A7E0}" type="presParOf" srcId="{B5EBAC3F-4DD6-4F1B-A2CB-86BFBA56F476}" destId="{E01C4963-4FD7-4FC2-97CF-9D4D85565DB8}" srcOrd="2" destOrd="0" presId="urn:microsoft.com/office/officeart/2005/8/layout/orgChart1"/>
-    <dgm:cxn modelId="{FFBD7255-094C-42A2-9265-EDA8724AC4D0}" type="presParOf" srcId="{6C8BEE1F-3646-40E7-A559-CF77909CAD70}" destId="{AEDEE30E-8237-4079-8F5C-E9EEEE896EBC}" srcOrd="2" destOrd="0" presId="urn:microsoft.com/office/officeart/2005/8/layout/orgChart1"/>
-    <dgm:cxn modelId="{DF027834-FE2D-46A5-BF53-EA03D9BC32B6}" type="presParOf" srcId="{B7F3DEEA-35D8-4C58-97F3-AB34EB555C5E}" destId="{098CE48F-C516-4E77-A665-DB68BB0E468A}" srcOrd="2" destOrd="0" presId="urn:microsoft.com/office/officeart/2005/8/layout/orgChart1"/>
-    <dgm:cxn modelId="{B8F69CB8-F88A-48A9-BC93-89740A902AE4}" type="presParOf" srcId="{0AF24EC2-01BC-477B-86BA-B49040557EBD}" destId="{BDBF7A77-AAA5-4C07-86A6-051DA189EC34}" srcOrd="2" destOrd="0" presId="urn:microsoft.com/office/officeart/2005/8/layout/orgChart1"/>
-    <dgm:cxn modelId="{ADF75AF8-05E7-4444-93B4-358EE57963BC}" type="presParOf" srcId="{D5938890-0B74-4133-BDF0-72A842BA1400}" destId="{A8ECCDB1-13F6-4997-B0AD-D8104FF58763}" srcOrd="2" destOrd="0" presId="urn:microsoft.com/office/officeart/2005/8/layout/orgChart1"/>
-    <dgm:cxn modelId="{6BD36421-FB21-42A1-8FAF-E0F2A0986C4B}" type="presParOf" srcId="{D5938890-0B74-4133-BDF0-72A842BA1400}" destId="{A780F9BD-EDB5-4150-BA01-D06131345A53}" srcOrd="3" destOrd="0" presId="urn:microsoft.com/office/officeart/2005/8/layout/orgChart1"/>
-    <dgm:cxn modelId="{58ADBC2D-6F75-4558-A037-AC832C11BC9E}" type="presParOf" srcId="{A780F9BD-EDB5-4150-BA01-D06131345A53}" destId="{D4AD54BA-3CFC-4212-8580-25FBE09C800C}" srcOrd="0" destOrd="0" presId="urn:microsoft.com/office/officeart/2005/8/layout/orgChart1"/>
-    <dgm:cxn modelId="{0DF29B4D-AE11-4193-934D-47E5E1688ED5}" type="presParOf" srcId="{D4AD54BA-3CFC-4212-8580-25FBE09C800C}" destId="{E55D34C6-67F0-49AB-A175-234A5BB59217}" srcOrd="0" destOrd="0" presId="urn:microsoft.com/office/officeart/2005/8/layout/orgChart1"/>
-    <dgm:cxn modelId="{9D724E18-7636-441C-8EBC-7466E513936C}" type="presParOf" srcId="{D4AD54BA-3CFC-4212-8580-25FBE09C800C}" destId="{CE433282-7366-4B4C-BEFF-DF506699094A}" srcOrd="1" destOrd="0" presId="urn:microsoft.com/office/officeart/2005/8/layout/orgChart1"/>
-    <dgm:cxn modelId="{08EFF90E-CDAA-4C12-B632-7620C3A94FE8}" type="presParOf" srcId="{A780F9BD-EDB5-4150-BA01-D06131345A53}" destId="{ED0B6C36-9468-4B55-88A9-17C7DDE0BC11}" srcOrd="1" destOrd="0" presId="urn:microsoft.com/office/officeart/2005/8/layout/orgChart1"/>
-    <dgm:cxn modelId="{D3B3F931-6896-4AAE-97B9-448D18B5EF8F}" type="presParOf" srcId="{ED0B6C36-9468-4B55-88A9-17C7DDE0BC11}" destId="{3A841F7F-EACE-4525-AFD9-0CC8E8775690}" srcOrd="0" destOrd="0" presId="urn:microsoft.com/office/officeart/2005/8/layout/orgChart1"/>
-    <dgm:cxn modelId="{6BEBF74E-B41D-4E4E-9D94-966D58BB7FD3}" type="presParOf" srcId="{ED0B6C36-9468-4B55-88A9-17C7DDE0BC11}" destId="{07A43541-422E-4896-BCDB-AC7ACCD8AA49}" srcOrd="1" destOrd="0" presId="urn:microsoft.com/office/officeart/2005/8/layout/orgChart1"/>
-    <dgm:cxn modelId="{22BA7059-CEA8-4E9B-B232-19761802CF6E}" type="presParOf" srcId="{07A43541-422E-4896-BCDB-AC7ACCD8AA49}" destId="{35456564-932A-4A4D-8133-BB596810A2BF}" srcOrd="0" destOrd="0" presId="urn:microsoft.com/office/officeart/2005/8/layout/orgChart1"/>
-    <dgm:cxn modelId="{718CE52D-DD5C-42AA-ACCC-BA24A6E833CD}" type="presParOf" srcId="{35456564-932A-4A4D-8133-BB596810A2BF}" destId="{8CC5F674-EE0E-40AB-970C-FD027CDC0CA5}" srcOrd="0" destOrd="0" presId="urn:microsoft.com/office/officeart/2005/8/layout/orgChart1"/>
-    <dgm:cxn modelId="{210E3E49-A9D1-450D-8052-CC5E57937E34}" type="presParOf" srcId="{35456564-932A-4A4D-8133-BB596810A2BF}" destId="{D305F080-2C2C-4BBE-9AB1-9D346A6794CF}" srcOrd="1" destOrd="0" presId="urn:microsoft.com/office/officeart/2005/8/layout/orgChart1"/>
-    <dgm:cxn modelId="{464AC9B4-5BE6-401A-9DED-10567364F062}" type="presParOf" srcId="{07A43541-422E-4896-BCDB-AC7ACCD8AA49}" destId="{3CFD7348-3009-41F4-A44B-FB778E5BF443}" srcOrd="1" destOrd="0" presId="urn:microsoft.com/office/officeart/2005/8/layout/orgChart1"/>
-    <dgm:cxn modelId="{D85857DA-DAE7-4690-853B-DE9F1E5CD531}" type="presParOf" srcId="{07A43541-422E-4896-BCDB-AC7ACCD8AA49}" destId="{86111773-FC43-45C5-B95E-8B673ACC421C}" srcOrd="2" destOrd="0" presId="urn:microsoft.com/office/officeart/2005/8/layout/orgChart1"/>
-    <dgm:cxn modelId="{D15074AC-8F8E-4CBD-8E17-1A1F9257ABF5}" type="presParOf" srcId="{A780F9BD-EDB5-4150-BA01-D06131345A53}" destId="{03E9E7C0-918A-4D08-B020-C290ED5403E4}" srcOrd="2" destOrd="0" presId="urn:microsoft.com/office/officeart/2005/8/layout/orgChart1"/>
-    <dgm:cxn modelId="{9DE99894-1F3F-470D-B4B8-C9AC541259E0}" type="presParOf" srcId="{D5938890-0B74-4133-BDF0-72A842BA1400}" destId="{438D25A5-BF2B-42EF-80AB-100453FCB2D4}" srcOrd="4" destOrd="0" presId="urn:microsoft.com/office/officeart/2005/8/layout/orgChart1"/>
-    <dgm:cxn modelId="{31988371-263C-4B9E-BFC2-E76AFBC8B39C}" type="presParOf" srcId="{D5938890-0B74-4133-BDF0-72A842BA1400}" destId="{F24111DC-5295-497F-A78B-CE47606B7D6D}" srcOrd="5" destOrd="0" presId="urn:microsoft.com/office/officeart/2005/8/layout/orgChart1"/>
-    <dgm:cxn modelId="{46D74316-0BA5-466E-A4DB-8A2C4286C311}" type="presParOf" srcId="{F24111DC-5295-497F-A78B-CE47606B7D6D}" destId="{DD695510-8F7C-4AFD-BB74-F89337F7E528}" srcOrd="0" destOrd="0" presId="urn:microsoft.com/office/officeart/2005/8/layout/orgChart1"/>
-    <dgm:cxn modelId="{89238066-C13B-4811-9B83-B66F785FC5ED}" type="presParOf" srcId="{DD695510-8F7C-4AFD-BB74-F89337F7E528}" destId="{240CB230-C265-4524-B9F3-06AEB5605971}" srcOrd="0" destOrd="0" presId="urn:microsoft.com/office/officeart/2005/8/layout/orgChart1"/>
-    <dgm:cxn modelId="{A850E168-8B9B-4CF3-BB78-9EDCB709B30A}" type="presParOf" srcId="{DD695510-8F7C-4AFD-BB74-F89337F7E528}" destId="{2D00DBDE-C0AC-42A1-9DE8-ADEF52B7E4DD}" srcOrd="1" destOrd="0" presId="urn:microsoft.com/office/officeart/2005/8/layout/orgChart1"/>
-    <dgm:cxn modelId="{4235A741-4DEB-40C2-B7F7-F9C0E7038AE2}" type="presParOf" srcId="{F24111DC-5295-497F-A78B-CE47606B7D6D}" destId="{3FDAF917-2F48-472F-B335-D97232F3DCC4}" srcOrd="1" destOrd="0" presId="urn:microsoft.com/office/officeart/2005/8/layout/orgChart1"/>
-    <dgm:cxn modelId="{FF9C326C-7576-4F4E-9841-F561EC3FAF1B}" type="presParOf" srcId="{3FDAF917-2F48-472F-B335-D97232F3DCC4}" destId="{E486F6D3-2A74-40F9-A6FF-26D401B6523E}" srcOrd="0" destOrd="0" presId="urn:microsoft.com/office/officeart/2005/8/layout/orgChart1"/>
-    <dgm:cxn modelId="{4D69FC2D-5FDD-4BE6-BA5E-78EC973AF2DB}" type="presParOf" srcId="{3FDAF917-2F48-472F-B335-D97232F3DCC4}" destId="{6523D75A-EA72-40F9-ADF8-4710A2C2C66E}" srcOrd="1" destOrd="0" presId="urn:microsoft.com/office/officeart/2005/8/layout/orgChart1"/>
-    <dgm:cxn modelId="{6555B5D0-38FB-4327-B0E8-255ECA4E9CAB}" type="presParOf" srcId="{6523D75A-EA72-40F9-ADF8-4710A2C2C66E}" destId="{CACE90A0-CF78-4461-B43C-C70B01ED9A7E}" srcOrd="0" destOrd="0" presId="urn:microsoft.com/office/officeart/2005/8/layout/orgChart1"/>
-    <dgm:cxn modelId="{00C07E3E-4D4F-4747-9365-3BA0CEA2E0D1}" type="presParOf" srcId="{CACE90A0-CF78-4461-B43C-C70B01ED9A7E}" destId="{0A4F2942-9621-41E9-A8D8-11E3CB431CE3}" srcOrd="0" destOrd="0" presId="urn:microsoft.com/office/officeart/2005/8/layout/orgChart1"/>
-    <dgm:cxn modelId="{2FCA4E76-5C0B-4566-B331-48269BF4F2CC}" type="presParOf" srcId="{CACE90A0-CF78-4461-B43C-C70B01ED9A7E}" destId="{FD240F8C-874F-407B-AB66-FB2424104598}" srcOrd="1" destOrd="0" presId="urn:microsoft.com/office/officeart/2005/8/layout/orgChart1"/>
-    <dgm:cxn modelId="{BCECBAEC-D1CD-4688-B295-48FE26762E8E}" type="presParOf" srcId="{6523D75A-EA72-40F9-ADF8-4710A2C2C66E}" destId="{B6843312-1E4B-4DF9-8A72-E0CDA11D91E0}" srcOrd="1" destOrd="0" presId="urn:microsoft.com/office/officeart/2005/8/layout/orgChart1"/>
-    <dgm:cxn modelId="{015206B6-32AC-4BB0-9212-6EEC4A1DB2A6}" type="presParOf" srcId="{B6843312-1E4B-4DF9-8A72-E0CDA11D91E0}" destId="{23D3CDFA-9BB0-4B6F-95A5-9832C653C34B}" srcOrd="0" destOrd="0" presId="urn:microsoft.com/office/officeart/2005/8/layout/orgChart1"/>
-    <dgm:cxn modelId="{1654925F-BE1B-4030-9CA6-EBC5E9380468}" type="presParOf" srcId="{B6843312-1E4B-4DF9-8A72-E0CDA11D91E0}" destId="{B579287E-5E30-4F24-A192-93D8B04679BB}" srcOrd="1" destOrd="0" presId="urn:microsoft.com/office/officeart/2005/8/layout/orgChart1"/>
-    <dgm:cxn modelId="{50476A8B-D740-487C-ADB4-2CDEDEDFFD4C}" type="presParOf" srcId="{B579287E-5E30-4F24-A192-93D8B04679BB}" destId="{586D1355-1249-4FFF-8941-69C875F9BF76}" srcOrd="0" destOrd="0" presId="urn:microsoft.com/office/officeart/2005/8/layout/orgChart1"/>
-    <dgm:cxn modelId="{966244A5-AD4D-49A1-8CA1-9F722D9E9F25}" type="presParOf" srcId="{586D1355-1249-4FFF-8941-69C875F9BF76}" destId="{D905B7B2-86C8-45E8-B902-A1F5B6D86FBD}" srcOrd="0" destOrd="0" presId="urn:microsoft.com/office/officeart/2005/8/layout/orgChart1"/>
-    <dgm:cxn modelId="{2A5D5F84-413C-4621-8866-022627DA0E0E}" type="presParOf" srcId="{586D1355-1249-4FFF-8941-69C875F9BF76}" destId="{4F97A082-4D6B-48FE-86B6-1FB785C44DB7}" srcOrd="1" destOrd="0" presId="urn:microsoft.com/office/officeart/2005/8/layout/orgChart1"/>
-    <dgm:cxn modelId="{C9D81FC5-0A5B-4539-BCAC-1636375AAEBA}" type="presParOf" srcId="{B579287E-5E30-4F24-A192-93D8B04679BB}" destId="{C0A82914-0E89-45BF-9368-3CCE3D55B34A}" srcOrd="1" destOrd="0" presId="urn:microsoft.com/office/officeart/2005/8/layout/orgChart1"/>
-    <dgm:cxn modelId="{990332F2-9C5F-4F58-9785-4A6FDD6F441C}" type="presParOf" srcId="{C0A82914-0E89-45BF-9368-3CCE3D55B34A}" destId="{CC3A822B-693D-444C-A60A-D82EBAF53843}" srcOrd="0" destOrd="0" presId="urn:microsoft.com/office/officeart/2005/8/layout/orgChart1"/>
-    <dgm:cxn modelId="{472C431E-3C11-485A-A8B2-DBB049C28A41}" type="presParOf" srcId="{C0A82914-0E89-45BF-9368-3CCE3D55B34A}" destId="{F3672432-0117-4235-B6FB-E9CD805E695E}" srcOrd="1" destOrd="0" presId="urn:microsoft.com/office/officeart/2005/8/layout/orgChart1"/>
-    <dgm:cxn modelId="{D4D72D68-64AF-4C43-AB46-D9257B3C4B88}" type="presParOf" srcId="{F3672432-0117-4235-B6FB-E9CD805E695E}" destId="{E6CA310E-C461-42CA-90CE-D749F48B8895}" srcOrd="0" destOrd="0" presId="urn:microsoft.com/office/officeart/2005/8/layout/orgChart1"/>
-    <dgm:cxn modelId="{E029840C-FEF4-4299-8735-08B783923BD3}" type="presParOf" srcId="{E6CA310E-C461-42CA-90CE-D749F48B8895}" destId="{77B47EA4-369D-4534-9FAF-7EECA7F2657F}" srcOrd="0" destOrd="0" presId="urn:microsoft.com/office/officeart/2005/8/layout/orgChart1"/>
-    <dgm:cxn modelId="{7477F8D2-A80E-4D0B-BB67-85616E03DC46}" type="presParOf" srcId="{E6CA310E-C461-42CA-90CE-D749F48B8895}" destId="{610C7D73-B26B-45B9-AB31-3A173FE5411C}" srcOrd="1" destOrd="0" presId="urn:microsoft.com/office/officeart/2005/8/layout/orgChart1"/>
-    <dgm:cxn modelId="{D855AB6A-B83C-496A-A12D-CB433BE32AAF}" type="presParOf" srcId="{F3672432-0117-4235-B6FB-E9CD805E695E}" destId="{EB4B0703-92C0-4D5C-B6D9-7A66A4DE4ED4}" srcOrd="1" destOrd="0" presId="urn:microsoft.com/office/officeart/2005/8/layout/orgChart1"/>
-    <dgm:cxn modelId="{FA67B99B-1428-4E00-96CA-FBCFC9F4F7DD}" type="presParOf" srcId="{EB4B0703-92C0-4D5C-B6D9-7A66A4DE4ED4}" destId="{6ED4DEAD-501E-4A20-AE3B-3562554413B9}" srcOrd="0" destOrd="0" presId="urn:microsoft.com/office/officeart/2005/8/layout/orgChart1"/>
-    <dgm:cxn modelId="{11658FB2-FDC0-4433-BF5D-2AD58FA129F7}" type="presParOf" srcId="{EB4B0703-92C0-4D5C-B6D9-7A66A4DE4ED4}" destId="{E1A72DE7-B9DD-4DDA-8E46-B0D1BDF70044}" srcOrd="1" destOrd="0" presId="urn:microsoft.com/office/officeart/2005/8/layout/orgChart1"/>
-    <dgm:cxn modelId="{FABD96C2-0C93-4699-832A-0CE0E8BA3AFA}" type="presParOf" srcId="{E1A72DE7-B9DD-4DDA-8E46-B0D1BDF70044}" destId="{AABAB6D0-1DAA-44B3-9710-9BEBA26A4F1C}" srcOrd="0" destOrd="0" presId="urn:microsoft.com/office/officeart/2005/8/layout/orgChart1"/>
-    <dgm:cxn modelId="{E1D675DF-525B-4B24-B728-8AE2A96D63F2}" type="presParOf" srcId="{AABAB6D0-1DAA-44B3-9710-9BEBA26A4F1C}" destId="{83E7A995-A5FE-4B7A-A414-10128B41CE2A}" srcOrd="0" destOrd="0" presId="urn:microsoft.com/office/officeart/2005/8/layout/orgChart1"/>
-    <dgm:cxn modelId="{CE732A7C-6A97-47F0-B9DD-5A1085BD1CDF}" type="presParOf" srcId="{AABAB6D0-1DAA-44B3-9710-9BEBA26A4F1C}" destId="{6E14EEAF-6AA1-4548-90C2-34E1A9200BD7}" srcOrd="1" destOrd="0" presId="urn:microsoft.com/office/officeart/2005/8/layout/orgChart1"/>
-    <dgm:cxn modelId="{120361B9-6214-4702-99B1-4BAD639AE23E}" type="presParOf" srcId="{E1A72DE7-B9DD-4DDA-8E46-B0D1BDF70044}" destId="{F1CD9FE0-91D1-4E77-A60C-D8A82FD053E1}" srcOrd="1" destOrd="0" presId="urn:microsoft.com/office/officeart/2005/8/layout/orgChart1"/>
-    <dgm:cxn modelId="{883D3C68-D66D-4356-97DA-41BD543F4DF3}" type="presParOf" srcId="{E1A72DE7-B9DD-4DDA-8E46-B0D1BDF70044}" destId="{49201F35-BC10-4947-8C7E-50452070A67E}" srcOrd="2" destOrd="0" presId="urn:microsoft.com/office/officeart/2005/8/layout/orgChart1"/>
-    <dgm:cxn modelId="{DF6292F2-5A34-441C-8CC2-3492E58A7AD7}" type="presParOf" srcId="{EB4B0703-92C0-4D5C-B6D9-7A66A4DE4ED4}" destId="{4F649437-BA3E-4576-B7B0-07AD453E9502}" srcOrd="2" destOrd="0" presId="urn:microsoft.com/office/officeart/2005/8/layout/orgChart1"/>
-    <dgm:cxn modelId="{CE262B61-5EA2-4B38-9577-C14C993625A6}" type="presParOf" srcId="{EB4B0703-92C0-4D5C-B6D9-7A66A4DE4ED4}" destId="{12F82E3A-7CDD-4E62-BD33-D968F8E798DE}" srcOrd="3" destOrd="0" presId="urn:microsoft.com/office/officeart/2005/8/layout/orgChart1"/>
-    <dgm:cxn modelId="{D102DF21-5FCD-4598-9D56-46EA41E4C239}" type="presParOf" srcId="{12F82E3A-7CDD-4E62-BD33-D968F8E798DE}" destId="{3D9246E8-8A3C-4B5E-AC3F-B7074DA33E2A}" srcOrd="0" destOrd="0" presId="urn:microsoft.com/office/officeart/2005/8/layout/orgChart1"/>
-    <dgm:cxn modelId="{B92B1BCD-01FF-4BFA-ADAC-60759DECC83D}" type="presParOf" srcId="{3D9246E8-8A3C-4B5E-AC3F-B7074DA33E2A}" destId="{EC9A9CD8-25D7-4583-BB6D-55A928DE7BA7}" srcOrd="0" destOrd="0" presId="urn:microsoft.com/office/officeart/2005/8/layout/orgChart1"/>
-    <dgm:cxn modelId="{2CEBD1B8-DA1A-4E74-9DCA-CBF8729B2FA5}" type="presParOf" srcId="{3D9246E8-8A3C-4B5E-AC3F-B7074DA33E2A}" destId="{FDD7DA54-1346-469F-BACB-386E1418E0D5}" srcOrd="1" destOrd="0" presId="urn:microsoft.com/office/officeart/2005/8/layout/orgChart1"/>
-    <dgm:cxn modelId="{5C673F9E-2638-4B12-8923-DBBA71DEAB3F}" type="presParOf" srcId="{12F82E3A-7CDD-4E62-BD33-D968F8E798DE}" destId="{DE7F6358-9D65-4EEB-B549-5D29D1CB9094}" srcOrd="1" destOrd="0" presId="urn:microsoft.com/office/officeart/2005/8/layout/orgChart1"/>
-    <dgm:cxn modelId="{43385FED-1950-46CB-8928-F60978065E1C}" type="presParOf" srcId="{12F82E3A-7CDD-4E62-BD33-D968F8E798DE}" destId="{734CE707-6D49-4021-AA15-489CDC92A3A4}" srcOrd="2" destOrd="0" presId="urn:microsoft.com/office/officeart/2005/8/layout/orgChart1"/>
-    <dgm:cxn modelId="{131A106E-A1E6-4DCF-95C1-B0B05FC70D3F}" type="presParOf" srcId="{F3672432-0117-4235-B6FB-E9CD805E695E}" destId="{AFA90B7C-07BC-4BFB-AC31-4D163B963314}" srcOrd="2" destOrd="0" presId="urn:microsoft.com/office/officeart/2005/8/layout/orgChart1"/>
-    <dgm:cxn modelId="{7149EBB8-E39D-45D1-9E7B-FE3B3296E391}" type="presParOf" srcId="{B579287E-5E30-4F24-A192-93D8B04679BB}" destId="{53E3CFCE-B2BD-4444-9ACE-878F37CFBCC1}" srcOrd="2" destOrd="0" presId="urn:microsoft.com/office/officeart/2005/8/layout/orgChart1"/>
-    <dgm:cxn modelId="{8195614F-E2C8-4D0E-8B7B-8E6E22619DDE}" type="presParOf" srcId="{6523D75A-EA72-40F9-ADF8-4710A2C2C66E}" destId="{DBAFA457-A6FE-4C29-A9FB-3FB3C613F81F}" srcOrd="2" destOrd="0" presId="urn:microsoft.com/office/officeart/2005/8/layout/orgChart1"/>
-    <dgm:cxn modelId="{1F8F6D87-9206-469E-AFBA-BCD08A45C2F8}" type="presParOf" srcId="{F24111DC-5295-497F-A78B-CE47606B7D6D}" destId="{5DD71BED-E019-4994-8FBA-992A80E6DE27}" srcOrd="2" destOrd="0" presId="urn:microsoft.com/office/officeart/2005/8/layout/orgChart1"/>
-    <dgm:cxn modelId="{40C3C90F-4915-4A94-9351-16C126A7D59E}" type="presParOf" srcId="{B2D78497-2C79-4809-B8A5-C9699968D7E4}" destId="{90AD1992-B9BA-4A6A-A423-5F0F854B3051}" srcOrd="2" destOrd="0" presId="urn:microsoft.com/office/officeart/2005/8/layout/orgChart1"/>
-    <dgm:cxn modelId="{31BD3EE7-9087-4AA5-BC4A-6B53F63C46CF}" type="presParOf" srcId="{3BF72071-BAE7-489C-89B5-21C5D7B7C1F2}" destId="{6F933FA5-DBA9-4665-BCB7-ECAC89EAE074}" srcOrd="2" destOrd="0" presId="urn:microsoft.com/office/officeart/2005/8/layout/orgChart1"/>
-    <dgm:cxn modelId="{054697FF-EFBA-4D48-B590-E3C74B390777}" type="presParOf" srcId="{3BF72071-BAE7-489C-89B5-21C5D7B7C1F2}" destId="{4E641237-4F25-4619-88A9-8CA164C86982}" srcOrd="3" destOrd="0" presId="urn:microsoft.com/office/officeart/2005/8/layout/orgChart1"/>
-    <dgm:cxn modelId="{DAB4FCFB-B704-4476-92EE-EB663EFA8B68}" type="presParOf" srcId="{4E641237-4F25-4619-88A9-8CA164C86982}" destId="{565EDFC1-29AE-4AB8-B66B-627C5F9F6FEC}" srcOrd="0" destOrd="0" presId="urn:microsoft.com/office/officeart/2005/8/layout/orgChart1"/>
-    <dgm:cxn modelId="{89792C50-DDA7-464C-BD13-A143FDAB52CA}" type="presParOf" srcId="{565EDFC1-29AE-4AB8-B66B-627C5F9F6FEC}" destId="{E13E005F-EB59-4822-926F-099620CF7D59}" srcOrd="0" destOrd="0" presId="urn:microsoft.com/office/officeart/2005/8/layout/orgChart1"/>
-    <dgm:cxn modelId="{1E4B3AE6-6F8E-4F35-88FD-5CC5D306F22D}" type="presParOf" srcId="{565EDFC1-29AE-4AB8-B66B-627C5F9F6FEC}" destId="{AEAA0CF1-2AD8-4565-B49E-708EB08D2FE5}" srcOrd="1" destOrd="0" presId="urn:microsoft.com/office/officeart/2005/8/layout/orgChart1"/>
-    <dgm:cxn modelId="{94FBB10C-A40A-4928-883E-D9BC8746C2FB}" type="presParOf" srcId="{4E641237-4F25-4619-88A9-8CA164C86982}" destId="{AE50A458-DA1C-492A-BCA4-4258D60D25E3}" srcOrd="1" destOrd="0" presId="urn:microsoft.com/office/officeart/2005/8/layout/orgChart1"/>
-    <dgm:cxn modelId="{915108A9-7F67-44D1-A401-32D9D038466B}" type="presParOf" srcId="{AE50A458-DA1C-492A-BCA4-4258D60D25E3}" destId="{2AD875F4-B2B8-4E31-8404-D515B66A752A}" srcOrd="0" destOrd="0" presId="urn:microsoft.com/office/officeart/2005/8/layout/orgChart1"/>
-    <dgm:cxn modelId="{9403865E-030E-4D38-8236-EE89E93E437C}" type="presParOf" srcId="{AE50A458-DA1C-492A-BCA4-4258D60D25E3}" destId="{55998BB0-895E-4CE0-9368-C87BB2C5AF9A}" srcOrd="1" destOrd="0" presId="urn:microsoft.com/office/officeart/2005/8/layout/orgChart1"/>
-    <dgm:cxn modelId="{1B75AEE5-3BB1-47F3-A6E2-47CA4CB00750}" type="presParOf" srcId="{55998BB0-895E-4CE0-9368-C87BB2C5AF9A}" destId="{88FE2847-EA61-4F43-B68F-9503290C6905}" srcOrd="0" destOrd="0" presId="urn:microsoft.com/office/officeart/2005/8/layout/orgChart1"/>
-    <dgm:cxn modelId="{561F8E27-1A1A-4B83-B0C6-6D9048FD97E9}" type="presParOf" srcId="{88FE2847-EA61-4F43-B68F-9503290C6905}" destId="{60C9B560-F2BA-485F-A26B-EE6F904A1A0B}" srcOrd="0" destOrd="0" presId="urn:microsoft.com/office/officeart/2005/8/layout/orgChart1"/>
-    <dgm:cxn modelId="{393DD2BE-B72D-4D74-BD04-69E1CF1CE39E}" type="presParOf" srcId="{88FE2847-EA61-4F43-B68F-9503290C6905}" destId="{5DFB02F7-7C2D-4646-BDC7-8EE2E0F53484}" srcOrd="1" destOrd="0" presId="urn:microsoft.com/office/officeart/2005/8/layout/orgChart1"/>
-    <dgm:cxn modelId="{FE2E25DF-725E-4D54-AAE0-F95CE79CBF9C}" type="presParOf" srcId="{55998BB0-895E-4CE0-9368-C87BB2C5AF9A}" destId="{7D2112B9-223C-496A-ACE9-7EC1B81D806A}" srcOrd="1" destOrd="0" presId="urn:microsoft.com/office/officeart/2005/8/layout/orgChart1"/>
-    <dgm:cxn modelId="{E6C79B20-C842-42FA-8577-47E838419442}" type="presParOf" srcId="{7D2112B9-223C-496A-ACE9-7EC1B81D806A}" destId="{E7C61C0A-7CD0-43B2-A8A6-F58215C05EFA}" srcOrd="0" destOrd="0" presId="urn:microsoft.com/office/officeart/2005/8/layout/orgChart1"/>
-    <dgm:cxn modelId="{4B9E1959-97C4-402A-AF48-37DF93BFEAFB}" type="presParOf" srcId="{7D2112B9-223C-496A-ACE9-7EC1B81D806A}" destId="{E13493BA-9421-4B0D-9E5E-A7E20C36B296}" srcOrd="1" destOrd="0" presId="urn:microsoft.com/office/officeart/2005/8/layout/orgChart1"/>
-    <dgm:cxn modelId="{AF8DD7A4-7449-42E4-AB3F-FEB802C7A49E}" type="presParOf" srcId="{E13493BA-9421-4B0D-9E5E-A7E20C36B296}" destId="{F91E86BF-4266-4664-BD06-01D03AD4B09A}" srcOrd="0" destOrd="0" presId="urn:microsoft.com/office/officeart/2005/8/layout/orgChart1"/>
-    <dgm:cxn modelId="{EE637D61-D7BE-495E-954A-548A34F51092}" type="presParOf" srcId="{F91E86BF-4266-4664-BD06-01D03AD4B09A}" destId="{0E6173C1-987F-4DD1-AC92-AA8CA6EF67E5}" srcOrd="0" destOrd="0" presId="urn:microsoft.com/office/officeart/2005/8/layout/orgChart1"/>
-    <dgm:cxn modelId="{A2B440AD-FC60-49AD-8180-C7434A2B8CD5}" type="presParOf" srcId="{F91E86BF-4266-4664-BD06-01D03AD4B09A}" destId="{9D444614-9176-496E-B1C3-057340D15AB0}" srcOrd="1" destOrd="0" presId="urn:microsoft.com/office/officeart/2005/8/layout/orgChart1"/>
-    <dgm:cxn modelId="{75ED1C23-6FC8-463F-9049-A6B362D7C1D9}" type="presParOf" srcId="{E13493BA-9421-4B0D-9E5E-A7E20C36B296}" destId="{010ECE2A-E8F2-4B77-A559-674521347C0B}" srcOrd="1" destOrd="0" presId="urn:microsoft.com/office/officeart/2005/8/layout/orgChart1"/>
-    <dgm:cxn modelId="{627DB9EF-7913-4E09-81A6-AE0587969406}" type="presParOf" srcId="{010ECE2A-E8F2-4B77-A559-674521347C0B}" destId="{9BBC088D-EA8A-4877-B54A-A250ADCA63C0}" srcOrd="0" destOrd="0" presId="urn:microsoft.com/office/officeart/2005/8/layout/orgChart1"/>
-    <dgm:cxn modelId="{BBE1B882-96FD-4779-8586-5DD9D9675882}" type="presParOf" srcId="{010ECE2A-E8F2-4B77-A559-674521347C0B}" destId="{05363A71-5FCB-4B79-AC8C-90A1F83DB702}" srcOrd="1" destOrd="0" presId="urn:microsoft.com/office/officeart/2005/8/layout/orgChart1"/>
-    <dgm:cxn modelId="{3DC1BC3E-2DC2-4EE0-A3D0-A236F504B709}" type="presParOf" srcId="{05363A71-5FCB-4B79-AC8C-90A1F83DB702}" destId="{2130EF4E-1372-4837-A99B-BCFD79BC2599}" srcOrd="0" destOrd="0" presId="urn:microsoft.com/office/officeart/2005/8/layout/orgChart1"/>
-    <dgm:cxn modelId="{8DC04EE8-7BCD-45F4-BC2A-43927C4D871D}" type="presParOf" srcId="{2130EF4E-1372-4837-A99B-BCFD79BC2599}" destId="{10F33207-DA9B-46E0-94A0-0486268B9C69}" srcOrd="0" destOrd="0" presId="urn:microsoft.com/office/officeart/2005/8/layout/orgChart1"/>
-    <dgm:cxn modelId="{9EA34A8B-5E16-4DFC-A90A-54622CEF91A6}" type="presParOf" srcId="{2130EF4E-1372-4837-A99B-BCFD79BC2599}" destId="{601244D1-4742-4A48-9069-8AD6F0B7EA16}" srcOrd="1" destOrd="0" presId="urn:microsoft.com/office/officeart/2005/8/layout/orgChart1"/>
-    <dgm:cxn modelId="{3B7B3C1B-FF05-436A-AAD3-584224D07CE9}" type="presParOf" srcId="{05363A71-5FCB-4B79-AC8C-90A1F83DB702}" destId="{983DB170-4870-4B7C-897D-ADC88CD9539E}" srcOrd="1" destOrd="0" presId="urn:microsoft.com/office/officeart/2005/8/layout/orgChart1"/>
-    <dgm:cxn modelId="{DA4C4B06-FF7E-4B81-8B0B-2A3582256787}" type="presParOf" srcId="{983DB170-4870-4B7C-897D-ADC88CD9539E}" destId="{417B0A25-E16E-4A16-9036-7577C1131FBC}" srcOrd="0" destOrd="0" presId="urn:microsoft.com/office/officeart/2005/8/layout/orgChart1"/>
-    <dgm:cxn modelId="{F3324BAD-139A-4BFD-8A36-0494C949EEC2}" type="presParOf" srcId="{983DB170-4870-4B7C-897D-ADC88CD9539E}" destId="{8E3F29B5-AFC6-4C1D-A707-D6B8B559CD78}" srcOrd="1" destOrd="0" presId="urn:microsoft.com/office/officeart/2005/8/layout/orgChart1"/>
-    <dgm:cxn modelId="{B7A5271D-D736-4784-B312-4A2295E4D18A}" type="presParOf" srcId="{8E3F29B5-AFC6-4C1D-A707-D6B8B559CD78}" destId="{14E10099-64E8-4A71-814F-E2E1295043C8}" srcOrd="0" destOrd="0" presId="urn:microsoft.com/office/officeart/2005/8/layout/orgChart1"/>
-    <dgm:cxn modelId="{000F80C9-0A79-45D3-92C5-A92138BB23EF}" type="presParOf" srcId="{14E10099-64E8-4A71-814F-E2E1295043C8}" destId="{7F6FDD5D-BFA3-4A1A-9A40-EF1523074752}" srcOrd="0" destOrd="0" presId="urn:microsoft.com/office/officeart/2005/8/layout/orgChart1"/>
-    <dgm:cxn modelId="{D38D7A25-5C8D-4FEF-B90B-C6506CCE87C6}" type="presParOf" srcId="{14E10099-64E8-4A71-814F-E2E1295043C8}" destId="{EC510CC9-CC93-492C-BFBA-9476318C4C08}" srcOrd="1" destOrd="0" presId="urn:microsoft.com/office/officeart/2005/8/layout/orgChart1"/>
-    <dgm:cxn modelId="{431C9BCF-1F56-4A37-9239-4611FBC54EDC}" type="presParOf" srcId="{8E3F29B5-AFC6-4C1D-A707-D6B8B559CD78}" destId="{7C822EE2-E68F-47EA-84A8-6FF21E2DBF8F}" srcOrd="1" destOrd="0" presId="urn:microsoft.com/office/officeart/2005/8/layout/orgChart1"/>
-    <dgm:cxn modelId="{3FE03A9F-762F-4707-8C33-E4C2D2037677}" type="presParOf" srcId="{8E3F29B5-AFC6-4C1D-A707-D6B8B559CD78}" destId="{1935F499-DD43-44B2-B76D-1E881F93EC4F}" srcOrd="2" destOrd="0" presId="urn:microsoft.com/office/officeart/2005/8/layout/orgChart1"/>
-    <dgm:cxn modelId="{1888CB7D-87FB-47BF-8198-9154BAF0BDE9}" type="presParOf" srcId="{05363A71-5FCB-4B79-AC8C-90A1F83DB702}" destId="{C9DF9CDF-55AD-4389-8F4D-AEE5EB464290}" srcOrd="2" destOrd="0" presId="urn:microsoft.com/office/officeart/2005/8/layout/orgChart1"/>
-    <dgm:cxn modelId="{12B97BE3-F457-4B92-9F37-76084613A771}" type="presParOf" srcId="{E13493BA-9421-4B0D-9E5E-A7E20C36B296}" destId="{22A376B2-F64E-461B-B9A1-30936EA1B2F2}" srcOrd="2" destOrd="0" presId="urn:microsoft.com/office/officeart/2005/8/layout/orgChart1"/>
-    <dgm:cxn modelId="{32C9005B-8F2C-4ADF-89FF-2A0A60CE8EDF}" type="presParOf" srcId="{55998BB0-895E-4CE0-9368-C87BB2C5AF9A}" destId="{913E6BB9-6CD1-47CB-A99B-D59E741B3A9D}" srcOrd="2" destOrd="0" presId="urn:microsoft.com/office/officeart/2005/8/layout/orgChart1"/>
-    <dgm:cxn modelId="{29443822-AFC2-4B65-9A5B-273BDA6D852D}" type="presParOf" srcId="{AE50A458-DA1C-492A-BCA4-4258D60D25E3}" destId="{C9EC40EC-8AF9-41BA-9784-43845EB61144}" srcOrd="2" destOrd="0" presId="urn:microsoft.com/office/officeart/2005/8/layout/orgChart1"/>
-    <dgm:cxn modelId="{539341D2-FAD1-410B-B52F-9212F82E35DB}" type="presParOf" srcId="{AE50A458-DA1C-492A-BCA4-4258D60D25E3}" destId="{84F09E85-AB51-4E7C-B1CB-66CD5BCD70CB}" srcOrd="3" destOrd="0" presId="urn:microsoft.com/office/officeart/2005/8/layout/orgChart1"/>
-    <dgm:cxn modelId="{0DC21A71-A817-4F2A-864E-C4B4DC4C7DC1}" type="presParOf" srcId="{84F09E85-AB51-4E7C-B1CB-66CD5BCD70CB}" destId="{9A004E1A-B439-40E1-AE8C-E61B66E625CD}" srcOrd="0" destOrd="0" presId="urn:microsoft.com/office/officeart/2005/8/layout/orgChart1"/>
-    <dgm:cxn modelId="{C6671576-C78B-47C2-AFF9-58C21716CDA5}" type="presParOf" srcId="{9A004E1A-B439-40E1-AE8C-E61B66E625CD}" destId="{EF38FFB1-CB6A-4CF3-AD9C-FEFC0C881974}" srcOrd="0" destOrd="0" presId="urn:microsoft.com/office/officeart/2005/8/layout/orgChart1"/>
-    <dgm:cxn modelId="{DF33773A-AB39-4C99-8343-26615C3EE9DE}" type="presParOf" srcId="{9A004E1A-B439-40E1-AE8C-E61B66E625CD}" destId="{8AFE9945-B4DE-42EB-A531-55213541871C}" srcOrd="1" destOrd="0" presId="urn:microsoft.com/office/officeart/2005/8/layout/orgChart1"/>
-    <dgm:cxn modelId="{A8D4702A-D5DC-4865-BFA3-D5563823272C}" type="presParOf" srcId="{84F09E85-AB51-4E7C-B1CB-66CD5BCD70CB}" destId="{66381EBC-B313-49B9-8E58-98B1ECEBFEA9}" srcOrd="1" destOrd="0" presId="urn:microsoft.com/office/officeart/2005/8/layout/orgChart1"/>
-    <dgm:cxn modelId="{956178CD-AC59-420D-96CD-5393CD476287}" type="presParOf" srcId="{66381EBC-B313-49B9-8E58-98B1ECEBFEA9}" destId="{04D2CAF6-1186-4739-8CB0-A4AB15E31295}" srcOrd="0" destOrd="0" presId="urn:microsoft.com/office/officeart/2005/8/layout/orgChart1"/>
-    <dgm:cxn modelId="{4AF69F79-FB7C-49A5-A525-5425A38AF498}" type="presParOf" srcId="{66381EBC-B313-49B9-8E58-98B1ECEBFEA9}" destId="{DD35EE09-5E0E-4F1B-8519-709ED7A7B9AD}" srcOrd="1" destOrd="0" presId="urn:microsoft.com/office/officeart/2005/8/layout/orgChart1"/>
-    <dgm:cxn modelId="{E7E4F08D-C700-478C-8176-225884F98496}" type="presParOf" srcId="{DD35EE09-5E0E-4F1B-8519-709ED7A7B9AD}" destId="{0C700F56-C35D-4427-9F85-F257A41FE699}" srcOrd="0" destOrd="0" presId="urn:microsoft.com/office/officeart/2005/8/layout/orgChart1"/>
-    <dgm:cxn modelId="{530F085F-658A-4829-BF28-1FEA7623062F}" type="presParOf" srcId="{0C700F56-C35D-4427-9F85-F257A41FE699}" destId="{80F01222-4AC1-4414-BE22-7F68ABA90A33}" srcOrd="0" destOrd="0" presId="urn:microsoft.com/office/officeart/2005/8/layout/orgChart1"/>
-    <dgm:cxn modelId="{406952BD-B6F1-4CA3-9F64-3EDFD6F2FF79}" type="presParOf" srcId="{0C700F56-C35D-4427-9F85-F257A41FE699}" destId="{2F268248-EFF3-4CEA-91D8-D26A10253BD6}" srcOrd="1" destOrd="0" presId="urn:microsoft.com/office/officeart/2005/8/layout/orgChart1"/>
-    <dgm:cxn modelId="{006BD8FD-752B-41E8-B6F8-80E136E05AAB}" type="presParOf" srcId="{DD35EE09-5E0E-4F1B-8519-709ED7A7B9AD}" destId="{3261A1A7-42CF-4663-8BBB-78D6505645D4}" srcOrd="1" destOrd="0" presId="urn:microsoft.com/office/officeart/2005/8/layout/orgChart1"/>
-    <dgm:cxn modelId="{244BB3A4-5811-48A1-A32E-1BD0437BB2FB}" type="presParOf" srcId="{3261A1A7-42CF-4663-8BBB-78D6505645D4}" destId="{BA66D7A5-45F3-49FF-B20E-587F7A28CA33}" srcOrd="0" destOrd="0" presId="urn:microsoft.com/office/officeart/2005/8/layout/orgChart1"/>
-    <dgm:cxn modelId="{006270AD-CDEA-4C4B-88D7-2D391F5B3B54}" type="presParOf" srcId="{3261A1A7-42CF-4663-8BBB-78D6505645D4}" destId="{54D3F7AE-2F11-4944-B553-2984227D5F27}" srcOrd="1" destOrd="0" presId="urn:microsoft.com/office/officeart/2005/8/layout/orgChart1"/>
-    <dgm:cxn modelId="{783D1367-0904-460D-B95C-0E809DAA87E6}" type="presParOf" srcId="{54D3F7AE-2F11-4944-B553-2984227D5F27}" destId="{A46CC6C9-688E-4BFA-B513-FE12C9F9A229}" srcOrd="0" destOrd="0" presId="urn:microsoft.com/office/officeart/2005/8/layout/orgChart1"/>
-    <dgm:cxn modelId="{390CA077-9704-4225-BDB8-69FAEFFCB900}" type="presParOf" srcId="{A46CC6C9-688E-4BFA-B513-FE12C9F9A229}" destId="{79198B98-C9FE-4B7A-9645-D4F3C3A500B5}" srcOrd="0" destOrd="0" presId="urn:microsoft.com/office/officeart/2005/8/layout/orgChart1"/>
-    <dgm:cxn modelId="{D244D4FA-60A1-4BEC-9B92-65E66F75943B}" type="presParOf" srcId="{A46CC6C9-688E-4BFA-B513-FE12C9F9A229}" destId="{059C26F5-D8DB-4A07-AC66-3F55C8F267ED}" srcOrd="1" destOrd="0" presId="urn:microsoft.com/office/officeart/2005/8/layout/orgChart1"/>
-    <dgm:cxn modelId="{F951E954-9C4E-435D-9F0D-582263B89563}" type="presParOf" srcId="{54D3F7AE-2F11-4944-B553-2984227D5F27}" destId="{79EF0025-54CC-4449-B08B-306340967EE9}" srcOrd="1" destOrd="0" presId="urn:microsoft.com/office/officeart/2005/8/layout/orgChart1"/>
-    <dgm:cxn modelId="{000A5AFB-AAE2-467A-82B4-3D2E66AA2BE5}" type="presParOf" srcId="{79EF0025-54CC-4449-B08B-306340967EE9}" destId="{1011029E-5A7E-48C0-8CCF-068095F08EC8}" srcOrd="0" destOrd="0" presId="urn:microsoft.com/office/officeart/2005/8/layout/orgChart1"/>
-    <dgm:cxn modelId="{C7370A35-14F5-4312-872C-C6612422082F}" type="presParOf" srcId="{79EF0025-54CC-4449-B08B-306340967EE9}" destId="{ACFD6BF4-CA32-47DA-B71E-3147066C64A3}" srcOrd="1" destOrd="0" presId="urn:microsoft.com/office/officeart/2005/8/layout/orgChart1"/>
-    <dgm:cxn modelId="{D1DE01AD-DF8A-441C-994F-107FEF3BD690}" type="presParOf" srcId="{ACFD6BF4-CA32-47DA-B71E-3147066C64A3}" destId="{F3BDDDF1-3DF6-41CB-8F62-E7D922F79B6D}" srcOrd="0" destOrd="0" presId="urn:microsoft.com/office/officeart/2005/8/layout/orgChart1"/>
-    <dgm:cxn modelId="{5A09A035-4EC8-457F-922A-752D768909AB}" type="presParOf" srcId="{F3BDDDF1-3DF6-41CB-8F62-E7D922F79B6D}" destId="{43D946A4-6F00-4A8D-8F1C-756B071E734A}" srcOrd="0" destOrd="0" presId="urn:microsoft.com/office/officeart/2005/8/layout/orgChart1"/>
-    <dgm:cxn modelId="{6A4BD0A3-E385-49CD-8536-B7CB0BE93A2D}" type="presParOf" srcId="{F3BDDDF1-3DF6-41CB-8F62-E7D922F79B6D}" destId="{E2DA3C81-ABFD-47C8-8D22-08158CB8F6C4}" srcOrd="1" destOrd="0" presId="urn:microsoft.com/office/officeart/2005/8/layout/orgChart1"/>
-    <dgm:cxn modelId="{64F57D30-3B9B-496E-85BD-05C512D87EF7}" type="presParOf" srcId="{ACFD6BF4-CA32-47DA-B71E-3147066C64A3}" destId="{647F3406-145F-4DC6-80B0-9818E36A81C2}" srcOrd="1" destOrd="0" presId="urn:microsoft.com/office/officeart/2005/8/layout/orgChart1"/>
-    <dgm:cxn modelId="{C8EB2A32-9297-42E2-B29B-B93B0B3E17BF}" type="presParOf" srcId="{ACFD6BF4-CA32-47DA-B71E-3147066C64A3}" destId="{1E572D9A-1580-419F-AD29-7517A5BF3E3A}" srcOrd="2" destOrd="0" presId="urn:microsoft.com/office/officeart/2005/8/layout/orgChart1"/>
-    <dgm:cxn modelId="{DEEF27B9-5598-4BA2-A77E-7DFE9B628BC6}" type="presParOf" srcId="{54D3F7AE-2F11-4944-B553-2984227D5F27}" destId="{64950347-F382-4BA1-9863-C54FBB25B4F3}" srcOrd="2" destOrd="0" presId="urn:microsoft.com/office/officeart/2005/8/layout/orgChart1"/>
-    <dgm:cxn modelId="{2839C7B6-9C7A-4757-84A3-B1633BF5BAC6}" type="presParOf" srcId="{DD35EE09-5E0E-4F1B-8519-709ED7A7B9AD}" destId="{23612B4D-A84E-4A00-9A2F-846C82B3435D}" srcOrd="2" destOrd="0" presId="urn:microsoft.com/office/officeart/2005/8/layout/orgChart1"/>
-    <dgm:cxn modelId="{0BE4A845-A8C9-4944-A0D4-801B76276222}" type="presParOf" srcId="{84F09E85-AB51-4E7C-B1CB-66CD5BCD70CB}" destId="{497EE561-0F88-4FAA-9DEB-304CCC7CE478}" srcOrd="2" destOrd="0" presId="urn:microsoft.com/office/officeart/2005/8/layout/orgChart1"/>
-    <dgm:cxn modelId="{21529272-6C6F-4A71-8826-4685DAC2A37C}" type="presParOf" srcId="{4E641237-4F25-4619-88A9-8CA164C86982}" destId="{26862017-B85C-4E1F-A976-6CC0A8EEB0A5}" srcOrd="2" destOrd="0" presId="urn:microsoft.com/office/officeart/2005/8/layout/orgChart1"/>
-    <dgm:cxn modelId="{1A324580-771C-4EFC-A2A5-591DF1CCF0E2}" type="presParOf" srcId="{DCE98858-F163-40F5-A7ED-79E914998534}" destId="{45B77AD8-49C7-404F-805A-CF79B541FFB7}" srcOrd="2" destOrd="0" presId="urn:microsoft.com/office/officeart/2005/8/layout/orgChart1"/>
+    <dgm:cxn modelId="{8B8F8BE1-8637-46E7-A436-6BFCC2493B8D}" type="presParOf" srcId="{A2CC11D0-32A4-49A0-A0F9-21850FF80E20}" destId="{DCE98858-F163-40F5-A7ED-79E914998534}" srcOrd="0" destOrd="0" presId="urn:microsoft.com/office/officeart/2005/8/layout/orgChart1"/>
+    <dgm:cxn modelId="{32A715BD-D08E-4898-A63D-4F1F0B222291}" type="presParOf" srcId="{DCE98858-F163-40F5-A7ED-79E914998534}" destId="{F63D4A7C-78F8-42F2-A49B-46DECAC50F58}" srcOrd="0" destOrd="0" presId="urn:microsoft.com/office/officeart/2005/8/layout/orgChart1"/>
+    <dgm:cxn modelId="{F83A8C90-C9EE-49FB-B0EB-66AC80ACBED5}" type="presParOf" srcId="{F63D4A7C-78F8-42F2-A49B-46DECAC50F58}" destId="{C04317EB-13A6-47B2-89A6-060A1309C0FD}" srcOrd="0" destOrd="0" presId="urn:microsoft.com/office/officeart/2005/8/layout/orgChart1"/>
+    <dgm:cxn modelId="{AFA5B68E-8B6B-486A-BE70-8FC9436E5D12}" type="presParOf" srcId="{F63D4A7C-78F8-42F2-A49B-46DECAC50F58}" destId="{56077120-C368-49C1-825E-F928EF49152A}" srcOrd="1" destOrd="0" presId="urn:microsoft.com/office/officeart/2005/8/layout/orgChart1"/>
+    <dgm:cxn modelId="{301A1AFE-B5BA-4A57-9EDF-EE5D9C83F6FE}" type="presParOf" srcId="{DCE98858-F163-40F5-A7ED-79E914998534}" destId="{3BF72071-BAE7-489C-89B5-21C5D7B7C1F2}" srcOrd="1" destOrd="0" presId="urn:microsoft.com/office/officeart/2005/8/layout/orgChart1"/>
+    <dgm:cxn modelId="{4581C503-8C57-46CD-9879-E94245A91A7B}" type="presParOf" srcId="{3BF72071-BAE7-489C-89B5-21C5D7B7C1F2}" destId="{D5200657-7F5A-499E-93BA-2E600954966A}" srcOrd="0" destOrd="0" presId="urn:microsoft.com/office/officeart/2005/8/layout/orgChart1"/>
+    <dgm:cxn modelId="{73C0FEF2-2EE0-47EA-8ECD-206D8A368E3A}" type="presParOf" srcId="{3BF72071-BAE7-489C-89B5-21C5D7B7C1F2}" destId="{B2D78497-2C79-4809-B8A5-C9699968D7E4}" srcOrd="1" destOrd="0" presId="urn:microsoft.com/office/officeart/2005/8/layout/orgChart1"/>
+    <dgm:cxn modelId="{9FB62A0F-EC95-4552-9E17-D104C96F75CA}" type="presParOf" srcId="{B2D78497-2C79-4809-B8A5-C9699968D7E4}" destId="{486B5092-EC9C-42A0-9018-1A8E4488E795}" srcOrd="0" destOrd="0" presId="urn:microsoft.com/office/officeart/2005/8/layout/orgChart1"/>
+    <dgm:cxn modelId="{722299FE-890A-40AE-8728-AB31AFB083A9}" type="presParOf" srcId="{486B5092-EC9C-42A0-9018-1A8E4488E795}" destId="{8F64AF94-CDED-49BC-B0FF-D79E66DEF69C}" srcOrd="0" destOrd="0" presId="urn:microsoft.com/office/officeart/2005/8/layout/orgChart1"/>
+    <dgm:cxn modelId="{ABDFC895-CA72-4484-A935-97C46DE0754C}" type="presParOf" srcId="{486B5092-EC9C-42A0-9018-1A8E4488E795}" destId="{264457B5-4520-4E7A-A2A7-CC1DCD98F7F7}" srcOrd="1" destOrd="0" presId="urn:microsoft.com/office/officeart/2005/8/layout/orgChart1"/>
+    <dgm:cxn modelId="{36DAB00E-2E2F-4FFA-9470-B8EE108C6534}" type="presParOf" srcId="{B2D78497-2C79-4809-B8A5-C9699968D7E4}" destId="{D5938890-0B74-4133-BDF0-72A842BA1400}" srcOrd="1" destOrd="0" presId="urn:microsoft.com/office/officeart/2005/8/layout/orgChart1"/>
+    <dgm:cxn modelId="{25AFF15E-87E8-4557-A6BD-875128A0C337}" type="presParOf" srcId="{D5938890-0B74-4133-BDF0-72A842BA1400}" destId="{86AA1758-AE0C-43DC-80FD-711AF8285B1F}" srcOrd="0" destOrd="0" presId="urn:microsoft.com/office/officeart/2005/8/layout/orgChart1"/>
+    <dgm:cxn modelId="{CD1D3239-7D8C-43E2-B07A-55C623CC7604}" type="presParOf" srcId="{D5938890-0B74-4133-BDF0-72A842BA1400}" destId="{0AF24EC2-01BC-477B-86BA-B49040557EBD}" srcOrd="1" destOrd="0" presId="urn:microsoft.com/office/officeart/2005/8/layout/orgChart1"/>
+    <dgm:cxn modelId="{92084B24-2FDA-4F07-B8FE-61112F68B211}" type="presParOf" srcId="{0AF24EC2-01BC-477B-86BA-B49040557EBD}" destId="{E0231860-69B6-414E-A2E5-4F67200157F2}" srcOrd="0" destOrd="0" presId="urn:microsoft.com/office/officeart/2005/8/layout/orgChart1"/>
+    <dgm:cxn modelId="{7C8F9788-71F2-4FB6-BD8C-B6C02273AF0A}" type="presParOf" srcId="{E0231860-69B6-414E-A2E5-4F67200157F2}" destId="{F219ADBE-EB7E-4237-99FF-D2E1DFEC37A3}" srcOrd="0" destOrd="0" presId="urn:microsoft.com/office/officeart/2005/8/layout/orgChart1"/>
+    <dgm:cxn modelId="{F34D4102-B105-43F4-8B77-1358A225F5C9}" type="presParOf" srcId="{E0231860-69B6-414E-A2E5-4F67200157F2}" destId="{B9490E12-50E1-4F5F-9FFD-E91F68492402}" srcOrd="1" destOrd="0" presId="urn:microsoft.com/office/officeart/2005/8/layout/orgChart1"/>
+    <dgm:cxn modelId="{26332253-2B19-4969-BDC6-1AC00E062B86}" type="presParOf" srcId="{0AF24EC2-01BC-477B-86BA-B49040557EBD}" destId="{0C90C046-8A02-4F7F-9648-7E96B109CB33}" srcOrd="1" destOrd="0" presId="urn:microsoft.com/office/officeart/2005/8/layout/orgChart1"/>
+    <dgm:cxn modelId="{57E3E4AC-D47D-4403-BC03-36D209F54B8F}" type="presParOf" srcId="{0C90C046-8A02-4F7F-9648-7E96B109CB33}" destId="{39337347-E16A-4795-9B38-328E55096835}" srcOrd="0" destOrd="0" presId="urn:microsoft.com/office/officeart/2005/8/layout/orgChart1"/>
+    <dgm:cxn modelId="{79513AD9-23C1-4DE9-9BF5-CB6CC10284B5}" type="presParOf" srcId="{0C90C046-8A02-4F7F-9648-7E96B109CB33}" destId="{B7F3DEEA-35D8-4C58-97F3-AB34EB555C5E}" srcOrd="1" destOrd="0" presId="urn:microsoft.com/office/officeart/2005/8/layout/orgChart1"/>
+    <dgm:cxn modelId="{3B66072A-DAB9-4D49-9195-BBB8E6599638}" type="presParOf" srcId="{B7F3DEEA-35D8-4C58-97F3-AB34EB555C5E}" destId="{1F623C57-8192-4207-9946-7B2FB0DF29D2}" srcOrd="0" destOrd="0" presId="urn:microsoft.com/office/officeart/2005/8/layout/orgChart1"/>
+    <dgm:cxn modelId="{772299E9-6145-46AC-94AB-D891B9C1869F}" type="presParOf" srcId="{1F623C57-8192-4207-9946-7B2FB0DF29D2}" destId="{7CBB4AE2-2CD0-45A3-85F0-449C6A93473C}" srcOrd="0" destOrd="0" presId="urn:microsoft.com/office/officeart/2005/8/layout/orgChart1"/>
+    <dgm:cxn modelId="{E7CE5837-6566-40D4-A19F-ECAD91CD4452}" type="presParOf" srcId="{1F623C57-8192-4207-9946-7B2FB0DF29D2}" destId="{DC008E46-9B85-4209-B686-BABDF78AF9F2}" srcOrd="1" destOrd="0" presId="urn:microsoft.com/office/officeart/2005/8/layout/orgChart1"/>
+    <dgm:cxn modelId="{F833DCC8-1CBC-4646-B9F8-95F3E4660CCF}" type="presParOf" srcId="{B7F3DEEA-35D8-4C58-97F3-AB34EB555C5E}" destId="{FDBF1B9A-38A0-47E9-9E01-192BAB7CEC08}" srcOrd="1" destOrd="0" presId="urn:microsoft.com/office/officeart/2005/8/layout/orgChart1"/>
+    <dgm:cxn modelId="{9CC37233-5B0E-46E7-AF47-EE3F0B262587}" type="presParOf" srcId="{FDBF1B9A-38A0-47E9-9E01-192BAB7CEC08}" destId="{90FAA77E-DE04-408E-9903-FE29C99F6991}" srcOrd="0" destOrd="0" presId="urn:microsoft.com/office/officeart/2005/8/layout/orgChart1"/>
+    <dgm:cxn modelId="{2D47A533-95B7-4926-BEC8-CBFE97E6B255}" type="presParOf" srcId="{FDBF1B9A-38A0-47E9-9E01-192BAB7CEC08}" destId="{6C8BEE1F-3646-40E7-A559-CF77909CAD70}" srcOrd="1" destOrd="0" presId="urn:microsoft.com/office/officeart/2005/8/layout/orgChart1"/>
+    <dgm:cxn modelId="{23AB36D2-5CCF-44D5-A4CB-30662458E114}" type="presParOf" srcId="{6C8BEE1F-3646-40E7-A559-CF77909CAD70}" destId="{D4452F3C-DD5C-4E19-85CC-111959F7E8EE}" srcOrd="0" destOrd="0" presId="urn:microsoft.com/office/officeart/2005/8/layout/orgChart1"/>
+    <dgm:cxn modelId="{249DD6AE-1853-4D37-B9DF-4788888CA7BB}" type="presParOf" srcId="{D4452F3C-DD5C-4E19-85CC-111959F7E8EE}" destId="{C734A73C-46BC-4087-90FE-B3C5278BF2D2}" srcOrd="0" destOrd="0" presId="urn:microsoft.com/office/officeart/2005/8/layout/orgChart1"/>
+    <dgm:cxn modelId="{2AFAED2F-96D1-4A31-8722-7E40EEC95F2A}" type="presParOf" srcId="{D4452F3C-DD5C-4E19-85CC-111959F7E8EE}" destId="{CAB8595F-0CDA-4AE7-B03B-D72B4C9751AF}" srcOrd="1" destOrd="0" presId="urn:microsoft.com/office/officeart/2005/8/layout/orgChart1"/>
+    <dgm:cxn modelId="{14E6BE88-A4CE-4843-98C4-BFBFF7B3BC9D}" type="presParOf" srcId="{6C8BEE1F-3646-40E7-A559-CF77909CAD70}" destId="{EC5FA7BE-5F01-443C-AAE7-A48394E0CBC0}" srcOrd="1" destOrd="0" presId="urn:microsoft.com/office/officeart/2005/8/layout/orgChart1"/>
+    <dgm:cxn modelId="{70373438-2DCF-451E-A7F8-2460D63877D8}" type="presParOf" srcId="{EC5FA7BE-5F01-443C-AAE7-A48394E0CBC0}" destId="{E3E8549C-8C44-4FFD-AEF2-2E676584C02C}" srcOrd="0" destOrd="0" presId="urn:microsoft.com/office/officeart/2005/8/layout/orgChart1"/>
+    <dgm:cxn modelId="{94B3C19E-DDCB-4AE6-BD83-835DC4F3A896}" type="presParOf" srcId="{EC5FA7BE-5F01-443C-AAE7-A48394E0CBC0}" destId="{B5EBAC3F-4DD6-4F1B-A2CB-86BFBA56F476}" srcOrd="1" destOrd="0" presId="urn:microsoft.com/office/officeart/2005/8/layout/orgChart1"/>
+    <dgm:cxn modelId="{AA90AE56-8DBC-4723-93C0-EABB78B9557C}" type="presParOf" srcId="{B5EBAC3F-4DD6-4F1B-A2CB-86BFBA56F476}" destId="{C2F68399-39B3-4DE1-8D91-A69EE28ECE35}" srcOrd="0" destOrd="0" presId="urn:microsoft.com/office/officeart/2005/8/layout/orgChart1"/>
+    <dgm:cxn modelId="{37FBE4A9-49B3-4911-B8D9-E40A39B3D16E}" type="presParOf" srcId="{C2F68399-39B3-4DE1-8D91-A69EE28ECE35}" destId="{245B3230-2243-4DD6-BAE6-2F4F80678CB3}" srcOrd="0" destOrd="0" presId="urn:microsoft.com/office/officeart/2005/8/layout/orgChart1"/>
+    <dgm:cxn modelId="{C31503EB-846F-43FC-990F-77AAEE2EA781}" type="presParOf" srcId="{C2F68399-39B3-4DE1-8D91-A69EE28ECE35}" destId="{F16A9497-F53F-4E03-B758-79B4C41D0D20}" srcOrd="1" destOrd="0" presId="urn:microsoft.com/office/officeart/2005/8/layout/orgChart1"/>
+    <dgm:cxn modelId="{53AFC390-E90D-4195-9D22-958CD73827B6}" type="presParOf" srcId="{B5EBAC3F-4DD6-4F1B-A2CB-86BFBA56F476}" destId="{7DE95F41-0813-4502-9C9D-AEE783E61F3D}" srcOrd="1" destOrd="0" presId="urn:microsoft.com/office/officeart/2005/8/layout/orgChart1"/>
+    <dgm:cxn modelId="{DA712705-0B4E-4A0C-BF8C-5DDBE750B9D6}" type="presParOf" srcId="{7DE95F41-0813-4502-9C9D-AEE783E61F3D}" destId="{ED178FB5-292F-4646-83CF-961CB356108F}" srcOrd="0" destOrd="0" presId="urn:microsoft.com/office/officeart/2005/8/layout/orgChart1"/>
+    <dgm:cxn modelId="{F6649001-0B85-4407-8B64-3A29E7F68031}" type="presParOf" srcId="{7DE95F41-0813-4502-9C9D-AEE783E61F3D}" destId="{DC06E60E-3C0F-40ED-9888-590E3B12BA84}" srcOrd="1" destOrd="0" presId="urn:microsoft.com/office/officeart/2005/8/layout/orgChart1"/>
+    <dgm:cxn modelId="{9F134131-4F02-4A6E-8332-6FB79235D4AE}" type="presParOf" srcId="{DC06E60E-3C0F-40ED-9888-590E3B12BA84}" destId="{0AC102A4-955C-444A-8A8E-B4A31F4CF5DF}" srcOrd="0" destOrd="0" presId="urn:microsoft.com/office/officeart/2005/8/layout/orgChart1"/>
+    <dgm:cxn modelId="{8402B8AC-CCAD-4048-B7FF-64A0D84CE903}" type="presParOf" srcId="{0AC102A4-955C-444A-8A8E-B4A31F4CF5DF}" destId="{D7E8B5BD-A4E1-4344-A8C1-B17A23A85297}" srcOrd="0" destOrd="0" presId="urn:microsoft.com/office/officeart/2005/8/layout/orgChart1"/>
+    <dgm:cxn modelId="{E0FB9522-D8ED-424B-B479-9DF67D112158}" type="presParOf" srcId="{0AC102A4-955C-444A-8A8E-B4A31F4CF5DF}" destId="{4B109891-E38F-449A-9A21-3BC719B1B7E2}" srcOrd="1" destOrd="0" presId="urn:microsoft.com/office/officeart/2005/8/layout/orgChart1"/>
+    <dgm:cxn modelId="{A26EEFF8-1AD0-4D9C-8C3D-A90C6B487E37}" type="presParOf" srcId="{DC06E60E-3C0F-40ED-9888-590E3B12BA84}" destId="{43159602-E940-4BF4-A9DB-203F6AE106C6}" srcOrd="1" destOrd="0" presId="urn:microsoft.com/office/officeart/2005/8/layout/orgChart1"/>
+    <dgm:cxn modelId="{22A4261A-939C-4688-B69F-6D40BA94E64E}" type="presParOf" srcId="{DC06E60E-3C0F-40ED-9888-590E3B12BA84}" destId="{04203E31-FB7A-43BF-863C-7B6C75A308D6}" srcOrd="2" destOrd="0" presId="urn:microsoft.com/office/officeart/2005/8/layout/orgChart1"/>
+    <dgm:cxn modelId="{A696A007-153E-41F6-A0B8-C369C4885793}" type="presParOf" srcId="{7DE95F41-0813-4502-9C9D-AEE783E61F3D}" destId="{07343297-942B-494A-BB71-E00442E3164C}" srcOrd="2" destOrd="0" presId="urn:microsoft.com/office/officeart/2005/8/layout/orgChart1"/>
+    <dgm:cxn modelId="{6551A730-BDAF-41AF-8532-1B6D993A5CD4}" type="presParOf" srcId="{7DE95F41-0813-4502-9C9D-AEE783E61F3D}" destId="{13148070-1A66-4EAD-ACC7-50E3721413F4}" srcOrd="3" destOrd="0" presId="urn:microsoft.com/office/officeart/2005/8/layout/orgChart1"/>
+    <dgm:cxn modelId="{0CC7E726-29B0-402C-9BA8-9FBD84235301}" type="presParOf" srcId="{13148070-1A66-4EAD-ACC7-50E3721413F4}" destId="{4087BC51-34B3-4D60-8181-A4BC884C1F9C}" srcOrd="0" destOrd="0" presId="urn:microsoft.com/office/officeart/2005/8/layout/orgChart1"/>
+    <dgm:cxn modelId="{218C3C85-E071-4E91-8C47-662E4A4798AA}" type="presParOf" srcId="{4087BC51-34B3-4D60-8181-A4BC884C1F9C}" destId="{0B3EC3BC-3901-4556-8660-5D6DD6D37CBB}" srcOrd="0" destOrd="0" presId="urn:microsoft.com/office/officeart/2005/8/layout/orgChart1"/>
+    <dgm:cxn modelId="{15485867-6FF3-4FEF-983C-8C4CA61EC801}" type="presParOf" srcId="{4087BC51-34B3-4D60-8181-A4BC884C1F9C}" destId="{D9168327-77F5-483C-8B86-36ACFF4A2F20}" srcOrd="1" destOrd="0" presId="urn:microsoft.com/office/officeart/2005/8/layout/orgChart1"/>
+    <dgm:cxn modelId="{570FC4AD-9AF5-47CF-BB80-D17809824AA5}" type="presParOf" srcId="{13148070-1A66-4EAD-ACC7-50E3721413F4}" destId="{4B4C6603-A5EF-481A-8E08-5E3FF68B0C3B}" srcOrd="1" destOrd="0" presId="urn:microsoft.com/office/officeart/2005/8/layout/orgChart1"/>
+    <dgm:cxn modelId="{A0ABE8BE-4704-4498-9FD3-447CA06B4203}" type="presParOf" srcId="{13148070-1A66-4EAD-ACC7-50E3721413F4}" destId="{6314AE83-5158-47FA-B0DE-C2F06E6DB875}" srcOrd="2" destOrd="0" presId="urn:microsoft.com/office/officeart/2005/8/layout/orgChart1"/>
+    <dgm:cxn modelId="{3C036580-2F8E-4E0C-AEEE-63EBD9A8227F}" type="presParOf" srcId="{B5EBAC3F-4DD6-4F1B-A2CB-86BFBA56F476}" destId="{E01C4963-4FD7-4FC2-97CF-9D4D85565DB8}" srcOrd="2" destOrd="0" presId="urn:microsoft.com/office/officeart/2005/8/layout/orgChart1"/>
+    <dgm:cxn modelId="{E50C0215-7764-4D9A-B39E-990F61390735}" type="presParOf" srcId="{6C8BEE1F-3646-40E7-A559-CF77909CAD70}" destId="{AEDEE30E-8237-4079-8F5C-E9EEEE896EBC}" srcOrd="2" destOrd="0" presId="urn:microsoft.com/office/officeart/2005/8/layout/orgChart1"/>
+    <dgm:cxn modelId="{790DC062-7C98-43E7-B3FC-F4991D6C77A1}" type="presParOf" srcId="{B7F3DEEA-35D8-4C58-97F3-AB34EB555C5E}" destId="{098CE48F-C516-4E77-A665-DB68BB0E468A}" srcOrd="2" destOrd="0" presId="urn:microsoft.com/office/officeart/2005/8/layout/orgChart1"/>
+    <dgm:cxn modelId="{4554DEBE-3D11-4672-94F0-BE91C819E183}" type="presParOf" srcId="{0AF24EC2-01BC-477B-86BA-B49040557EBD}" destId="{BDBF7A77-AAA5-4C07-86A6-051DA189EC34}" srcOrd="2" destOrd="0" presId="urn:microsoft.com/office/officeart/2005/8/layout/orgChart1"/>
+    <dgm:cxn modelId="{111724F9-EBD7-43F3-B8A8-86EF95656137}" type="presParOf" srcId="{D5938890-0B74-4133-BDF0-72A842BA1400}" destId="{A8ECCDB1-13F6-4997-B0AD-D8104FF58763}" srcOrd="2" destOrd="0" presId="urn:microsoft.com/office/officeart/2005/8/layout/orgChart1"/>
+    <dgm:cxn modelId="{3BCA986C-8DEA-4A5E-B817-B4E3559A4BE6}" type="presParOf" srcId="{D5938890-0B74-4133-BDF0-72A842BA1400}" destId="{A780F9BD-EDB5-4150-BA01-D06131345A53}" srcOrd="3" destOrd="0" presId="urn:microsoft.com/office/officeart/2005/8/layout/orgChart1"/>
+    <dgm:cxn modelId="{25E3A401-4317-4B7A-B95B-1E9EA69BE404}" type="presParOf" srcId="{A780F9BD-EDB5-4150-BA01-D06131345A53}" destId="{D4AD54BA-3CFC-4212-8580-25FBE09C800C}" srcOrd="0" destOrd="0" presId="urn:microsoft.com/office/officeart/2005/8/layout/orgChart1"/>
+    <dgm:cxn modelId="{72EDE4A0-B01A-4544-A06E-3860BAC1137A}" type="presParOf" srcId="{D4AD54BA-3CFC-4212-8580-25FBE09C800C}" destId="{E55D34C6-67F0-49AB-A175-234A5BB59217}" srcOrd="0" destOrd="0" presId="urn:microsoft.com/office/officeart/2005/8/layout/orgChart1"/>
+    <dgm:cxn modelId="{FC9619E2-1617-4B11-8866-8119BCC1966A}" type="presParOf" srcId="{D4AD54BA-3CFC-4212-8580-25FBE09C800C}" destId="{CE433282-7366-4B4C-BEFF-DF506699094A}" srcOrd="1" destOrd="0" presId="urn:microsoft.com/office/officeart/2005/8/layout/orgChart1"/>
+    <dgm:cxn modelId="{A1042FB7-D267-4872-8F0D-5A24D8404AAA}" type="presParOf" srcId="{A780F9BD-EDB5-4150-BA01-D06131345A53}" destId="{ED0B6C36-9468-4B55-88A9-17C7DDE0BC11}" srcOrd="1" destOrd="0" presId="urn:microsoft.com/office/officeart/2005/8/layout/orgChart1"/>
+    <dgm:cxn modelId="{C5C06493-B163-4851-BB58-1C8E8595BD95}" type="presParOf" srcId="{ED0B6C36-9468-4B55-88A9-17C7DDE0BC11}" destId="{3A841F7F-EACE-4525-AFD9-0CC8E8775690}" srcOrd="0" destOrd="0" presId="urn:microsoft.com/office/officeart/2005/8/layout/orgChart1"/>
+    <dgm:cxn modelId="{DF3984C3-65F5-4312-9EB8-6467D3A79117}" type="presParOf" srcId="{ED0B6C36-9468-4B55-88A9-17C7DDE0BC11}" destId="{07A43541-422E-4896-BCDB-AC7ACCD8AA49}" srcOrd="1" destOrd="0" presId="urn:microsoft.com/office/officeart/2005/8/layout/orgChart1"/>
+    <dgm:cxn modelId="{04E2BD22-2983-4029-8962-5CBEA5C9FA92}" type="presParOf" srcId="{07A43541-422E-4896-BCDB-AC7ACCD8AA49}" destId="{35456564-932A-4A4D-8133-BB596810A2BF}" srcOrd="0" destOrd="0" presId="urn:microsoft.com/office/officeart/2005/8/layout/orgChart1"/>
+    <dgm:cxn modelId="{331DCA2F-3177-4DE0-9CCA-E8322B234386}" type="presParOf" srcId="{35456564-932A-4A4D-8133-BB596810A2BF}" destId="{8CC5F674-EE0E-40AB-970C-FD027CDC0CA5}" srcOrd="0" destOrd="0" presId="urn:microsoft.com/office/officeart/2005/8/layout/orgChart1"/>
+    <dgm:cxn modelId="{E0DF8554-6BEF-44D2-9152-94E9925CF450}" type="presParOf" srcId="{35456564-932A-4A4D-8133-BB596810A2BF}" destId="{D305F080-2C2C-4BBE-9AB1-9D346A6794CF}" srcOrd="1" destOrd="0" presId="urn:microsoft.com/office/officeart/2005/8/layout/orgChart1"/>
+    <dgm:cxn modelId="{945C1158-3663-4828-9312-F51310BBA4F8}" type="presParOf" srcId="{07A43541-422E-4896-BCDB-AC7ACCD8AA49}" destId="{3CFD7348-3009-41F4-A44B-FB778E5BF443}" srcOrd="1" destOrd="0" presId="urn:microsoft.com/office/officeart/2005/8/layout/orgChart1"/>
+    <dgm:cxn modelId="{211D6F40-F621-415B-9590-A0670B743E7B}" type="presParOf" srcId="{07A43541-422E-4896-BCDB-AC7ACCD8AA49}" destId="{86111773-FC43-45C5-B95E-8B673ACC421C}" srcOrd="2" destOrd="0" presId="urn:microsoft.com/office/officeart/2005/8/layout/orgChart1"/>
+    <dgm:cxn modelId="{80189CAD-5966-4B67-A92C-72CB7EC696E7}" type="presParOf" srcId="{A780F9BD-EDB5-4150-BA01-D06131345A53}" destId="{03E9E7C0-918A-4D08-B020-C290ED5403E4}" srcOrd="2" destOrd="0" presId="urn:microsoft.com/office/officeart/2005/8/layout/orgChart1"/>
+    <dgm:cxn modelId="{9980E9D6-DF0E-4D50-B693-A4FFAE7BEC65}" type="presParOf" srcId="{D5938890-0B74-4133-BDF0-72A842BA1400}" destId="{438D25A5-BF2B-42EF-80AB-100453FCB2D4}" srcOrd="4" destOrd="0" presId="urn:microsoft.com/office/officeart/2005/8/layout/orgChart1"/>
+    <dgm:cxn modelId="{CE17AA11-B4AD-40C2-A543-214246C09160}" type="presParOf" srcId="{D5938890-0B74-4133-BDF0-72A842BA1400}" destId="{F24111DC-5295-497F-A78B-CE47606B7D6D}" srcOrd="5" destOrd="0" presId="urn:microsoft.com/office/officeart/2005/8/layout/orgChart1"/>
+    <dgm:cxn modelId="{50345007-F705-4069-B7F1-A64C13DBACFB}" type="presParOf" srcId="{F24111DC-5295-497F-A78B-CE47606B7D6D}" destId="{DD695510-8F7C-4AFD-BB74-F89337F7E528}" srcOrd="0" destOrd="0" presId="urn:microsoft.com/office/officeart/2005/8/layout/orgChart1"/>
+    <dgm:cxn modelId="{3A0AB0A4-50C4-4EEE-A4AC-127FF201382F}" type="presParOf" srcId="{DD695510-8F7C-4AFD-BB74-F89337F7E528}" destId="{240CB230-C265-4524-B9F3-06AEB5605971}" srcOrd="0" destOrd="0" presId="urn:microsoft.com/office/officeart/2005/8/layout/orgChart1"/>
+    <dgm:cxn modelId="{4F22E46C-117B-420C-B545-08D74E055645}" type="presParOf" srcId="{DD695510-8F7C-4AFD-BB74-F89337F7E528}" destId="{2D00DBDE-C0AC-42A1-9DE8-ADEF52B7E4DD}" srcOrd="1" destOrd="0" presId="urn:microsoft.com/office/officeart/2005/8/layout/orgChart1"/>
+    <dgm:cxn modelId="{DD19D44B-9347-47DF-B6FF-98BCEF52E254}" type="presParOf" srcId="{F24111DC-5295-497F-A78B-CE47606B7D6D}" destId="{3FDAF917-2F48-472F-B335-D97232F3DCC4}" srcOrd="1" destOrd="0" presId="urn:microsoft.com/office/officeart/2005/8/layout/orgChart1"/>
+    <dgm:cxn modelId="{92BE9BB3-1128-4898-9693-A47573E41344}" type="presParOf" srcId="{3FDAF917-2F48-472F-B335-D97232F3DCC4}" destId="{E486F6D3-2A74-40F9-A6FF-26D401B6523E}" srcOrd="0" destOrd="0" presId="urn:microsoft.com/office/officeart/2005/8/layout/orgChart1"/>
+    <dgm:cxn modelId="{ABB79C90-EDB5-4F2F-A45B-692CE6FDD8F6}" type="presParOf" srcId="{3FDAF917-2F48-472F-B335-D97232F3DCC4}" destId="{6523D75A-EA72-40F9-ADF8-4710A2C2C66E}" srcOrd="1" destOrd="0" presId="urn:microsoft.com/office/officeart/2005/8/layout/orgChart1"/>
+    <dgm:cxn modelId="{E33D4A6F-70E5-453C-83AB-6E7695FDBC8A}" type="presParOf" srcId="{6523D75A-EA72-40F9-ADF8-4710A2C2C66E}" destId="{CACE90A0-CF78-4461-B43C-C70B01ED9A7E}" srcOrd="0" destOrd="0" presId="urn:microsoft.com/office/officeart/2005/8/layout/orgChart1"/>
+    <dgm:cxn modelId="{91F33520-A547-4522-B832-3E0B30736F09}" type="presParOf" srcId="{CACE90A0-CF78-4461-B43C-C70B01ED9A7E}" destId="{0A4F2942-9621-41E9-A8D8-11E3CB431CE3}" srcOrd="0" destOrd="0" presId="urn:microsoft.com/office/officeart/2005/8/layout/orgChart1"/>
+    <dgm:cxn modelId="{3770B6B4-6EF6-4772-BCDD-5B8372D32375}" type="presParOf" srcId="{CACE90A0-CF78-4461-B43C-C70B01ED9A7E}" destId="{FD240F8C-874F-407B-AB66-FB2424104598}" srcOrd="1" destOrd="0" presId="urn:microsoft.com/office/officeart/2005/8/layout/orgChart1"/>
+    <dgm:cxn modelId="{0665CC1A-8F31-4311-92F3-FA1529500A36}" type="presParOf" srcId="{6523D75A-EA72-40F9-ADF8-4710A2C2C66E}" destId="{B6843312-1E4B-4DF9-8A72-E0CDA11D91E0}" srcOrd="1" destOrd="0" presId="urn:microsoft.com/office/officeart/2005/8/layout/orgChart1"/>
+    <dgm:cxn modelId="{85A5F4D3-912A-4B4B-B7D5-DE2397123E77}" type="presParOf" srcId="{B6843312-1E4B-4DF9-8A72-E0CDA11D91E0}" destId="{23D3CDFA-9BB0-4B6F-95A5-9832C653C34B}" srcOrd="0" destOrd="0" presId="urn:microsoft.com/office/officeart/2005/8/layout/orgChart1"/>
+    <dgm:cxn modelId="{81243CBB-F22D-4F5B-B30F-9004EF2802D4}" type="presParOf" srcId="{B6843312-1E4B-4DF9-8A72-E0CDA11D91E0}" destId="{B579287E-5E30-4F24-A192-93D8B04679BB}" srcOrd="1" destOrd="0" presId="urn:microsoft.com/office/officeart/2005/8/layout/orgChart1"/>
+    <dgm:cxn modelId="{8D2E77A1-75FD-4F0E-AB78-8FBD4D2433D8}" type="presParOf" srcId="{B579287E-5E30-4F24-A192-93D8B04679BB}" destId="{586D1355-1249-4FFF-8941-69C875F9BF76}" srcOrd="0" destOrd="0" presId="urn:microsoft.com/office/officeart/2005/8/layout/orgChart1"/>
+    <dgm:cxn modelId="{9C7E8C76-7845-4F23-BA34-272187484FFF}" type="presParOf" srcId="{586D1355-1249-4FFF-8941-69C875F9BF76}" destId="{D905B7B2-86C8-45E8-B902-A1F5B6D86FBD}" srcOrd="0" destOrd="0" presId="urn:microsoft.com/office/officeart/2005/8/layout/orgChart1"/>
+    <dgm:cxn modelId="{4C07BC1B-A38E-49C9-A6C9-5C52F750B17B}" type="presParOf" srcId="{586D1355-1249-4FFF-8941-69C875F9BF76}" destId="{4F97A082-4D6B-48FE-86B6-1FB785C44DB7}" srcOrd="1" destOrd="0" presId="urn:microsoft.com/office/officeart/2005/8/layout/orgChart1"/>
+    <dgm:cxn modelId="{D6AB9F9D-EEFB-4C4D-8FD1-79B487C81D4D}" type="presParOf" srcId="{B579287E-5E30-4F24-A192-93D8B04679BB}" destId="{C0A82914-0E89-45BF-9368-3CCE3D55B34A}" srcOrd="1" destOrd="0" presId="urn:microsoft.com/office/officeart/2005/8/layout/orgChart1"/>
+    <dgm:cxn modelId="{93221D38-0D8B-4492-B118-998C91251E8F}" type="presParOf" srcId="{C0A82914-0E89-45BF-9368-3CCE3D55B34A}" destId="{CC3A822B-693D-444C-A60A-D82EBAF53843}" srcOrd="0" destOrd="0" presId="urn:microsoft.com/office/officeart/2005/8/layout/orgChart1"/>
+    <dgm:cxn modelId="{D03A15B1-824F-4FEC-AB0F-4412D0EFECF7}" type="presParOf" srcId="{C0A82914-0E89-45BF-9368-3CCE3D55B34A}" destId="{F3672432-0117-4235-B6FB-E9CD805E695E}" srcOrd="1" destOrd="0" presId="urn:microsoft.com/office/officeart/2005/8/layout/orgChart1"/>
+    <dgm:cxn modelId="{6D2E1B16-A720-411E-B6B1-9A62FB196BEB}" type="presParOf" srcId="{F3672432-0117-4235-B6FB-E9CD805E695E}" destId="{E6CA310E-C461-42CA-90CE-D749F48B8895}" srcOrd="0" destOrd="0" presId="urn:microsoft.com/office/officeart/2005/8/layout/orgChart1"/>
+    <dgm:cxn modelId="{9A4F8326-08C9-41E1-9AB3-FC286592BD57}" type="presParOf" srcId="{E6CA310E-C461-42CA-90CE-D749F48B8895}" destId="{77B47EA4-369D-4534-9FAF-7EECA7F2657F}" srcOrd="0" destOrd="0" presId="urn:microsoft.com/office/officeart/2005/8/layout/orgChart1"/>
+    <dgm:cxn modelId="{6974911C-97F2-439C-A0F2-1ACD042A83B6}" type="presParOf" srcId="{E6CA310E-C461-42CA-90CE-D749F48B8895}" destId="{610C7D73-B26B-45B9-AB31-3A173FE5411C}" srcOrd="1" destOrd="0" presId="urn:microsoft.com/office/officeart/2005/8/layout/orgChart1"/>
+    <dgm:cxn modelId="{58E0B36E-7BB7-4E8B-B5C6-E753E8E9FF9C}" type="presParOf" srcId="{F3672432-0117-4235-B6FB-E9CD805E695E}" destId="{EB4B0703-92C0-4D5C-B6D9-7A66A4DE4ED4}" srcOrd="1" destOrd="0" presId="urn:microsoft.com/office/officeart/2005/8/layout/orgChart1"/>
+    <dgm:cxn modelId="{384DC449-8F1C-40E2-8624-7A6503B3E204}" type="presParOf" srcId="{EB4B0703-92C0-4D5C-B6D9-7A66A4DE4ED4}" destId="{6ED4DEAD-501E-4A20-AE3B-3562554413B9}" srcOrd="0" destOrd="0" presId="urn:microsoft.com/office/officeart/2005/8/layout/orgChart1"/>
+    <dgm:cxn modelId="{6C7DD75B-03C8-405A-B207-BABF6756C276}" type="presParOf" srcId="{EB4B0703-92C0-4D5C-B6D9-7A66A4DE4ED4}" destId="{E1A72DE7-B9DD-4DDA-8E46-B0D1BDF70044}" srcOrd="1" destOrd="0" presId="urn:microsoft.com/office/officeart/2005/8/layout/orgChart1"/>
+    <dgm:cxn modelId="{9DB5841F-9F0B-4C3E-AB6F-C7821633E97D}" type="presParOf" srcId="{E1A72DE7-B9DD-4DDA-8E46-B0D1BDF70044}" destId="{AABAB6D0-1DAA-44B3-9710-9BEBA26A4F1C}" srcOrd="0" destOrd="0" presId="urn:microsoft.com/office/officeart/2005/8/layout/orgChart1"/>
+    <dgm:cxn modelId="{F41C79B5-02CF-454B-B362-DFC858300466}" type="presParOf" srcId="{AABAB6D0-1DAA-44B3-9710-9BEBA26A4F1C}" destId="{83E7A995-A5FE-4B7A-A414-10128B41CE2A}" srcOrd="0" destOrd="0" presId="urn:microsoft.com/office/officeart/2005/8/layout/orgChart1"/>
+    <dgm:cxn modelId="{F7210843-D2DA-437A-956E-176FBF2477E7}" type="presParOf" srcId="{AABAB6D0-1DAA-44B3-9710-9BEBA26A4F1C}" destId="{6E14EEAF-6AA1-4548-90C2-34E1A9200BD7}" srcOrd="1" destOrd="0" presId="urn:microsoft.com/office/officeart/2005/8/layout/orgChart1"/>
+    <dgm:cxn modelId="{7C9A8619-0F94-4888-9868-5B9FEE2EB2B3}" type="presParOf" srcId="{E1A72DE7-B9DD-4DDA-8E46-B0D1BDF70044}" destId="{F1CD9FE0-91D1-4E77-A60C-D8A82FD053E1}" srcOrd="1" destOrd="0" presId="urn:microsoft.com/office/officeart/2005/8/layout/orgChart1"/>
+    <dgm:cxn modelId="{0E330DD5-4326-4BF6-B47E-303D8B9A218F}" type="presParOf" srcId="{E1A72DE7-B9DD-4DDA-8E46-B0D1BDF70044}" destId="{49201F35-BC10-4947-8C7E-50452070A67E}" srcOrd="2" destOrd="0" presId="urn:microsoft.com/office/officeart/2005/8/layout/orgChart1"/>
+    <dgm:cxn modelId="{8FA5697C-2D52-49E8-832B-5FF6D7FC406C}" type="presParOf" srcId="{EB4B0703-92C0-4D5C-B6D9-7A66A4DE4ED4}" destId="{4F649437-BA3E-4576-B7B0-07AD453E9502}" srcOrd="2" destOrd="0" presId="urn:microsoft.com/office/officeart/2005/8/layout/orgChart1"/>
+    <dgm:cxn modelId="{CBA6AB45-48F8-4691-B6A9-D27E70B32767}" type="presParOf" srcId="{EB4B0703-92C0-4D5C-B6D9-7A66A4DE4ED4}" destId="{12F82E3A-7CDD-4E62-BD33-D968F8E798DE}" srcOrd="3" destOrd="0" presId="urn:microsoft.com/office/officeart/2005/8/layout/orgChart1"/>
+    <dgm:cxn modelId="{2784C185-B0B9-4646-9B48-458220DE47CB}" type="presParOf" srcId="{12F82E3A-7CDD-4E62-BD33-D968F8E798DE}" destId="{3D9246E8-8A3C-4B5E-AC3F-B7074DA33E2A}" srcOrd="0" destOrd="0" presId="urn:microsoft.com/office/officeart/2005/8/layout/orgChart1"/>
+    <dgm:cxn modelId="{2F4A1ECE-FDD5-4ABD-A633-A7ABBB307A81}" type="presParOf" srcId="{3D9246E8-8A3C-4B5E-AC3F-B7074DA33E2A}" destId="{EC9A9CD8-25D7-4583-BB6D-55A928DE7BA7}" srcOrd="0" destOrd="0" presId="urn:microsoft.com/office/officeart/2005/8/layout/orgChart1"/>
+    <dgm:cxn modelId="{42650721-D7E7-4A30-9560-49BB3F2B89B0}" type="presParOf" srcId="{3D9246E8-8A3C-4B5E-AC3F-B7074DA33E2A}" destId="{FDD7DA54-1346-469F-BACB-386E1418E0D5}" srcOrd="1" destOrd="0" presId="urn:microsoft.com/office/officeart/2005/8/layout/orgChart1"/>
+    <dgm:cxn modelId="{AE0821DB-BD13-403A-B783-34BC7931C0B9}" type="presParOf" srcId="{12F82E3A-7CDD-4E62-BD33-D968F8E798DE}" destId="{DE7F6358-9D65-4EEB-B549-5D29D1CB9094}" srcOrd="1" destOrd="0" presId="urn:microsoft.com/office/officeart/2005/8/layout/orgChart1"/>
+    <dgm:cxn modelId="{FCCB520C-E847-4528-8F3C-3F14B3E672FA}" type="presParOf" srcId="{12F82E3A-7CDD-4E62-BD33-D968F8E798DE}" destId="{734CE707-6D49-4021-AA15-489CDC92A3A4}" srcOrd="2" destOrd="0" presId="urn:microsoft.com/office/officeart/2005/8/layout/orgChart1"/>
+    <dgm:cxn modelId="{66808683-C464-48E5-9E8C-6DF3CF1BDA50}" type="presParOf" srcId="{F3672432-0117-4235-B6FB-E9CD805E695E}" destId="{AFA90B7C-07BC-4BFB-AC31-4D163B963314}" srcOrd="2" destOrd="0" presId="urn:microsoft.com/office/officeart/2005/8/layout/orgChart1"/>
+    <dgm:cxn modelId="{D555BEB3-E0DA-4A87-B40F-23325AFCCDDD}" type="presParOf" srcId="{B579287E-5E30-4F24-A192-93D8B04679BB}" destId="{53E3CFCE-B2BD-4444-9ACE-878F37CFBCC1}" srcOrd="2" destOrd="0" presId="urn:microsoft.com/office/officeart/2005/8/layout/orgChart1"/>
+    <dgm:cxn modelId="{C0AC05B9-3C79-431C-AF8F-413796B723E6}" type="presParOf" srcId="{6523D75A-EA72-40F9-ADF8-4710A2C2C66E}" destId="{DBAFA457-A6FE-4C29-A9FB-3FB3C613F81F}" srcOrd="2" destOrd="0" presId="urn:microsoft.com/office/officeart/2005/8/layout/orgChart1"/>
+    <dgm:cxn modelId="{44AEFECE-E4BB-4375-BF6E-48CD1D594EFB}" type="presParOf" srcId="{F24111DC-5295-497F-A78B-CE47606B7D6D}" destId="{5DD71BED-E019-4994-8FBA-992A80E6DE27}" srcOrd="2" destOrd="0" presId="urn:microsoft.com/office/officeart/2005/8/layout/orgChart1"/>
+    <dgm:cxn modelId="{B6817276-A1AD-4964-9E15-7C730ADBD3BE}" type="presParOf" srcId="{B2D78497-2C79-4809-B8A5-C9699968D7E4}" destId="{90AD1992-B9BA-4A6A-A423-5F0F854B3051}" srcOrd="2" destOrd="0" presId="urn:microsoft.com/office/officeart/2005/8/layout/orgChart1"/>
+    <dgm:cxn modelId="{5F230E0E-72E9-4DFB-B8E4-D6D08826FC26}" type="presParOf" srcId="{3BF72071-BAE7-489C-89B5-21C5D7B7C1F2}" destId="{6F933FA5-DBA9-4665-BCB7-ECAC89EAE074}" srcOrd="2" destOrd="0" presId="urn:microsoft.com/office/officeart/2005/8/layout/orgChart1"/>
+    <dgm:cxn modelId="{F0CBFB75-BC79-4C57-BFA9-63F414DB748D}" type="presParOf" srcId="{3BF72071-BAE7-489C-89B5-21C5D7B7C1F2}" destId="{4E641237-4F25-4619-88A9-8CA164C86982}" srcOrd="3" destOrd="0" presId="urn:microsoft.com/office/officeart/2005/8/layout/orgChart1"/>
+    <dgm:cxn modelId="{1E4232AE-C5F4-472A-95E1-AC05B9923A3A}" type="presParOf" srcId="{4E641237-4F25-4619-88A9-8CA164C86982}" destId="{565EDFC1-29AE-4AB8-B66B-627C5F9F6FEC}" srcOrd="0" destOrd="0" presId="urn:microsoft.com/office/officeart/2005/8/layout/orgChart1"/>
+    <dgm:cxn modelId="{CAFE4DA6-5FC6-4C24-B7B5-8CE4ED3D9A79}" type="presParOf" srcId="{565EDFC1-29AE-4AB8-B66B-627C5F9F6FEC}" destId="{E13E005F-EB59-4822-926F-099620CF7D59}" srcOrd="0" destOrd="0" presId="urn:microsoft.com/office/officeart/2005/8/layout/orgChart1"/>
+    <dgm:cxn modelId="{3D05893E-E567-49F7-8F5E-B45B73485D8E}" type="presParOf" srcId="{565EDFC1-29AE-4AB8-B66B-627C5F9F6FEC}" destId="{AEAA0CF1-2AD8-4565-B49E-708EB08D2FE5}" srcOrd="1" destOrd="0" presId="urn:microsoft.com/office/officeart/2005/8/layout/orgChart1"/>
+    <dgm:cxn modelId="{E5BD1BD6-B15C-4B21-83D5-C64A2029380A}" type="presParOf" srcId="{4E641237-4F25-4619-88A9-8CA164C86982}" destId="{AE50A458-DA1C-492A-BCA4-4258D60D25E3}" srcOrd="1" destOrd="0" presId="urn:microsoft.com/office/officeart/2005/8/layout/orgChart1"/>
+    <dgm:cxn modelId="{76F7BBE7-AE85-483D-8B39-3DA801AFAC9D}" type="presParOf" srcId="{AE50A458-DA1C-492A-BCA4-4258D60D25E3}" destId="{2AD875F4-B2B8-4E31-8404-D515B66A752A}" srcOrd="0" destOrd="0" presId="urn:microsoft.com/office/officeart/2005/8/layout/orgChart1"/>
+    <dgm:cxn modelId="{325C9DA3-FE08-435D-A176-3C5B15DEB792}" type="presParOf" srcId="{AE50A458-DA1C-492A-BCA4-4258D60D25E3}" destId="{55998BB0-895E-4CE0-9368-C87BB2C5AF9A}" srcOrd="1" destOrd="0" presId="urn:microsoft.com/office/officeart/2005/8/layout/orgChart1"/>
+    <dgm:cxn modelId="{74BB20F3-FCD6-41AF-848F-89805E99AD4A}" type="presParOf" srcId="{55998BB0-895E-4CE0-9368-C87BB2C5AF9A}" destId="{88FE2847-EA61-4F43-B68F-9503290C6905}" srcOrd="0" destOrd="0" presId="urn:microsoft.com/office/officeart/2005/8/layout/orgChart1"/>
+    <dgm:cxn modelId="{2C2A223A-5B31-46E4-A705-1DC46CE03F3B}" type="presParOf" srcId="{88FE2847-EA61-4F43-B68F-9503290C6905}" destId="{60C9B560-F2BA-485F-A26B-EE6F904A1A0B}" srcOrd="0" destOrd="0" presId="urn:microsoft.com/office/officeart/2005/8/layout/orgChart1"/>
+    <dgm:cxn modelId="{3DD608ED-B3CE-4FC1-BF5C-F7BF3DCEFD1A}" type="presParOf" srcId="{88FE2847-EA61-4F43-B68F-9503290C6905}" destId="{5DFB02F7-7C2D-4646-BDC7-8EE2E0F53484}" srcOrd="1" destOrd="0" presId="urn:microsoft.com/office/officeart/2005/8/layout/orgChart1"/>
+    <dgm:cxn modelId="{C5D96EF9-48CA-4428-9F4E-FEE25CB1A81A}" type="presParOf" srcId="{55998BB0-895E-4CE0-9368-C87BB2C5AF9A}" destId="{7D2112B9-223C-496A-ACE9-7EC1B81D806A}" srcOrd="1" destOrd="0" presId="urn:microsoft.com/office/officeart/2005/8/layout/orgChart1"/>
+    <dgm:cxn modelId="{5F7924AC-7C7E-440E-95DC-B0A95B421F7F}" type="presParOf" srcId="{7D2112B9-223C-496A-ACE9-7EC1B81D806A}" destId="{E7C61C0A-7CD0-43B2-A8A6-F58215C05EFA}" srcOrd="0" destOrd="0" presId="urn:microsoft.com/office/officeart/2005/8/layout/orgChart1"/>
+    <dgm:cxn modelId="{48FA11B1-0CB9-461A-BAB7-6AFCB8B6045A}" type="presParOf" srcId="{7D2112B9-223C-496A-ACE9-7EC1B81D806A}" destId="{E13493BA-9421-4B0D-9E5E-A7E20C36B296}" srcOrd="1" destOrd="0" presId="urn:microsoft.com/office/officeart/2005/8/layout/orgChart1"/>
+    <dgm:cxn modelId="{FA572511-EF57-4682-969E-3E5088D7D660}" type="presParOf" srcId="{E13493BA-9421-4B0D-9E5E-A7E20C36B296}" destId="{F91E86BF-4266-4664-BD06-01D03AD4B09A}" srcOrd="0" destOrd="0" presId="urn:microsoft.com/office/officeart/2005/8/layout/orgChart1"/>
+    <dgm:cxn modelId="{74E84189-A780-4C10-B1DF-FCE5E4900D70}" type="presParOf" srcId="{F91E86BF-4266-4664-BD06-01D03AD4B09A}" destId="{0E6173C1-987F-4DD1-AC92-AA8CA6EF67E5}" srcOrd="0" destOrd="0" presId="urn:microsoft.com/office/officeart/2005/8/layout/orgChart1"/>
+    <dgm:cxn modelId="{88D16FC5-F4B3-4BB6-984D-D223DD1C3B8B}" type="presParOf" srcId="{F91E86BF-4266-4664-BD06-01D03AD4B09A}" destId="{9D444614-9176-496E-B1C3-057340D15AB0}" srcOrd="1" destOrd="0" presId="urn:microsoft.com/office/officeart/2005/8/layout/orgChart1"/>
+    <dgm:cxn modelId="{2413AA61-BB01-4763-B23C-8A7DC171A7B1}" type="presParOf" srcId="{E13493BA-9421-4B0D-9E5E-A7E20C36B296}" destId="{010ECE2A-E8F2-4B77-A559-674521347C0B}" srcOrd="1" destOrd="0" presId="urn:microsoft.com/office/officeart/2005/8/layout/orgChart1"/>
+    <dgm:cxn modelId="{F810883C-DFE2-4D6F-92DD-1DD8694BD031}" type="presParOf" srcId="{010ECE2A-E8F2-4B77-A559-674521347C0B}" destId="{9BBC088D-EA8A-4877-B54A-A250ADCA63C0}" srcOrd="0" destOrd="0" presId="urn:microsoft.com/office/officeart/2005/8/layout/orgChart1"/>
+    <dgm:cxn modelId="{69ED139D-13F3-4BB2-A6BF-4568EBB42FFE}" type="presParOf" srcId="{010ECE2A-E8F2-4B77-A559-674521347C0B}" destId="{05363A71-5FCB-4B79-AC8C-90A1F83DB702}" srcOrd="1" destOrd="0" presId="urn:microsoft.com/office/officeart/2005/8/layout/orgChart1"/>
+    <dgm:cxn modelId="{5795FB23-3DCD-404A-B5D8-3D02396BCFD3}" type="presParOf" srcId="{05363A71-5FCB-4B79-AC8C-90A1F83DB702}" destId="{2130EF4E-1372-4837-A99B-BCFD79BC2599}" srcOrd="0" destOrd="0" presId="urn:microsoft.com/office/officeart/2005/8/layout/orgChart1"/>
+    <dgm:cxn modelId="{C849FFC8-A852-4F6C-B79E-43D55A6639F8}" type="presParOf" srcId="{2130EF4E-1372-4837-A99B-BCFD79BC2599}" destId="{10F33207-DA9B-46E0-94A0-0486268B9C69}" srcOrd="0" destOrd="0" presId="urn:microsoft.com/office/officeart/2005/8/layout/orgChart1"/>
+    <dgm:cxn modelId="{18EF636D-8504-4B5B-91F9-59A2791C7769}" type="presParOf" srcId="{2130EF4E-1372-4837-A99B-BCFD79BC2599}" destId="{601244D1-4742-4A48-9069-8AD6F0B7EA16}" srcOrd="1" destOrd="0" presId="urn:microsoft.com/office/officeart/2005/8/layout/orgChart1"/>
+    <dgm:cxn modelId="{5CEFCB99-CBCE-4109-99C0-CDE43F1974BC}" type="presParOf" srcId="{05363A71-5FCB-4B79-AC8C-90A1F83DB702}" destId="{983DB170-4870-4B7C-897D-ADC88CD9539E}" srcOrd="1" destOrd="0" presId="urn:microsoft.com/office/officeart/2005/8/layout/orgChart1"/>
+    <dgm:cxn modelId="{DE2BC5E9-DD56-4555-B573-45E7C871228A}" type="presParOf" srcId="{983DB170-4870-4B7C-897D-ADC88CD9539E}" destId="{417B0A25-E16E-4A16-9036-7577C1131FBC}" srcOrd="0" destOrd="0" presId="urn:microsoft.com/office/officeart/2005/8/layout/orgChart1"/>
+    <dgm:cxn modelId="{3F139681-6180-48BB-9865-21B769C960F0}" type="presParOf" srcId="{983DB170-4870-4B7C-897D-ADC88CD9539E}" destId="{8E3F29B5-AFC6-4C1D-A707-D6B8B559CD78}" srcOrd="1" destOrd="0" presId="urn:microsoft.com/office/officeart/2005/8/layout/orgChart1"/>
+    <dgm:cxn modelId="{281A6C35-1F45-48BA-9C0E-F21FA16A31B5}" type="presParOf" srcId="{8E3F29B5-AFC6-4C1D-A707-D6B8B559CD78}" destId="{14E10099-64E8-4A71-814F-E2E1295043C8}" srcOrd="0" destOrd="0" presId="urn:microsoft.com/office/officeart/2005/8/layout/orgChart1"/>
+    <dgm:cxn modelId="{F4D5ABC9-9C5A-44E0-A760-14C86CF9B7AE}" type="presParOf" srcId="{14E10099-64E8-4A71-814F-E2E1295043C8}" destId="{7F6FDD5D-BFA3-4A1A-9A40-EF1523074752}" srcOrd="0" destOrd="0" presId="urn:microsoft.com/office/officeart/2005/8/layout/orgChart1"/>
+    <dgm:cxn modelId="{192864F9-8580-4EE9-818E-001292C28B23}" type="presParOf" srcId="{14E10099-64E8-4A71-814F-E2E1295043C8}" destId="{EC510CC9-CC93-492C-BFBA-9476318C4C08}" srcOrd="1" destOrd="0" presId="urn:microsoft.com/office/officeart/2005/8/layout/orgChart1"/>
+    <dgm:cxn modelId="{5899F958-EF46-4681-98A3-4BC1982C8F5E}" type="presParOf" srcId="{8E3F29B5-AFC6-4C1D-A707-D6B8B559CD78}" destId="{7C822EE2-E68F-47EA-84A8-6FF21E2DBF8F}" srcOrd="1" destOrd="0" presId="urn:microsoft.com/office/officeart/2005/8/layout/orgChart1"/>
+    <dgm:cxn modelId="{9760F6A6-0ED2-4FF2-8697-39CD4C62047C}" type="presParOf" srcId="{8E3F29B5-AFC6-4C1D-A707-D6B8B559CD78}" destId="{1935F499-DD43-44B2-B76D-1E881F93EC4F}" srcOrd="2" destOrd="0" presId="urn:microsoft.com/office/officeart/2005/8/layout/orgChart1"/>
+    <dgm:cxn modelId="{58911C79-0749-4FDE-9DEC-FDCB5F051C92}" type="presParOf" srcId="{05363A71-5FCB-4B79-AC8C-90A1F83DB702}" destId="{C9DF9CDF-55AD-4389-8F4D-AEE5EB464290}" srcOrd="2" destOrd="0" presId="urn:microsoft.com/office/officeart/2005/8/layout/orgChart1"/>
+    <dgm:cxn modelId="{1344910E-2E3D-4353-9BC0-AE79E9FD7929}" type="presParOf" srcId="{E13493BA-9421-4B0D-9E5E-A7E20C36B296}" destId="{22A376B2-F64E-461B-B9A1-30936EA1B2F2}" srcOrd="2" destOrd="0" presId="urn:microsoft.com/office/officeart/2005/8/layout/orgChart1"/>
+    <dgm:cxn modelId="{1EED887E-5F9B-42E2-8C01-70E94FBDDFDA}" type="presParOf" srcId="{55998BB0-895E-4CE0-9368-C87BB2C5AF9A}" destId="{913E6BB9-6CD1-47CB-A99B-D59E741B3A9D}" srcOrd="2" destOrd="0" presId="urn:microsoft.com/office/officeart/2005/8/layout/orgChart1"/>
+    <dgm:cxn modelId="{32FC0048-FC8D-457C-976D-1DC07C8A0262}" type="presParOf" srcId="{AE50A458-DA1C-492A-BCA4-4258D60D25E3}" destId="{C9EC40EC-8AF9-41BA-9784-43845EB61144}" srcOrd="2" destOrd="0" presId="urn:microsoft.com/office/officeart/2005/8/layout/orgChart1"/>
+    <dgm:cxn modelId="{E58280DF-11BA-4B81-907D-CFEB55F3FDAC}" type="presParOf" srcId="{AE50A458-DA1C-492A-BCA4-4258D60D25E3}" destId="{84F09E85-AB51-4E7C-B1CB-66CD5BCD70CB}" srcOrd="3" destOrd="0" presId="urn:microsoft.com/office/officeart/2005/8/layout/orgChart1"/>
+    <dgm:cxn modelId="{28428C74-5AD5-47D6-AAA0-44E35ABA3535}" type="presParOf" srcId="{84F09E85-AB51-4E7C-B1CB-66CD5BCD70CB}" destId="{9A004E1A-B439-40E1-AE8C-E61B66E625CD}" srcOrd="0" destOrd="0" presId="urn:microsoft.com/office/officeart/2005/8/layout/orgChart1"/>
+    <dgm:cxn modelId="{339ED996-15AA-46CE-8BD0-7050FBA00A31}" type="presParOf" srcId="{9A004E1A-B439-40E1-AE8C-E61B66E625CD}" destId="{EF38FFB1-CB6A-4CF3-AD9C-FEFC0C881974}" srcOrd="0" destOrd="0" presId="urn:microsoft.com/office/officeart/2005/8/layout/orgChart1"/>
+    <dgm:cxn modelId="{4EC22829-7D8A-45F0-8C43-76FF44374A02}" type="presParOf" srcId="{9A004E1A-B439-40E1-AE8C-E61B66E625CD}" destId="{8AFE9945-B4DE-42EB-A531-55213541871C}" srcOrd="1" destOrd="0" presId="urn:microsoft.com/office/officeart/2005/8/layout/orgChart1"/>
+    <dgm:cxn modelId="{C04BB65D-ABA2-4BC8-8DBE-43A7AAEEDBDF}" type="presParOf" srcId="{84F09E85-AB51-4E7C-B1CB-66CD5BCD70CB}" destId="{66381EBC-B313-49B9-8E58-98B1ECEBFEA9}" srcOrd="1" destOrd="0" presId="urn:microsoft.com/office/officeart/2005/8/layout/orgChart1"/>
+    <dgm:cxn modelId="{F4A5B3E4-C713-4DB2-AFA9-B07808E07A8D}" type="presParOf" srcId="{66381EBC-B313-49B9-8E58-98B1ECEBFEA9}" destId="{04D2CAF6-1186-4739-8CB0-A4AB15E31295}" srcOrd="0" destOrd="0" presId="urn:microsoft.com/office/officeart/2005/8/layout/orgChart1"/>
+    <dgm:cxn modelId="{E10F3A8F-5624-4BC8-9A73-504D1284F25F}" type="presParOf" srcId="{66381EBC-B313-49B9-8E58-98B1ECEBFEA9}" destId="{DD35EE09-5E0E-4F1B-8519-709ED7A7B9AD}" srcOrd="1" destOrd="0" presId="urn:microsoft.com/office/officeart/2005/8/layout/orgChart1"/>
+    <dgm:cxn modelId="{3A80E87A-7D7F-4C7D-9C87-D6BCBF2DEDA1}" type="presParOf" srcId="{DD35EE09-5E0E-4F1B-8519-709ED7A7B9AD}" destId="{0C700F56-C35D-4427-9F85-F257A41FE699}" srcOrd="0" destOrd="0" presId="urn:microsoft.com/office/officeart/2005/8/layout/orgChart1"/>
+    <dgm:cxn modelId="{AB626D03-36F5-4067-9F33-00F2F39C6E9F}" type="presParOf" srcId="{0C700F56-C35D-4427-9F85-F257A41FE699}" destId="{80F01222-4AC1-4414-BE22-7F68ABA90A33}" srcOrd="0" destOrd="0" presId="urn:microsoft.com/office/officeart/2005/8/layout/orgChart1"/>
+    <dgm:cxn modelId="{BABCDEE2-7F78-4478-BCE3-311320ACFCB9}" type="presParOf" srcId="{0C700F56-C35D-4427-9F85-F257A41FE699}" destId="{2F268248-EFF3-4CEA-91D8-D26A10253BD6}" srcOrd="1" destOrd="0" presId="urn:microsoft.com/office/officeart/2005/8/layout/orgChart1"/>
+    <dgm:cxn modelId="{8A79EC53-606E-4E53-B647-118313400E9F}" type="presParOf" srcId="{DD35EE09-5E0E-4F1B-8519-709ED7A7B9AD}" destId="{3261A1A7-42CF-4663-8BBB-78D6505645D4}" srcOrd="1" destOrd="0" presId="urn:microsoft.com/office/officeart/2005/8/layout/orgChart1"/>
+    <dgm:cxn modelId="{9F6901B1-7DCB-48D6-8D75-969D3F09FAF7}" type="presParOf" srcId="{3261A1A7-42CF-4663-8BBB-78D6505645D4}" destId="{BA66D7A5-45F3-49FF-B20E-587F7A28CA33}" srcOrd="0" destOrd="0" presId="urn:microsoft.com/office/officeart/2005/8/layout/orgChart1"/>
+    <dgm:cxn modelId="{0700CFC5-50F0-4542-B573-D44257D331C6}" type="presParOf" srcId="{3261A1A7-42CF-4663-8BBB-78D6505645D4}" destId="{54D3F7AE-2F11-4944-B553-2984227D5F27}" srcOrd="1" destOrd="0" presId="urn:microsoft.com/office/officeart/2005/8/layout/orgChart1"/>
+    <dgm:cxn modelId="{8249B452-36F6-4B33-9BC1-7DDFD0C0E5DB}" type="presParOf" srcId="{54D3F7AE-2F11-4944-B553-2984227D5F27}" destId="{A46CC6C9-688E-4BFA-B513-FE12C9F9A229}" srcOrd="0" destOrd="0" presId="urn:microsoft.com/office/officeart/2005/8/layout/orgChart1"/>
+    <dgm:cxn modelId="{2ABDB530-C026-42BB-B316-C885522FDC90}" type="presParOf" srcId="{A46CC6C9-688E-4BFA-B513-FE12C9F9A229}" destId="{79198B98-C9FE-4B7A-9645-D4F3C3A500B5}" srcOrd="0" destOrd="0" presId="urn:microsoft.com/office/officeart/2005/8/layout/orgChart1"/>
+    <dgm:cxn modelId="{05D16861-96A1-404C-B1C1-0E091ADF84BF}" type="presParOf" srcId="{A46CC6C9-688E-4BFA-B513-FE12C9F9A229}" destId="{059C26F5-D8DB-4A07-AC66-3F55C8F267ED}" srcOrd="1" destOrd="0" presId="urn:microsoft.com/office/officeart/2005/8/layout/orgChart1"/>
+    <dgm:cxn modelId="{FFD5885F-BA32-4836-934F-193D3DD14C74}" type="presParOf" srcId="{54D3F7AE-2F11-4944-B553-2984227D5F27}" destId="{79EF0025-54CC-4449-B08B-306340967EE9}" srcOrd="1" destOrd="0" presId="urn:microsoft.com/office/officeart/2005/8/layout/orgChart1"/>
+    <dgm:cxn modelId="{7674C0B6-472C-454F-986C-14E29E2B6ECA}" type="presParOf" srcId="{79EF0025-54CC-4449-B08B-306340967EE9}" destId="{1011029E-5A7E-48C0-8CCF-068095F08EC8}" srcOrd="0" destOrd="0" presId="urn:microsoft.com/office/officeart/2005/8/layout/orgChart1"/>
+    <dgm:cxn modelId="{F598D093-CDD1-45D0-8234-364A4F33F79D}" type="presParOf" srcId="{79EF0025-54CC-4449-B08B-306340967EE9}" destId="{ACFD6BF4-CA32-47DA-B71E-3147066C64A3}" srcOrd="1" destOrd="0" presId="urn:microsoft.com/office/officeart/2005/8/layout/orgChart1"/>
+    <dgm:cxn modelId="{1D53A979-344F-4EA4-9F46-3F463FA0A5D4}" type="presParOf" srcId="{ACFD6BF4-CA32-47DA-B71E-3147066C64A3}" destId="{F3BDDDF1-3DF6-41CB-8F62-E7D922F79B6D}" srcOrd="0" destOrd="0" presId="urn:microsoft.com/office/officeart/2005/8/layout/orgChart1"/>
+    <dgm:cxn modelId="{18C11392-AAAB-4057-8F7B-50440D692E6D}" type="presParOf" srcId="{F3BDDDF1-3DF6-41CB-8F62-E7D922F79B6D}" destId="{43D946A4-6F00-4A8D-8F1C-756B071E734A}" srcOrd="0" destOrd="0" presId="urn:microsoft.com/office/officeart/2005/8/layout/orgChart1"/>
+    <dgm:cxn modelId="{2BA9842E-EC75-42CC-8134-E51D4A4ABB4A}" type="presParOf" srcId="{F3BDDDF1-3DF6-41CB-8F62-E7D922F79B6D}" destId="{E2DA3C81-ABFD-47C8-8D22-08158CB8F6C4}" srcOrd="1" destOrd="0" presId="urn:microsoft.com/office/officeart/2005/8/layout/orgChart1"/>
+    <dgm:cxn modelId="{FA4FE402-150F-42B4-BF81-D4523C72B7CB}" type="presParOf" srcId="{ACFD6BF4-CA32-47DA-B71E-3147066C64A3}" destId="{647F3406-145F-4DC6-80B0-9818E36A81C2}" srcOrd="1" destOrd="0" presId="urn:microsoft.com/office/officeart/2005/8/layout/orgChart1"/>
+    <dgm:cxn modelId="{A3C969EE-1950-42A8-834A-00DBABB0EF8A}" type="presParOf" srcId="{ACFD6BF4-CA32-47DA-B71E-3147066C64A3}" destId="{1E572D9A-1580-419F-AD29-7517A5BF3E3A}" srcOrd="2" destOrd="0" presId="urn:microsoft.com/office/officeart/2005/8/layout/orgChart1"/>
+    <dgm:cxn modelId="{0279A93D-E231-49E0-9BD3-E0DDC3B49CDD}" type="presParOf" srcId="{54D3F7AE-2F11-4944-B553-2984227D5F27}" destId="{64950347-F382-4BA1-9863-C54FBB25B4F3}" srcOrd="2" destOrd="0" presId="urn:microsoft.com/office/officeart/2005/8/layout/orgChart1"/>
+    <dgm:cxn modelId="{1D5AF45B-FFE7-449D-8665-318513DE67AF}" type="presParOf" srcId="{DD35EE09-5E0E-4F1B-8519-709ED7A7B9AD}" destId="{23612B4D-A84E-4A00-9A2F-846C82B3435D}" srcOrd="2" destOrd="0" presId="urn:microsoft.com/office/officeart/2005/8/layout/orgChart1"/>
+    <dgm:cxn modelId="{FBCE7F22-1324-426F-B59E-A0F1E969680F}" type="presParOf" srcId="{84F09E85-AB51-4E7C-B1CB-66CD5BCD70CB}" destId="{497EE561-0F88-4FAA-9DEB-304CCC7CE478}" srcOrd="2" destOrd="0" presId="urn:microsoft.com/office/officeart/2005/8/layout/orgChart1"/>
+    <dgm:cxn modelId="{4323B48E-F811-4319-9CDD-66F0CA930EE8}" type="presParOf" srcId="{4E641237-4F25-4619-88A9-8CA164C86982}" destId="{26862017-B85C-4E1F-A976-6CC0A8EEB0A5}" srcOrd="2" destOrd="0" presId="urn:microsoft.com/office/officeart/2005/8/layout/orgChart1"/>
+    <dgm:cxn modelId="{9F40AC03-B737-4637-AC6E-533A69DA89D3}" type="presParOf" srcId="{DCE98858-F163-40F5-A7ED-79E914998534}" destId="{45B77AD8-49C7-404F-805A-CF79B541FFB7}" srcOrd="2" destOrd="0" presId="urn:microsoft.com/office/officeart/2005/8/layout/orgChart1"/>
   </dgm:cxnLst>
   <dgm:bg/>
   <dgm:whole/>
@@ -19261,7 +19704,7 @@
 </file>
 
 <file path=customXml/itemProps2.xml><?xml version="1.0" encoding="utf-8"?>
-<ds:datastoreItem xmlns:ds="http://schemas.openxmlformats.org/officeDocument/2006/customXml" ds:itemID="{0A40ABDA-E82A-4F5F-9212-EDE10095B8A4}">
+<ds:datastoreItem xmlns:ds="http://schemas.openxmlformats.org/officeDocument/2006/customXml" ds:itemID="{B3193355-10EF-4490-991E-26B32FCE584C}">
   <ds:schemaRefs>
     <ds:schemaRef ds:uri="http://schemas.openxmlformats.org/officeDocument/2006/bibliography"/>
   </ds:schemaRefs>

</xml_diff>

<commit_message>
rapport + version P5
</commit_message>
<xml_diff>
--- a/documents/rapport.docx
+++ b/documents/rapport.docx
@@ -69,7 +69,6 @@
                 <w:dataBinding w:prefixMappings="xmlns:ns0='http://schemas.openxmlformats.org/package/2006/metadata/core-properties' xmlns:ns1='http://purl.org/dc/elements/1.1/'" w:xpath="/ns0:coreProperties[1]/ns1:title[1]" w:storeItemID="{6C3C8BC8-F283-45AE-878A-BAB7291924A1}"/>
                 <w:text/>
               </w:sdtPr>
-              <w:sdtEndPr/>
               <w:sdtContent>
                 <w:tc>
                   <w:tcPr>
@@ -123,7 +122,6 @@
                 <w:dataBinding w:prefixMappings="xmlns:ns0='http://schemas.openxmlformats.org/package/2006/metadata/core-properties' xmlns:ns1='http://purl.org/dc/elements/1.1/'" w:xpath="/ns0:coreProperties[1]/ns1:subject[1]" w:storeItemID="{6C3C8BC8-F283-45AE-878A-BAB7291924A1}"/>
                 <w:text/>
               </w:sdtPr>
-              <w:sdtEndPr/>
               <w:sdtContent>
                 <w:tc>
                   <w:tcPr>
@@ -199,7 +197,6 @@
                 <w:dataBinding w:prefixMappings="xmlns:ns0='http://schemas.openxmlformats.org/package/2006/metadata/core-properties' xmlns:ns1='http://purl.org/dc/elements/1.1/'" w:xpath="/ns0:coreProperties[1]/ns1:creator[1]" w:storeItemID="{6C3C8BC8-F283-45AE-878A-BAB7291924A1}"/>
                 <w:text/>
               </w:sdtPr>
-              <w:sdtEndPr/>
               <w:sdtContent>
                 <w:tc>
                   <w:tcPr>
@@ -376,7 +373,7 @@
       <w:r>
         <w:br/>
       </w:r>
-      <w:bookmarkStart w:id="1" w:name="_Toc421566658"/>
+      <w:bookmarkStart w:id="1" w:name="_Toc421917419"/>
       <w:r>
         <w:t>R</w:t>
       </w:r>
@@ -390,15 +387,7 @@
         <w:t>Nous tenons à reme</w:t>
       </w:r>
       <w:r>
-        <w:t xml:space="preserve">rcier Monsieur Emmanuel </w:t>
-      </w:r>
-      <w:proofErr w:type="spellStart"/>
-      <w:r>
-        <w:t>Mesnard</w:t>
-      </w:r>
-      <w:proofErr w:type="spellEnd"/>
-      <w:r>
-        <w:t xml:space="preserve"> qui nous a permis de réaliser un projet qui nous tenait à cœur mais aussi </w:t>
+        <w:t xml:space="preserve">rcier Monsieur Emmanuel Mesnard qui nous a permis de réaliser un projet qui nous tenait à cœur mais aussi </w:t>
       </w:r>
       <w:r>
         <w:t xml:space="preserve">pour </w:t>
@@ -412,15 +401,7 @@
     </w:p>
     <w:p>
       <w:r>
-        <w:t xml:space="preserve">Nous voudrions aussi remercier notre ami Simon </w:t>
-      </w:r>
-      <w:proofErr w:type="spellStart"/>
-      <w:r>
-        <w:t>Leschiera</w:t>
-      </w:r>
-      <w:proofErr w:type="spellEnd"/>
-      <w:r>
-        <w:t xml:space="preserve"> pour nous avoir prêter du matériel et nous avoir permis d’avancer plus rapidement dans notre projet.</w:t>
+        <w:t>Nous voudrions aussi remercier notre ami Simon Leschiera pour nous avoir prêter du matériel et nous avoir permis d’avancer plus rapidement dans notre projet.</w:t>
       </w:r>
     </w:p>
     <w:p>
@@ -473,7 +454,7 @@
       <w:r>
         <w:fldChar w:fldCharType="separate"/>
       </w:r>
-      <w:hyperlink w:anchor="_Toc421566658" w:history="1">
+      <w:hyperlink w:anchor="_Toc421917419" w:history="1">
         <w:r>
           <w:rPr>
             <w:rStyle w:val="Lienhypertexte"/>
@@ -500,7 +481,7 @@
             <w:noProof/>
             <w:webHidden/>
           </w:rPr>
-          <w:instrText xml:space="preserve"> PAGEREF _Toc421566658 \h </w:instrText>
+          <w:instrText xml:space="preserve"> PAGEREF _Toc421917419 \h </w:instrText>
         </w:r>
         <w:r>
           <w:rPr>
@@ -547,7 +528,7 @@
           <w:lang w:eastAsia="fr-FR"/>
         </w:rPr>
       </w:pPr>
-      <w:hyperlink w:anchor="_Toc421566659" w:history="1">
+      <w:hyperlink w:anchor="_Toc421917420" w:history="1">
         <w:r>
           <w:rPr>
             <w:rStyle w:val="Lienhypertexte"/>
@@ -574,7 +555,7 @@
             <w:noProof/>
             <w:webHidden/>
           </w:rPr>
-          <w:instrText xml:space="preserve"> PAGEREF _Toc421566659 \h </w:instrText>
+          <w:instrText xml:space="preserve"> PAGEREF _Toc421917420 \h </w:instrText>
         </w:r>
         <w:r>
           <w:rPr>
@@ -620,7 +601,7 @@
           <w:lang w:eastAsia="fr-FR"/>
         </w:rPr>
       </w:pPr>
-      <w:hyperlink w:anchor="_Toc421566660" w:history="1">
+      <w:hyperlink w:anchor="_Toc421917421" w:history="1">
         <w:r>
           <w:rPr>
             <w:rStyle w:val="Lienhypertexte"/>
@@ -647,7 +628,7 @@
             <w:noProof/>
             <w:webHidden/>
           </w:rPr>
-          <w:instrText xml:space="preserve"> PAGEREF _Toc421566660 \h </w:instrText>
+          <w:instrText xml:space="preserve"> PAGEREF _Toc421917421 \h </w:instrText>
         </w:r>
         <w:r>
           <w:rPr>
@@ -693,7 +674,7 @@
           <w:lang w:eastAsia="fr-FR"/>
         </w:rPr>
       </w:pPr>
-      <w:hyperlink w:anchor="_Toc421566661" w:history="1">
+      <w:hyperlink w:anchor="_Toc421917422" w:history="1">
         <w:r>
           <w:rPr>
             <w:rStyle w:val="Lienhypertexte"/>
@@ -720,7 +701,7 @@
             <w:noProof/>
             <w:webHidden/>
           </w:rPr>
-          <w:instrText xml:space="preserve"> PAGEREF _Toc421566661 \h </w:instrText>
+          <w:instrText xml:space="preserve"> PAGEREF _Toc421917422 \h </w:instrText>
         </w:r>
         <w:r>
           <w:rPr>
@@ -741,6 +722,79 @@
             <w:webHidden/>
           </w:rPr>
           <w:t>3</w:t>
+        </w:r>
+        <w:r>
+          <w:rPr>
+            <w:noProof/>
+            <w:webHidden/>
+          </w:rPr>
+          <w:fldChar w:fldCharType="end"/>
+        </w:r>
+      </w:hyperlink>
+    </w:p>
+    <w:p>
+      <w:pPr>
+        <w:pStyle w:val="TM2"/>
+        <w:tabs>
+          <w:tab w:val="right" w:leader="dot" w:pos="9062"/>
+        </w:tabs>
+        <w:rPr>
+          <w:rFonts w:asciiTheme="minorHAnsi" w:eastAsiaTheme="minorEastAsia" w:hAnsiTheme="minorHAnsi"/>
+          <w:smallCaps w:val="0"/>
+          <w:noProof/>
+          <w:sz w:val="22"/>
+          <w:szCs w:val="22"/>
+          <w:lang w:eastAsia="fr-FR"/>
+        </w:rPr>
+      </w:pPr>
+      <w:hyperlink w:anchor="_Toc421917423" w:history="1">
+        <w:r>
+          <w:rPr>
+            <w:rStyle w:val="Lienhypertexte"/>
+            <w:noProof/>
+          </w:rPr>
+          <w:t>Présentation du programme</w:t>
+        </w:r>
+        <w:r>
+          <w:rPr>
+            <w:noProof/>
+            <w:webHidden/>
+          </w:rPr>
+          <w:tab/>
+        </w:r>
+        <w:r>
+          <w:rPr>
+            <w:noProof/>
+            <w:webHidden/>
+          </w:rPr>
+          <w:fldChar w:fldCharType="begin"/>
+        </w:r>
+        <w:r>
+          <w:rPr>
+            <w:noProof/>
+            <w:webHidden/>
+          </w:rPr>
+          <w:instrText xml:space="preserve"> PAGEREF _Toc421917423 \h </w:instrText>
+        </w:r>
+        <w:r>
+          <w:rPr>
+            <w:noProof/>
+            <w:webHidden/>
+          </w:rPr>
+        </w:r>
+        <w:r>
+          <w:rPr>
+            <w:noProof/>
+            <w:webHidden/>
+          </w:rPr>
+          <w:fldChar w:fldCharType="separate"/>
+        </w:r>
+        <w:r>
+          <w:rPr>
+            <w:noProof/>
+            <w:webHidden/>
+          </w:rPr>
+          <w:t>4</w:t>
         </w:r>
         <w:r>
           <w:rPr>
@@ -767,7 +821,7 @@
           <w:lang w:eastAsia="fr-FR"/>
         </w:rPr>
       </w:pPr>
-      <w:hyperlink w:anchor="_Toc421566662" w:history="1">
+      <w:hyperlink w:anchor="_Toc421917424" w:history="1">
         <w:r>
           <w:rPr>
             <w:rStyle w:val="Lienhypertexte"/>
@@ -794,7 +848,7 @@
             <w:noProof/>
             <w:webHidden/>
           </w:rPr>
-          <w:instrText xml:space="preserve"> PAGEREF _Toc421566662 \h </w:instrText>
+          <w:instrText xml:space="preserve"> PAGEREF _Toc421917424 \h </w:instrText>
         </w:r>
         <w:r>
           <w:rPr>
@@ -814,7 +868,7 @@
             <w:noProof/>
             <w:webHidden/>
           </w:rPr>
-          <w:t>4</w:t>
+          <w:t>5</w:t>
         </w:r>
         <w:r>
           <w:rPr>
@@ -840,7 +894,7 @@
           <w:lang w:eastAsia="fr-FR"/>
         </w:rPr>
       </w:pPr>
-      <w:hyperlink w:anchor="_Toc421566663" w:history="1">
+      <w:hyperlink w:anchor="_Toc421917425" w:history="1">
         <w:r>
           <w:rPr>
             <w:rStyle w:val="Lienhypertexte"/>
@@ -867,7 +921,7 @@
             <w:noProof/>
             <w:webHidden/>
           </w:rPr>
-          <w:instrText xml:space="preserve"> PAGEREF _Toc421566663 \h </w:instrText>
+          <w:instrText xml:space="preserve"> PAGEREF _Toc421917425 \h </w:instrText>
         </w:r>
         <w:r>
           <w:rPr>
@@ -887,7 +941,7 @@
             <w:noProof/>
             <w:webHidden/>
           </w:rPr>
-          <w:t>4</w:t>
+          <w:t>5</w:t>
         </w:r>
         <w:r>
           <w:rPr>
@@ -913,7 +967,7 @@
           <w:lang w:eastAsia="fr-FR"/>
         </w:rPr>
       </w:pPr>
-      <w:hyperlink w:anchor="_Toc421566664" w:history="1">
+      <w:hyperlink w:anchor="_Toc421917426" w:history="1">
         <w:r>
           <w:rPr>
             <w:rStyle w:val="Lienhypertexte"/>
@@ -940,7 +994,7 @@
             <w:noProof/>
             <w:webHidden/>
           </w:rPr>
-          <w:instrText xml:space="preserve"> PAGEREF _Toc421566664 \h </w:instrText>
+          <w:instrText xml:space="preserve"> PAGEREF _Toc421917426 \h </w:instrText>
         </w:r>
         <w:r>
           <w:rPr>
@@ -960,7 +1014,7 @@
             <w:noProof/>
             <w:webHidden/>
           </w:rPr>
-          <w:t>4</w:t>
+          <w:t>5</w:t>
         </w:r>
         <w:r>
           <w:rPr>
@@ -986,7 +1040,7 @@
           <w:lang w:eastAsia="fr-FR"/>
         </w:rPr>
       </w:pPr>
-      <w:hyperlink w:anchor="_Toc421566665" w:history="1">
+      <w:hyperlink w:anchor="_Toc421917427" w:history="1">
         <w:r>
           <w:rPr>
             <w:rStyle w:val="Lienhypertexte"/>
@@ -1013,7 +1067,7 @@
             <w:noProof/>
             <w:webHidden/>
           </w:rPr>
-          <w:instrText xml:space="preserve"> PAGEREF _Toc421566665 \h </w:instrText>
+          <w:instrText xml:space="preserve"> PAGEREF _Toc421917427 \h </w:instrText>
         </w:r>
         <w:r>
           <w:rPr>
@@ -1033,7 +1087,7 @@
             <w:noProof/>
             <w:webHidden/>
           </w:rPr>
-          <w:t>4</w:t>
+          <w:t>5</w:t>
         </w:r>
         <w:r>
           <w:rPr>
@@ -1060,7 +1114,7 @@
           <w:lang w:eastAsia="fr-FR"/>
         </w:rPr>
       </w:pPr>
-      <w:hyperlink w:anchor="_Toc421566666" w:history="1">
+      <w:hyperlink w:anchor="_Toc421917428" w:history="1">
         <w:r>
           <w:rPr>
             <w:rStyle w:val="Lienhypertexte"/>
@@ -1087,7 +1141,7 @@
             <w:noProof/>
             <w:webHidden/>
           </w:rPr>
-          <w:instrText xml:space="preserve"> PAGEREF _Toc421566666 \h </w:instrText>
+          <w:instrText xml:space="preserve"> PAGEREF _Toc421917428 \h </w:instrText>
         </w:r>
         <w:r>
           <w:rPr>
@@ -1107,7 +1161,7 @@
             <w:noProof/>
             <w:webHidden/>
           </w:rPr>
-          <w:t>5</w:t>
+          <w:t>6</w:t>
         </w:r>
         <w:r>
           <w:rPr>
@@ -1133,7 +1187,7 @@
           <w:lang w:eastAsia="fr-FR"/>
         </w:rPr>
       </w:pPr>
-      <w:hyperlink w:anchor="_Toc421566667" w:history="1">
+      <w:hyperlink w:anchor="_Toc421917429" w:history="1">
         <w:r>
           <w:rPr>
             <w:rStyle w:val="Lienhypertexte"/>
@@ -1160,7 +1214,7 @@
             <w:noProof/>
             <w:webHidden/>
           </w:rPr>
-          <w:instrText xml:space="preserve"> PAGEREF _Toc421566667 \h </w:instrText>
+          <w:instrText xml:space="preserve"> PAGEREF _Toc421917429 \h </w:instrText>
         </w:r>
         <w:r>
           <w:rPr>
@@ -1180,7 +1234,7 @@
             <w:noProof/>
             <w:webHidden/>
           </w:rPr>
-          <w:t>5</w:t>
+          <w:t>6</w:t>
         </w:r>
         <w:r>
           <w:rPr>
@@ -1206,7 +1260,7 @@
           <w:lang w:eastAsia="fr-FR"/>
         </w:rPr>
       </w:pPr>
-      <w:hyperlink w:anchor="_Toc421566668" w:history="1">
+      <w:hyperlink w:anchor="_Toc421917430" w:history="1">
         <w:r>
           <w:rPr>
             <w:rStyle w:val="Lienhypertexte"/>
@@ -1233,7 +1287,7 @@
             <w:noProof/>
             <w:webHidden/>
           </w:rPr>
-          <w:instrText xml:space="preserve"> PAGEREF _Toc421566668 \h </w:instrText>
+          <w:instrText xml:space="preserve"> PAGEREF _Toc421917430 \h </w:instrText>
         </w:r>
         <w:r>
           <w:rPr>
@@ -1253,7 +1307,7 @@
             <w:noProof/>
             <w:webHidden/>
           </w:rPr>
-          <w:t>5</w:t>
+          <w:t>6</w:t>
         </w:r>
         <w:r>
           <w:rPr>
@@ -1279,7 +1333,7 @@
           <w:lang w:eastAsia="fr-FR"/>
         </w:rPr>
       </w:pPr>
-      <w:hyperlink w:anchor="_Toc421566669" w:history="1">
+      <w:hyperlink w:anchor="_Toc421917431" w:history="1">
         <w:r>
           <w:rPr>
             <w:rStyle w:val="Lienhypertexte"/>
@@ -1306,7 +1360,7 @@
             <w:noProof/>
             <w:webHidden/>
           </w:rPr>
-          <w:instrText xml:space="preserve"> PAGEREF _Toc421566669 \h </w:instrText>
+          <w:instrText xml:space="preserve"> PAGEREF _Toc421917431 \h </w:instrText>
         </w:r>
         <w:r>
           <w:rPr>
@@ -1326,7 +1380,7 @@
             <w:noProof/>
             <w:webHidden/>
           </w:rPr>
-          <w:t>5</w:t>
+          <w:t>6</w:t>
         </w:r>
         <w:r>
           <w:rPr>
@@ -1353,7 +1407,7 @@
           <w:lang w:eastAsia="fr-FR"/>
         </w:rPr>
       </w:pPr>
-      <w:hyperlink w:anchor="_Toc421566670" w:history="1">
+      <w:hyperlink w:anchor="_Toc421917432" w:history="1">
         <w:r>
           <w:rPr>
             <w:rStyle w:val="Lienhypertexte"/>
@@ -1380,7 +1434,7 @@
             <w:noProof/>
             <w:webHidden/>
           </w:rPr>
-          <w:instrText xml:space="preserve"> PAGEREF _Toc421566670 \h </w:instrText>
+          <w:instrText xml:space="preserve"> PAGEREF _Toc421917432 \h </w:instrText>
         </w:r>
         <w:r>
           <w:rPr>
@@ -1400,7 +1454,7 @@
             <w:noProof/>
             <w:webHidden/>
           </w:rPr>
-          <w:t>6</w:t>
+          <w:t>7</w:t>
         </w:r>
         <w:r>
           <w:rPr>
@@ -1426,7 +1480,7 @@
           <w:lang w:eastAsia="fr-FR"/>
         </w:rPr>
       </w:pPr>
-      <w:hyperlink w:anchor="_Toc421566671" w:history="1">
+      <w:hyperlink w:anchor="_Toc421917433" w:history="1">
         <w:r>
           <w:rPr>
             <w:rStyle w:val="Lienhypertexte"/>
@@ -1453,7 +1507,7 @@
             <w:noProof/>
             <w:webHidden/>
           </w:rPr>
-          <w:instrText xml:space="preserve"> PAGEREF _Toc421566671 \h </w:instrText>
+          <w:instrText xml:space="preserve"> PAGEREF _Toc421917433 \h </w:instrText>
         </w:r>
         <w:r>
           <w:rPr>
@@ -1473,7 +1527,7 @@
             <w:noProof/>
             <w:webHidden/>
           </w:rPr>
-          <w:t>6</w:t>
+          <w:t>7</w:t>
         </w:r>
         <w:r>
           <w:rPr>
@@ -1500,7 +1554,7 @@
           <w:lang w:eastAsia="fr-FR"/>
         </w:rPr>
       </w:pPr>
-      <w:hyperlink w:anchor="_Toc421566672" w:history="1">
+      <w:hyperlink w:anchor="_Toc421917434" w:history="1">
         <w:r>
           <w:rPr>
             <w:rStyle w:val="Lienhypertexte"/>
@@ -1527,7 +1581,7 @@
             <w:noProof/>
             <w:webHidden/>
           </w:rPr>
-          <w:instrText xml:space="preserve"> PAGEREF _Toc421566672 \h </w:instrText>
+          <w:instrText xml:space="preserve"> PAGEREF _Toc421917434 \h </w:instrText>
         </w:r>
         <w:r>
           <w:rPr>
@@ -1547,7 +1601,7 @@
             <w:noProof/>
             <w:webHidden/>
           </w:rPr>
-          <w:t>6</w:t>
+          <w:t>7</w:t>
         </w:r>
         <w:r>
           <w:rPr>
@@ -1574,7 +1628,7 @@
           <w:lang w:eastAsia="fr-FR"/>
         </w:rPr>
       </w:pPr>
-      <w:hyperlink w:anchor="_Toc421566673" w:history="1">
+      <w:hyperlink w:anchor="_Toc421917435" w:history="1">
         <w:r>
           <w:rPr>
             <w:rStyle w:val="Lienhypertexte"/>
@@ -1601,7 +1655,7 @@
             <w:noProof/>
             <w:webHidden/>
           </w:rPr>
-          <w:instrText xml:space="preserve"> PAGEREF _Toc421566673 \h </w:instrText>
+          <w:instrText xml:space="preserve"> PAGEREF _Toc421917435 \h </w:instrText>
         </w:r>
         <w:r>
           <w:rPr>
@@ -1621,7 +1675,7 @@
             <w:noProof/>
             <w:webHidden/>
           </w:rPr>
-          <w:t>6</w:t>
+          <w:t>7</w:t>
         </w:r>
         <w:r>
           <w:rPr>
@@ -1647,7 +1701,7 @@
           <w:lang w:eastAsia="fr-FR"/>
         </w:rPr>
       </w:pPr>
-      <w:hyperlink w:anchor="_Toc421566674" w:history="1">
+      <w:hyperlink w:anchor="_Toc421917436" w:history="1">
         <w:r>
           <w:rPr>
             <w:rStyle w:val="Lienhypertexte"/>
@@ -1674,7 +1728,7 @@
             <w:noProof/>
             <w:webHidden/>
           </w:rPr>
-          <w:instrText xml:space="preserve"> PAGEREF _Toc421566674 \h </w:instrText>
+          <w:instrText xml:space="preserve"> PAGEREF _Toc421917436 \h </w:instrText>
         </w:r>
         <w:r>
           <w:rPr>
@@ -1694,7 +1748,7 @@
             <w:noProof/>
             <w:webHidden/>
           </w:rPr>
-          <w:t>6</w:t>
+          <w:t>7</w:t>
         </w:r>
         <w:r>
           <w:rPr>
@@ -1721,7 +1775,7 @@
           <w:lang w:eastAsia="fr-FR"/>
         </w:rPr>
       </w:pPr>
-      <w:hyperlink w:anchor="_Toc421566675" w:history="1">
+      <w:hyperlink w:anchor="_Toc421917437" w:history="1">
         <w:r>
           <w:rPr>
             <w:rStyle w:val="Lienhypertexte"/>
@@ -1748,7 +1802,7 @@
             <w:noProof/>
             <w:webHidden/>
           </w:rPr>
-          <w:instrText xml:space="preserve"> PAGEREF _Toc421566675 \h </w:instrText>
+          <w:instrText xml:space="preserve"> PAGEREF _Toc421917437 \h </w:instrText>
         </w:r>
         <w:r>
           <w:rPr>
@@ -1768,7 +1822,7 @@
             <w:noProof/>
             <w:webHidden/>
           </w:rPr>
-          <w:t>6</w:t>
+          <w:t>7</w:t>
         </w:r>
         <w:r>
           <w:rPr>
@@ -1795,7 +1849,7 @@
           <w:lang w:eastAsia="fr-FR"/>
         </w:rPr>
       </w:pPr>
-      <w:hyperlink w:anchor="_Toc421566676" w:history="1">
+      <w:hyperlink w:anchor="_Toc421917438" w:history="1">
         <w:r>
           <w:rPr>
             <w:rStyle w:val="Lienhypertexte"/>
@@ -1822,7 +1876,7 @@
             <w:noProof/>
             <w:webHidden/>
           </w:rPr>
-          <w:instrText xml:space="preserve"> PAGEREF _Toc421566676 \h </w:instrText>
+          <w:instrText xml:space="preserve"> PAGEREF _Toc421917438 \h </w:instrText>
         </w:r>
         <w:r>
           <w:rPr>
@@ -1842,7 +1896,7 @@
             <w:noProof/>
             <w:webHidden/>
           </w:rPr>
-          <w:t>6</w:t>
+          <w:t>7</w:t>
         </w:r>
         <w:r>
           <w:rPr>
@@ -1869,7 +1923,7 @@
           <w:lang w:eastAsia="fr-FR"/>
         </w:rPr>
       </w:pPr>
-      <w:hyperlink w:anchor="_Toc421566677" w:history="1">
+      <w:hyperlink w:anchor="_Toc421917439" w:history="1">
         <w:r>
           <w:rPr>
             <w:rStyle w:val="Lienhypertexte"/>
@@ -1896,7 +1950,7 @@
             <w:noProof/>
             <w:webHidden/>
           </w:rPr>
-          <w:instrText xml:space="preserve"> PAGEREF _Toc421566677 \h </w:instrText>
+          <w:instrText xml:space="preserve"> PAGEREF _Toc421917439 \h </w:instrText>
         </w:r>
         <w:r>
           <w:rPr>
@@ -1916,7 +1970,7 @@
             <w:noProof/>
             <w:webHidden/>
           </w:rPr>
-          <w:t>6</w:t>
+          <w:t>7</w:t>
         </w:r>
         <w:r>
           <w:rPr>
@@ -1943,7 +1997,7 @@
           <w:lang w:eastAsia="fr-FR"/>
         </w:rPr>
       </w:pPr>
-      <w:hyperlink w:anchor="_Toc421566678" w:history="1">
+      <w:hyperlink w:anchor="_Toc421917440" w:history="1">
         <w:r>
           <w:rPr>
             <w:rStyle w:val="Lienhypertexte"/>
@@ -1970,7 +2024,7 @@
             <w:noProof/>
             <w:webHidden/>
           </w:rPr>
-          <w:instrText xml:space="preserve"> PAGEREF _Toc421566678 \h </w:instrText>
+          <w:instrText xml:space="preserve"> PAGEREF _Toc421917440 \h </w:instrText>
         </w:r>
         <w:r>
           <w:rPr>
@@ -1990,7 +2044,7 @@
             <w:noProof/>
             <w:webHidden/>
           </w:rPr>
-          <w:t>7</w:t>
+          <w:t>8</w:t>
         </w:r>
         <w:r>
           <w:rPr>
@@ -2016,7 +2070,7 @@
           <w:lang w:eastAsia="fr-FR"/>
         </w:rPr>
       </w:pPr>
-      <w:hyperlink w:anchor="_Toc421566679" w:history="1">
+      <w:hyperlink w:anchor="_Toc421917441" w:history="1">
         <w:r>
           <w:rPr>
             <w:rStyle w:val="Lienhypertexte"/>
@@ -2043,7 +2097,7 @@
             <w:noProof/>
             <w:webHidden/>
           </w:rPr>
-          <w:instrText xml:space="preserve"> PAGEREF _Toc421566679 \h </w:instrText>
+          <w:instrText xml:space="preserve"> PAGEREF _Toc421917441 \h </w:instrText>
         </w:r>
         <w:r>
           <w:rPr>
@@ -2063,7 +2117,7 @@
             <w:noProof/>
             <w:webHidden/>
           </w:rPr>
-          <w:t>7</w:t>
+          <w:t>8</w:t>
         </w:r>
         <w:r>
           <w:rPr>
@@ -2089,7 +2143,7 @@
           <w:lang w:eastAsia="fr-FR"/>
         </w:rPr>
       </w:pPr>
-      <w:hyperlink w:anchor="_Toc421566680" w:history="1">
+      <w:hyperlink w:anchor="_Toc421917442" w:history="1">
         <w:r>
           <w:rPr>
             <w:rStyle w:val="Lienhypertexte"/>
@@ -2116,7 +2170,7 @@
             <w:noProof/>
             <w:webHidden/>
           </w:rPr>
-          <w:instrText xml:space="preserve"> PAGEREF _Toc421566680 \h </w:instrText>
+          <w:instrText xml:space="preserve"> PAGEREF _Toc421917442 \h </w:instrText>
         </w:r>
         <w:r>
           <w:rPr>
@@ -2136,7 +2190,7 @@
             <w:noProof/>
             <w:webHidden/>
           </w:rPr>
-          <w:t>7</w:t>
+          <w:t>8</w:t>
         </w:r>
         <w:r>
           <w:rPr>
@@ -2163,7 +2217,7 @@
           <w:lang w:eastAsia="fr-FR"/>
         </w:rPr>
       </w:pPr>
-      <w:hyperlink w:anchor="_Toc421566681" w:history="1">
+      <w:hyperlink w:anchor="_Toc421917443" w:history="1">
         <w:r>
           <w:rPr>
             <w:rStyle w:val="Lienhypertexte"/>
@@ -2190,7 +2244,7 @@
             <w:noProof/>
             <w:webHidden/>
           </w:rPr>
-          <w:instrText xml:space="preserve"> PAGEREF _Toc421566681 \h </w:instrText>
+          <w:instrText xml:space="preserve"> PAGEREF _Toc421917443 \h </w:instrText>
         </w:r>
         <w:r>
           <w:rPr>
@@ -2210,7 +2264,7 @@
             <w:noProof/>
             <w:webHidden/>
           </w:rPr>
-          <w:t>8</w:t>
+          <w:t>9</w:t>
         </w:r>
         <w:r>
           <w:rPr>
@@ -2236,7 +2290,7 @@
           <w:lang w:eastAsia="fr-FR"/>
         </w:rPr>
       </w:pPr>
-      <w:hyperlink w:anchor="_Toc421566682" w:history="1">
+      <w:hyperlink w:anchor="_Toc421917444" w:history="1">
         <w:r>
           <w:rPr>
             <w:rStyle w:val="Lienhypertexte"/>
@@ -2263,7 +2317,7 @@
             <w:noProof/>
             <w:webHidden/>
           </w:rPr>
-          <w:instrText xml:space="preserve"> PAGEREF _Toc421566682 \h </w:instrText>
+          <w:instrText xml:space="preserve"> PAGEREF _Toc421917444 \h </w:instrText>
         </w:r>
         <w:r>
           <w:rPr>
@@ -2283,7 +2337,7 @@
             <w:noProof/>
             <w:webHidden/>
           </w:rPr>
-          <w:t>8</w:t>
+          <w:t>9</w:t>
         </w:r>
         <w:r>
           <w:rPr>
@@ -2309,7 +2363,7 @@
           <w:lang w:eastAsia="fr-FR"/>
         </w:rPr>
       </w:pPr>
-      <w:hyperlink w:anchor="_Toc421566683" w:history="1">
+      <w:hyperlink w:anchor="_Toc421917445" w:history="1">
         <w:r>
           <w:rPr>
             <w:rStyle w:val="Lienhypertexte"/>
@@ -2336,7 +2390,7 @@
             <w:noProof/>
             <w:webHidden/>
           </w:rPr>
-          <w:instrText xml:space="preserve"> PAGEREF _Toc421566683 \h </w:instrText>
+          <w:instrText xml:space="preserve"> PAGEREF _Toc421917445 \h </w:instrText>
         </w:r>
         <w:r>
           <w:rPr>
@@ -2356,7 +2410,7 @@
             <w:noProof/>
             <w:webHidden/>
           </w:rPr>
-          <w:t>9</w:t>
+          <w:t>10</w:t>
         </w:r>
         <w:r>
           <w:rPr>
@@ -2384,7 +2438,7 @@
         <w:pStyle w:val="Titre"/>
       </w:pPr>
       <w:bookmarkStart w:id="4" w:name="_Présentation_du_projet"/>
-      <w:bookmarkStart w:id="5" w:name="_Toc421566659"/>
+      <w:bookmarkStart w:id="5" w:name="_Toc421917420"/>
       <w:bookmarkEnd w:id="2"/>
       <w:bookmarkEnd w:id="3"/>
       <w:bookmarkEnd w:id="4"/>
@@ -2401,7 +2455,7 @@
       <w:pPr>
         <w:pStyle w:val="Titre1"/>
       </w:pPr>
-      <w:bookmarkStart w:id="6" w:name="_Toc421566660"/>
+      <w:bookmarkStart w:id="6" w:name="_Toc421917421"/>
       <w:r>
         <w:t>Origine du projet</w:t>
       </w:r>
@@ -2412,15 +2466,7 @@
         <w:t>Dans le cadre de notre projet de première année à l’ISIMA, nous avons choisi de développer un programme de contrôle d’avatar 3D par une Kinect. Ce projet s’inscrit dans la continuité du cours de réalité virtuelle d</w:t>
       </w:r>
       <w:r>
-        <w:t xml:space="preserve">e deuxième année de </w:t>
-      </w:r>
-      <w:proofErr w:type="spellStart"/>
-      <w:r>
-        <w:t>Prep’ISIMA</w:t>
-      </w:r>
-      <w:proofErr w:type="spellEnd"/>
-      <w:r>
-        <w:t>.</w:t>
+        <w:t>e deuxième année de Prep’ISIMA.</w:t>
       </w:r>
     </w:p>
     <w:p>
@@ -2432,7 +2478,7 @@
       <w:pPr>
         <w:pStyle w:val="Titre1"/>
       </w:pPr>
-      <w:bookmarkStart w:id="7" w:name="_Toc421566661"/>
+      <w:bookmarkStart w:id="7" w:name="_Toc421917422"/>
       <w:r>
         <w:t>Etude préliminaire du projet</w:t>
       </w:r>
@@ -2451,15 +2497,7 @@
         <w:t xml:space="preserve"> confort de développement il a été décidé d’utiliser Eclipse afin d’avoir accès aux différents outils qu’il propose.</w:t>
       </w:r>
       <w:r>
-        <w:t xml:space="preserve"> Afin d’utiliser Processing correctement dans Eclipse il nous a été nécessaire d’installer le plugin </w:t>
-      </w:r>
-      <w:proofErr w:type="spellStart"/>
-      <w:r>
-        <w:t>Proclipsing</w:t>
-      </w:r>
-      <w:proofErr w:type="spellEnd"/>
-      <w:r>
-        <w:t>, cette démarche est expliquée plus en détail en annexe.</w:t>
+        <w:t xml:space="preserve"> Afin d’utiliser Processing correctement dans Eclipse il nous a été nécessaire d’installer le plugin Proclipsing, cette démarche est expliquée plus en détail en annexe.</w:t>
       </w:r>
     </w:p>
     <w:p>
@@ -2490,22 +2528,16 @@
       <w:pPr>
         <w:pStyle w:val="Titre1"/>
       </w:pPr>
+      <w:bookmarkStart w:id="8" w:name="_Toc421917423"/>
       <w:r>
         <w:lastRenderedPageBreak/>
         <w:t>Présentation du programme</w:t>
       </w:r>
+      <w:bookmarkEnd w:id="8"/>
     </w:p>
     <w:p>
       <w:r>
-        <w:t xml:space="preserve">Le programme principal contenu dans le fichier </w:t>
-      </w:r>
-      <w:proofErr w:type="spellStart"/>
-      <w:r>
-        <w:t>ZZavatar.pde</w:t>
-      </w:r>
-      <w:proofErr w:type="spellEnd"/>
-      <w:r>
-        <w:t>/ZZavatar.java est un programme mono-utilisateur repérant l’utilisateur à l’aide d’un capteur Kinect (version 1 ou 2 indifféremment). Les mouvements de cet utilisateur sont retranscrits à l’écran au travers d’une modélisation 3D d’un personnage humanoïde (ou non) grâce à notre algorithme de contrôle.</w:t>
+        <w:t>Le programme principal contenu dans le fichier ZZavatar.pde/ZZavatar.java est un programme mono-utilisateur repérant l’utilisateur à l’aide d’un capteur Kinect (version 1 ou 2 indifféremment). Les mouvements de cet utilisateur sont retranscrits à l’écran au travers d’une modélisation 3D d’un personnage humanoïde (ou non) grâce à notre algorithme de contrôle.</w:t>
       </w:r>
     </w:p>
     <w:p>
@@ -2549,15 +2581,7 @@
         <w:t>La touche ‘</w:t>
       </w:r>
       <w:r>
-        <w:t xml:space="preserve">d’ permet d’activer un mode </w:t>
-      </w:r>
-      <w:proofErr w:type="spellStart"/>
-      <w:r>
-        <w:t>debug</w:t>
-      </w:r>
-      <w:proofErr w:type="spellEnd"/>
-      <w:r>
-        <w:t> ;</w:t>
+        <w:t>d’ permet d’activer un mode debug ;</w:t>
       </w:r>
     </w:p>
     <w:p>
@@ -2586,102 +2610,22 @@
     </w:p>
     <w:p>
       <w:r>
-        <w:t xml:space="preserve">La gestion des </w:t>
-      </w:r>
-      <w:proofErr w:type="spellStart"/>
-      <w:r>
-        <w:t>Kinects</w:t>
-      </w:r>
-      <w:proofErr w:type="spellEnd"/>
-      <w:r>
-        <w:t xml:space="preserve"> est gérée par les classes ZZkinectV1 et ZZkinectV2 qui sont toutes les deux soumises à l’interface </w:t>
-      </w:r>
-      <w:proofErr w:type="spellStart"/>
-      <w:r>
-        <w:t>ZZkinect</w:t>
-      </w:r>
-      <w:proofErr w:type="spellEnd"/>
-      <w:r>
-        <w:t xml:space="preserve"> ce qui nous a permis d’utiliser indifféremment l’une ou l’autre dans le code principal.</w:t>
+        <w:t>La gestion des Kinects est gérée par les classes ZZkinectV1 et ZZkinectV2 qui sont toutes les deux soumises à l’interface ZZkinect ce qui nous a permis d’utiliser indifféremment l’une ou l’autre dans le code principal.</w:t>
       </w:r>
     </w:p>
     <w:p>
       <w:r>
-        <w:t xml:space="preserve">La gestion du modèle 3D est faite par la classe </w:t>
-      </w:r>
-      <w:proofErr w:type="spellStart"/>
-      <w:r>
-        <w:t>ZZModel</w:t>
-      </w:r>
-      <w:proofErr w:type="spellEnd"/>
-      <w:r>
-        <w:t xml:space="preserve">, celle du squelette par </w:t>
-      </w:r>
-      <w:proofErr w:type="spellStart"/>
-      <w:r>
-        <w:t>ZZkeleton</w:t>
-      </w:r>
-      <w:proofErr w:type="spellEnd"/>
-      <w:r>
-        <w:t xml:space="preserve"> et les textures par </w:t>
-      </w:r>
-      <w:proofErr w:type="spellStart"/>
-      <w:r>
-        <w:t>ZZMaterial</w:t>
-      </w:r>
-      <w:proofErr w:type="spellEnd"/>
-      <w:r>
-        <w:t>. Ces trois classes sont une partie majeure du traitement des données et du projet, tout le projet repose sur cette modélisation.</w:t>
+        <w:t>La gestion du modèle 3D est faite par la classe ZZModel, celle du squelette par ZZkeleton et les textures par ZZMaterial. Ces trois classes sont une partie majeure du traitement des données et du projet, tout le projet repose sur cette modélisation.</w:t>
       </w:r>
     </w:p>
     <w:p>
       <w:r>
-        <w:t xml:space="preserve">La classe </w:t>
-      </w:r>
-      <w:proofErr w:type="spellStart"/>
-      <w:r>
-        <w:t>ZZbackground</w:t>
-      </w:r>
-      <w:proofErr w:type="spellEnd"/>
-      <w:r>
-        <w:t xml:space="preserve"> gère quant à elle l’utilisation du fond d’écran.</w:t>
+        <w:t>La classe ZZbackground gère quant à elle l’utilisation du fond d’écran.</w:t>
       </w:r>
     </w:p>
     <w:p>
       <w:r>
-        <w:t xml:space="preserve">Les classes </w:t>
-      </w:r>
-      <w:proofErr w:type="spellStart"/>
-      <w:r>
-        <w:t>ZZector</w:t>
-      </w:r>
-      <w:proofErr w:type="spellEnd"/>
-      <w:r>
-        <w:t xml:space="preserve">, </w:t>
-      </w:r>
-      <w:proofErr w:type="spellStart"/>
-      <w:r>
-        <w:t>ZZertex</w:t>
-      </w:r>
-      <w:proofErr w:type="spellEnd"/>
-      <w:r>
-        <w:t xml:space="preserve"> et </w:t>
-      </w:r>
-      <w:proofErr w:type="spellStart"/>
-      <w:r>
-        <w:t>ZZoint</w:t>
-      </w:r>
-      <w:proofErr w:type="spellEnd"/>
-      <w:r>
-        <w:t xml:space="preserve"> sont des versions plus ou moins spécialisées de la classe </w:t>
-      </w:r>
-      <w:proofErr w:type="spellStart"/>
-      <w:r>
-        <w:t>PVector</w:t>
-      </w:r>
-      <w:proofErr w:type="spellEnd"/>
-      <w:r>
-        <w:t xml:space="preserve"> de Processing. Chacune de ces classes possèdent des méthodes et attributs qui </w:t>
+        <w:t xml:space="preserve">Les classes ZZector, ZZertex et ZZoint sont des versions plus ou moins spécialisées de la classe PVector de Processing. Chacune de ces classes possèdent des méthodes et attributs qui </w:t>
       </w:r>
       <w:r>
         <w:t>facilitent</w:t>
@@ -2698,32 +2642,11 @@
           <w:numId w:val="30"/>
         </w:numPr>
       </w:pPr>
-      <w:proofErr w:type="spellStart"/>
       <w:r>
-        <w:t>ZZector</w:t>
-      </w:r>
-      <w:proofErr w:type="spellEnd"/>
-      <w:r>
-        <w:t xml:space="preserve"> est une classe mère de</w:t>
+        <w:t>ZZector est une classe mère de</w:t>
       </w:r>
       <w:r>
-        <w:t xml:space="preserve"> </w:t>
-      </w:r>
-      <w:proofErr w:type="spellStart"/>
-      <w:r>
-        <w:t>ZZoint</w:t>
-      </w:r>
-      <w:proofErr w:type="spellEnd"/>
-      <w:r>
-        <w:t xml:space="preserve"> et </w:t>
-      </w:r>
-      <w:proofErr w:type="spellStart"/>
-      <w:r>
-        <w:t>ZZertex</w:t>
-      </w:r>
-      <w:proofErr w:type="spellEnd"/>
-      <w:r>
-        <w:t> ;</w:t>
+        <w:t xml:space="preserve"> ZZoint et ZZertex ;</w:t>
       </w:r>
     </w:p>
     <w:p>
@@ -2734,13 +2657,8 @@
           <w:numId w:val="30"/>
         </w:numPr>
       </w:pPr>
-      <w:proofErr w:type="spellStart"/>
       <w:r>
-        <w:t>ZZoint</w:t>
-      </w:r>
-      <w:proofErr w:type="spellEnd"/>
-      <w:r>
-        <w:t xml:space="preserve"> est plutôt utilisé pour la gestion des joints du squelette des différents personnages/utilisateurs ;</w:t>
+        <w:t>ZZoint est plutôt utilisé pour la gestion des joints du squelette des différents personnages/utilisateurs ;</w:t>
       </w:r>
     </w:p>
     <w:p>
@@ -2751,35 +2669,28 @@
           <w:numId w:val="30"/>
         </w:numPr>
       </w:pPr>
-      <w:proofErr w:type="spellStart"/>
       <w:r>
-        <w:t>ZZertex</w:t>
-      </w:r>
-      <w:proofErr w:type="spellEnd"/>
-      <w:r>
-        <w:t xml:space="preserve"> (venant de vertex) est une spécialisation utile pour la gestion des sommets de maillages (modèles 3D).</w:t>
+        <w:t>ZZertex (venant de vertex) est une spécialisation utile pour la gestion des sommets de maillages (modèles 3D).</w:t>
       </w:r>
     </w:p>
     <w:p>
       <w:r>
-        <w:t xml:space="preserve">Nous avons aussi une classe </w:t>
+        <w:t xml:space="preserve">Nous avons aussi une classe ZZfifo </w:t>
       </w:r>
-      <w:proofErr w:type="spellStart"/>
       <w:r>
-        <w:t>ZZfifo</w:t>
+        <w:t>qui est une simple structure de file utile pour la classe ZZoptimiseur qui est chargé d’une partie non négligeable de l’amélioration de notre algorithme d’animation : le lissage.</w:t>
       </w:r>
-      <w:proofErr w:type="spellEnd"/>
-      <w:r>
-        <w:t xml:space="preserve"> qui est une simple classe </w:t>
-      </w:r>
-      <w:bookmarkStart w:id="8" w:name="_GoBack"/>
-      <w:bookmarkEnd w:id="8"/>
     </w:p>
     <w:p>
+      <w:r>
+        <w:t>De plus ne programme comporte de nombreux fichiers de données dans le dossier data : les maillages de personnages au format wavefront (.obj), les squelettes au format bvh, les textures (images et mtl). Nous avons aussi des fichiers .bdd qui sont des listes servant de base de données rudimentaires (liste des modèles ou fond d’écrans à charger).</w:t>
+      </w:r>
+    </w:p>
+    <w:p>
       <w:pPr>
         <w:pStyle w:val="Titre"/>
       </w:pPr>
-      <w:bookmarkStart w:id="9" w:name="_Toc421566662"/>
+      <w:bookmarkStart w:id="9" w:name="_Toc421917424"/>
       <w:r>
         <w:lastRenderedPageBreak/>
         <w:t>Etude du matériel</w:t>
@@ -2790,7 +2701,7 @@
       <w:pPr>
         <w:pStyle w:val="Titre1"/>
       </w:pPr>
-      <w:bookmarkStart w:id="10" w:name="_Toc421566663"/>
+      <w:bookmarkStart w:id="10" w:name="_Toc421917425"/>
       <w:r>
         <w:t>Processing</w:t>
       </w:r>
@@ -2800,7 +2711,7 @@
       <w:pPr>
         <w:pStyle w:val="Titre1"/>
       </w:pPr>
-      <w:bookmarkStart w:id="11" w:name="_Toc421566664"/>
+      <w:bookmarkStart w:id="11" w:name="_Toc421917426"/>
       <w:r>
         <w:t>Capteur Microsoft Kinect 2</w:t>
       </w:r>
@@ -2839,7 +2750,7 @@
       <w:pPr>
         <w:pStyle w:val="Titre1"/>
       </w:pPr>
-      <w:bookmarkStart w:id="12" w:name="_Toc421566665"/>
+      <w:bookmarkStart w:id="12" w:name="_Toc421917427"/>
       <w:r>
         <w:t>Capteur Microsoft Kinect 1</w:t>
       </w:r>
@@ -2849,7 +2760,7 @@
       <w:pPr>
         <w:pStyle w:val="Titre"/>
       </w:pPr>
-      <w:bookmarkStart w:id="13" w:name="_Toc421566666"/>
+      <w:bookmarkStart w:id="13" w:name="_Toc421917428"/>
       <w:r>
         <w:lastRenderedPageBreak/>
         <w:t>Travail sur les données</w:t>
@@ -2860,7 +2771,7 @@
       <w:pPr>
         <w:pStyle w:val="Titre1"/>
       </w:pPr>
-      <w:bookmarkStart w:id="14" w:name="_Toc421566667"/>
+      <w:bookmarkStart w:id="14" w:name="_Toc421917429"/>
       <w:r>
         <w:t>Identification d</w:t>
       </w:r>
@@ -2873,53 +2784,97 @@
       <w:bookmarkEnd w:id="14"/>
     </w:p>
     <w:p>
+      <w:r>
+        <w:t>Avant d’animer quelque chose il faut d’abord se demander ce que l’on va animer. En effet, pour animer un personnage il faut avant tout avoir un personnage. Nous nous sommes renseignés sur les différentes possibilités pour représenter un personnage à animer. Il s’est avéré que dans tous les cas deux composantes étaient indispensables : une première représentant le modèle et une deuxième servant à l’animation. Nous avons trouvé dans la littérature beaucoup d’exemple</w:t>
+      </w:r>
+      <w:r>
+        <w:t>s</w:t>
+      </w:r>
+      <w:r>
+        <w:t xml:space="preserve"> de structures où l’application de modifications à la composante animatrice déformait la composante représentative.</w:t>
+      </w:r>
+      <w:r>
+        <w:t xml:space="preserve"> C’est ainsi que nous nous sommes orientés vers l’animation squelettale. </w:t>
+      </w:r>
+    </w:p>
+    <w:p>
+      <w:r>
+        <w:t>Ce modèle d’animation nous a semblé le plus naturel étant donné qu’il est basé sur le principe de la cinétique humaine : tout le corps (dans notre cas le modèle) se déforme en suivant le squelette soumis au contraintes musculaires (dans notre cas les données de mouvements reçu par la kinect).</w:t>
+      </w:r>
+    </w:p>
+    <w:p>
       <w:pPr>
         <w:pStyle w:val="Titre1"/>
       </w:pPr>
-      <w:bookmarkStart w:id="15" w:name="_Toc421566668"/>
+      <w:bookmarkStart w:id="15" w:name="_Toc421917430"/>
       <w:r>
         <w:t>Formats et contraintes existantes</w:t>
       </w:r>
       <w:bookmarkEnd w:id="15"/>
     </w:p>
     <w:p>
+      <w:r>
+        <w:t xml:space="preserve">Processing est une bibliothèque principalement orientée vers les artistes 2D : nous l’avons appris à notre grand désarroi. Bien que de plus en plus de bibliothèques de réalité virtuelle y voient le jour, l’utilisation de la 3D est très primitive. En effet il n’existe dans la version 2 qu’une seule façon de gérer un objet 3D. Ce système consiste à charger un objet wavefront (obj) dans une PShape : de prime abord cela peut paraitre convenable mais cela ne l’est pas puisque Processing charge </w:t>
+      </w:r>
+      <w:r>
+        <w:t>les fichiers</w:t>
+      </w:r>
+      <w:r>
+        <w:t xml:space="preserve"> obj comme un simple maillage de point alors que ce format est beaucoup plus puissant que cela. Normalement un fichier wavefront gère des sous-objets et des sous-groupes.</w:t>
+      </w:r>
+      <w:r>
+        <w:t xml:space="preserve"> Ce système de chargement ne pouvait donc pas être retenu car il était impossible de discerner quel sommet du maillage correspondait à </w:t>
+      </w:r>
+      <w:r>
+        <w:t>quelle</w:t>
+      </w:r>
+      <w:r>
+        <w:t xml:space="preserve"> partie du modèle sans les groupes de vertices</w:t>
+      </w:r>
+      <w:r>
+        <w:t>.</w:t>
+      </w:r>
+    </w:p>
+    <w:p>
+      <w:r>
+        <w:t>C’est pourquoi nous nous sommes lancés à la recherche d’un format dédié à l’animation squelettale. Nous avons vu de nombreux formats dont beaucoup de formats qui étaient soit propriétaire ou binaire ou les deux. Cela faisait d’eux des fichiers difficilement manipulable et trouvable.</w:t>
+      </w:r>
+    </w:p>
+    <w:p>
+      <w:r>
+        <w:t>MD5, Collada, librairie java, MD2</w:t>
+      </w:r>
+      <w:bookmarkStart w:id="16" w:name="_GoBack"/>
+      <w:bookmarkEnd w:id="16"/>
+    </w:p>
+    <w:p>
       <w:pPr>
         <w:pStyle w:val="Titre1"/>
       </w:pPr>
-      <w:bookmarkStart w:id="16" w:name="_Toc421566669"/>
+      <w:bookmarkStart w:id="17" w:name="_Toc421917431"/>
       <w:r>
         <w:t>Solution retenue : un format personnel</w:t>
       </w:r>
-      <w:bookmarkEnd w:id="16"/>
+      <w:bookmarkEnd w:id="17"/>
     </w:p>
     <w:p>
       <w:pPr>
         <w:pStyle w:val="Titre"/>
       </w:pPr>
-      <w:bookmarkStart w:id="17" w:name="_Toc421566670"/>
+      <w:bookmarkStart w:id="18" w:name="_Toc421917432"/>
       <w:r>
         <w:lastRenderedPageBreak/>
         <w:t>Prise de contrôle et optimisations</w:t>
       </w:r>
-      <w:bookmarkEnd w:id="17"/>
-    </w:p>
-    <w:p>
-      <w:pPr>
-        <w:pStyle w:val="Titre1"/>
-      </w:pPr>
-      <w:bookmarkStart w:id="18" w:name="_Toc421566671"/>
-      <w:r>
-        <w:t>Algorithme d’animation</w:t>
-      </w:r>
       <w:bookmarkEnd w:id="18"/>
     </w:p>
     <w:p>
       <w:pPr>
-        <w:pStyle w:val="Titre2"/>
-      </w:pPr>
-      <w:bookmarkStart w:id="19" w:name="_Toc421566672"/>
+        <w:pStyle w:val="Titre1"/>
+      </w:pPr>
+      <w:bookmarkStart w:id="19" w:name="_Toc421917433"/>
       <w:r>
-        <w:t>Principe</w:t>
+        <w:t>Algorithme d’animation</w:t>
       </w:r>
       <w:bookmarkEnd w:id="19"/>
     </w:p>
@@ -2927,29 +2882,29 @@
       <w:pPr>
         <w:pStyle w:val="Titre2"/>
       </w:pPr>
-      <w:bookmarkStart w:id="20" w:name="_Toc421566673"/>
+      <w:bookmarkStart w:id="20" w:name="_Toc421917434"/>
       <w:r>
-        <w:t>Application</w:t>
+        <w:t>Principe</w:t>
       </w:r>
       <w:bookmarkEnd w:id="20"/>
     </w:p>
     <w:p>
       <w:pPr>
-        <w:pStyle w:val="Titre1"/>
-      </w:pPr>
-      <w:bookmarkStart w:id="21" w:name="_Toc421566674"/>
+        <w:pStyle w:val="Titre2"/>
+      </w:pPr>
+      <w:bookmarkStart w:id="21" w:name="_Toc421917435"/>
       <w:r>
-        <w:t>Améliorations testées</w:t>
+        <w:t>Application</w:t>
       </w:r>
       <w:bookmarkEnd w:id="21"/>
     </w:p>
     <w:p>
       <w:pPr>
-        <w:pStyle w:val="Titre2"/>
-      </w:pPr>
-      <w:bookmarkStart w:id="22" w:name="_Toc421566675"/>
+        <w:pStyle w:val="Titre1"/>
+      </w:pPr>
+      <w:bookmarkStart w:id="22" w:name="_Toc421917436"/>
       <w:r>
-        <w:t>Lissage</w:t>
+        <w:t>Améliorations testées</w:t>
       </w:r>
       <w:bookmarkEnd w:id="22"/>
     </w:p>
@@ -2957,9 +2912,9 @@
       <w:pPr>
         <w:pStyle w:val="Titre2"/>
       </w:pPr>
-      <w:bookmarkStart w:id="23" w:name="_Toc421566676"/>
+      <w:bookmarkStart w:id="23" w:name="_Toc421917437"/>
       <w:r>
-        <w:t>RAZ : remise à zéro</w:t>
+        <w:t>Lissage</w:t>
       </w:r>
       <w:bookmarkEnd w:id="23"/>
     </w:p>
@@ -2967,63 +2922,73 @@
       <w:pPr>
         <w:pStyle w:val="Titre2"/>
       </w:pPr>
-      <w:bookmarkStart w:id="24" w:name="_Toc421566677"/>
+      <w:bookmarkStart w:id="24" w:name="_Toc421917438"/>
       <w:r>
-        <w:t>Calcul du mouvement indépendant du modèle</w:t>
+        <w:t>RAZ : remise à zéro</w:t>
       </w:r>
       <w:bookmarkEnd w:id="24"/>
     </w:p>
     <w:p>
       <w:pPr>
+        <w:pStyle w:val="Titre2"/>
+      </w:pPr>
+      <w:bookmarkStart w:id="25" w:name="_Toc421917439"/>
+      <w:r>
+        <w:t>Calcul du mouvement indépendant du modèle</w:t>
+      </w:r>
+      <w:bookmarkEnd w:id="25"/>
+    </w:p>
+    <w:p>
+      <w:pPr>
         <w:pStyle w:val="Titre"/>
       </w:pPr>
-      <w:bookmarkStart w:id="25" w:name="_Toc421566678"/>
+      <w:bookmarkStart w:id="26" w:name="_Toc421917440"/>
       <w:r>
         <w:lastRenderedPageBreak/>
         <w:t>Conclusion</w:t>
       </w:r>
-      <w:bookmarkEnd w:id="25"/>
-    </w:p>
-    <w:p>
-      <w:pPr>
-        <w:pStyle w:val="Titre1"/>
-      </w:pPr>
-      <w:bookmarkStart w:id="26" w:name="_Toc421566679"/>
-      <w:r>
-        <w:t>Bilan du projet</w:t>
-      </w:r>
       <w:bookmarkEnd w:id="26"/>
     </w:p>
     <w:p>
       <w:pPr>
         <w:pStyle w:val="Titre1"/>
       </w:pPr>
-      <w:bookmarkStart w:id="27" w:name="_Toc421566680"/>
+      <w:bookmarkStart w:id="27" w:name="_Toc421917441"/>
       <w:r>
-        <w:t>Améliorations possibles</w:t>
+        <w:t>Bilan du projet</w:t>
       </w:r>
       <w:bookmarkEnd w:id="27"/>
     </w:p>
     <w:p>
       <w:pPr>
+        <w:pStyle w:val="Titre1"/>
+      </w:pPr>
+      <w:bookmarkStart w:id="28" w:name="_Toc421917442"/>
+      <w:r>
+        <w:t>Améliorations possibles</w:t>
+      </w:r>
+      <w:bookmarkEnd w:id="28"/>
+    </w:p>
+    <w:p>
+      <w:pPr>
         <w:pStyle w:val="Titre"/>
       </w:pPr>
-      <w:bookmarkStart w:id="28" w:name="_Toc421566681"/>
+      <w:bookmarkStart w:id="29" w:name="_Toc421917443"/>
       <w:r>
         <w:lastRenderedPageBreak/>
         <w:t>Annexes</w:t>
       </w:r>
-      <w:bookmarkEnd w:id="28"/>
+      <w:bookmarkEnd w:id="29"/>
     </w:p>
     <w:p>
       <w:pPr>
         <w:pStyle w:val="Titre1"/>
       </w:pPr>
-      <w:bookmarkStart w:id="29" w:name="_Toc421566682"/>
+      <w:bookmarkStart w:id="30" w:name="_Toc421917444"/>
       <w:r>
         <w:t>Création d’un avatar</w:t>
       </w:r>
-      <w:bookmarkEnd w:id="29"/>
+      <w:bookmarkEnd w:id="30"/>
     </w:p>
     <w:p>
       <w:r>
@@ -3086,15 +3051,7 @@
         <w:t>appropriée</w:t>
       </w:r>
       <w:r>
-        <w:t xml:space="preserve"> avec les bons noms (il est recommandé d'utiliser ./</w:t>
-      </w:r>
-      <w:proofErr w:type="spellStart"/>
-      <w:r>
-        <w:t>SkeletonTemplate.blend</w:t>
-      </w:r>
-      <w:proofErr w:type="spellEnd"/>
-      <w:r>
-        <w:t>).</w:t>
+        <w:t xml:space="preserve"> avec les bons noms (il est recommandé d'utiliser ./SkeletonTemplate.blend).</w:t>
       </w:r>
     </w:p>
     <w:p>
@@ -3147,48 +3104,11 @@
         <w:t>face</w:t>
       </w:r>
       <w:r>
-        <w:t xml:space="preserve"> du maillage à un os du squelette en faisant comme suit : </w:t>
-      </w:r>
-      <w:proofErr w:type="spellStart"/>
-      <w:r>
-        <w:t>Ctrl+P</w:t>
-      </w:r>
-      <w:proofErr w:type="spellEnd"/>
-      <w:r>
-        <w:t xml:space="preserve"> &gt;</w:t>
+        <w:t xml:space="preserve"> du maillage à un os du squelette en faisant comme suit : Ctrl+P &gt;</w:t>
       </w:r>
       <w:r>
-        <w:t xml:space="preserve"> Set Parent to &gt; Armature </w:t>
+        <w:t xml:space="preserve"> Set Parent to &gt; Armature Deform &gt; With Automatic Weights</w:t>
       </w:r>
-      <w:proofErr w:type="spellStart"/>
-      <w:r>
-        <w:t>Deform</w:t>
-      </w:r>
-      <w:proofErr w:type="spellEnd"/>
-      <w:r>
-        <w:t xml:space="preserve"> &gt; </w:t>
-      </w:r>
-      <w:proofErr w:type="spellStart"/>
-      <w:r>
-        <w:t>With</w:t>
-      </w:r>
-      <w:proofErr w:type="spellEnd"/>
-      <w:r>
-        <w:t xml:space="preserve"> </w:t>
-      </w:r>
-      <w:proofErr w:type="spellStart"/>
-      <w:r>
-        <w:t>Automatic</w:t>
-      </w:r>
-      <w:proofErr w:type="spellEnd"/>
-      <w:r>
-        <w:t xml:space="preserve"> </w:t>
-      </w:r>
-      <w:proofErr w:type="spellStart"/>
-      <w:r>
-        <w:t>Weights</w:t>
-      </w:r>
-      <w:proofErr w:type="spellEnd"/>
       <w:r>
         <w:t>.</w:t>
       </w:r>
@@ -3224,79 +3144,7 @@
         <w:t xml:space="preserve">On exporte le nouveau maillage : </w:t>
       </w:r>
       <w:r>
-        <w:t xml:space="preserve">File &gt; Export &gt; </w:t>
-      </w:r>
-      <w:proofErr w:type="spellStart"/>
-      <w:r>
-        <w:t>Wavefront</w:t>
-      </w:r>
-      <w:proofErr w:type="spellEnd"/>
-      <w:r>
-        <w:t xml:space="preserve"> (.</w:t>
-      </w:r>
-      <w:proofErr w:type="spellStart"/>
-      <w:r>
-        <w:t>obj</w:t>
-      </w:r>
-      <w:proofErr w:type="spellEnd"/>
-      <w:r>
-        <w:t>) avec les options : "</w:t>
-      </w:r>
-      <w:proofErr w:type="spellStart"/>
-      <w:r>
-        <w:t>Include</w:t>
-      </w:r>
-      <w:proofErr w:type="spellEnd"/>
-      <w:r>
-        <w:t xml:space="preserve"> </w:t>
-      </w:r>
-      <w:proofErr w:type="spellStart"/>
-      <w:r>
-        <w:t>UVs</w:t>
-      </w:r>
-      <w:proofErr w:type="spellEnd"/>
-      <w:r>
-        <w:t xml:space="preserve">" "Write </w:t>
-      </w:r>
-      <w:proofErr w:type="spellStart"/>
-      <w:r>
-        <w:t>Materials</w:t>
-      </w:r>
-      <w:proofErr w:type="spellEnd"/>
-      <w:r>
-        <w:t>" "</w:t>
-      </w:r>
-      <w:proofErr w:type="spellStart"/>
-      <w:r>
-        <w:t>Triangulate</w:t>
-      </w:r>
-      <w:proofErr w:type="spellEnd"/>
-      <w:r>
-        <w:t xml:space="preserve"> Faces" "</w:t>
-      </w:r>
-      <w:proofErr w:type="spellStart"/>
-      <w:r>
-        <w:t>Polygroups</w:t>
-      </w:r>
-      <w:proofErr w:type="spellEnd"/>
-      <w:r>
-        <w:t>" "</w:t>
-      </w:r>
-      <w:proofErr w:type="spellStart"/>
-      <w:r>
-        <w:t>Objects</w:t>
-      </w:r>
-      <w:proofErr w:type="spellEnd"/>
-      <w:r>
-        <w:t xml:space="preserve"> as OBJ </w:t>
-      </w:r>
-      <w:proofErr w:type="spellStart"/>
-      <w:r>
-        <w:t>Objects</w:t>
-      </w:r>
-      <w:proofErr w:type="spellEnd"/>
-      <w:r>
-        <w:t>"</w:t>
+        <w:t>File &gt; Export &gt; Wavefront (.obj) avec les options : "Include UVs" "Write Materials" "Triangulate Faces" "Polygroups" "Objects as OBJ Objects"</w:t>
       </w:r>
       <w:r>
         <w:t>.</w:t>
@@ -3311,26 +3159,10 @@
         </w:numPr>
       </w:pPr>
       <w:r>
-        <w:t xml:space="preserve">Ensuite on exporte le squelette dans le format </w:t>
-      </w:r>
-      <w:proofErr w:type="spellStart"/>
-      <w:r>
-        <w:t>bvh</w:t>
-      </w:r>
-      <w:proofErr w:type="spellEnd"/>
-      <w:r>
-        <w:t xml:space="preserve"> : </w:t>
+        <w:t xml:space="preserve">Ensuite on exporte le squelette dans le format bvh : </w:t>
       </w:r>
       <w:r>
-        <w:t>File &gt; Export &gt; Motion Capture (.</w:t>
-      </w:r>
-      <w:proofErr w:type="spellStart"/>
-      <w:r>
-        <w:t>bvh</w:t>
-      </w:r>
-      <w:proofErr w:type="spellEnd"/>
-      <w:r>
-        <w:t>)</w:t>
+        <w:t>File &gt; Export &gt; Motion Capture (.bvh)</w:t>
       </w:r>
       <w:r>
         <w:t>.</w:t>
@@ -3349,15 +3181,7 @@
         <w:ind w:left="709" w:firstLine="0"/>
       </w:pPr>
       <w:r>
-        <w:t xml:space="preserve">Dans </w:t>
-      </w:r>
-      <w:proofErr w:type="spellStart"/>
-      <w:r>
-        <w:t>Misfit</w:t>
-      </w:r>
-      <w:proofErr w:type="spellEnd"/>
-      <w:r>
-        <w:t xml:space="preserve"> Model 3D, charge</w:t>
+        <w:t>Dans Misfit Model 3D, charge</w:t>
       </w:r>
       <w:r>
         <w:t>z</w:t>
@@ -3381,15 +3205,7 @@
         <w:t>z</w:t>
       </w:r>
       <w:r>
-        <w:t xml:space="preserve"> "No group" et d'éventuels "(</w:t>
-      </w:r>
-      <w:proofErr w:type="spellStart"/>
-      <w:r>
-        <w:t>null</w:t>
-      </w:r>
-      <w:proofErr w:type="spellEnd"/>
-      <w:r>
-        <w:t>)".</w:t>
+        <w:t xml:space="preserve"> "No group" et d'éventuels "(null)".</w:t>
       </w:r>
     </w:p>
     <w:p>
@@ -3417,15 +3233,7 @@
         <w:t>depuis</w:t>
       </w:r>
       <w:r>
-        <w:t xml:space="preserve"> </w:t>
-      </w:r>
-      <w:proofErr w:type="spellStart"/>
-      <w:r>
-        <w:t>Misfit</w:t>
-      </w:r>
-      <w:proofErr w:type="spellEnd"/>
-      <w:r>
-        <w:t xml:space="preserve"> (ne pas sauver les normales).</w:t>
+        <w:t xml:space="preserve"> Misfit (ne pas sauver les normales).</w:t>
       </w:r>
     </w:p>
     <w:p>
@@ -3462,12 +3270,12 @@
       <w:pPr>
         <w:pStyle w:val="Titre1"/>
       </w:pPr>
-      <w:bookmarkStart w:id="30" w:name="_Toc421566683"/>
+      <w:bookmarkStart w:id="31" w:name="_Toc421917445"/>
       <w:r>
         <w:lastRenderedPageBreak/>
         <w:t>Utilisation de Processing sous Eclipse</w:t>
       </w:r>
-      <w:bookmarkEnd w:id="30"/>
+      <w:bookmarkEnd w:id="31"/>
     </w:p>
     <w:sectPr>
       <w:footerReference w:type="first" r:id="rId15"/>
@@ -3510,7 +3318,6 @@
         <w:docPartUnique/>
       </w:docPartObj>
     </w:sdtPr>
-    <w:sdtEndPr/>
     <w:sdtContent>
       <w:p>
         <w:pPr>
@@ -3558,7 +3365,6 @@
         <w:dataBinding w:prefixMappings="xmlns:ns0='http://purl.org/dc/elements/1.1/' xmlns:ns1='http://schemas.openxmlformats.org/package/2006/metadata/core-properties' " w:xpath="/ns1:coreProperties[1]/ns0:title[1]" w:storeItemID="{6C3C8BC8-F283-45AE-878A-BAB7291924A1}"/>
         <w:text/>
       </w:sdtPr>
-      <w:sdtEndPr/>
       <w:sdtContent>
         <w:r>
           <w:rPr>
@@ -3601,7 +3407,6 @@
         <w:dataBinding w:prefixMappings="xmlns:ns0='http://schemas.openxmlformats.org/package/2006/metadata/core-properties' xmlns:ns1='http://purl.org/dc/elements/1.1/'" w:xpath="/ns0:coreProperties[1]/ns1:subject[1]" w:storeItemID="{6C3C8BC8-F283-45AE-878A-BAB7291924A1}"/>
         <w:text/>
       </w:sdtPr>
-      <w:sdtEndPr/>
       <w:sdtContent>
         <w:r>
           <w:rPr>
@@ -3685,7 +3490,6 @@
             <w:dataBinding w:prefixMappings="xmlns:ns0='http://purl.org/dc/elements/1.1/' xmlns:ns1='http://schemas.openxmlformats.org/package/2006/metadata/core-properties' " w:xpath="/ns1:coreProperties[1]/ns0:title[1]" w:storeItemID="{6C3C8BC8-F283-45AE-878A-BAB7291924A1}"/>
             <w:text/>
           </w:sdtPr>
-          <w:sdtEndPr/>
           <w:sdtContent>
             <w:r>
               <w:rPr>
@@ -3728,7 +3532,6 @@
             <w:dataBinding w:prefixMappings="xmlns:ns0='http://schemas.openxmlformats.org/package/2006/metadata/core-properties' xmlns:ns1='http://purl.org/dc/elements/1.1/'" w:xpath="/ns0:coreProperties[1]/ns1:subject[1]" w:storeItemID="{6C3C8BC8-F283-45AE-878A-BAB7291924A1}"/>
             <w:text/>
           </w:sdtPr>
-          <w:sdtEndPr/>
           <w:sdtContent>
             <w:r>
               <w:rPr>
@@ -13023,280 +12826,280 @@
     </dgm:pt>
   </dgm:ptLst>
   <dgm:cxnLst>
-    <dgm:cxn modelId="{A6AE44DD-F720-459D-942B-116CFCAFD9F1}" type="presOf" srcId="{92AF27A0-E40C-4EFF-9B35-271D8B15788C}" destId="{2F268248-EFF3-4CEA-91D8-D26A10253BD6}" srcOrd="1" destOrd="0" presId="urn:microsoft.com/office/officeart/2005/8/layout/orgChart1"/>
-    <dgm:cxn modelId="{08F740D5-39DB-4663-B432-A89F69838A2D}" type="presOf" srcId="{A97D053E-A973-4364-B69E-A280008FFC90}" destId="{60C9B560-F2BA-485F-A26B-EE6F904A1A0B}" srcOrd="0" destOrd="0" presId="urn:microsoft.com/office/officeart/2005/8/layout/orgChart1"/>
+    <dgm:cxn modelId="{74C3ED91-658A-47FB-AF9B-CA918436B488}" type="presOf" srcId="{542C2CD9-2A21-4722-8528-5FB4B05AB731}" destId="{39337347-E16A-4795-9B38-328E55096835}" srcOrd="0" destOrd="0" presId="urn:microsoft.com/office/officeart/2005/8/layout/orgChart1"/>
+    <dgm:cxn modelId="{CA7E171B-0252-4F22-A89D-A1B4654FF9F3}" type="presOf" srcId="{6EDA943D-E0A2-4AEE-8891-F7604835D446}" destId="{9BBC088D-EA8A-4877-B54A-A250ADCA63C0}" srcOrd="0" destOrd="0" presId="urn:microsoft.com/office/officeart/2005/8/layout/orgChart1"/>
     <dgm:cxn modelId="{06C05031-CC2B-43C8-8D83-6BE882BBEE11}" srcId="{0C87090F-02B0-44D5-BD4B-E5AE0D1FA7F1}" destId="{A97D053E-A973-4364-B69E-A280008FFC90}" srcOrd="0" destOrd="0" parTransId="{0269C22A-A20B-4CCC-917A-8B311E437315}" sibTransId="{243C102C-DAA2-4245-A1D1-9E6A71F7AB05}"/>
-    <dgm:cxn modelId="{A3A50C89-7C74-44D7-A545-01D4991F39FD}" type="presOf" srcId="{44F650EC-8DC8-4EA4-9D9F-4F5B49919056}" destId="{D7E8B5BD-A4E1-4344-A8C1-B17A23A85297}" srcOrd="0" destOrd="0" presId="urn:microsoft.com/office/officeart/2005/8/layout/orgChart1"/>
-    <dgm:cxn modelId="{2CD44C85-DC32-4237-B88A-521A6FDFA4B3}" type="presOf" srcId="{0C87090F-02B0-44D5-BD4B-E5AE0D1FA7F1}" destId="{AEAA0CF1-2AD8-4565-B49E-708EB08D2FE5}" srcOrd="1" destOrd="0" presId="urn:microsoft.com/office/officeart/2005/8/layout/orgChart1"/>
+    <dgm:cxn modelId="{E5258990-C9DD-46AD-93D5-505EDB6BA2AC}" type="presOf" srcId="{B0B5C3BB-027D-415D-888E-28858F042F4C}" destId="{EC9A9CD8-25D7-4583-BB6D-55A928DE7BA7}" srcOrd="0" destOrd="0" presId="urn:microsoft.com/office/officeart/2005/8/layout/orgChart1"/>
+    <dgm:cxn modelId="{87B7E6D8-F639-4D9D-83DF-5ADF3677203F}" type="presOf" srcId="{A97D053E-A973-4364-B69E-A280008FFC90}" destId="{60C9B560-F2BA-485F-A26B-EE6F904A1A0B}" srcOrd="0" destOrd="0" presId="urn:microsoft.com/office/officeart/2005/8/layout/orgChart1"/>
     <dgm:cxn modelId="{7A02F5AF-F9F5-4778-A66E-DE024A3A34D9}" srcId="{9EFAFD96-3601-4F17-BB82-DBBBA6C512D5}" destId="{19599602-9E94-449B-AE02-46C30491E28C}" srcOrd="0" destOrd="0" parTransId="{FF371F54-3EAD-4229-B33D-30FA8E522AE4}" sibTransId="{2A88706E-F8B3-4E84-B216-AB828E178267}"/>
+    <dgm:cxn modelId="{A4A9AFED-4A0D-4F45-851E-50981F980279}" type="presOf" srcId="{8A9B80F1-FB90-4994-A407-A67CB2498275}" destId="{CC3A822B-693D-444C-A60A-D82EBAF53843}" srcOrd="0" destOrd="0" presId="urn:microsoft.com/office/officeart/2005/8/layout/orgChart1"/>
     <dgm:cxn modelId="{79F36AB2-76DB-468A-8748-DB8EB3AEA17A}" srcId="{7DDA2411-54C0-417F-AE04-2B331F76A095}" destId="{6222044C-40EF-4342-964C-C119CFF29855}" srcOrd="0" destOrd="0" parTransId="{7E984FD0-1107-4104-8739-BC7D7D850010}" sibTransId="{C589C6CD-683D-4F73-A211-5375A19C4B46}"/>
-    <dgm:cxn modelId="{657EE808-265E-4D5F-A890-BE87F0E7F563}" type="presOf" srcId="{B46637CB-F2E1-4B78-926D-8ECB409B0A99}" destId="{ED178FB5-292F-4646-83CF-961CB356108F}" srcOrd="0" destOrd="0" presId="urn:microsoft.com/office/officeart/2005/8/layout/orgChart1"/>
-    <dgm:cxn modelId="{E79A1ED0-28C2-47A0-B8B3-8A69F7956754}" type="presOf" srcId="{6FD54DCC-0420-4B69-949E-C600DAC3EA80}" destId="{264457B5-4520-4E7A-A2A7-CC1DCD98F7F7}" srcOrd="1" destOrd="0" presId="urn:microsoft.com/office/officeart/2005/8/layout/orgChart1"/>
-    <dgm:cxn modelId="{700D6823-80FD-4F26-AEA6-F5E8FCC8AE9E}" type="presOf" srcId="{D6D663EA-8C9E-4A6C-8696-EA6202B67EB8}" destId="{CE433282-7366-4B4C-BEFF-DF506699094A}" srcOrd="1" destOrd="0" presId="urn:microsoft.com/office/officeart/2005/8/layout/orgChart1"/>
+    <dgm:cxn modelId="{B71338A4-16D3-463D-AA26-88A818BEA91B}" type="presOf" srcId="{FE0C3A0D-30F9-4894-B4A3-90AA91F8E56B}" destId="{7F6FDD5D-BFA3-4A1A-9A40-EF1523074752}" srcOrd="0" destOrd="0" presId="urn:microsoft.com/office/officeart/2005/8/layout/orgChart1"/>
+    <dgm:cxn modelId="{A5270D72-7A5C-4D39-B86C-E15D8BE1C770}" type="presOf" srcId="{C802C29E-F695-44C8-BEE8-C8E80AD674AC}" destId="{CAB8595F-0CDA-4AE7-B03B-D72B4C9751AF}" srcOrd="1" destOrd="0" presId="urn:microsoft.com/office/officeart/2005/8/layout/orgChart1"/>
     <dgm:cxn modelId="{1CEBBBCE-A789-4745-947D-9861B5AF62B8}" srcId="{1A94D251-C1DF-49B7-B803-397CC4E374C8}" destId="{17B28C8D-4122-47D7-B7FB-F388CF6C3000}" srcOrd="0" destOrd="0" parTransId="{542C2CD9-2A21-4722-8528-5FB4B05AB731}" sibTransId="{37B8B82F-495B-4449-AB18-F894FFA1EC4F}"/>
     <dgm:cxn modelId="{17F14728-7978-4C4B-9320-74C5CC02D09D}" srcId="{E164BB8B-BB30-4105-9F00-1ACF6CBA8753}" destId="{B6D93F27-DCD6-4C6E-916F-3C8ABE5CB706}" srcOrd="1" destOrd="0" parTransId="{C763AD19-274D-4E2D-A781-A3DDAD6CBA4C}" sibTransId="{0A2AB4E0-4B08-4895-8B11-EF9AD9A69179}"/>
     <dgm:cxn modelId="{78C0BFE4-75A7-473C-AC39-E5970D29C573}" srcId="{AED0BF7A-407A-405E-8B33-38FCCCFBF93D}" destId="{B180EF08-3562-408D-A100-ED14322DDEA2}" srcOrd="0" destOrd="0" parTransId="{DB0BCD07-F7EF-4DC5-AA37-BC1B68D2C833}" sibTransId="{7AA161A9-EA2B-444D-A014-0504E90FF590}"/>
-    <dgm:cxn modelId="{0F6559B0-A4C2-4FC6-B963-F36D8EB61BE5}" type="presOf" srcId="{6222044C-40EF-4342-964C-C119CFF29855}" destId="{FD240F8C-874F-407B-AB66-FB2424104598}" srcOrd="1" destOrd="0" presId="urn:microsoft.com/office/officeart/2005/8/layout/orgChart1"/>
-    <dgm:cxn modelId="{74F3CEFE-9541-4FB7-9DB6-2D36AE5A388B}" type="presOf" srcId="{0269C22A-A20B-4CCC-917A-8B311E437315}" destId="{2AD875F4-B2B8-4E31-8404-D515B66A752A}" srcOrd="0" destOrd="0" presId="urn:microsoft.com/office/officeart/2005/8/layout/orgChart1"/>
-    <dgm:cxn modelId="{2BCD1BC1-B6DD-4846-84F5-72C5E1563734}" type="presOf" srcId="{645A480A-5665-4D26-8F61-BA3FA45B2403}" destId="{610C7D73-B26B-45B9-AB31-3A173FE5411C}" srcOrd="1" destOrd="0" presId="urn:microsoft.com/office/officeart/2005/8/layout/orgChart1"/>
-    <dgm:cxn modelId="{2D63486B-D0EF-427F-A9DB-36936EB82591}" type="presOf" srcId="{B0B5C3BB-027D-415D-888E-28858F042F4C}" destId="{FDD7DA54-1346-469F-BACB-386E1418E0D5}" srcOrd="1" destOrd="0" presId="urn:microsoft.com/office/officeart/2005/8/layout/orgChart1"/>
-    <dgm:cxn modelId="{2C7862D1-9EDB-4D6A-8F98-B079B7217EC3}" type="presOf" srcId="{1A94D251-C1DF-49B7-B803-397CC4E374C8}" destId="{F219ADBE-EB7E-4237-99FF-D2E1DFEC37A3}" srcOrd="0" destOrd="0" presId="urn:microsoft.com/office/officeart/2005/8/layout/orgChart1"/>
-    <dgm:cxn modelId="{53AF17D0-47E4-4033-907F-1FC542B75F91}" type="presOf" srcId="{D05EA4EE-52C7-4A7F-9A69-CD36D787717D}" destId="{3A841F7F-EACE-4525-AFD9-0CC8E8775690}" srcOrd="0" destOrd="0" presId="urn:microsoft.com/office/officeart/2005/8/layout/orgChart1"/>
-    <dgm:cxn modelId="{CB85A366-C189-42C7-B491-DFF53BB70122}" type="presOf" srcId="{7E984FD0-1107-4104-8739-BC7D7D850010}" destId="{E486F6D3-2A74-40F9-A6FF-26D401B6523E}" srcOrd="0" destOrd="0" presId="urn:microsoft.com/office/officeart/2005/8/layout/orgChart1"/>
+    <dgm:cxn modelId="{8BDF5A02-420A-41B2-A3B7-D009AD51774A}" type="presOf" srcId="{1A94D251-C1DF-49B7-B803-397CC4E374C8}" destId="{B9490E12-50E1-4F5F-9FFD-E91F68492402}" srcOrd="1" destOrd="0" presId="urn:microsoft.com/office/officeart/2005/8/layout/orgChart1"/>
+    <dgm:cxn modelId="{FC5D7268-7C69-4355-A543-411DFE70CF9E}" type="presOf" srcId="{DB0BCD07-F7EF-4DC5-AA37-BC1B68D2C833}" destId="{1011029E-5A7E-48C0-8CCF-068095F08EC8}" srcOrd="0" destOrd="0" presId="urn:microsoft.com/office/officeart/2005/8/layout/orgChart1"/>
+    <dgm:cxn modelId="{E8B88384-30AF-432F-A50C-89C5F6B65515}" type="presOf" srcId="{7DDA2411-54C0-417F-AE04-2B331F76A095}" destId="{240CB230-C265-4524-B9F3-06AEB5605971}" srcOrd="0" destOrd="0" presId="urn:microsoft.com/office/officeart/2005/8/layout/orgChart1"/>
+    <dgm:cxn modelId="{82A567F0-83B7-4E3E-A92B-08E862C4A716}" type="presOf" srcId="{92AF27A0-E40C-4EFF-9B35-271D8B15788C}" destId="{2F268248-EFF3-4CEA-91D8-D26A10253BD6}" srcOrd="1" destOrd="0" presId="urn:microsoft.com/office/officeart/2005/8/layout/orgChart1"/>
+    <dgm:cxn modelId="{CACA9C88-F71C-40CE-8BAD-D8F577EF6FA7}" type="presOf" srcId="{6FD54DCC-0420-4B69-949E-C600DAC3EA80}" destId="{8F64AF94-CDED-49BC-B0FF-D79E66DEF69C}" srcOrd="0" destOrd="0" presId="urn:microsoft.com/office/officeart/2005/8/layout/orgChart1"/>
+    <dgm:cxn modelId="{4C105B83-5E63-4242-B207-13894222E201}" type="presOf" srcId="{19599602-9E94-449B-AE02-46C30491E28C}" destId="{56077120-C368-49C1-825E-F928EF49152A}" srcOrd="1" destOrd="0" presId="urn:microsoft.com/office/officeart/2005/8/layout/orgChart1"/>
+    <dgm:cxn modelId="{52FBADB6-CDD6-4AB6-A32C-F4EAE5AE90B5}" type="presOf" srcId="{17B28C8D-4122-47D7-B7FB-F388CF6C3000}" destId="{7CBB4AE2-2CD0-45A3-85F0-449C6A93473C}" srcOrd="0" destOrd="0" presId="urn:microsoft.com/office/officeart/2005/8/layout/orgChart1"/>
+    <dgm:cxn modelId="{4B09DAEA-C0EE-4663-9783-88AF524723A3}" type="presOf" srcId="{5044A601-079D-44A4-893B-957CEC415477}" destId="{BA66D7A5-45F3-49FF-B20E-587F7A28CA33}" srcOrd="0" destOrd="0" presId="urn:microsoft.com/office/officeart/2005/8/layout/orgChart1"/>
     <dgm:cxn modelId="{DD786F80-910B-45F3-A830-AC808019D2D8}" srcId="{C802C29E-F695-44C8-BEE8-C8E80AD674AC}" destId="{E164BB8B-BB30-4105-9F00-1ACF6CBA8753}" srcOrd="0" destOrd="0" parTransId="{3562D1F3-EC69-4034-8E69-A8E7E547F255}" sibTransId="{ECEC4ADF-2FCE-43BE-AB2B-9E642B137BD6}"/>
-    <dgm:cxn modelId="{FD7E11F1-39B3-42F1-951F-1CD7CC95FFEA}" type="presOf" srcId="{83470605-D50B-47C5-85E0-6C97CC1DEF2D}" destId="{86AA1758-AE0C-43DC-80FD-711AF8285B1F}" srcOrd="0" destOrd="0" presId="urn:microsoft.com/office/officeart/2005/8/layout/orgChart1"/>
-    <dgm:cxn modelId="{4E7626CF-25E2-42D1-9B74-A90DB84E2CE4}" type="presOf" srcId="{D6D663EA-8C9E-4A6C-8696-EA6202B67EB8}" destId="{E55D34C6-67F0-49AB-A175-234A5BB59217}" srcOrd="0" destOrd="0" presId="urn:microsoft.com/office/officeart/2005/8/layout/orgChart1"/>
+    <dgm:cxn modelId="{6C2FBBB4-2AA8-4709-B110-E361739FCC74}" type="presOf" srcId="{3562D1F3-EC69-4034-8E69-A8E7E547F255}" destId="{E3E8549C-8C44-4FFD-AEF2-2E676584C02C}" srcOrd="0" destOrd="0" presId="urn:microsoft.com/office/officeart/2005/8/layout/orgChart1"/>
+    <dgm:cxn modelId="{D9788378-2CD8-49CE-B9EB-EC0CF36DCD47}" type="presOf" srcId="{E3FF04F3-46A8-4D7C-8E98-F726D26A1515}" destId="{9D444614-9176-496E-B1C3-057340D15AB0}" srcOrd="1" destOrd="0" presId="urn:microsoft.com/office/officeart/2005/8/layout/orgChart1"/>
     <dgm:cxn modelId="{EF91A19F-9F13-418B-B4F4-5A3D906FF159}" srcId="{645A480A-5665-4D26-8F61-BA3FA45B2403}" destId="{683F60F1-BD4D-42DA-B0F1-47D84324A650}" srcOrd="0" destOrd="0" parTransId="{D2FE6353-5B4A-4C87-ADFB-892DC12CCA69}" sibTransId="{A45DF373-6E16-4207-A2F1-1637325FD84E}"/>
-    <dgm:cxn modelId="{0E2FE1CB-A464-41C0-95F8-860273F4945A}" type="presOf" srcId="{2AA8260A-E846-43D6-B319-AAADE78847FA}" destId="{90FAA77E-DE04-408E-9903-FE29C99F6991}" srcOrd="0" destOrd="0" presId="urn:microsoft.com/office/officeart/2005/8/layout/orgChart1"/>
-    <dgm:cxn modelId="{60CC33FF-840A-40EA-9293-272F56CB7B54}" type="presOf" srcId="{B6D93F27-DCD6-4C6E-916F-3C8ABE5CB706}" destId="{0B3EC3BC-3901-4556-8660-5D6DD6D37CBB}" srcOrd="0" destOrd="0" presId="urn:microsoft.com/office/officeart/2005/8/layout/orgChart1"/>
+    <dgm:cxn modelId="{68341696-EF3D-4A03-8A04-BEF982B5B98E}" type="presOf" srcId="{C738ACE7-E88D-4A27-BD7A-A274A7C7E7A7}" destId="{601244D1-4742-4A48-9069-8AD6F0B7EA16}" srcOrd="1" destOrd="0" presId="urn:microsoft.com/office/officeart/2005/8/layout/orgChart1"/>
+    <dgm:cxn modelId="{777E2905-5BA1-45B9-B0D4-142A036401AD}" type="presOf" srcId="{0C87090F-02B0-44D5-BD4B-E5AE0D1FA7F1}" destId="{E13E005F-EB59-4822-926F-099620CF7D59}" srcOrd="0" destOrd="0" presId="urn:microsoft.com/office/officeart/2005/8/layout/orgChart1"/>
+    <dgm:cxn modelId="{A88B0A0E-23ED-4198-AB37-4F4E6467F8CC}" type="presOf" srcId="{E164BB8B-BB30-4105-9F00-1ACF6CBA8753}" destId="{245B3230-2243-4DD6-BAE6-2F4F80678CB3}" srcOrd="0" destOrd="0" presId="urn:microsoft.com/office/officeart/2005/8/layout/orgChart1"/>
+    <dgm:cxn modelId="{A3625322-E15E-41F3-A9F4-572A6EA3B991}" type="presOf" srcId="{D6D663EA-8C9E-4A6C-8696-EA6202B67EB8}" destId="{CE433282-7366-4B4C-BEFF-DF506699094A}" srcOrd="1" destOrd="0" presId="urn:microsoft.com/office/officeart/2005/8/layout/orgChart1"/>
     <dgm:cxn modelId="{8E6C4EDA-8033-4F65-82CF-E1F56168E2AE}" srcId="{8859AC82-99D1-40D6-883B-19BB39FD0C73}" destId="{645A480A-5665-4D26-8F61-BA3FA45B2403}" srcOrd="0" destOrd="0" parTransId="{8A9B80F1-FB90-4994-A407-A67CB2498275}" sibTransId="{B21FC8D7-F47F-4E51-8C2F-5B98E63CFBF3}"/>
-    <dgm:cxn modelId="{077BA1AE-AAC8-4CC0-A0C0-BB85107FB585}" type="presOf" srcId="{542C2CD9-2A21-4722-8528-5FB4B05AB731}" destId="{39337347-E16A-4795-9B38-328E55096835}" srcOrd="0" destOrd="0" presId="urn:microsoft.com/office/officeart/2005/8/layout/orgChart1"/>
+    <dgm:cxn modelId="{DBADEFA8-F67E-4034-8DCC-F85ED112C146}" type="presOf" srcId="{991DD7BB-FD91-49EE-AAF5-140AB35E43F7}" destId="{8AFE9945-B4DE-42EB-A531-55213541871C}" srcOrd="1" destOrd="0" presId="urn:microsoft.com/office/officeart/2005/8/layout/orgChart1"/>
     <dgm:cxn modelId="{6AD0832E-D0E5-4DFA-A2C1-539A1049A92A}" srcId="{6FD54DCC-0420-4B69-949E-C600DAC3EA80}" destId="{D6D663EA-8C9E-4A6C-8696-EA6202B67EB8}" srcOrd="1" destOrd="0" parTransId="{C618F4B1-D56C-40B0-A9BB-A1AC22AA90C0}" sibTransId="{350208D2-B2AB-46F5-A396-E4E2016A900E}"/>
-    <dgm:cxn modelId="{0917D359-1772-4605-A215-FADD96AD9B95}" type="presOf" srcId="{991DD7BB-FD91-49EE-AAF5-140AB35E43F7}" destId="{8AFE9945-B4DE-42EB-A531-55213541871C}" srcOrd="1" destOrd="0" presId="urn:microsoft.com/office/officeart/2005/8/layout/orgChart1"/>
-    <dgm:cxn modelId="{3DECE54E-943B-436C-9D95-576BEE8FB909}" type="presOf" srcId="{E3FF04F3-46A8-4D7C-8E98-F726D26A1515}" destId="{0E6173C1-987F-4DD1-AC92-AA8CA6EF67E5}" srcOrd="0" destOrd="0" presId="urn:microsoft.com/office/officeart/2005/8/layout/orgChart1"/>
-    <dgm:cxn modelId="{2270AE5F-3776-4164-9075-4CE00F135A6D}" type="presOf" srcId="{B180EF08-3562-408D-A100-ED14322DDEA2}" destId="{E2DA3C81-ABFD-47C8-8D22-08158CB8F6C4}" srcOrd="1" destOrd="0" presId="urn:microsoft.com/office/officeart/2005/8/layout/orgChart1"/>
-    <dgm:cxn modelId="{EA92C831-F5A4-4C91-92C9-F2F2A4B85BEE}" type="presOf" srcId="{46834F05-9ABD-4B7F-A135-53C39AF9C1DE}" destId="{04D2CAF6-1186-4739-8CB0-A4AB15E31295}" srcOrd="0" destOrd="0" presId="urn:microsoft.com/office/officeart/2005/8/layout/orgChart1"/>
     <dgm:cxn modelId="{30E0B992-157A-405B-8572-770CFD4D21A1}" srcId="{19599602-9E94-449B-AE02-46C30491E28C}" destId="{0C87090F-02B0-44D5-BD4B-E5AE0D1FA7F1}" srcOrd="1" destOrd="0" parTransId="{48F43ED3-A177-4096-B556-EB782F87985E}" sibTransId="{24E0BA02-AFC8-4BBC-85FF-8CECFE2FDD5C}"/>
+    <dgm:cxn modelId="{AF0EA6D0-D49C-4E95-9190-E26D5043C55E}" type="presOf" srcId="{9EFAFD96-3601-4F17-BB82-DBBBA6C512D5}" destId="{A2CC11D0-32A4-49A0-A0F9-21850FF80E20}" srcOrd="0" destOrd="0" presId="urn:microsoft.com/office/officeart/2005/8/layout/orgChart1"/>
+    <dgm:cxn modelId="{FEA03D4C-BE28-42E7-978B-CB2FDC822D64}" srcId="{6FD54DCC-0420-4B69-949E-C600DAC3EA80}" destId="{7DDA2411-54C0-417F-AE04-2B331F76A095}" srcOrd="2" destOrd="0" parTransId="{824AB7B9-0456-4622-8205-4F607B28B251}" sibTransId="{C54553C1-0804-4DD2-8297-08466050E18C}"/>
     <dgm:cxn modelId="{C3F6BDD8-79F1-4830-8169-C31DD5BAA41C}" srcId="{C738ACE7-E88D-4A27-BD7A-A274A7C7E7A7}" destId="{FE0C3A0D-30F9-4894-B4A3-90AA91F8E56B}" srcOrd="0" destOrd="0" parTransId="{6B6A4F3B-608A-4459-9066-65B42AAC2B2F}" sibTransId="{11F3AA06-DA19-46DC-BDE6-E84B1AF199E9}"/>
-    <dgm:cxn modelId="{FEA03D4C-BE28-42E7-978B-CB2FDC822D64}" srcId="{6FD54DCC-0420-4B69-949E-C600DAC3EA80}" destId="{7DDA2411-54C0-417F-AE04-2B331F76A095}" srcOrd="2" destOrd="0" parTransId="{824AB7B9-0456-4622-8205-4F607B28B251}" sibTransId="{C54553C1-0804-4DD2-8297-08466050E18C}"/>
-    <dgm:cxn modelId="{D0AD7F0B-4047-4391-B61F-1E345B8576E6}" type="presOf" srcId="{7DDA2411-54C0-417F-AE04-2B331F76A095}" destId="{240CB230-C265-4524-B9F3-06AEB5605971}" srcOrd="0" destOrd="0" presId="urn:microsoft.com/office/officeart/2005/8/layout/orgChart1"/>
-    <dgm:cxn modelId="{648157D1-6C04-4571-B737-879D7CB50A60}" type="presOf" srcId="{C618F4B1-D56C-40B0-A9BB-A1AC22AA90C0}" destId="{A8ECCDB1-13F6-4997-B0AD-D8104FF58763}" srcOrd="0" destOrd="0" presId="urn:microsoft.com/office/officeart/2005/8/layout/orgChart1"/>
-    <dgm:cxn modelId="{1904DEAC-5343-4C49-85BD-F849A28D5C96}" type="presOf" srcId="{C738ACE7-E88D-4A27-BD7A-A274A7C7E7A7}" destId="{10F33207-DA9B-46E0-94A0-0486268B9C69}" srcOrd="0" destOrd="0" presId="urn:microsoft.com/office/officeart/2005/8/layout/orgChart1"/>
-    <dgm:cxn modelId="{9DDA0511-90BF-4553-9472-AC98078F6B36}" type="presOf" srcId="{8A9B80F1-FB90-4994-A407-A67CB2498275}" destId="{CC3A822B-693D-444C-A60A-D82EBAF53843}" srcOrd="0" destOrd="0" presId="urn:microsoft.com/office/officeart/2005/8/layout/orgChart1"/>
-    <dgm:cxn modelId="{2D88EEC7-DCBB-4AA0-AC4D-3A71858EFCE9}" type="presOf" srcId="{6EDA943D-E0A2-4AEE-8891-F7604835D446}" destId="{9BBC088D-EA8A-4877-B54A-A250ADCA63C0}" srcOrd="0" destOrd="0" presId="urn:microsoft.com/office/officeart/2005/8/layout/orgChart1"/>
-    <dgm:cxn modelId="{BDAD4E4F-7F74-4A2B-9C3D-D30809D36356}" type="presOf" srcId="{8859AC82-99D1-40D6-883B-19BB39FD0C73}" destId="{4F97A082-4D6B-48FE-86B6-1FB785C44DB7}" srcOrd="1" destOrd="0" presId="urn:microsoft.com/office/officeart/2005/8/layout/orgChart1"/>
-    <dgm:cxn modelId="{5DA8363B-D994-4227-A7D6-026661DAEAFC}" type="presOf" srcId="{B0B5C3BB-027D-415D-888E-28858F042F4C}" destId="{EC9A9CD8-25D7-4583-BB6D-55A928DE7BA7}" srcOrd="0" destOrd="0" presId="urn:microsoft.com/office/officeart/2005/8/layout/orgChart1"/>
-    <dgm:cxn modelId="{69FB8C6D-B3AC-4AB1-AC5F-971F909334B2}" type="presOf" srcId="{19599602-9E94-449B-AE02-46C30491E28C}" destId="{56077120-C368-49C1-825E-F928EF49152A}" srcOrd="1" destOrd="0" presId="urn:microsoft.com/office/officeart/2005/8/layout/orgChart1"/>
-    <dgm:cxn modelId="{CFCF42FB-5F34-42F3-96B6-929C21EA1101}" type="presOf" srcId="{720E0265-93BF-4861-895E-0F4D45738CAF}" destId="{E7C61C0A-7CD0-43B2-A8A6-F58215C05EFA}" srcOrd="0" destOrd="0" presId="urn:microsoft.com/office/officeart/2005/8/layout/orgChart1"/>
-    <dgm:cxn modelId="{CCA211D0-4F3E-4FAE-B4FE-CC4BE4435224}" type="presOf" srcId="{E164BB8B-BB30-4105-9F00-1ACF6CBA8753}" destId="{F16A9497-F53F-4E03-B758-79B4C41D0D20}" srcOrd="1" destOrd="0" presId="urn:microsoft.com/office/officeart/2005/8/layout/orgChart1"/>
+    <dgm:cxn modelId="{C8A328B9-5BDA-4E66-A0B6-209B388531E1}" type="presOf" srcId="{48F43ED3-A177-4096-B556-EB782F87985E}" destId="{6F933FA5-DBA9-4665-BCB7-ECAC89EAE074}" srcOrd="0" destOrd="0" presId="urn:microsoft.com/office/officeart/2005/8/layout/orgChart1"/>
+    <dgm:cxn modelId="{0FA05A12-88AD-40F3-A06D-379725D80E6C}" type="presOf" srcId="{E8BF49DD-CE4D-45D1-9DBA-DD64E91DD601}" destId="{23D3CDFA-9BB0-4B6F-95A5-9832C653C34B}" srcOrd="0" destOrd="0" presId="urn:microsoft.com/office/officeart/2005/8/layout/orgChart1"/>
+    <dgm:cxn modelId="{0B652F86-7A46-4AE7-B9BE-B8B75BBC5078}" type="presOf" srcId="{2AA8260A-E846-43D6-B319-AAADE78847FA}" destId="{90FAA77E-DE04-408E-9903-FE29C99F6991}" srcOrd="0" destOrd="0" presId="urn:microsoft.com/office/officeart/2005/8/layout/orgChart1"/>
+    <dgm:cxn modelId="{67BEB98A-9BF3-418F-8C52-A9DF6FD0DBD2}" type="presOf" srcId="{D2FE6353-5B4A-4C87-ADFB-892DC12CCA69}" destId="{6ED4DEAD-501E-4A20-AE3B-3562554413B9}" srcOrd="0" destOrd="0" presId="urn:microsoft.com/office/officeart/2005/8/layout/orgChart1"/>
+    <dgm:cxn modelId="{6397B13E-1411-4B31-84B0-83A10DE915DE}" type="presOf" srcId="{B180EF08-3562-408D-A100-ED14322DDEA2}" destId="{E2DA3C81-ABFD-47C8-8D22-08158CB8F6C4}" srcOrd="1" destOrd="0" presId="urn:microsoft.com/office/officeart/2005/8/layout/orgChart1"/>
+    <dgm:cxn modelId="{45BBEC74-774B-4926-A76C-8E0ED2C9422A}" type="presOf" srcId="{645A480A-5665-4D26-8F61-BA3FA45B2403}" destId="{77B47EA4-369D-4534-9FAF-7EECA7F2657F}" srcOrd="0" destOrd="0" presId="urn:microsoft.com/office/officeart/2005/8/layout/orgChart1"/>
     <dgm:cxn modelId="{AE71C51C-FFB5-4E86-9939-071015DA4BB1}" srcId="{E3FF04F3-46A8-4D7C-8E98-F726D26A1515}" destId="{C738ACE7-E88D-4A27-BD7A-A274A7C7E7A7}" srcOrd="0" destOrd="0" parTransId="{6EDA943D-E0A2-4AEE-8891-F7604835D446}" sibTransId="{FB92EE5F-49E8-4DB8-A2FD-3F0E8109DF91}"/>
     <dgm:cxn modelId="{B0768EEF-1110-4355-9BBB-CE4365E8CC8C}" srcId="{92AF27A0-E40C-4EFF-9B35-271D8B15788C}" destId="{AED0BF7A-407A-405E-8B33-38FCCCFBF93D}" srcOrd="0" destOrd="0" parTransId="{5044A601-079D-44A4-893B-957CEC415477}" sibTransId="{4A9F0D03-AFFA-460E-BF25-87B1F3D8219B}"/>
-    <dgm:cxn modelId="{6BD7A247-5AD4-43DB-A8A9-32DBB70E03B8}" type="presOf" srcId="{D2FE6353-5B4A-4C87-ADFB-892DC12CCA69}" destId="{6ED4DEAD-501E-4A20-AE3B-3562554413B9}" srcOrd="0" destOrd="0" presId="urn:microsoft.com/office/officeart/2005/8/layout/orgChart1"/>
-    <dgm:cxn modelId="{1E235BD4-2536-4675-B46B-7147B1E7328A}" type="presOf" srcId="{AED0BF7A-407A-405E-8B33-38FCCCFBF93D}" destId="{059C26F5-D8DB-4A07-AC66-3F55C8F267ED}" srcOrd="1" destOrd="0" presId="urn:microsoft.com/office/officeart/2005/8/layout/orgChart1"/>
+    <dgm:cxn modelId="{0BE3BDBD-FEB5-48BE-8896-852265BF50E1}" type="presOf" srcId="{44F650EC-8DC8-4EA4-9D9F-4F5B49919056}" destId="{D7E8B5BD-A4E1-4344-A8C1-B17A23A85297}" srcOrd="0" destOrd="0" presId="urn:microsoft.com/office/officeart/2005/8/layout/orgChart1"/>
     <dgm:cxn modelId="{6CB1E917-865F-4FA0-948E-355941DFF306}" srcId="{6222044C-40EF-4342-964C-C119CFF29855}" destId="{8859AC82-99D1-40D6-883B-19BB39FD0C73}" srcOrd="0" destOrd="0" parTransId="{E8BF49DD-CE4D-45D1-9DBA-DD64E91DD601}" sibTransId="{771BE5B3-7594-4890-B1F1-BA7611772A6E}"/>
-    <dgm:cxn modelId="{4C585374-A8C2-46EC-8594-68A15149B353}" type="presOf" srcId="{991DD7BB-FD91-49EE-AAF5-140AB35E43F7}" destId="{EF38FFB1-CB6A-4CF3-AD9C-FEFC0C881974}" srcOrd="0" destOrd="0" presId="urn:microsoft.com/office/officeart/2005/8/layout/orgChart1"/>
-    <dgm:cxn modelId="{8C333337-132F-4FB5-ACAC-3016DB3B3BF2}" type="presOf" srcId="{A42DED5E-3919-412A-8377-DE6122E1AD30}" destId="{D305F080-2C2C-4BBE-9AB1-9D346A6794CF}" srcOrd="1" destOrd="0" presId="urn:microsoft.com/office/officeart/2005/8/layout/orgChart1"/>
-    <dgm:cxn modelId="{35310ACF-673D-4333-A7FA-CB53A3CA1DD0}" type="presOf" srcId="{9EFAFD96-3601-4F17-BB82-DBBBA6C512D5}" destId="{A2CC11D0-32A4-49A0-A0F9-21850FF80E20}" srcOrd="0" destOrd="0" presId="urn:microsoft.com/office/officeart/2005/8/layout/orgChart1"/>
-    <dgm:cxn modelId="{5E37CA69-A9A0-4FAC-8949-48E5C13E701D}" type="presOf" srcId="{AED0BF7A-407A-405E-8B33-38FCCCFBF93D}" destId="{79198B98-C9FE-4B7A-9645-D4F3C3A500B5}" srcOrd="0" destOrd="0" presId="urn:microsoft.com/office/officeart/2005/8/layout/orgChart1"/>
-    <dgm:cxn modelId="{08149939-0240-45A5-A8E9-F67B8F72BB3E}" type="presOf" srcId="{92AF27A0-E40C-4EFF-9B35-271D8B15788C}" destId="{80F01222-4AC1-4414-BE22-7F68ABA90A33}" srcOrd="0" destOrd="0" presId="urn:microsoft.com/office/officeart/2005/8/layout/orgChart1"/>
+    <dgm:cxn modelId="{E5BF68D1-46BE-4AEB-AD34-E2BF6256C417}" type="presOf" srcId="{D6D663EA-8C9E-4A6C-8696-EA6202B67EB8}" destId="{E55D34C6-67F0-49AB-A175-234A5BB59217}" srcOrd="0" destOrd="0" presId="urn:microsoft.com/office/officeart/2005/8/layout/orgChart1"/>
+    <dgm:cxn modelId="{5DAEDAD4-E8A6-4686-827D-54D060BD3C7E}" type="presOf" srcId="{44F650EC-8DC8-4EA4-9D9F-4F5B49919056}" destId="{4B109891-E38F-449A-9A21-3BC719B1B7E2}" srcOrd="1" destOrd="0" presId="urn:microsoft.com/office/officeart/2005/8/layout/orgChart1"/>
+    <dgm:cxn modelId="{6E4D35B8-C8F1-42C7-931D-3AF9E62B2DE9}" type="presOf" srcId="{C802C29E-F695-44C8-BEE8-C8E80AD674AC}" destId="{C734A73C-46BC-4087-90FE-B3C5278BF2D2}" srcOrd="0" destOrd="0" presId="urn:microsoft.com/office/officeart/2005/8/layout/orgChart1"/>
+    <dgm:cxn modelId="{E0FB48B8-C1AA-44C7-86ED-6D60F5660568}" type="presOf" srcId="{92AF27A0-E40C-4EFF-9B35-271D8B15788C}" destId="{80F01222-4AC1-4414-BE22-7F68ABA90A33}" srcOrd="0" destOrd="0" presId="urn:microsoft.com/office/officeart/2005/8/layout/orgChart1"/>
+    <dgm:cxn modelId="{C0BEDC38-F4DB-43E6-907A-27639FF9D39E}" type="presOf" srcId="{C738ACE7-E88D-4A27-BD7A-A274A7C7E7A7}" destId="{10F33207-DA9B-46E0-94A0-0486268B9C69}" srcOrd="0" destOrd="0" presId="urn:microsoft.com/office/officeart/2005/8/layout/orgChart1"/>
+    <dgm:cxn modelId="{6531C28F-C8BF-4642-A1B5-505419612D33}" type="presOf" srcId="{B6D93F27-DCD6-4C6E-916F-3C8ABE5CB706}" destId="{0B3EC3BC-3901-4556-8660-5D6DD6D37CBB}" srcOrd="0" destOrd="0" presId="urn:microsoft.com/office/officeart/2005/8/layout/orgChart1"/>
+    <dgm:cxn modelId="{3717248C-6ADE-4ACA-A2BB-B3DBEA326ECC}" type="presOf" srcId="{E164BB8B-BB30-4105-9F00-1ACF6CBA8753}" destId="{F16A9497-F53F-4E03-B758-79B4C41D0D20}" srcOrd="1" destOrd="0" presId="urn:microsoft.com/office/officeart/2005/8/layout/orgChart1"/>
     <dgm:cxn modelId="{FF58D251-8C95-45DE-B9E7-F0C714918DE0}" srcId="{A97D053E-A973-4364-B69E-A280008FFC90}" destId="{E3FF04F3-46A8-4D7C-8E98-F726D26A1515}" srcOrd="0" destOrd="0" parTransId="{720E0265-93BF-4861-895E-0F4D45738CAF}" sibTransId="{47FD0816-CD71-424F-9156-0CCDC7D30479}"/>
-    <dgm:cxn modelId="{12DFB9A0-8573-4DA0-95E5-8BD16BC48FE5}" type="presOf" srcId="{44F650EC-8DC8-4EA4-9D9F-4F5B49919056}" destId="{4B109891-E38F-449A-9A21-3BC719B1B7E2}" srcOrd="1" destOrd="0" presId="urn:microsoft.com/office/officeart/2005/8/layout/orgChart1"/>
-    <dgm:cxn modelId="{6BBD0934-D466-4967-BABD-0ECDEADEB848}" type="presOf" srcId="{0C87090F-02B0-44D5-BD4B-E5AE0D1FA7F1}" destId="{E13E005F-EB59-4822-926F-099620CF7D59}" srcOrd="0" destOrd="0" presId="urn:microsoft.com/office/officeart/2005/8/layout/orgChart1"/>
-    <dgm:cxn modelId="{8848F2D7-5B56-4F81-A8DA-FF0BA129E577}" type="presOf" srcId="{683F60F1-BD4D-42DA-B0F1-47D84324A650}" destId="{6E14EEAF-6AA1-4548-90C2-34E1A9200BD7}" srcOrd="1" destOrd="0" presId="urn:microsoft.com/office/officeart/2005/8/layout/orgChart1"/>
-    <dgm:cxn modelId="{0022701E-D206-4460-96D7-08A4E7850B9C}" type="presOf" srcId="{6F7BEB6B-E9D1-4A49-ADAC-AF7991A956CF}" destId="{4F649437-BA3E-4576-B7B0-07AD453E9502}" srcOrd="0" destOrd="0" presId="urn:microsoft.com/office/officeart/2005/8/layout/orgChart1"/>
+    <dgm:cxn modelId="{CB62CD2B-A307-4D66-A658-105AA8E081B9}" type="presOf" srcId="{6FD54DCC-0420-4B69-949E-C600DAC3EA80}" destId="{264457B5-4520-4E7A-A2A7-CC1DCD98F7F7}" srcOrd="1" destOrd="0" presId="urn:microsoft.com/office/officeart/2005/8/layout/orgChart1"/>
+    <dgm:cxn modelId="{6E28917A-26E2-492F-9B20-8514DB19A66A}" type="presOf" srcId="{6F5CF077-1342-46A1-93F1-68D7723F3F8C}" destId="{D5200657-7F5A-499E-93BA-2E600954966A}" srcOrd="0" destOrd="0" presId="urn:microsoft.com/office/officeart/2005/8/layout/orgChart1"/>
+    <dgm:cxn modelId="{A247B095-0654-48AD-A990-BABE66F5CD68}" type="presOf" srcId="{D05EA4EE-52C7-4A7F-9A69-CD36D787717D}" destId="{3A841F7F-EACE-4525-AFD9-0CC8E8775690}" srcOrd="0" destOrd="0" presId="urn:microsoft.com/office/officeart/2005/8/layout/orgChart1"/>
     <dgm:cxn modelId="{B1DF1DBF-E433-40BB-8502-E14A2AE3A0B2}" srcId="{E164BB8B-BB30-4105-9F00-1ACF6CBA8753}" destId="{44F650EC-8DC8-4EA4-9D9F-4F5B49919056}" srcOrd="0" destOrd="0" parTransId="{B46637CB-F2E1-4B78-926D-8ECB409B0A99}" sibTransId="{6588BEF6-2592-4E4B-84F1-44393D4AE560}"/>
-    <dgm:cxn modelId="{CD69BC4D-666C-4B04-B6C9-8F843E3F4AEB}" type="presOf" srcId="{6222044C-40EF-4342-964C-C119CFF29855}" destId="{0A4F2942-9621-41E9-A8D8-11E3CB431CE3}" srcOrd="0" destOrd="0" presId="urn:microsoft.com/office/officeart/2005/8/layout/orgChart1"/>
-    <dgm:cxn modelId="{099B70F0-C160-4DE4-8C92-B787FB67B8B1}" type="presOf" srcId="{E164BB8B-BB30-4105-9F00-1ACF6CBA8753}" destId="{245B3230-2243-4DD6-BAE6-2F4F80678CB3}" srcOrd="0" destOrd="0" presId="urn:microsoft.com/office/officeart/2005/8/layout/orgChart1"/>
+    <dgm:cxn modelId="{7B0171D4-E32D-47CF-B41B-942773B94F4F}" type="presOf" srcId="{B6D93F27-DCD6-4C6E-916F-3C8ABE5CB706}" destId="{D9168327-77F5-483C-8B86-36ACFF4A2F20}" srcOrd="1" destOrd="0" presId="urn:microsoft.com/office/officeart/2005/8/layout/orgChart1"/>
+    <dgm:cxn modelId="{ED6B802C-3C6C-4347-9086-A63599E7B5DD}" type="presOf" srcId="{6222044C-40EF-4342-964C-C119CFF29855}" destId="{FD240F8C-874F-407B-AB66-FB2424104598}" srcOrd="1" destOrd="0" presId="urn:microsoft.com/office/officeart/2005/8/layout/orgChart1"/>
+    <dgm:cxn modelId="{AD9B956B-3F74-45C9-A5D6-929A29ECA001}" type="presOf" srcId="{1A94D251-C1DF-49B7-B803-397CC4E374C8}" destId="{F219ADBE-EB7E-4237-99FF-D2E1DFEC37A3}" srcOrd="0" destOrd="0" presId="urn:microsoft.com/office/officeart/2005/8/layout/orgChart1"/>
+    <dgm:cxn modelId="{EDA37FA8-67B6-4F17-BB5D-1A546584EC47}" type="presOf" srcId="{683F60F1-BD4D-42DA-B0F1-47D84324A650}" destId="{6E14EEAF-6AA1-4548-90C2-34E1A9200BD7}" srcOrd="1" destOrd="0" presId="urn:microsoft.com/office/officeart/2005/8/layout/orgChart1"/>
     <dgm:cxn modelId="{07435708-EC3B-4B79-922A-479DF975CB9D}" srcId="{645A480A-5665-4D26-8F61-BA3FA45B2403}" destId="{B0B5C3BB-027D-415D-888E-28858F042F4C}" srcOrd="1" destOrd="0" parTransId="{6F7BEB6B-E9D1-4A49-ADAC-AF7991A956CF}" sibTransId="{7AA98AFE-C102-4538-8C4E-B4DF66582903}"/>
-    <dgm:cxn modelId="{7049F5D1-CEF6-48B6-B41C-0F662851D415}" type="presOf" srcId="{6F5CF077-1342-46A1-93F1-68D7723F3F8C}" destId="{D5200657-7F5A-499E-93BA-2E600954966A}" srcOrd="0" destOrd="0" presId="urn:microsoft.com/office/officeart/2005/8/layout/orgChart1"/>
+    <dgm:cxn modelId="{409B073F-C8C5-496F-A032-80705BC7269D}" type="presOf" srcId="{0269C22A-A20B-4CCC-917A-8B311E437315}" destId="{2AD875F4-B2B8-4E31-8404-D515B66A752A}" srcOrd="0" destOrd="0" presId="urn:microsoft.com/office/officeart/2005/8/layout/orgChart1"/>
     <dgm:cxn modelId="{A9A39EE7-F441-4563-AFFD-666EC4C4FD54}" srcId="{19599602-9E94-449B-AE02-46C30491E28C}" destId="{6FD54DCC-0420-4B69-949E-C600DAC3EA80}" srcOrd="0" destOrd="0" parTransId="{6F5CF077-1342-46A1-93F1-68D7723F3F8C}" sibTransId="{CE57F18C-7754-4245-BB8D-0DDD9139AB8E}"/>
-    <dgm:cxn modelId="{DCD5845E-7C11-44B4-83EF-567038511DF3}" type="presOf" srcId="{1A94D251-C1DF-49B7-B803-397CC4E374C8}" destId="{B9490E12-50E1-4F5F-9FFD-E91F68492402}" srcOrd="1" destOrd="0" presId="urn:microsoft.com/office/officeart/2005/8/layout/orgChart1"/>
-    <dgm:cxn modelId="{3C49E32C-BF1D-4681-BB0A-01C7882C75B4}" type="presOf" srcId="{A42DED5E-3919-412A-8377-DE6122E1AD30}" destId="{8CC5F674-EE0E-40AB-970C-FD027CDC0CA5}" srcOrd="0" destOrd="0" presId="urn:microsoft.com/office/officeart/2005/8/layout/orgChart1"/>
-    <dgm:cxn modelId="{A1B9F9F0-2DAB-453A-800D-4A80A7E5557C}" type="presOf" srcId="{FE0C3A0D-30F9-4894-B4A3-90AA91F8E56B}" destId="{EC510CC9-CC93-492C-BFBA-9476318C4C08}" srcOrd="1" destOrd="0" presId="urn:microsoft.com/office/officeart/2005/8/layout/orgChart1"/>
-    <dgm:cxn modelId="{3D5C37D7-B145-4122-9511-C91BFF8C68B9}" type="presOf" srcId="{645A480A-5665-4D26-8F61-BA3FA45B2403}" destId="{77B47EA4-369D-4534-9FAF-7EECA7F2657F}" srcOrd="0" destOrd="0" presId="urn:microsoft.com/office/officeart/2005/8/layout/orgChart1"/>
+    <dgm:cxn modelId="{D610AC90-091C-4269-A56F-2200905D9BE2}" type="presOf" srcId="{824AB7B9-0456-4622-8205-4F607B28B251}" destId="{438D25A5-BF2B-42EF-80AB-100453FCB2D4}" srcOrd="0" destOrd="0" presId="urn:microsoft.com/office/officeart/2005/8/layout/orgChart1"/>
+    <dgm:cxn modelId="{B1C0A883-A8C2-40E2-89A3-50975F2A0054}" type="presOf" srcId="{B46637CB-F2E1-4B78-926D-8ECB409B0A99}" destId="{ED178FB5-292F-4646-83CF-961CB356108F}" srcOrd="0" destOrd="0" presId="urn:microsoft.com/office/officeart/2005/8/layout/orgChart1"/>
+    <dgm:cxn modelId="{00633A9D-858C-49B4-91A5-943346B2D9C6}" type="presOf" srcId="{83470605-D50B-47C5-85E0-6C97CC1DEF2D}" destId="{86AA1758-AE0C-43DC-80FD-711AF8285B1F}" srcOrd="0" destOrd="0" presId="urn:microsoft.com/office/officeart/2005/8/layout/orgChart1"/>
+    <dgm:cxn modelId="{14295B2F-2A08-4B1F-95B8-25F43ACFF92D}" type="presOf" srcId="{0C87090F-02B0-44D5-BD4B-E5AE0D1FA7F1}" destId="{AEAA0CF1-2AD8-4565-B49E-708EB08D2FE5}" srcOrd="1" destOrd="0" presId="urn:microsoft.com/office/officeart/2005/8/layout/orgChart1"/>
+    <dgm:cxn modelId="{B9596BC8-64C9-4FBB-8372-839405881DC5}" type="presOf" srcId="{E3D22BD8-B8F5-4AEB-A8DD-53D6A1A29BAD}" destId="{C9EC40EC-8AF9-41BA-9784-43845EB61144}" srcOrd="0" destOrd="0" presId="urn:microsoft.com/office/officeart/2005/8/layout/orgChart1"/>
+    <dgm:cxn modelId="{6EEE9102-BB91-4AE1-B544-30D184652A1E}" type="presOf" srcId="{19599602-9E94-449B-AE02-46C30491E28C}" destId="{C04317EB-13A6-47B2-89A6-060A1309C0FD}" srcOrd="0" destOrd="0" presId="urn:microsoft.com/office/officeart/2005/8/layout/orgChart1"/>
     <dgm:cxn modelId="{EB889005-384A-468F-A438-BCA4BE21A4EE}" srcId="{6FD54DCC-0420-4B69-949E-C600DAC3EA80}" destId="{1A94D251-C1DF-49B7-B803-397CC4E374C8}" srcOrd="0" destOrd="0" parTransId="{83470605-D50B-47C5-85E0-6C97CC1DEF2D}" sibTransId="{4B83F8D2-E6F1-4C2F-B422-0FF1AFE48807}"/>
-    <dgm:cxn modelId="{6E9AE49D-D72C-4E6B-818C-05CE98830584}" type="presOf" srcId="{17B28C8D-4122-47D7-B7FB-F388CF6C3000}" destId="{DC008E46-9B85-4209-B686-BABDF78AF9F2}" srcOrd="1" destOrd="0" presId="urn:microsoft.com/office/officeart/2005/8/layout/orgChart1"/>
-    <dgm:cxn modelId="{BA6ADF0D-A3FC-4EA5-A123-C2A7775F8E15}" type="presOf" srcId="{C763AD19-274D-4E2D-A781-A3DDAD6CBA4C}" destId="{07343297-942B-494A-BB71-E00442E3164C}" srcOrd="0" destOrd="0" presId="urn:microsoft.com/office/officeart/2005/8/layout/orgChart1"/>
-    <dgm:cxn modelId="{6FCFA522-8565-4650-BB61-B71C944871E1}" type="presOf" srcId="{A97D053E-A973-4364-B69E-A280008FFC90}" destId="{5DFB02F7-7C2D-4646-BDC7-8EE2E0F53484}" srcOrd="1" destOrd="0" presId="urn:microsoft.com/office/officeart/2005/8/layout/orgChart1"/>
-    <dgm:cxn modelId="{72A27497-75D7-4CD4-9FC8-6FEE4E5D3E9D}" type="presOf" srcId="{E3FF04F3-46A8-4D7C-8E98-F726D26A1515}" destId="{9D444614-9176-496E-B1C3-057340D15AB0}" srcOrd="1" destOrd="0" presId="urn:microsoft.com/office/officeart/2005/8/layout/orgChart1"/>
-    <dgm:cxn modelId="{95B13C3D-965F-4418-867F-7E6D386409CC}" type="presOf" srcId="{B180EF08-3562-408D-A100-ED14322DDEA2}" destId="{43D946A4-6F00-4A8D-8F1C-756B071E734A}" srcOrd="0" destOrd="0" presId="urn:microsoft.com/office/officeart/2005/8/layout/orgChart1"/>
-    <dgm:cxn modelId="{8DF86254-09EC-42D7-BF25-E71E6544C287}" type="presOf" srcId="{6FD54DCC-0420-4B69-949E-C600DAC3EA80}" destId="{8F64AF94-CDED-49BC-B0FF-D79E66DEF69C}" srcOrd="0" destOrd="0" presId="urn:microsoft.com/office/officeart/2005/8/layout/orgChart1"/>
-    <dgm:cxn modelId="{461DB8E8-F0BF-4B34-AB49-42AC2071BC51}" type="presOf" srcId="{6B6A4F3B-608A-4459-9066-65B42AAC2B2F}" destId="{417B0A25-E16E-4A16-9036-7577C1131FBC}" srcOrd="0" destOrd="0" presId="urn:microsoft.com/office/officeart/2005/8/layout/orgChart1"/>
+    <dgm:cxn modelId="{4FCDA40E-88E3-4637-B846-FAEC5D50FB8F}" type="presOf" srcId="{AED0BF7A-407A-405E-8B33-38FCCCFBF93D}" destId="{059C26F5-D8DB-4A07-AC66-3F55C8F267ED}" srcOrd="1" destOrd="0" presId="urn:microsoft.com/office/officeart/2005/8/layout/orgChart1"/>
+    <dgm:cxn modelId="{7B56B4F0-53E8-4233-BA1E-CC2A139FCAB2}" type="presOf" srcId="{683F60F1-BD4D-42DA-B0F1-47D84324A650}" destId="{83E7A995-A5FE-4B7A-A414-10128B41CE2A}" srcOrd="0" destOrd="0" presId="urn:microsoft.com/office/officeart/2005/8/layout/orgChart1"/>
+    <dgm:cxn modelId="{2BCBCA2C-2AAA-4EC5-B0B1-51FDCD6E078A}" type="presOf" srcId="{B0B5C3BB-027D-415D-888E-28858F042F4C}" destId="{FDD7DA54-1346-469F-BACB-386E1418E0D5}" srcOrd="1" destOrd="0" presId="urn:microsoft.com/office/officeart/2005/8/layout/orgChart1"/>
+    <dgm:cxn modelId="{77E52EC5-4AAD-4CE4-878B-5FBA152BF4E1}" type="presOf" srcId="{720E0265-93BF-4861-895E-0F4D45738CAF}" destId="{E7C61C0A-7CD0-43B2-A8A6-F58215C05EFA}" srcOrd="0" destOrd="0" presId="urn:microsoft.com/office/officeart/2005/8/layout/orgChart1"/>
+    <dgm:cxn modelId="{597C697C-44B6-4889-9492-7B0254C00082}" type="presOf" srcId="{645A480A-5665-4D26-8F61-BA3FA45B2403}" destId="{610C7D73-B26B-45B9-AB31-3A173FE5411C}" srcOrd="1" destOrd="0" presId="urn:microsoft.com/office/officeart/2005/8/layout/orgChart1"/>
+    <dgm:cxn modelId="{A1ED803D-29B5-4001-B343-4970DE4F65BB}" type="presOf" srcId="{7E984FD0-1107-4104-8739-BC7D7D850010}" destId="{E486F6D3-2A74-40F9-A6FF-26D401B6523E}" srcOrd="0" destOrd="0" presId="urn:microsoft.com/office/officeart/2005/8/layout/orgChart1"/>
+    <dgm:cxn modelId="{42979759-8488-4580-AC6B-E97FB7C54BA1}" type="presOf" srcId="{6F7BEB6B-E9D1-4A49-ADAC-AF7991A956CF}" destId="{4F649437-BA3E-4576-B7B0-07AD453E9502}" srcOrd="0" destOrd="0" presId="urn:microsoft.com/office/officeart/2005/8/layout/orgChart1"/>
+    <dgm:cxn modelId="{9ECAE680-E404-4885-850D-6D1AFA2B3EDD}" type="presOf" srcId="{991DD7BB-FD91-49EE-AAF5-140AB35E43F7}" destId="{EF38FFB1-CB6A-4CF3-AD9C-FEFC0C881974}" srcOrd="0" destOrd="0" presId="urn:microsoft.com/office/officeart/2005/8/layout/orgChart1"/>
+    <dgm:cxn modelId="{AEDB6DD7-8BD7-438F-9F59-18ACC6FD27CF}" type="presOf" srcId="{AED0BF7A-407A-405E-8B33-38FCCCFBF93D}" destId="{79198B98-C9FE-4B7A-9645-D4F3C3A500B5}" srcOrd="0" destOrd="0" presId="urn:microsoft.com/office/officeart/2005/8/layout/orgChart1"/>
     <dgm:cxn modelId="{49B17D65-6E5E-48F0-B40D-53AEA94A5346}" srcId="{D6D663EA-8C9E-4A6C-8696-EA6202B67EB8}" destId="{A42DED5E-3919-412A-8377-DE6122E1AD30}" srcOrd="0" destOrd="0" parTransId="{D05EA4EE-52C7-4A7F-9A69-CD36D787717D}" sibTransId="{4503E061-C76A-43D4-9951-E6976365CBEB}"/>
-    <dgm:cxn modelId="{1EC17970-936D-4E58-B606-B8F48C0A14ED}" type="presOf" srcId="{17B28C8D-4122-47D7-B7FB-F388CF6C3000}" destId="{7CBB4AE2-2CD0-45A3-85F0-449C6A93473C}" srcOrd="0" destOrd="0" presId="urn:microsoft.com/office/officeart/2005/8/layout/orgChart1"/>
-    <dgm:cxn modelId="{98428B16-92A7-47E8-A854-286231ED192E}" type="presOf" srcId="{683F60F1-BD4D-42DA-B0F1-47D84324A650}" destId="{83E7A995-A5FE-4B7A-A414-10128B41CE2A}" srcOrd="0" destOrd="0" presId="urn:microsoft.com/office/officeart/2005/8/layout/orgChart1"/>
-    <dgm:cxn modelId="{7E14F79A-8E21-429A-9FE2-39D61EE45142}" type="presOf" srcId="{B6D93F27-DCD6-4C6E-916F-3C8ABE5CB706}" destId="{D9168327-77F5-483C-8B86-36ACFF4A2F20}" srcOrd="1" destOrd="0" presId="urn:microsoft.com/office/officeart/2005/8/layout/orgChart1"/>
-    <dgm:cxn modelId="{BCC8D427-3487-415E-A4AB-49ED9437ABB0}" type="presOf" srcId="{8859AC82-99D1-40D6-883B-19BB39FD0C73}" destId="{D905B7B2-86C8-45E8-B902-A1F5B6D86FBD}" srcOrd="0" destOrd="0" presId="urn:microsoft.com/office/officeart/2005/8/layout/orgChart1"/>
+    <dgm:cxn modelId="{D51416D3-7150-430C-81BE-CD9BC2DA63B3}" type="presOf" srcId="{C618F4B1-D56C-40B0-A9BB-A1AC22AA90C0}" destId="{A8ECCDB1-13F6-4997-B0AD-D8104FF58763}" srcOrd="0" destOrd="0" presId="urn:microsoft.com/office/officeart/2005/8/layout/orgChart1"/>
+    <dgm:cxn modelId="{1037F3AA-01E3-4247-8630-C80B4AABC4FF}" type="presOf" srcId="{A42DED5E-3919-412A-8377-DE6122E1AD30}" destId="{8CC5F674-EE0E-40AB-970C-FD027CDC0CA5}" srcOrd="0" destOrd="0" presId="urn:microsoft.com/office/officeart/2005/8/layout/orgChart1"/>
+    <dgm:cxn modelId="{3B28300B-627C-4789-A23E-D1BC0D9D2036}" type="presOf" srcId="{17B28C8D-4122-47D7-B7FB-F388CF6C3000}" destId="{DC008E46-9B85-4209-B686-BABDF78AF9F2}" srcOrd="1" destOrd="0" presId="urn:microsoft.com/office/officeart/2005/8/layout/orgChart1"/>
+    <dgm:cxn modelId="{2C8ECB5B-A6C0-4102-A240-34FC4CC48DF5}" type="presOf" srcId="{C763AD19-274D-4E2D-A781-A3DDAD6CBA4C}" destId="{07343297-942B-494A-BB71-E00442E3164C}" srcOrd="0" destOrd="0" presId="urn:microsoft.com/office/officeart/2005/8/layout/orgChart1"/>
+    <dgm:cxn modelId="{21BBA5EB-D0BD-4185-B307-5988612095BE}" type="presOf" srcId="{B180EF08-3562-408D-A100-ED14322DDEA2}" destId="{43D946A4-6F00-4A8D-8F1C-756B071E734A}" srcOrd="0" destOrd="0" presId="urn:microsoft.com/office/officeart/2005/8/layout/orgChart1"/>
+    <dgm:cxn modelId="{DEB22DDA-8A6E-423B-A336-3F7504ED4A90}" type="presOf" srcId="{FE0C3A0D-30F9-4894-B4A3-90AA91F8E56B}" destId="{EC510CC9-CC93-492C-BFBA-9476318C4C08}" srcOrd="1" destOrd="0" presId="urn:microsoft.com/office/officeart/2005/8/layout/orgChart1"/>
+    <dgm:cxn modelId="{B90F4DEF-198E-4DEA-A903-0E1B7EB7547D}" type="presOf" srcId="{E3FF04F3-46A8-4D7C-8E98-F726D26A1515}" destId="{0E6173C1-987F-4DD1-AC92-AA8CA6EF67E5}" srcOrd="0" destOrd="0" presId="urn:microsoft.com/office/officeart/2005/8/layout/orgChart1"/>
+    <dgm:cxn modelId="{FFAF6C9F-7786-41DE-B69E-A701772F1424}" type="presOf" srcId="{46834F05-9ABD-4B7F-A135-53C39AF9C1DE}" destId="{04D2CAF6-1186-4739-8CB0-A4AB15E31295}" srcOrd="0" destOrd="0" presId="urn:microsoft.com/office/officeart/2005/8/layout/orgChart1"/>
+    <dgm:cxn modelId="{CB04A06D-F57A-4358-909F-E1282BE6FF69}" type="presOf" srcId="{A97D053E-A973-4364-B69E-A280008FFC90}" destId="{5DFB02F7-7C2D-4646-BDC7-8EE2E0F53484}" srcOrd="1" destOrd="0" presId="urn:microsoft.com/office/officeart/2005/8/layout/orgChart1"/>
+    <dgm:cxn modelId="{BA8FD76B-F901-47EB-89EB-F141E0AB19B0}" type="presOf" srcId="{6222044C-40EF-4342-964C-C119CFF29855}" destId="{0A4F2942-9621-41E9-A8D8-11E3CB431CE3}" srcOrd="0" destOrd="0" presId="urn:microsoft.com/office/officeart/2005/8/layout/orgChart1"/>
     <dgm:cxn modelId="{8526CEF9-0630-4EA4-B4C9-77AC2A6ADE70}" srcId="{991DD7BB-FD91-49EE-AAF5-140AB35E43F7}" destId="{92AF27A0-E40C-4EFF-9B35-271D8B15788C}" srcOrd="0" destOrd="0" parTransId="{46834F05-9ABD-4B7F-A135-53C39AF9C1DE}" sibTransId="{5489248D-55A9-4E61-8759-A4103ABED22D}"/>
-    <dgm:cxn modelId="{7990F19C-D23C-47B7-99B8-F94C98F5B926}" type="presOf" srcId="{48F43ED3-A177-4096-B556-EB782F87985E}" destId="{6F933FA5-DBA9-4665-BCB7-ECAC89EAE074}" srcOrd="0" destOrd="0" presId="urn:microsoft.com/office/officeart/2005/8/layout/orgChart1"/>
-    <dgm:cxn modelId="{E1CE9EBB-54BD-4D84-9916-08EC3884F764}" type="presOf" srcId="{7DDA2411-54C0-417F-AE04-2B331F76A095}" destId="{2D00DBDE-C0AC-42A1-9DE8-ADEF52B7E4DD}" srcOrd="1" destOrd="0" presId="urn:microsoft.com/office/officeart/2005/8/layout/orgChart1"/>
-    <dgm:cxn modelId="{DDA883DE-3DFC-4858-9196-16C031DEE681}" type="presOf" srcId="{3562D1F3-EC69-4034-8E69-A8E7E547F255}" destId="{E3E8549C-8C44-4FFD-AEF2-2E676584C02C}" srcOrd="0" destOrd="0" presId="urn:microsoft.com/office/officeart/2005/8/layout/orgChart1"/>
-    <dgm:cxn modelId="{8D4222EA-A8BA-4F2F-B7CD-8EF46126613B}" type="presOf" srcId="{C802C29E-F695-44C8-BEE8-C8E80AD674AC}" destId="{CAB8595F-0CDA-4AE7-B03B-D72B4C9751AF}" srcOrd="1" destOrd="0" presId="urn:microsoft.com/office/officeart/2005/8/layout/orgChart1"/>
-    <dgm:cxn modelId="{07463C7E-A303-4DB4-95D6-7866CB292D08}" type="presOf" srcId="{E8BF49DD-CE4D-45D1-9DBA-DD64E91DD601}" destId="{23D3CDFA-9BB0-4B6F-95A5-9832C653C34B}" srcOrd="0" destOrd="0" presId="urn:microsoft.com/office/officeart/2005/8/layout/orgChart1"/>
-    <dgm:cxn modelId="{3916788D-43CC-47A4-8370-E1EE888BBE85}" type="presOf" srcId="{C802C29E-F695-44C8-BEE8-C8E80AD674AC}" destId="{C734A73C-46BC-4087-90FE-B3C5278BF2D2}" srcOrd="0" destOrd="0" presId="urn:microsoft.com/office/officeart/2005/8/layout/orgChart1"/>
-    <dgm:cxn modelId="{E74AA969-05AC-4A13-B2CA-DB967A5C191C}" type="presOf" srcId="{E3D22BD8-B8F5-4AEB-A8DD-53D6A1A29BAD}" destId="{C9EC40EC-8AF9-41BA-9784-43845EB61144}" srcOrd="0" destOrd="0" presId="urn:microsoft.com/office/officeart/2005/8/layout/orgChart1"/>
-    <dgm:cxn modelId="{763A8299-C12F-483B-A1F3-A7550383069C}" type="presOf" srcId="{824AB7B9-0456-4622-8205-4F607B28B251}" destId="{438D25A5-BF2B-42EF-80AB-100453FCB2D4}" srcOrd="0" destOrd="0" presId="urn:microsoft.com/office/officeart/2005/8/layout/orgChart1"/>
-    <dgm:cxn modelId="{317A9A40-776C-4579-A366-9223EFDA54DB}" type="presOf" srcId="{19599602-9E94-449B-AE02-46C30491E28C}" destId="{C04317EB-13A6-47B2-89A6-060A1309C0FD}" srcOrd="0" destOrd="0" presId="urn:microsoft.com/office/officeart/2005/8/layout/orgChart1"/>
-    <dgm:cxn modelId="{35FFEDA4-0717-4F3E-BBA5-322E0ABEBF34}" type="presOf" srcId="{FE0C3A0D-30F9-4894-B4A3-90AA91F8E56B}" destId="{7F6FDD5D-BFA3-4A1A-9A40-EF1523074752}" srcOrd="0" destOrd="0" presId="urn:microsoft.com/office/officeart/2005/8/layout/orgChart1"/>
+    <dgm:cxn modelId="{5B4A4CA3-8517-45D5-AF61-72D0C5F7531A}" type="presOf" srcId="{A42DED5E-3919-412A-8377-DE6122E1AD30}" destId="{D305F080-2C2C-4BBE-9AB1-9D346A6794CF}" srcOrd="1" destOrd="0" presId="urn:microsoft.com/office/officeart/2005/8/layout/orgChart1"/>
+    <dgm:cxn modelId="{B156E9A3-7C27-4511-BD9D-5D066964CA94}" type="presOf" srcId="{8859AC82-99D1-40D6-883B-19BB39FD0C73}" destId="{D905B7B2-86C8-45E8-B902-A1F5B6D86FBD}" srcOrd="0" destOrd="0" presId="urn:microsoft.com/office/officeart/2005/8/layout/orgChart1"/>
+    <dgm:cxn modelId="{2489ECA7-C27E-4FE1-81B8-039A8BBD3470}" type="presOf" srcId="{8859AC82-99D1-40D6-883B-19BB39FD0C73}" destId="{4F97A082-4D6B-48FE-86B6-1FB785C44DB7}" srcOrd="1" destOrd="0" presId="urn:microsoft.com/office/officeart/2005/8/layout/orgChart1"/>
+    <dgm:cxn modelId="{4FC063BE-7DD6-4C9D-9D18-886B79A3F6DB}" type="presOf" srcId="{6B6A4F3B-608A-4459-9066-65B42AAC2B2F}" destId="{417B0A25-E16E-4A16-9036-7577C1131FBC}" srcOrd="0" destOrd="0" presId="urn:microsoft.com/office/officeart/2005/8/layout/orgChart1"/>
     <dgm:cxn modelId="{1D7A41D0-ADB1-4245-9B3C-45C5176284FA}" srcId="{17B28C8D-4122-47D7-B7FB-F388CF6C3000}" destId="{C802C29E-F695-44C8-BEE8-C8E80AD674AC}" srcOrd="0" destOrd="0" parTransId="{2AA8260A-E846-43D6-B319-AAADE78847FA}" sibTransId="{DE0AFD41-5CEE-4C04-9C48-ABB3DFAD675D}"/>
-    <dgm:cxn modelId="{AEFAF9A9-EBF6-4C04-8CD8-AEDACFFD6017}" type="presOf" srcId="{5044A601-079D-44A4-893B-957CEC415477}" destId="{BA66D7A5-45F3-49FF-B20E-587F7A28CA33}" srcOrd="0" destOrd="0" presId="urn:microsoft.com/office/officeart/2005/8/layout/orgChart1"/>
-    <dgm:cxn modelId="{7902ED0A-1F65-44C7-9DE6-FACBB1FCF9D9}" type="presOf" srcId="{DB0BCD07-F7EF-4DC5-AA37-BC1B68D2C833}" destId="{1011029E-5A7E-48C0-8CCF-068095F08EC8}" srcOrd="0" destOrd="0" presId="urn:microsoft.com/office/officeart/2005/8/layout/orgChart1"/>
-    <dgm:cxn modelId="{159A613B-FB1E-46EB-BE47-77D55F0E077A}" type="presOf" srcId="{C738ACE7-E88D-4A27-BD7A-A274A7C7E7A7}" destId="{601244D1-4742-4A48-9069-8AD6F0B7EA16}" srcOrd="1" destOrd="0" presId="urn:microsoft.com/office/officeart/2005/8/layout/orgChart1"/>
     <dgm:cxn modelId="{2B80D23B-5A2B-4D63-AF88-2D04D8D865AC}" srcId="{0C87090F-02B0-44D5-BD4B-E5AE0D1FA7F1}" destId="{991DD7BB-FD91-49EE-AAF5-140AB35E43F7}" srcOrd="1" destOrd="0" parTransId="{E3D22BD8-B8F5-4AEB-A8DD-53D6A1A29BAD}" sibTransId="{8C5DE38B-5BD6-4776-8A20-AEE9D7B23E51}"/>
-    <dgm:cxn modelId="{8B8F8BE1-8637-46E7-A436-6BFCC2493B8D}" type="presParOf" srcId="{A2CC11D0-32A4-49A0-A0F9-21850FF80E20}" destId="{DCE98858-F163-40F5-A7ED-79E914998534}" srcOrd="0" destOrd="0" presId="urn:microsoft.com/office/officeart/2005/8/layout/orgChart1"/>
-    <dgm:cxn modelId="{32A715BD-D08E-4898-A63D-4F1F0B222291}" type="presParOf" srcId="{DCE98858-F163-40F5-A7ED-79E914998534}" destId="{F63D4A7C-78F8-42F2-A49B-46DECAC50F58}" srcOrd="0" destOrd="0" presId="urn:microsoft.com/office/officeart/2005/8/layout/orgChart1"/>
-    <dgm:cxn modelId="{F83A8C90-C9EE-49FB-B0EB-66AC80ACBED5}" type="presParOf" srcId="{F63D4A7C-78F8-42F2-A49B-46DECAC50F58}" destId="{C04317EB-13A6-47B2-89A6-060A1309C0FD}" srcOrd="0" destOrd="0" presId="urn:microsoft.com/office/officeart/2005/8/layout/orgChart1"/>
-    <dgm:cxn modelId="{AFA5B68E-8B6B-486A-BE70-8FC9436E5D12}" type="presParOf" srcId="{F63D4A7C-78F8-42F2-A49B-46DECAC50F58}" destId="{56077120-C368-49C1-825E-F928EF49152A}" srcOrd="1" destOrd="0" presId="urn:microsoft.com/office/officeart/2005/8/layout/orgChart1"/>
-    <dgm:cxn modelId="{301A1AFE-B5BA-4A57-9EDF-EE5D9C83F6FE}" type="presParOf" srcId="{DCE98858-F163-40F5-A7ED-79E914998534}" destId="{3BF72071-BAE7-489C-89B5-21C5D7B7C1F2}" srcOrd="1" destOrd="0" presId="urn:microsoft.com/office/officeart/2005/8/layout/orgChart1"/>
-    <dgm:cxn modelId="{4581C503-8C57-46CD-9879-E94245A91A7B}" type="presParOf" srcId="{3BF72071-BAE7-489C-89B5-21C5D7B7C1F2}" destId="{D5200657-7F5A-499E-93BA-2E600954966A}" srcOrd="0" destOrd="0" presId="urn:microsoft.com/office/officeart/2005/8/layout/orgChart1"/>
-    <dgm:cxn modelId="{73C0FEF2-2EE0-47EA-8ECD-206D8A368E3A}" type="presParOf" srcId="{3BF72071-BAE7-489C-89B5-21C5D7B7C1F2}" destId="{B2D78497-2C79-4809-B8A5-C9699968D7E4}" srcOrd="1" destOrd="0" presId="urn:microsoft.com/office/officeart/2005/8/layout/orgChart1"/>
-    <dgm:cxn modelId="{9FB62A0F-EC95-4552-9E17-D104C96F75CA}" type="presParOf" srcId="{B2D78497-2C79-4809-B8A5-C9699968D7E4}" destId="{486B5092-EC9C-42A0-9018-1A8E4488E795}" srcOrd="0" destOrd="0" presId="urn:microsoft.com/office/officeart/2005/8/layout/orgChart1"/>
-    <dgm:cxn modelId="{722299FE-890A-40AE-8728-AB31AFB083A9}" type="presParOf" srcId="{486B5092-EC9C-42A0-9018-1A8E4488E795}" destId="{8F64AF94-CDED-49BC-B0FF-D79E66DEF69C}" srcOrd="0" destOrd="0" presId="urn:microsoft.com/office/officeart/2005/8/layout/orgChart1"/>
-    <dgm:cxn modelId="{ABDFC895-CA72-4484-A935-97C46DE0754C}" type="presParOf" srcId="{486B5092-EC9C-42A0-9018-1A8E4488E795}" destId="{264457B5-4520-4E7A-A2A7-CC1DCD98F7F7}" srcOrd="1" destOrd="0" presId="urn:microsoft.com/office/officeart/2005/8/layout/orgChart1"/>
-    <dgm:cxn modelId="{36DAB00E-2E2F-4FFA-9470-B8EE108C6534}" type="presParOf" srcId="{B2D78497-2C79-4809-B8A5-C9699968D7E4}" destId="{D5938890-0B74-4133-BDF0-72A842BA1400}" srcOrd="1" destOrd="0" presId="urn:microsoft.com/office/officeart/2005/8/layout/orgChart1"/>
-    <dgm:cxn modelId="{25AFF15E-87E8-4557-A6BD-875128A0C337}" type="presParOf" srcId="{D5938890-0B74-4133-BDF0-72A842BA1400}" destId="{86AA1758-AE0C-43DC-80FD-711AF8285B1F}" srcOrd="0" destOrd="0" presId="urn:microsoft.com/office/officeart/2005/8/layout/orgChart1"/>
-    <dgm:cxn modelId="{CD1D3239-7D8C-43E2-B07A-55C623CC7604}" type="presParOf" srcId="{D5938890-0B74-4133-BDF0-72A842BA1400}" destId="{0AF24EC2-01BC-477B-86BA-B49040557EBD}" srcOrd="1" destOrd="0" presId="urn:microsoft.com/office/officeart/2005/8/layout/orgChart1"/>
-    <dgm:cxn modelId="{92084B24-2FDA-4F07-B8FE-61112F68B211}" type="presParOf" srcId="{0AF24EC2-01BC-477B-86BA-B49040557EBD}" destId="{E0231860-69B6-414E-A2E5-4F67200157F2}" srcOrd="0" destOrd="0" presId="urn:microsoft.com/office/officeart/2005/8/layout/orgChart1"/>
-    <dgm:cxn modelId="{7C8F9788-71F2-4FB6-BD8C-B6C02273AF0A}" type="presParOf" srcId="{E0231860-69B6-414E-A2E5-4F67200157F2}" destId="{F219ADBE-EB7E-4237-99FF-D2E1DFEC37A3}" srcOrd="0" destOrd="0" presId="urn:microsoft.com/office/officeart/2005/8/layout/orgChart1"/>
-    <dgm:cxn modelId="{F34D4102-B105-43F4-8B77-1358A225F5C9}" type="presParOf" srcId="{E0231860-69B6-414E-A2E5-4F67200157F2}" destId="{B9490E12-50E1-4F5F-9FFD-E91F68492402}" srcOrd="1" destOrd="0" presId="urn:microsoft.com/office/officeart/2005/8/layout/orgChart1"/>
-    <dgm:cxn modelId="{26332253-2B19-4969-BDC6-1AC00E062B86}" type="presParOf" srcId="{0AF24EC2-01BC-477B-86BA-B49040557EBD}" destId="{0C90C046-8A02-4F7F-9648-7E96B109CB33}" srcOrd="1" destOrd="0" presId="urn:microsoft.com/office/officeart/2005/8/layout/orgChart1"/>
-    <dgm:cxn modelId="{57E3E4AC-D47D-4403-BC03-36D209F54B8F}" type="presParOf" srcId="{0C90C046-8A02-4F7F-9648-7E96B109CB33}" destId="{39337347-E16A-4795-9B38-328E55096835}" srcOrd="0" destOrd="0" presId="urn:microsoft.com/office/officeart/2005/8/layout/orgChart1"/>
-    <dgm:cxn modelId="{79513AD9-23C1-4DE9-9BF5-CB6CC10284B5}" type="presParOf" srcId="{0C90C046-8A02-4F7F-9648-7E96B109CB33}" destId="{B7F3DEEA-35D8-4C58-97F3-AB34EB555C5E}" srcOrd="1" destOrd="0" presId="urn:microsoft.com/office/officeart/2005/8/layout/orgChart1"/>
-    <dgm:cxn modelId="{3B66072A-DAB9-4D49-9195-BBB8E6599638}" type="presParOf" srcId="{B7F3DEEA-35D8-4C58-97F3-AB34EB555C5E}" destId="{1F623C57-8192-4207-9946-7B2FB0DF29D2}" srcOrd="0" destOrd="0" presId="urn:microsoft.com/office/officeart/2005/8/layout/orgChart1"/>
-    <dgm:cxn modelId="{772299E9-6145-46AC-94AB-D891B9C1869F}" type="presParOf" srcId="{1F623C57-8192-4207-9946-7B2FB0DF29D2}" destId="{7CBB4AE2-2CD0-45A3-85F0-449C6A93473C}" srcOrd="0" destOrd="0" presId="urn:microsoft.com/office/officeart/2005/8/layout/orgChart1"/>
-    <dgm:cxn modelId="{E7CE5837-6566-40D4-A19F-ECAD91CD4452}" type="presParOf" srcId="{1F623C57-8192-4207-9946-7B2FB0DF29D2}" destId="{DC008E46-9B85-4209-B686-BABDF78AF9F2}" srcOrd="1" destOrd="0" presId="urn:microsoft.com/office/officeart/2005/8/layout/orgChart1"/>
-    <dgm:cxn modelId="{F833DCC8-1CBC-4646-B9F8-95F3E4660CCF}" type="presParOf" srcId="{B7F3DEEA-35D8-4C58-97F3-AB34EB555C5E}" destId="{FDBF1B9A-38A0-47E9-9E01-192BAB7CEC08}" srcOrd="1" destOrd="0" presId="urn:microsoft.com/office/officeart/2005/8/layout/orgChart1"/>
-    <dgm:cxn modelId="{9CC37233-5B0E-46E7-AF47-EE3F0B262587}" type="presParOf" srcId="{FDBF1B9A-38A0-47E9-9E01-192BAB7CEC08}" destId="{90FAA77E-DE04-408E-9903-FE29C99F6991}" srcOrd="0" destOrd="0" presId="urn:microsoft.com/office/officeart/2005/8/layout/orgChart1"/>
-    <dgm:cxn modelId="{2D47A533-95B7-4926-BEC8-CBFE97E6B255}" type="presParOf" srcId="{FDBF1B9A-38A0-47E9-9E01-192BAB7CEC08}" destId="{6C8BEE1F-3646-40E7-A559-CF77909CAD70}" srcOrd="1" destOrd="0" presId="urn:microsoft.com/office/officeart/2005/8/layout/orgChart1"/>
-    <dgm:cxn modelId="{23AB36D2-5CCF-44D5-A4CB-30662458E114}" type="presParOf" srcId="{6C8BEE1F-3646-40E7-A559-CF77909CAD70}" destId="{D4452F3C-DD5C-4E19-85CC-111959F7E8EE}" srcOrd="0" destOrd="0" presId="urn:microsoft.com/office/officeart/2005/8/layout/orgChart1"/>
-    <dgm:cxn modelId="{249DD6AE-1853-4D37-B9DF-4788888CA7BB}" type="presParOf" srcId="{D4452F3C-DD5C-4E19-85CC-111959F7E8EE}" destId="{C734A73C-46BC-4087-90FE-B3C5278BF2D2}" srcOrd="0" destOrd="0" presId="urn:microsoft.com/office/officeart/2005/8/layout/orgChart1"/>
-    <dgm:cxn modelId="{2AFAED2F-96D1-4A31-8722-7E40EEC95F2A}" type="presParOf" srcId="{D4452F3C-DD5C-4E19-85CC-111959F7E8EE}" destId="{CAB8595F-0CDA-4AE7-B03B-D72B4C9751AF}" srcOrd="1" destOrd="0" presId="urn:microsoft.com/office/officeart/2005/8/layout/orgChart1"/>
-    <dgm:cxn modelId="{14E6BE88-A4CE-4843-98C4-BFBFF7B3BC9D}" type="presParOf" srcId="{6C8BEE1F-3646-40E7-A559-CF77909CAD70}" destId="{EC5FA7BE-5F01-443C-AAE7-A48394E0CBC0}" srcOrd="1" destOrd="0" presId="urn:microsoft.com/office/officeart/2005/8/layout/orgChart1"/>
-    <dgm:cxn modelId="{70373438-2DCF-451E-A7F8-2460D63877D8}" type="presParOf" srcId="{EC5FA7BE-5F01-443C-AAE7-A48394E0CBC0}" destId="{E3E8549C-8C44-4FFD-AEF2-2E676584C02C}" srcOrd="0" destOrd="0" presId="urn:microsoft.com/office/officeart/2005/8/layout/orgChart1"/>
-    <dgm:cxn modelId="{94B3C19E-DDCB-4AE6-BD83-835DC4F3A896}" type="presParOf" srcId="{EC5FA7BE-5F01-443C-AAE7-A48394E0CBC0}" destId="{B5EBAC3F-4DD6-4F1B-A2CB-86BFBA56F476}" srcOrd="1" destOrd="0" presId="urn:microsoft.com/office/officeart/2005/8/layout/orgChart1"/>
-    <dgm:cxn modelId="{AA90AE56-8DBC-4723-93C0-EABB78B9557C}" type="presParOf" srcId="{B5EBAC3F-4DD6-4F1B-A2CB-86BFBA56F476}" destId="{C2F68399-39B3-4DE1-8D91-A69EE28ECE35}" srcOrd="0" destOrd="0" presId="urn:microsoft.com/office/officeart/2005/8/layout/orgChart1"/>
-    <dgm:cxn modelId="{37FBE4A9-49B3-4911-B8D9-E40A39B3D16E}" type="presParOf" srcId="{C2F68399-39B3-4DE1-8D91-A69EE28ECE35}" destId="{245B3230-2243-4DD6-BAE6-2F4F80678CB3}" srcOrd="0" destOrd="0" presId="urn:microsoft.com/office/officeart/2005/8/layout/orgChart1"/>
-    <dgm:cxn modelId="{C31503EB-846F-43FC-990F-77AAEE2EA781}" type="presParOf" srcId="{C2F68399-39B3-4DE1-8D91-A69EE28ECE35}" destId="{F16A9497-F53F-4E03-B758-79B4C41D0D20}" srcOrd="1" destOrd="0" presId="urn:microsoft.com/office/officeart/2005/8/layout/orgChart1"/>
-    <dgm:cxn modelId="{53AFC390-E90D-4195-9D22-958CD73827B6}" type="presParOf" srcId="{B5EBAC3F-4DD6-4F1B-A2CB-86BFBA56F476}" destId="{7DE95F41-0813-4502-9C9D-AEE783E61F3D}" srcOrd="1" destOrd="0" presId="urn:microsoft.com/office/officeart/2005/8/layout/orgChart1"/>
-    <dgm:cxn modelId="{DA712705-0B4E-4A0C-BF8C-5DDBE750B9D6}" type="presParOf" srcId="{7DE95F41-0813-4502-9C9D-AEE783E61F3D}" destId="{ED178FB5-292F-4646-83CF-961CB356108F}" srcOrd="0" destOrd="0" presId="urn:microsoft.com/office/officeart/2005/8/layout/orgChart1"/>
-    <dgm:cxn modelId="{F6649001-0B85-4407-8B64-3A29E7F68031}" type="presParOf" srcId="{7DE95F41-0813-4502-9C9D-AEE783E61F3D}" destId="{DC06E60E-3C0F-40ED-9888-590E3B12BA84}" srcOrd="1" destOrd="0" presId="urn:microsoft.com/office/officeart/2005/8/layout/orgChart1"/>
-    <dgm:cxn modelId="{9F134131-4F02-4A6E-8332-6FB79235D4AE}" type="presParOf" srcId="{DC06E60E-3C0F-40ED-9888-590E3B12BA84}" destId="{0AC102A4-955C-444A-8A8E-B4A31F4CF5DF}" srcOrd="0" destOrd="0" presId="urn:microsoft.com/office/officeart/2005/8/layout/orgChart1"/>
-    <dgm:cxn modelId="{8402B8AC-CCAD-4048-B7FF-64A0D84CE903}" type="presParOf" srcId="{0AC102A4-955C-444A-8A8E-B4A31F4CF5DF}" destId="{D7E8B5BD-A4E1-4344-A8C1-B17A23A85297}" srcOrd="0" destOrd="0" presId="urn:microsoft.com/office/officeart/2005/8/layout/orgChart1"/>
-    <dgm:cxn modelId="{E0FB9522-D8ED-424B-B479-9DF67D112158}" type="presParOf" srcId="{0AC102A4-955C-444A-8A8E-B4A31F4CF5DF}" destId="{4B109891-E38F-449A-9A21-3BC719B1B7E2}" srcOrd="1" destOrd="0" presId="urn:microsoft.com/office/officeart/2005/8/layout/orgChart1"/>
-    <dgm:cxn modelId="{A26EEFF8-1AD0-4D9C-8C3D-A90C6B487E37}" type="presParOf" srcId="{DC06E60E-3C0F-40ED-9888-590E3B12BA84}" destId="{43159602-E940-4BF4-A9DB-203F6AE106C6}" srcOrd="1" destOrd="0" presId="urn:microsoft.com/office/officeart/2005/8/layout/orgChart1"/>
-    <dgm:cxn modelId="{22A4261A-939C-4688-B69F-6D40BA94E64E}" type="presParOf" srcId="{DC06E60E-3C0F-40ED-9888-590E3B12BA84}" destId="{04203E31-FB7A-43BF-863C-7B6C75A308D6}" srcOrd="2" destOrd="0" presId="urn:microsoft.com/office/officeart/2005/8/layout/orgChart1"/>
-    <dgm:cxn modelId="{A696A007-153E-41F6-A0B8-C369C4885793}" type="presParOf" srcId="{7DE95F41-0813-4502-9C9D-AEE783E61F3D}" destId="{07343297-942B-494A-BB71-E00442E3164C}" srcOrd="2" destOrd="0" presId="urn:microsoft.com/office/officeart/2005/8/layout/orgChart1"/>
-    <dgm:cxn modelId="{6551A730-BDAF-41AF-8532-1B6D993A5CD4}" type="presParOf" srcId="{7DE95F41-0813-4502-9C9D-AEE783E61F3D}" destId="{13148070-1A66-4EAD-ACC7-50E3721413F4}" srcOrd="3" destOrd="0" presId="urn:microsoft.com/office/officeart/2005/8/layout/orgChart1"/>
-    <dgm:cxn modelId="{0CC7E726-29B0-402C-9BA8-9FBD84235301}" type="presParOf" srcId="{13148070-1A66-4EAD-ACC7-50E3721413F4}" destId="{4087BC51-34B3-4D60-8181-A4BC884C1F9C}" srcOrd="0" destOrd="0" presId="urn:microsoft.com/office/officeart/2005/8/layout/orgChart1"/>
-    <dgm:cxn modelId="{218C3C85-E071-4E91-8C47-662E4A4798AA}" type="presParOf" srcId="{4087BC51-34B3-4D60-8181-A4BC884C1F9C}" destId="{0B3EC3BC-3901-4556-8660-5D6DD6D37CBB}" srcOrd="0" destOrd="0" presId="urn:microsoft.com/office/officeart/2005/8/layout/orgChart1"/>
-    <dgm:cxn modelId="{15485867-6FF3-4FEF-983C-8C4CA61EC801}" type="presParOf" srcId="{4087BC51-34B3-4D60-8181-A4BC884C1F9C}" destId="{D9168327-77F5-483C-8B86-36ACFF4A2F20}" srcOrd="1" destOrd="0" presId="urn:microsoft.com/office/officeart/2005/8/layout/orgChart1"/>
-    <dgm:cxn modelId="{570FC4AD-9AF5-47CF-BB80-D17809824AA5}" type="presParOf" srcId="{13148070-1A66-4EAD-ACC7-50E3721413F4}" destId="{4B4C6603-A5EF-481A-8E08-5E3FF68B0C3B}" srcOrd="1" destOrd="0" presId="urn:microsoft.com/office/officeart/2005/8/layout/orgChart1"/>
-    <dgm:cxn modelId="{A0ABE8BE-4704-4498-9FD3-447CA06B4203}" type="presParOf" srcId="{13148070-1A66-4EAD-ACC7-50E3721413F4}" destId="{6314AE83-5158-47FA-B0DE-C2F06E6DB875}" srcOrd="2" destOrd="0" presId="urn:microsoft.com/office/officeart/2005/8/layout/orgChart1"/>
-    <dgm:cxn modelId="{3C036580-2F8E-4E0C-AEEE-63EBD9A8227F}" type="presParOf" srcId="{B5EBAC3F-4DD6-4F1B-A2CB-86BFBA56F476}" destId="{E01C4963-4FD7-4FC2-97CF-9D4D85565DB8}" srcOrd="2" destOrd="0" presId="urn:microsoft.com/office/officeart/2005/8/layout/orgChart1"/>
-    <dgm:cxn modelId="{E50C0215-7764-4D9A-B39E-990F61390735}" type="presParOf" srcId="{6C8BEE1F-3646-40E7-A559-CF77909CAD70}" destId="{AEDEE30E-8237-4079-8F5C-E9EEEE896EBC}" srcOrd="2" destOrd="0" presId="urn:microsoft.com/office/officeart/2005/8/layout/orgChart1"/>
-    <dgm:cxn modelId="{790DC062-7C98-43E7-B3FC-F4991D6C77A1}" type="presParOf" srcId="{B7F3DEEA-35D8-4C58-97F3-AB34EB555C5E}" destId="{098CE48F-C516-4E77-A665-DB68BB0E468A}" srcOrd="2" destOrd="0" presId="urn:microsoft.com/office/officeart/2005/8/layout/orgChart1"/>
-    <dgm:cxn modelId="{4554DEBE-3D11-4672-94F0-BE91C819E183}" type="presParOf" srcId="{0AF24EC2-01BC-477B-86BA-B49040557EBD}" destId="{BDBF7A77-AAA5-4C07-86A6-051DA189EC34}" srcOrd="2" destOrd="0" presId="urn:microsoft.com/office/officeart/2005/8/layout/orgChart1"/>
-    <dgm:cxn modelId="{111724F9-EBD7-43F3-B8A8-86EF95656137}" type="presParOf" srcId="{D5938890-0B74-4133-BDF0-72A842BA1400}" destId="{A8ECCDB1-13F6-4997-B0AD-D8104FF58763}" srcOrd="2" destOrd="0" presId="urn:microsoft.com/office/officeart/2005/8/layout/orgChart1"/>
-    <dgm:cxn modelId="{3BCA986C-8DEA-4A5E-B817-B4E3559A4BE6}" type="presParOf" srcId="{D5938890-0B74-4133-BDF0-72A842BA1400}" destId="{A780F9BD-EDB5-4150-BA01-D06131345A53}" srcOrd="3" destOrd="0" presId="urn:microsoft.com/office/officeart/2005/8/layout/orgChart1"/>
-    <dgm:cxn modelId="{25E3A401-4317-4B7A-B95B-1E9EA69BE404}" type="presParOf" srcId="{A780F9BD-EDB5-4150-BA01-D06131345A53}" destId="{D4AD54BA-3CFC-4212-8580-25FBE09C800C}" srcOrd="0" destOrd="0" presId="urn:microsoft.com/office/officeart/2005/8/layout/orgChart1"/>
-    <dgm:cxn modelId="{72EDE4A0-B01A-4544-A06E-3860BAC1137A}" type="presParOf" srcId="{D4AD54BA-3CFC-4212-8580-25FBE09C800C}" destId="{E55D34C6-67F0-49AB-A175-234A5BB59217}" srcOrd="0" destOrd="0" presId="urn:microsoft.com/office/officeart/2005/8/layout/orgChart1"/>
-    <dgm:cxn modelId="{FC9619E2-1617-4B11-8866-8119BCC1966A}" type="presParOf" srcId="{D4AD54BA-3CFC-4212-8580-25FBE09C800C}" destId="{CE433282-7366-4B4C-BEFF-DF506699094A}" srcOrd="1" destOrd="0" presId="urn:microsoft.com/office/officeart/2005/8/layout/orgChart1"/>
-    <dgm:cxn modelId="{A1042FB7-D267-4872-8F0D-5A24D8404AAA}" type="presParOf" srcId="{A780F9BD-EDB5-4150-BA01-D06131345A53}" destId="{ED0B6C36-9468-4B55-88A9-17C7DDE0BC11}" srcOrd="1" destOrd="0" presId="urn:microsoft.com/office/officeart/2005/8/layout/orgChart1"/>
-    <dgm:cxn modelId="{C5C06493-B163-4851-BB58-1C8E8595BD95}" type="presParOf" srcId="{ED0B6C36-9468-4B55-88A9-17C7DDE0BC11}" destId="{3A841F7F-EACE-4525-AFD9-0CC8E8775690}" srcOrd="0" destOrd="0" presId="urn:microsoft.com/office/officeart/2005/8/layout/orgChart1"/>
-    <dgm:cxn modelId="{DF3984C3-65F5-4312-9EB8-6467D3A79117}" type="presParOf" srcId="{ED0B6C36-9468-4B55-88A9-17C7DDE0BC11}" destId="{07A43541-422E-4896-BCDB-AC7ACCD8AA49}" srcOrd="1" destOrd="0" presId="urn:microsoft.com/office/officeart/2005/8/layout/orgChart1"/>
-    <dgm:cxn modelId="{04E2BD22-2983-4029-8962-5CBEA5C9FA92}" type="presParOf" srcId="{07A43541-422E-4896-BCDB-AC7ACCD8AA49}" destId="{35456564-932A-4A4D-8133-BB596810A2BF}" srcOrd="0" destOrd="0" presId="urn:microsoft.com/office/officeart/2005/8/layout/orgChart1"/>
-    <dgm:cxn modelId="{331DCA2F-3177-4DE0-9CCA-E8322B234386}" type="presParOf" srcId="{35456564-932A-4A4D-8133-BB596810A2BF}" destId="{8CC5F674-EE0E-40AB-970C-FD027CDC0CA5}" srcOrd="0" destOrd="0" presId="urn:microsoft.com/office/officeart/2005/8/layout/orgChart1"/>
-    <dgm:cxn modelId="{E0DF8554-6BEF-44D2-9152-94E9925CF450}" type="presParOf" srcId="{35456564-932A-4A4D-8133-BB596810A2BF}" destId="{D305F080-2C2C-4BBE-9AB1-9D346A6794CF}" srcOrd="1" destOrd="0" presId="urn:microsoft.com/office/officeart/2005/8/layout/orgChart1"/>
-    <dgm:cxn modelId="{945C1158-3663-4828-9312-F51310BBA4F8}" type="presParOf" srcId="{07A43541-422E-4896-BCDB-AC7ACCD8AA49}" destId="{3CFD7348-3009-41F4-A44B-FB778E5BF443}" srcOrd="1" destOrd="0" presId="urn:microsoft.com/office/officeart/2005/8/layout/orgChart1"/>
-    <dgm:cxn modelId="{211D6F40-F621-415B-9590-A0670B743E7B}" type="presParOf" srcId="{07A43541-422E-4896-BCDB-AC7ACCD8AA49}" destId="{86111773-FC43-45C5-B95E-8B673ACC421C}" srcOrd="2" destOrd="0" presId="urn:microsoft.com/office/officeart/2005/8/layout/orgChart1"/>
-    <dgm:cxn modelId="{80189CAD-5966-4B67-A92C-72CB7EC696E7}" type="presParOf" srcId="{A780F9BD-EDB5-4150-BA01-D06131345A53}" destId="{03E9E7C0-918A-4D08-B020-C290ED5403E4}" srcOrd="2" destOrd="0" presId="urn:microsoft.com/office/officeart/2005/8/layout/orgChart1"/>
-    <dgm:cxn modelId="{9980E9D6-DF0E-4D50-B693-A4FFAE7BEC65}" type="presParOf" srcId="{D5938890-0B74-4133-BDF0-72A842BA1400}" destId="{438D25A5-BF2B-42EF-80AB-100453FCB2D4}" srcOrd="4" destOrd="0" presId="urn:microsoft.com/office/officeart/2005/8/layout/orgChart1"/>
-    <dgm:cxn modelId="{CE17AA11-B4AD-40C2-A543-214246C09160}" type="presParOf" srcId="{D5938890-0B74-4133-BDF0-72A842BA1400}" destId="{F24111DC-5295-497F-A78B-CE47606B7D6D}" srcOrd="5" destOrd="0" presId="urn:microsoft.com/office/officeart/2005/8/layout/orgChart1"/>
-    <dgm:cxn modelId="{50345007-F705-4069-B7F1-A64C13DBACFB}" type="presParOf" srcId="{F24111DC-5295-497F-A78B-CE47606B7D6D}" destId="{DD695510-8F7C-4AFD-BB74-F89337F7E528}" srcOrd="0" destOrd="0" presId="urn:microsoft.com/office/officeart/2005/8/layout/orgChart1"/>
-    <dgm:cxn modelId="{3A0AB0A4-50C4-4EEE-A4AC-127FF201382F}" type="presParOf" srcId="{DD695510-8F7C-4AFD-BB74-F89337F7E528}" destId="{240CB230-C265-4524-B9F3-06AEB5605971}" srcOrd="0" destOrd="0" presId="urn:microsoft.com/office/officeart/2005/8/layout/orgChart1"/>
-    <dgm:cxn modelId="{4F22E46C-117B-420C-B545-08D74E055645}" type="presParOf" srcId="{DD695510-8F7C-4AFD-BB74-F89337F7E528}" destId="{2D00DBDE-C0AC-42A1-9DE8-ADEF52B7E4DD}" srcOrd="1" destOrd="0" presId="urn:microsoft.com/office/officeart/2005/8/layout/orgChart1"/>
-    <dgm:cxn modelId="{DD19D44B-9347-47DF-B6FF-98BCEF52E254}" type="presParOf" srcId="{F24111DC-5295-497F-A78B-CE47606B7D6D}" destId="{3FDAF917-2F48-472F-B335-D97232F3DCC4}" srcOrd="1" destOrd="0" presId="urn:microsoft.com/office/officeart/2005/8/layout/orgChart1"/>
-    <dgm:cxn modelId="{92BE9BB3-1128-4898-9693-A47573E41344}" type="presParOf" srcId="{3FDAF917-2F48-472F-B335-D97232F3DCC4}" destId="{E486F6D3-2A74-40F9-A6FF-26D401B6523E}" srcOrd="0" destOrd="0" presId="urn:microsoft.com/office/officeart/2005/8/layout/orgChart1"/>
-    <dgm:cxn modelId="{ABB79C90-EDB5-4F2F-A45B-692CE6FDD8F6}" type="presParOf" srcId="{3FDAF917-2F48-472F-B335-D97232F3DCC4}" destId="{6523D75A-EA72-40F9-ADF8-4710A2C2C66E}" srcOrd="1" destOrd="0" presId="urn:microsoft.com/office/officeart/2005/8/layout/orgChart1"/>
-    <dgm:cxn modelId="{E33D4A6F-70E5-453C-83AB-6E7695FDBC8A}" type="presParOf" srcId="{6523D75A-EA72-40F9-ADF8-4710A2C2C66E}" destId="{CACE90A0-CF78-4461-B43C-C70B01ED9A7E}" srcOrd="0" destOrd="0" presId="urn:microsoft.com/office/officeart/2005/8/layout/orgChart1"/>
-    <dgm:cxn modelId="{91F33520-A547-4522-B832-3E0B30736F09}" type="presParOf" srcId="{CACE90A0-CF78-4461-B43C-C70B01ED9A7E}" destId="{0A4F2942-9621-41E9-A8D8-11E3CB431CE3}" srcOrd="0" destOrd="0" presId="urn:microsoft.com/office/officeart/2005/8/layout/orgChart1"/>
-    <dgm:cxn modelId="{3770B6B4-6EF6-4772-BCDD-5B8372D32375}" type="presParOf" srcId="{CACE90A0-CF78-4461-B43C-C70B01ED9A7E}" destId="{FD240F8C-874F-407B-AB66-FB2424104598}" srcOrd="1" destOrd="0" presId="urn:microsoft.com/office/officeart/2005/8/layout/orgChart1"/>
-    <dgm:cxn modelId="{0665CC1A-8F31-4311-92F3-FA1529500A36}" type="presParOf" srcId="{6523D75A-EA72-40F9-ADF8-4710A2C2C66E}" destId="{B6843312-1E4B-4DF9-8A72-E0CDA11D91E0}" srcOrd="1" destOrd="0" presId="urn:microsoft.com/office/officeart/2005/8/layout/orgChart1"/>
-    <dgm:cxn modelId="{85A5F4D3-912A-4B4B-B7D5-DE2397123E77}" type="presParOf" srcId="{B6843312-1E4B-4DF9-8A72-E0CDA11D91E0}" destId="{23D3CDFA-9BB0-4B6F-95A5-9832C653C34B}" srcOrd="0" destOrd="0" presId="urn:microsoft.com/office/officeart/2005/8/layout/orgChart1"/>
-    <dgm:cxn modelId="{81243CBB-F22D-4F5B-B30F-9004EF2802D4}" type="presParOf" srcId="{B6843312-1E4B-4DF9-8A72-E0CDA11D91E0}" destId="{B579287E-5E30-4F24-A192-93D8B04679BB}" srcOrd="1" destOrd="0" presId="urn:microsoft.com/office/officeart/2005/8/layout/orgChart1"/>
-    <dgm:cxn modelId="{8D2E77A1-75FD-4F0E-AB78-8FBD4D2433D8}" type="presParOf" srcId="{B579287E-5E30-4F24-A192-93D8B04679BB}" destId="{586D1355-1249-4FFF-8941-69C875F9BF76}" srcOrd="0" destOrd="0" presId="urn:microsoft.com/office/officeart/2005/8/layout/orgChart1"/>
-    <dgm:cxn modelId="{9C7E8C76-7845-4F23-BA34-272187484FFF}" type="presParOf" srcId="{586D1355-1249-4FFF-8941-69C875F9BF76}" destId="{D905B7B2-86C8-45E8-B902-A1F5B6D86FBD}" srcOrd="0" destOrd="0" presId="urn:microsoft.com/office/officeart/2005/8/layout/orgChart1"/>
-    <dgm:cxn modelId="{4C07BC1B-A38E-49C9-A6C9-5C52F750B17B}" type="presParOf" srcId="{586D1355-1249-4FFF-8941-69C875F9BF76}" destId="{4F97A082-4D6B-48FE-86B6-1FB785C44DB7}" srcOrd="1" destOrd="0" presId="urn:microsoft.com/office/officeart/2005/8/layout/orgChart1"/>
-    <dgm:cxn modelId="{D6AB9F9D-EEFB-4C4D-8FD1-79B487C81D4D}" type="presParOf" srcId="{B579287E-5E30-4F24-A192-93D8B04679BB}" destId="{C0A82914-0E89-45BF-9368-3CCE3D55B34A}" srcOrd="1" destOrd="0" presId="urn:microsoft.com/office/officeart/2005/8/layout/orgChart1"/>
-    <dgm:cxn modelId="{93221D38-0D8B-4492-B118-998C91251E8F}" type="presParOf" srcId="{C0A82914-0E89-45BF-9368-3CCE3D55B34A}" destId="{CC3A822B-693D-444C-A60A-D82EBAF53843}" srcOrd="0" destOrd="0" presId="urn:microsoft.com/office/officeart/2005/8/layout/orgChart1"/>
-    <dgm:cxn modelId="{D03A15B1-824F-4FEC-AB0F-4412D0EFECF7}" type="presParOf" srcId="{C0A82914-0E89-45BF-9368-3CCE3D55B34A}" destId="{F3672432-0117-4235-B6FB-E9CD805E695E}" srcOrd="1" destOrd="0" presId="urn:microsoft.com/office/officeart/2005/8/layout/orgChart1"/>
-    <dgm:cxn modelId="{6D2E1B16-A720-411E-B6B1-9A62FB196BEB}" type="presParOf" srcId="{F3672432-0117-4235-B6FB-E9CD805E695E}" destId="{E6CA310E-C461-42CA-90CE-D749F48B8895}" srcOrd="0" destOrd="0" presId="urn:microsoft.com/office/officeart/2005/8/layout/orgChart1"/>
-    <dgm:cxn modelId="{9A4F8326-08C9-41E1-9AB3-FC286592BD57}" type="presParOf" srcId="{E6CA310E-C461-42CA-90CE-D749F48B8895}" destId="{77B47EA4-369D-4534-9FAF-7EECA7F2657F}" srcOrd="0" destOrd="0" presId="urn:microsoft.com/office/officeart/2005/8/layout/orgChart1"/>
-    <dgm:cxn modelId="{6974911C-97F2-439C-A0F2-1ACD042A83B6}" type="presParOf" srcId="{E6CA310E-C461-42CA-90CE-D749F48B8895}" destId="{610C7D73-B26B-45B9-AB31-3A173FE5411C}" srcOrd="1" destOrd="0" presId="urn:microsoft.com/office/officeart/2005/8/layout/orgChart1"/>
-    <dgm:cxn modelId="{58E0B36E-7BB7-4E8B-B5C6-E753E8E9FF9C}" type="presParOf" srcId="{F3672432-0117-4235-B6FB-E9CD805E695E}" destId="{EB4B0703-92C0-4D5C-B6D9-7A66A4DE4ED4}" srcOrd="1" destOrd="0" presId="urn:microsoft.com/office/officeart/2005/8/layout/orgChart1"/>
-    <dgm:cxn modelId="{384DC449-8F1C-40E2-8624-7A6503B3E204}" type="presParOf" srcId="{EB4B0703-92C0-4D5C-B6D9-7A66A4DE4ED4}" destId="{6ED4DEAD-501E-4A20-AE3B-3562554413B9}" srcOrd="0" destOrd="0" presId="urn:microsoft.com/office/officeart/2005/8/layout/orgChart1"/>
-    <dgm:cxn modelId="{6C7DD75B-03C8-405A-B207-BABF6756C276}" type="presParOf" srcId="{EB4B0703-92C0-4D5C-B6D9-7A66A4DE4ED4}" destId="{E1A72DE7-B9DD-4DDA-8E46-B0D1BDF70044}" srcOrd="1" destOrd="0" presId="urn:microsoft.com/office/officeart/2005/8/layout/orgChart1"/>
-    <dgm:cxn modelId="{9DB5841F-9F0B-4C3E-AB6F-C7821633E97D}" type="presParOf" srcId="{E1A72DE7-B9DD-4DDA-8E46-B0D1BDF70044}" destId="{AABAB6D0-1DAA-44B3-9710-9BEBA26A4F1C}" srcOrd="0" destOrd="0" presId="urn:microsoft.com/office/officeart/2005/8/layout/orgChart1"/>
-    <dgm:cxn modelId="{F41C79B5-02CF-454B-B362-DFC858300466}" type="presParOf" srcId="{AABAB6D0-1DAA-44B3-9710-9BEBA26A4F1C}" destId="{83E7A995-A5FE-4B7A-A414-10128B41CE2A}" srcOrd="0" destOrd="0" presId="urn:microsoft.com/office/officeart/2005/8/layout/orgChart1"/>
-    <dgm:cxn modelId="{F7210843-D2DA-437A-956E-176FBF2477E7}" type="presParOf" srcId="{AABAB6D0-1DAA-44B3-9710-9BEBA26A4F1C}" destId="{6E14EEAF-6AA1-4548-90C2-34E1A9200BD7}" srcOrd="1" destOrd="0" presId="urn:microsoft.com/office/officeart/2005/8/layout/orgChart1"/>
-    <dgm:cxn modelId="{7C9A8619-0F94-4888-9868-5B9FEE2EB2B3}" type="presParOf" srcId="{E1A72DE7-B9DD-4DDA-8E46-B0D1BDF70044}" destId="{F1CD9FE0-91D1-4E77-A60C-D8A82FD053E1}" srcOrd="1" destOrd="0" presId="urn:microsoft.com/office/officeart/2005/8/layout/orgChart1"/>
-    <dgm:cxn modelId="{0E330DD5-4326-4BF6-B47E-303D8B9A218F}" type="presParOf" srcId="{E1A72DE7-B9DD-4DDA-8E46-B0D1BDF70044}" destId="{49201F35-BC10-4947-8C7E-50452070A67E}" srcOrd="2" destOrd="0" presId="urn:microsoft.com/office/officeart/2005/8/layout/orgChart1"/>
-    <dgm:cxn modelId="{8FA5697C-2D52-49E8-832B-5FF6D7FC406C}" type="presParOf" srcId="{EB4B0703-92C0-4D5C-B6D9-7A66A4DE4ED4}" destId="{4F649437-BA3E-4576-B7B0-07AD453E9502}" srcOrd="2" destOrd="0" presId="urn:microsoft.com/office/officeart/2005/8/layout/orgChart1"/>
-    <dgm:cxn modelId="{CBA6AB45-48F8-4691-B6A9-D27E70B32767}" type="presParOf" srcId="{EB4B0703-92C0-4D5C-B6D9-7A66A4DE4ED4}" destId="{12F82E3A-7CDD-4E62-BD33-D968F8E798DE}" srcOrd="3" destOrd="0" presId="urn:microsoft.com/office/officeart/2005/8/layout/orgChart1"/>
-    <dgm:cxn modelId="{2784C185-B0B9-4646-9B48-458220DE47CB}" type="presParOf" srcId="{12F82E3A-7CDD-4E62-BD33-D968F8E798DE}" destId="{3D9246E8-8A3C-4B5E-AC3F-B7074DA33E2A}" srcOrd="0" destOrd="0" presId="urn:microsoft.com/office/officeart/2005/8/layout/orgChart1"/>
-    <dgm:cxn modelId="{2F4A1ECE-FDD5-4ABD-A633-A7ABBB307A81}" type="presParOf" srcId="{3D9246E8-8A3C-4B5E-AC3F-B7074DA33E2A}" destId="{EC9A9CD8-25D7-4583-BB6D-55A928DE7BA7}" srcOrd="0" destOrd="0" presId="urn:microsoft.com/office/officeart/2005/8/layout/orgChart1"/>
-    <dgm:cxn modelId="{42650721-D7E7-4A30-9560-49BB3F2B89B0}" type="presParOf" srcId="{3D9246E8-8A3C-4B5E-AC3F-B7074DA33E2A}" destId="{FDD7DA54-1346-469F-BACB-386E1418E0D5}" srcOrd="1" destOrd="0" presId="urn:microsoft.com/office/officeart/2005/8/layout/orgChart1"/>
-    <dgm:cxn modelId="{AE0821DB-BD13-403A-B783-34BC7931C0B9}" type="presParOf" srcId="{12F82E3A-7CDD-4E62-BD33-D968F8E798DE}" destId="{DE7F6358-9D65-4EEB-B549-5D29D1CB9094}" srcOrd="1" destOrd="0" presId="urn:microsoft.com/office/officeart/2005/8/layout/orgChart1"/>
-    <dgm:cxn modelId="{FCCB520C-E847-4528-8F3C-3F14B3E672FA}" type="presParOf" srcId="{12F82E3A-7CDD-4E62-BD33-D968F8E798DE}" destId="{734CE707-6D49-4021-AA15-489CDC92A3A4}" srcOrd="2" destOrd="0" presId="urn:microsoft.com/office/officeart/2005/8/layout/orgChart1"/>
-    <dgm:cxn modelId="{66808683-C464-48E5-9E8C-6DF3CF1BDA50}" type="presParOf" srcId="{F3672432-0117-4235-B6FB-E9CD805E695E}" destId="{AFA90B7C-07BC-4BFB-AC31-4D163B963314}" srcOrd="2" destOrd="0" presId="urn:microsoft.com/office/officeart/2005/8/layout/orgChart1"/>
-    <dgm:cxn modelId="{D555BEB3-E0DA-4A87-B40F-23325AFCCDDD}" type="presParOf" srcId="{B579287E-5E30-4F24-A192-93D8B04679BB}" destId="{53E3CFCE-B2BD-4444-9ACE-878F37CFBCC1}" srcOrd="2" destOrd="0" presId="urn:microsoft.com/office/officeart/2005/8/layout/orgChart1"/>
-    <dgm:cxn modelId="{C0AC05B9-3C79-431C-AF8F-413796B723E6}" type="presParOf" srcId="{6523D75A-EA72-40F9-ADF8-4710A2C2C66E}" destId="{DBAFA457-A6FE-4C29-A9FB-3FB3C613F81F}" srcOrd="2" destOrd="0" presId="urn:microsoft.com/office/officeart/2005/8/layout/orgChart1"/>
-    <dgm:cxn modelId="{44AEFECE-E4BB-4375-BF6E-48CD1D594EFB}" type="presParOf" srcId="{F24111DC-5295-497F-A78B-CE47606B7D6D}" destId="{5DD71BED-E019-4994-8FBA-992A80E6DE27}" srcOrd="2" destOrd="0" presId="urn:microsoft.com/office/officeart/2005/8/layout/orgChart1"/>
-    <dgm:cxn modelId="{B6817276-A1AD-4964-9E15-7C730ADBD3BE}" type="presParOf" srcId="{B2D78497-2C79-4809-B8A5-C9699968D7E4}" destId="{90AD1992-B9BA-4A6A-A423-5F0F854B3051}" srcOrd="2" destOrd="0" presId="urn:microsoft.com/office/officeart/2005/8/layout/orgChart1"/>
-    <dgm:cxn modelId="{5F230E0E-72E9-4DFB-B8E4-D6D08826FC26}" type="presParOf" srcId="{3BF72071-BAE7-489C-89B5-21C5D7B7C1F2}" destId="{6F933FA5-DBA9-4665-BCB7-ECAC89EAE074}" srcOrd="2" destOrd="0" presId="urn:microsoft.com/office/officeart/2005/8/layout/orgChart1"/>
-    <dgm:cxn modelId="{F0CBFB75-BC79-4C57-BFA9-63F414DB748D}" type="presParOf" srcId="{3BF72071-BAE7-489C-89B5-21C5D7B7C1F2}" destId="{4E641237-4F25-4619-88A9-8CA164C86982}" srcOrd="3" destOrd="0" presId="urn:microsoft.com/office/officeart/2005/8/layout/orgChart1"/>
-    <dgm:cxn modelId="{1E4232AE-C5F4-472A-95E1-AC05B9923A3A}" type="presParOf" srcId="{4E641237-4F25-4619-88A9-8CA164C86982}" destId="{565EDFC1-29AE-4AB8-B66B-627C5F9F6FEC}" srcOrd="0" destOrd="0" presId="urn:microsoft.com/office/officeart/2005/8/layout/orgChart1"/>
-    <dgm:cxn modelId="{CAFE4DA6-5FC6-4C24-B7B5-8CE4ED3D9A79}" type="presParOf" srcId="{565EDFC1-29AE-4AB8-B66B-627C5F9F6FEC}" destId="{E13E005F-EB59-4822-926F-099620CF7D59}" srcOrd="0" destOrd="0" presId="urn:microsoft.com/office/officeart/2005/8/layout/orgChart1"/>
-    <dgm:cxn modelId="{3D05893E-E567-49F7-8F5E-B45B73485D8E}" type="presParOf" srcId="{565EDFC1-29AE-4AB8-B66B-627C5F9F6FEC}" destId="{AEAA0CF1-2AD8-4565-B49E-708EB08D2FE5}" srcOrd="1" destOrd="0" presId="urn:microsoft.com/office/officeart/2005/8/layout/orgChart1"/>
-    <dgm:cxn modelId="{E5BD1BD6-B15C-4B21-83D5-C64A2029380A}" type="presParOf" srcId="{4E641237-4F25-4619-88A9-8CA164C86982}" destId="{AE50A458-DA1C-492A-BCA4-4258D60D25E3}" srcOrd="1" destOrd="0" presId="urn:microsoft.com/office/officeart/2005/8/layout/orgChart1"/>
-    <dgm:cxn modelId="{76F7BBE7-AE85-483D-8B39-3DA801AFAC9D}" type="presParOf" srcId="{AE50A458-DA1C-492A-BCA4-4258D60D25E3}" destId="{2AD875F4-B2B8-4E31-8404-D515B66A752A}" srcOrd="0" destOrd="0" presId="urn:microsoft.com/office/officeart/2005/8/layout/orgChart1"/>
-    <dgm:cxn modelId="{325C9DA3-FE08-435D-A176-3C5B15DEB792}" type="presParOf" srcId="{AE50A458-DA1C-492A-BCA4-4258D60D25E3}" destId="{55998BB0-895E-4CE0-9368-C87BB2C5AF9A}" srcOrd="1" destOrd="0" presId="urn:microsoft.com/office/officeart/2005/8/layout/orgChart1"/>
-    <dgm:cxn modelId="{74BB20F3-FCD6-41AF-848F-89805E99AD4A}" type="presParOf" srcId="{55998BB0-895E-4CE0-9368-C87BB2C5AF9A}" destId="{88FE2847-EA61-4F43-B68F-9503290C6905}" srcOrd="0" destOrd="0" presId="urn:microsoft.com/office/officeart/2005/8/layout/orgChart1"/>
-    <dgm:cxn modelId="{2C2A223A-5B31-46E4-A705-1DC46CE03F3B}" type="presParOf" srcId="{88FE2847-EA61-4F43-B68F-9503290C6905}" destId="{60C9B560-F2BA-485F-A26B-EE6F904A1A0B}" srcOrd="0" destOrd="0" presId="urn:microsoft.com/office/officeart/2005/8/layout/orgChart1"/>
-    <dgm:cxn modelId="{3DD608ED-B3CE-4FC1-BF5C-F7BF3DCEFD1A}" type="presParOf" srcId="{88FE2847-EA61-4F43-B68F-9503290C6905}" destId="{5DFB02F7-7C2D-4646-BDC7-8EE2E0F53484}" srcOrd="1" destOrd="0" presId="urn:microsoft.com/office/officeart/2005/8/layout/orgChart1"/>
-    <dgm:cxn modelId="{C5D96EF9-48CA-4428-9F4E-FEE25CB1A81A}" type="presParOf" srcId="{55998BB0-895E-4CE0-9368-C87BB2C5AF9A}" destId="{7D2112B9-223C-496A-ACE9-7EC1B81D806A}" srcOrd="1" destOrd="0" presId="urn:microsoft.com/office/officeart/2005/8/layout/orgChart1"/>
-    <dgm:cxn modelId="{5F7924AC-7C7E-440E-95DC-B0A95B421F7F}" type="presParOf" srcId="{7D2112B9-223C-496A-ACE9-7EC1B81D806A}" destId="{E7C61C0A-7CD0-43B2-A8A6-F58215C05EFA}" srcOrd="0" destOrd="0" presId="urn:microsoft.com/office/officeart/2005/8/layout/orgChart1"/>
-    <dgm:cxn modelId="{48FA11B1-0CB9-461A-BAB7-6AFCB8B6045A}" type="presParOf" srcId="{7D2112B9-223C-496A-ACE9-7EC1B81D806A}" destId="{E13493BA-9421-4B0D-9E5E-A7E20C36B296}" srcOrd="1" destOrd="0" presId="urn:microsoft.com/office/officeart/2005/8/layout/orgChart1"/>
-    <dgm:cxn modelId="{FA572511-EF57-4682-969E-3E5088D7D660}" type="presParOf" srcId="{E13493BA-9421-4B0D-9E5E-A7E20C36B296}" destId="{F91E86BF-4266-4664-BD06-01D03AD4B09A}" srcOrd="0" destOrd="0" presId="urn:microsoft.com/office/officeart/2005/8/layout/orgChart1"/>
-    <dgm:cxn modelId="{74E84189-A780-4C10-B1DF-FCE5E4900D70}" type="presParOf" srcId="{F91E86BF-4266-4664-BD06-01D03AD4B09A}" destId="{0E6173C1-987F-4DD1-AC92-AA8CA6EF67E5}" srcOrd="0" destOrd="0" presId="urn:microsoft.com/office/officeart/2005/8/layout/orgChart1"/>
-    <dgm:cxn modelId="{88D16FC5-F4B3-4BB6-984D-D223DD1C3B8B}" type="presParOf" srcId="{F91E86BF-4266-4664-BD06-01D03AD4B09A}" destId="{9D444614-9176-496E-B1C3-057340D15AB0}" srcOrd="1" destOrd="0" presId="urn:microsoft.com/office/officeart/2005/8/layout/orgChart1"/>
-    <dgm:cxn modelId="{2413AA61-BB01-4763-B23C-8A7DC171A7B1}" type="presParOf" srcId="{E13493BA-9421-4B0D-9E5E-A7E20C36B296}" destId="{010ECE2A-E8F2-4B77-A559-674521347C0B}" srcOrd="1" destOrd="0" presId="urn:microsoft.com/office/officeart/2005/8/layout/orgChart1"/>
-    <dgm:cxn modelId="{F810883C-DFE2-4D6F-92DD-1DD8694BD031}" type="presParOf" srcId="{010ECE2A-E8F2-4B77-A559-674521347C0B}" destId="{9BBC088D-EA8A-4877-B54A-A250ADCA63C0}" srcOrd="0" destOrd="0" presId="urn:microsoft.com/office/officeart/2005/8/layout/orgChart1"/>
-    <dgm:cxn modelId="{69ED139D-13F3-4BB2-A6BF-4568EBB42FFE}" type="presParOf" srcId="{010ECE2A-E8F2-4B77-A559-674521347C0B}" destId="{05363A71-5FCB-4B79-AC8C-90A1F83DB702}" srcOrd="1" destOrd="0" presId="urn:microsoft.com/office/officeart/2005/8/layout/orgChart1"/>
-    <dgm:cxn modelId="{5795FB23-3DCD-404A-B5D8-3D02396BCFD3}" type="presParOf" srcId="{05363A71-5FCB-4B79-AC8C-90A1F83DB702}" destId="{2130EF4E-1372-4837-A99B-BCFD79BC2599}" srcOrd="0" destOrd="0" presId="urn:microsoft.com/office/officeart/2005/8/layout/orgChart1"/>
-    <dgm:cxn modelId="{C849FFC8-A852-4F6C-B79E-43D55A6639F8}" type="presParOf" srcId="{2130EF4E-1372-4837-A99B-BCFD79BC2599}" destId="{10F33207-DA9B-46E0-94A0-0486268B9C69}" srcOrd="0" destOrd="0" presId="urn:microsoft.com/office/officeart/2005/8/layout/orgChart1"/>
-    <dgm:cxn modelId="{18EF636D-8504-4B5B-91F9-59A2791C7769}" type="presParOf" srcId="{2130EF4E-1372-4837-A99B-BCFD79BC2599}" destId="{601244D1-4742-4A48-9069-8AD6F0B7EA16}" srcOrd="1" destOrd="0" presId="urn:microsoft.com/office/officeart/2005/8/layout/orgChart1"/>
-    <dgm:cxn modelId="{5CEFCB99-CBCE-4109-99C0-CDE43F1974BC}" type="presParOf" srcId="{05363A71-5FCB-4B79-AC8C-90A1F83DB702}" destId="{983DB170-4870-4B7C-897D-ADC88CD9539E}" srcOrd="1" destOrd="0" presId="urn:microsoft.com/office/officeart/2005/8/layout/orgChart1"/>
-    <dgm:cxn modelId="{DE2BC5E9-DD56-4555-B573-45E7C871228A}" type="presParOf" srcId="{983DB170-4870-4B7C-897D-ADC88CD9539E}" destId="{417B0A25-E16E-4A16-9036-7577C1131FBC}" srcOrd="0" destOrd="0" presId="urn:microsoft.com/office/officeart/2005/8/layout/orgChart1"/>
-    <dgm:cxn modelId="{3F139681-6180-48BB-9865-21B769C960F0}" type="presParOf" srcId="{983DB170-4870-4B7C-897D-ADC88CD9539E}" destId="{8E3F29B5-AFC6-4C1D-A707-D6B8B559CD78}" srcOrd="1" destOrd="0" presId="urn:microsoft.com/office/officeart/2005/8/layout/orgChart1"/>
-    <dgm:cxn modelId="{281A6C35-1F45-48BA-9C0E-F21FA16A31B5}" type="presParOf" srcId="{8E3F29B5-AFC6-4C1D-A707-D6B8B559CD78}" destId="{14E10099-64E8-4A71-814F-E2E1295043C8}" srcOrd="0" destOrd="0" presId="urn:microsoft.com/office/officeart/2005/8/layout/orgChart1"/>
-    <dgm:cxn modelId="{F4D5ABC9-9C5A-44E0-A760-14C86CF9B7AE}" type="presParOf" srcId="{14E10099-64E8-4A71-814F-E2E1295043C8}" destId="{7F6FDD5D-BFA3-4A1A-9A40-EF1523074752}" srcOrd="0" destOrd="0" presId="urn:microsoft.com/office/officeart/2005/8/layout/orgChart1"/>
-    <dgm:cxn modelId="{192864F9-8580-4EE9-818E-001292C28B23}" type="presParOf" srcId="{14E10099-64E8-4A71-814F-E2E1295043C8}" destId="{EC510CC9-CC93-492C-BFBA-9476318C4C08}" srcOrd="1" destOrd="0" presId="urn:microsoft.com/office/officeart/2005/8/layout/orgChart1"/>
-    <dgm:cxn modelId="{5899F958-EF46-4681-98A3-4BC1982C8F5E}" type="presParOf" srcId="{8E3F29B5-AFC6-4C1D-A707-D6B8B559CD78}" destId="{7C822EE2-E68F-47EA-84A8-6FF21E2DBF8F}" srcOrd="1" destOrd="0" presId="urn:microsoft.com/office/officeart/2005/8/layout/orgChart1"/>
-    <dgm:cxn modelId="{9760F6A6-0ED2-4FF2-8697-39CD4C62047C}" type="presParOf" srcId="{8E3F29B5-AFC6-4C1D-A707-D6B8B559CD78}" destId="{1935F499-DD43-44B2-B76D-1E881F93EC4F}" srcOrd="2" destOrd="0" presId="urn:microsoft.com/office/officeart/2005/8/layout/orgChart1"/>
-    <dgm:cxn modelId="{58911C79-0749-4FDE-9DEC-FDCB5F051C92}" type="presParOf" srcId="{05363A71-5FCB-4B79-AC8C-90A1F83DB702}" destId="{C9DF9CDF-55AD-4389-8F4D-AEE5EB464290}" srcOrd="2" destOrd="0" presId="urn:microsoft.com/office/officeart/2005/8/layout/orgChart1"/>
-    <dgm:cxn modelId="{1344910E-2E3D-4353-9BC0-AE79E9FD7929}" type="presParOf" srcId="{E13493BA-9421-4B0D-9E5E-A7E20C36B296}" destId="{22A376B2-F64E-461B-B9A1-30936EA1B2F2}" srcOrd="2" destOrd="0" presId="urn:microsoft.com/office/officeart/2005/8/layout/orgChart1"/>
-    <dgm:cxn modelId="{1EED887E-5F9B-42E2-8C01-70E94FBDDFDA}" type="presParOf" srcId="{55998BB0-895E-4CE0-9368-C87BB2C5AF9A}" destId="{913E6BB9-6CD1-47CB-A99B-D59E741B3A9D}" srcOrd="2" destOrd="0" presId="urn:microsoft.com/office/officeart/2005/8/layout/orgChart1"/>
-    <dgm:cxn modelId="{32FC0048-FC8D-457C-976D-1DC07C8A0262}" type="presParOf" srcId="{AE50A458-DA1C-492A-BCA4-4258D60D25E3}" destId="{C9EC40EC-8AF9-41BA-9784-43845EB61144}" srcOrd="2" destOrd="0" presId="urn:microsoft.com/office/officeart/2005/8/layout/orgChart1"/>
-    <dgm:cxn modelId="{E58280DF-11BA-4B81-907D-CFEB55F3FDAC}" type="presParOf" srcId="{AE50A458-DA1C-492A-BCA4-4258D60D25E3}" destId="{84F09E85-AB51-4E7C-B1CB-66CD5BCD70CB}" srcOrd="3" destOrd="0" presId="urn:microsoft.com/office/officeart/2005/8/layout/orgChart1"/>
-    <dgm:cxn modelId="{28428C74-5AD5-47D6-AAA0-44E35ABA3535}" type="presParOf" srcId="{84F09E85-AB51-4E7C-B1CB-66CD5BCD70CB}" destId="{9A004E1A-B439-40E1-AE8C-E61B66E625CD}" srcOrd="0" destOrd="0" presId="urn:microsoft.com/office/officeart/2005/8/layout/orgChart1"/>
-    <dgm:cxn modelId="{339ED996-15AA-46CE-8BD0-7050FBA00A31}" type="presParOf" srcId="{9A004E1A-B439-40E1-AE8C-E61B66E625CD}" destId="{EF38FFB1-CB6A-4CF3-AD9C-FEFC0C881974}" srcOrd="0" destOrd="0" presId="urn:microsoft.com/office/officeart/2005/8/layout/orgChart1"/>
-    <dgm:cxn modelId="{4EC22829-7D8A-45F0-8C43-76FF44374A02}" type="presParOf" srcId="{9A004E1A-B439-40E1-AE8C-E61B66E625CD}" destId="{8AFE9945-B4DE-42EB-A531-55213541871C}" srcOrd="1" destOrd="0" presId="urn:microsoft.com/office/officeart/2005/8/layout/orgChart1"/>
-    <dgm:cxn modelId="{C04BB65D-ABA2-4BC8-8DBE-43A7AAEEDBDF}" type="presParOf" srcId="{84F09E85-AB51-4E7C-B1CB-66CD5BCD70CB}" destId="{66381EBC-B313-49B9-8E58-98B1ECEBFEA9}" srcOrd="1" destOrd="0" presId="urn:microsoft.com/office/officeart/2005/8/layout/orgChart1"/>
-    <dgm:cxn modelId="{F4A5B3E4-C713-4DB2-AFA9-B07808E07A8D}" type="presParOf" srcId="{66381EBC-B313-49B9-8E58-98B1ECEBFEA9}" destId="{04D2CAF6-1186-4739-8CB0-A4AB15E31295}" srcOrd="0" destOrd="0" presId="urn:microsoft.com/office/officeart/2005/8/layout/orgChart1"/>
-    <dgm:cxn modelId="{E10F3A8F-5624-4BC8-9A73-504D1284F25F}" type="presParOf" srcId="{66381EBC-B313-49B9-8E58-98B1ECEBFEA9}" destId="{DD35EE09-5E0E-4F1B-8519-709ED7A7B9AD}" srcOrd="1" destOrd="0" presId="urn:microsoft.com/office/officeart/2005/8/layout/orgChart1"/>
-    <dgm:cxn modelId="{3A80E87A-7D7F-4C7D-9C87-D6BCBF2DEDA1}" type="presParOf" srcId="{DD35EE09-5E0E-4F1B-8519-709ED7A7B9AD}" destId="{0C700F56-C35D-4427-9F85-F257A41FE699}" srcOrd="0" destOrd="0" presId="urn:microsoft.com/office/officeart/2005/8/layout/orgChart1"/>
-    <dgm:cxn modelId="{AB626D03-36F5-4067-9F33-00F2F39C6E9F}" type="presParOf" srcId="{0C700F56-C35D-4427-9F85-F257A41FE699}" destId="{80F01222-4AC1-4414-BE22-7F68ABA90A33}" srcOrd="0" destOrd="0" presId="urn:microsoft.com/office/officeart/2005/8/layout/orgChart1"/>
-    <dgm:cxn modelId="{BABCDEE2-7F78-4478-BCE3-311320ACFCB9}" type="presParOf" srcId="{0C700F56-C35D-4427-9F85-F257A41FE699}" destId="{2F268248-EFF3-4CEA-91D8-D26A10253BD6}" srcOrd="1" destOrd="0" presId="urn:microsoft.com/office/officeart/2005/8/layout/orgChart1"/>
-    <dgm:cxn modelId="{8A79EC53-606E-4E53-B647-118313400E9F}" type="presParOf" srcId="{DD35EE09-5E0E-4F1B-8519-709ED7A7B9AD}" destId="{3261A1A7-42CF-4663-8BBB-78D6505645D4}" srcOrd="1" destOrd="0" presId="urn:microsoft.com/office/officeart/2005/8/layout/orgChart1"/>
-    <dgm:cxn modelId="{9F6901B1-7DCB-48D6-8D75-969D3F09FAF7}" type="presParOf" srcId="{3261A1A7-42CF-4663-8BBB-78D6505645D4}" destId="{BA66D7A5-45F3-49FF-B20E-587F7A28CA33}" srcOrd="0" destOrd="0" presId="urn:microsoft.com/office/officeart/2005/8/layout/orgChart1"/>
-    <dgm:cxn modelId="{0700CFC5-50F0-4542-B573-D44257D331C6}" type="presParOf" srcId="{3261A1A7-42CF-4663-8BBB-78D6505645D4}" destId="{54D3F7AE-2F11-4944-B553-2984227D5F27}" srcOrd="1" destOrd="0" presId="urn:microsoft.com/office/officeart/2005/8/layout/orgChart1"/>
-    <dgm:cxn modelId="{8249B452-36F6-4B33-9BC1-7DDFD0C0E5DB}" type="presParOf" srcId="{54D3F7AE-2F11-4944-B553-2984227D5F27}" destId="{A46CC6C9-688E-4BFA-B513-FE12C9F9A229}" srcOrd="0" destOrd="0" presId="urn:microsoft.com/office/officeart/2005/8/layout/orgChart1"/>
-    <dgm:cxn modelId="{2ABDB530-C026-42BB-B316-C885522FDC90}" type="presParOf" srcId="{A46CC6C9-688E-4BFA-B513-FE12C9F9A229}" destId="{79198B98-C9FE-4B7A-9645-D4F3C3A500B5}" srcOrd="0" destOrd="0" presId="urn:microsoft.com/office/officeart/2005/8/layout/orgChart1"/>
-    <dgm:cxn modelId="{05D16861-96A1-404C-B1C1-0E091ADF84BF}" type="presParOf" srcId="{A46CC6C9-688E-4BFA-B513-FE12C9F9A229}" destId="{059C26F5-D8DB-4A07-AC66-3F55C8F267ED}" srcOrd="1" destOrd="0" presId="urn:microsoft.com/office/officeart/2005/8/layout/orgChart1"/>
-    <dgm:cxn modelId="{FFD5885F-BA32-4836-934F-193D3DD14C74}" type="presParOf" srcId="{54D3F7AE-2F11-4944-B553-2984227D5F27}" destId="{79EF0025-54CC-4449-B08B-306340967EE9}" srcOrd="1" destOrd="0" presId="urn:microsoft.com/office/officeart/2005/8/layout/orgChart1"/>
-    <dgm:cxn modelId="{7674C0B6-472C-454F-986C-14E29E2B6ECA}" type="presParOf" srcId="{79EF0025-54CC-4449-B08B-306340967EE9}" destId="{1011029E-5A7E-48C0-8CCF-068095F08EC8}" srcOrd="0" destOrd="0" presId="urn:microsoft.com/office/officeart/2005/8/layout/orgChart1"/>
-    <dgm:cxn modelId="{F598D093-CDD1-45D0-8234-364A4F33F79D}" type="presParOf" srcId="{79EF0025-54CC-4449-B08B-306340967EE9}" destId="{ACFD6BF4-CA32-47DA-B71E-3147066C64A3}" srcOrd="1" destOrd="0" presId="urn:microsoft.com/office/officeart/2005/8/layout/orgChart1"/>
-    <dgm:cxn modelId="{1D53A979-344F-4EA4-9F46-3F463FA0A5D4}" type="presParOf" srcId="{ACFD6BF4-CA32-47DA-B71E-3147066C64A3}" destId="{F3BDDDF1-3DF6-41CB-8F62-E7D922F79B6D}" srcOrd="0" destOrd="0" presId="urn:microsoft.com/office/officeart/2005/8/layout/orgChart1"/>
-    <dgm:cxn modelId="{18C11392-AAAB-4057-8F7B-50440D692E6D}" type="presParOf" srcId="{F3BDDDF1-3DF6-41CB-8F62-E7D922F79B6D}" destId="{43D946A4-6F00-4A8D-8F1C-756B071E734A}" srcOrd="0" destOrd="0" presId="urn:microsoft.com/office/officeart/2005/8/layout/orgChart1"/>
-    <dgm:cxn modelId="{2BA9842E-EC75-42CC-8134-E51D4A4ABB4A}" type="presParOf" srcId="{F3BDDDF1-3DF6-41CB-8F62-E7D922F79B6D}" destId="{E2DA3C81-ABFD-47C8-8D22-08158CB8F6C4}" srcOrd="1" destOrd="0" presId="urn:microsoft.com/office/officeart/2005/8/layout/orgChart1"/>
-    <dgm:cxn modelId="{FA4FE402-150F-42B4-BF81-D4523C72B7CB}" type="presParOf" srcId="{ACFD6BF4-CA32-47DA-B71E-3147066C64A3}" destId="{647F3406-145F-4DC6-80B0-9818E36A81C2}" srcOrd="1" destOrd="0" presId="urn:microsoft.com/office/officeart/2005/8/layout/orgChart1"/>
-    <dgm:cxn modelId="{A3C969EE-1950-42A8-834A-00DBABB0EF8A}" type="presParOf" srcId="{ACFD6BF4-CA32-47DA-B71E-3147066C64A3}" destId="{1E572D9A-1580-419F-AD29-7517A5BF3E3A}" srcOrd="2" destOrd="0" presId="urn:microsoft.com/office/officeart/2005/8/layout/orgChart1"/>
-    <dgm:cxn modelId="{0279A93D-E231-49E0-9BD3-E0DDC3B49CDD}" type="presParOf" srcId="{54D3F7AE-2F11-4944-B553-2984227D5F27}" destId="{64950347-F382-4BA1-9863-C54FBB25B4F3}" srcOrd="2" destOrd="0" presId="urn:microsoft.com/office/officeart/2005/8/layout/orgChart1"/>
-    <dgm:cxn modelId="{1D5AF45B-FFE7-449D-8665-318513DE67AF}" type="presParOf" srcId="{DD35EE09-5E0E-4F1B-8519-709ED7A7B9AD}" destId="{23612B4D-A84E-4A00-9A2F-846C82B3435D}" srcOrd="2" destOrd="0" presId="urn:microsoft.com/office/officeart/2005/8/layout/orgChart1"/>
-    <dgm:cxn modelId="{FBCE7F22-1324-426F-B59E-A0F1E969680F}" type="presParOf" srcId="{84F09E85-AB51-4E7C-B1CB-66CD5BCD70CB}" destId="{497EE561-0F88-4FAA-9DEB-304CCC7CE478}" srcOrd="2" destOrd="0" presId="urn:microsoft.com/office/officeart/2005/8/layout/orgChart1"/>
-    <dgm:cxn modelId="{4323B48E-F811-4319-9CDD-66F0CA930EE8}" type="presParOf" srcId="{4E641237-4F25-4619-88A9-8CA164C86982}" destId="{26862017-B85C-4E1F-A976-6CC0A8EEB0A5}" srcOrd="2" destOrd="0" presId="urn:microsoft.com/office/officeart/2005/8/layout/orgChart1"/>
-    <dgm:cxn modelId="{9F40AC03-B737-4637-AC6E-533A69DA89D3}" type="presParOf" srcId="{DCE98858-F163-40F5-A7ED-79E914998534}" destId="{45B77AD8-49C7-404F-805A-CF79B541FFB7}" srcOrd="2" destOrd="0" presId="urn:microsoft.com/office/officeart/2005/8/layout/orgChart1"/>
+    <dgm:cxn modelId="{5844810E-8080-4BFA-8218-1BF8A29AF65D}" type="presOf" srcId="{7DDA2411-54C0-417F-AE04-2B331F76A095}" destId="{2D00DBDE-C0AC-42A1-9DE8-ADEF52B7E4DD}" srcOrd="1" destOrd="0" presId="urn:microsoft.com/office/officeart/2005/8/layout/orgChart1"/>
+    <dgm:cxn modelId="{A3EA7C68-212F-4B0B-B000-10AA8C6C6158}" type="presParOf" srcId="{A2CC11D0-32A4-49A0-A0F9-21850FF80E20}" destId="{DCE98858-F163-40F5-A7ED-79E914998534}" srcOrd="0" destOrd="0" presId="urn:microsoft.com/office/officeart/2005/8/layout/orgChart1"/>
+    <dgm:cxn modelId="{899A49A9-B1C8-4C1A-8ABE-CFDE062D8145}" type="presParOf" srcId="{DCE98858-F163-40F5-A7ED-79E914998534}" destId="{F63D4A7C-78F8-42F2-A49B-46DECAC50F58}" srcOrd="0" destOrd="0" presId="urn:microsoft.com/office/officeart/2005/8/layout/orgChart1"/>
+    <dgm:cxn modelId="{8586945C-E3CD-4BC7-B4A3-9456FFCF8CF3}" type="presParOf" srcId="{F63D4A7C-78F8-42F2-A49B-46DECAC50F58}" destId="{C04317EB-13A6-47B2-89A6-060A1309C0FD}" srcOrd="0" destOrd="0" presId="urn:microsoft.com/office/officeart/2005/8/layout/orgChart1"/>
+    <dgm:cxn modelId="{349104D5-F858-4953-A7C7-D932CE03AE11}" type="presParOf" srcId="{F63D4A7C-78F8-42F2-A49B-46DECAC50F58}" destId="{56077120-C368-49C1-825E-F928EF49152A}" srcOrd="1" destOrd="0" presId="urn:microsoft.com/office/officeart/2005/8/layout/orgChart1"/>
+    <dgm:cxn modelId="{C58E06F3-8271-4265-966A-D9220B83EA07}" type="presParOf" srcId="{DCE98858-F163-40F5-A7ED-79E914998534}" destId="{3BF72071-BAE7-489C-89B5-21C5D7B7C1F2}" srcOrd="1" destOrd="0" presId="urn:microsoft.com/office/officeart/2005/8/layout/orgChart1"/>
+    <dgm:cxn modelId="{8459EB1C-84D6-4324-88D1-EAD1820AC573}" type="presParOf" srcId="{3BF72071-BAE7-489C-89B5-21C5D7B7C1F2}" destId="{D5200657-7F5A-499E-93BA-2E600954966A}" srcOrd="0" destOrd="0" presId="urn:microsoft.com/office/officeart/2005/8/layout/orgChart1"/>
+    <dgm:cxn modelId="{31C3F1FD-9CD1-439B-AFE4-B783280B5C95}" type="presParOf" srcId="{3BF72071-BAE7-489C-89B5-21C5D7B7C1F2}" destId="{B2D78497-2C79-4809-B8A5-C9699968D7E4}" srcOrd="1" destOrd="0" presId="urn:microsoft.com/office/officeart/2005/8/layout/orgChart1"/>
+    <dgm:cxn modelId="{1C1EC1AB-CE12-44E4-8056-FB80B412BB45}" type="presParOf" srcId="{B2D78497-2C79-4809-B8A5-C9699968D7E4}" destId="{486B5092-EC9C-42A0-9018-1A8E4488E795}" srcOrd="0" destOrd="0" presId="urn:microsoft.com/office/officeart/2005/8/layout/orgChart1"/>
+    <dgm:cxn modelId="{0EF4F682-6EF8-46F7-9B88-9351DD7A052E}" type="presParOf" srcId="{486B5092-EC9C-42A0-9018-1A8E4488E795}" destId="{8F64AF94-CDED-49BC-B0FF-D79E66DEF69C}" srcOrd="0" destOrd="0" presId="urn:microsoft.com/office/officeart/2005/8/layout/orgChart1"/>
+    <dgm:cxn modelId="{F5B6ADF0-0077-440D-BEF3-4926D390A107}" type="presParOf" srcId="{486B5092-EC9C-42A0-9018-1A8E4488E795}" destId="{264457B5-4520-4E7A-A2A7-CC1DCD98F7F7}" srcOrd="1" destOrd="0" presId="urn:microsoft.com/office/officeart/2005/8/layout/orgChart1"/>
+    <dgm:cxn modelId="{C7ABA1B4-80DC-41AD-8AFB-3FAC0C4F2DAD}" type="presParOf" srcId="{B2D78497-2C79-4809-B8A5-C9699968D7E4}" destId="{D5938890-0B74-4133-BDF0-72A842BA1400}" srcOrd="1" destOrd="0" presId="urn:microsoft.com/office/officeart/2005/8/layout/orgChart1"/>
+    <dgm:cxn modelId="{419FFBA3-7C08-4693-8219-9A06B766D849}" type="presParOf" srcId="{D5938890-0B74-4133-BDF0-72A842BA1400}" destId="{86AA1758-AE0C-43DC-80FD-711AF8285B1F}" srcOrd="0" destOrd="0" presId="urn:microsoft.com/office/officeart/2005/8/layout/orgChart1"/>
+    <dgm:cxn modelId="{5BE579B1-5F52-44A5-A53B-B3F6AC2181C5}" type="presParOf" srcId="{D5938890-0B74-4133-BDF0-72A842BA1400}" destId="{0AF24EC2-01BC-477B-86BA-B49040557EBD}" srcOrd="1" destOrd="0" presId="urn:microsoft.com/office/officeart/2005/8/layout/orgChart1"/>
+    <dgm:cxn modelId="{07F365D1-7F33-4960-B147-3E75D469482D}" type="presParOf" srcId="{0AF24EC2-01BC-477B-86BA-B49040557EBD}" destId="{E0231860-69B6-414E-A2E5-4F67200157F2}" srcOrd="0" destOrd="0" presId="urn:microsoft.com/office/officeart/2005/8/layout/orgChart1"/>
+    <dgm:cxn modelId="{26D978BD-2DF0-42ED-8D26-598296701A7D}" type="presParOf" srcId="{E0231860-69B6-414E-A2E5-4F67200157F2}" destId="{F219ADBE-EB7E-4237-99FF-D2E1DFEC37A3}" srcOrd="0" destOrd="0" presId="urn:microsoft.com/office/officeart/2005/8/layout/orgChart1"/>
+    <dgm:cxn modelId="{F157E54E-26B8-44DE-9CC3-E4EDADD791D9}" type="presParOf" srcId="{E0231860-69B6-414E-A2E5-4F67200157F2}" destId="{B9490E12-50E1-4F5F-9FFD-E91F68492402}" srcOrd="1" destOrd="0" presId="urn:microsoft.com/office/officeart/2005/8/layout/orgChart1"/>
+    <dgm:cxn modelId="{F16C2ACC-8BB9-446E-91E2-B485E4DDE4FB}" type="presParOf" srcId="{0AF24EC2-01BC-477B-86BA-B49040557EBD}" destId="{0C90C046-8A02-4F7F-9648-7E96B109CB33}" srcOrd="1" destOrd="0" presId="urn:microsoft.com/office/officeart/2005/8/layout/orgChart1"/>
+    <dgm:cxn modelId="{1C2DEE20-B5C4-43DC-8DDC-FBFC4D338CBE}" type="presParOf" srcId="{0C90C046-8A02-4F7F-9648-7E96B109CB33}" destId="{39337347-E16A-4795-9B38-328E55096835}" srcOrd="0" destOrd="0" presId="urn:microsoft.com/office/officeart/2005/8/layout/orgChart1"/>
+    <dgm:cxn modelId="{DFBE5CEE-A336-4788-92CE-10EF8B34A72B}" type="presParOf" srcId="{0C90C046-8A02-4F7F-9648-7E96B109CB33}" destId="{B7F3DEEA-35D8-4C58-97F3-AB34EB555C5E}" srcOrd="1" destOrd="0" presId="urn:microsoft.com/office/officeart/2005/8/layout/orgChart1"/>
+    <dgm:cxn modelId="{782BE996-F07F-4F14-B64D-46B9907CB052}" type="presParOf" srcId="{B7F3DEEA-35D8-4C58-97F3-AB34EB555C5E}" destId="{1F623C57-8192-4207-9946-7B2FB0DF29D2}" srcOrd="0" destOrd="0" presId="urn:microsoft.com/office/officeart/2005/8/layout/orgChart1"/>
+    <dgm:cxn modelId="{080D4C00-A0A8-4976-A845-1A94D92F0953}" type="presParOf" srcId="{1F623C57-8192-4207-9946-7B2FB0DF29D2}" destId="{7CBB4AE2-2CD0-45A3-85F0-449C6A93473C}" srcOrd="0" destOrd="0" presId="urn:microsoft.com/office/officeart/2005/8/layout/orgChart1"/>
+    <dgm:cxn modelId="{786810E2-8612-4B35-9EBE-9CBF06B4DA49}" type="presParOf" srcId="{1F623C57-8192-4207-9946-7B2FB0DF29D2}" destId="{DC008E46-9B85-4209-B686-BABDF78AF9F2}" srcOrd="1" destOrd="0" presId="urn:microsoft.com/office/officeart/2005/8/layout/orgChart1"/>
+    <dgm:cxn modelId="{1670C62B-B1A1-42E8-91E8-EFF2E9B955B6}" type="presParOf" srcId="{B7F3DEEA-35D8-4C58-97F3-AB34EB555C5E}" destId="{FDBF1B9A-38A0-47E9-9E01-192BAB7CEC08}" srcOrd="1" destOrd="0" presId="urn:microsoft.com/office/officeart/2005/8/layout/orgChart1"/>
+    <dgm:cxn modelId="{65CAECC2-B62D-4218-97B5-D1FDBB5ED61D}" type="presParOf" srcId="{FDBF1B9A-38A0-47E9-9E01-192BAB7CEC08}" destId="{90FAA77E-DE04-408E-9903-FE29C99F6991}" srcOrd="0" destOrd="0" presId="urn:microsoft.com/office/officeart/2005/8/layout/orgChart1"/>
+    <dgm:cxn modelId="{23471A33-EA5B-4BD8-9B5C-5809139EA3FA}" type="presParOf" srcId="{FDBF1B9A-38A0-47E9-9E01-192BAB7CEC08}" destId="{6C8BEE1F-3646-40E7-A559-CF77909CAD70}" srcOrd="1" destOrd="0" presId="urn:microsoft.com/office/officeart/2005/8/layout/orgChart1"/>
+    <dgm:cxn modelId="{3F74ED1C-82DF-4072-884D-83D825C43959}" type="presParOf" srcId="{6C8BEE1F-3646-40E7-A559-CF77909CAD70}" destId="{D4452F3C-DD5C-4E19-85CC-111959F7E8EE}" srcOrd="0" destOrd="0" presId="urn:microsoft.com/office/officeart/2005/8/layout/orgChart1"/>
+    <dgm:cxn modelId="{C4AFB9BC-C23D-43BA-B4F2-9DF1E79CC3AD}" type="presParOf" srcId="{D4452F3C-DD5C-4E19-85CC-111959F7E8EE}" destId="{C734A73C-46BC-4087-90FE-B3C5278BF2D2}" srcOrd="0" destOrd="0" presId="urn:microsoft.com/office/officeart/2005/8/layout/orgChart1"/>
+    <dgm:cxn modelId="{5151245A-319F-4FF5-B220-6765B143AC49}" type="presParOf" srcId="{D4452F3C-DD5C-4E19-85CC-111959F7E8EE}" destId="{CAB8595F-0CDA-4AE7-B03B-D72B4C9751AF}" srcOrd="1" destOrd="0" presId="urn:microsoft.com/office/officeart/2005/8/layout/orgChart1"/>
+    <dgm:cxn modelId="{CA774234-3BE3-40B1-9496-0480E5D03C7B}" type="presParOf" srcId="{6C8BEE1F-3646-40E7-A559-CF77909CAD70}" destId="{EC5FA7BE-5F01-443C-AAE7-A48394E0CBC0}" srcOrd="1" destOrd="0" presId="urn:microsoft.com/office/officeart/2005/8/layout/orgChart1"/>
+    <dgm:cxn modelId="{DFA9457B-E3CD-415F-A3A9-7AFE347BD065}" type="presParOf" srcId="{EC5FA7BE-5F01-443C-AAE7-A48394E0CBC0}" destId="{E3E8549C-8C44-4FFD-AEF2-2E676584C02C}" srcOrd="0" destOrd="0" presId="urn:microsoft.com/office/officeart/2005/8/layout/orgChart1"/>
+    <dgm:cxn modelId="{BAA6EFCB-482E-492B-BB37-4864409249D1}" type="presParOf" srcId="{EC5FA7BE-5F01-443C-AAE7-A48394E0CBC0}" destId="{B5EBAC3F-4DD6-4F1B-A2CB-86BFBA56F476}" srcOrd="1" destOrd="0" presId="urn:microsoft.com/office/officeart/2005/8/layout/orgChart1"/>
+    <dgm:cxn modelId="{3569D55C-C1E4-4CAA-993D-1D359F353922}" type="presParOf" srcId="{B5EBAC3F-4DD6-4F1B-A2CB-86BFBA56F476}" destId="{C2F68399-39B3-4DE1-8D91-A69EE28ECE35}" srcOrd="0" destOrd="0" presId="urn:microsoft.com/office/officeart/2005/8/layout/orgChart1"/>
+    <dgm:cxn modelId="{64885A85-7DF7-453B-8AF6-6348B1080B09}" type="presParOf" srcId="{C2F68399-39B3-4DE1-8D91-A69EE28ECE35}" destId="{245B3230-2243-4DD6-BAE6-2F4F80678CB3}" srcOrd="0" destOrd="0" presId="urn:microsoft.com/office/officeart/2005/8/layout/orgChart1"/>
+    <dgm:cxn modelId="{47F739A7-7C47-4646-A865-8040492BA023}" type="presParOf" srcId="{C2F68399-39B3-4DE1-8D91-A69EE28ECE35}" destId="{F16A9497-F53F-4E03-B758-79B4C41D0D20}" srcOrd="1" destOrd="0" presId="urn:microsoft.com/office/officeart/2005/8/layout/orgChart1"/>
+    <dgm:cxn modelId="{849AF4E3-66F9-4C95-A5D1-A580F0DDC11F}" type="presParOf" srcId="{B5EBAC3F-4DD6-4F1B-A2CB-86BFBA56F476}" destId="{7DE95F41-0813-4502-9C9D-AEE783E61F3D}" srcOrd="1" destOrd="0" presId="urn:microsoft.com/office/officeart/2005/8/layout/orgChart1"/>
+    <dgm:cxn modelId="{734B3750-C237-4F04-831C-458ECE9EDBAD}" type="presParOf" srcId="{7DE95F41-0813-4502-9C9D-AEE783E61F3D}" destId="{ED178FB5-292F-4646-83CF-961CB356108F}" srcOrd="0" destOrd="0" presId="urn:microsoft.com/office/officeart/2005/8/layout/orgChart1"/>
+    <dgm:cxn modelId="{6202A6A0-4103-4F00-AE74-451FD6AF3AAB}" type="presParOf" srcId="{7DE95F41-0813-4502-9C9D-AEE783E61F3D}" destId="{DC06E60E-3C0F-40ED-9888-590E3B12BA84}" srcOrd="1" destOrd="0" presId="urn:microsoft.com/office/officeart/2005/8/layout/orgChart1"/>
+    <dgm:cxn modelId="{0C1EFDC4-3D2C-4D05-BCBD-5815D7624261}" type="presParOf" srcId="{DC06E60E-3C0F-40ED-9888-590E3B12BA84}" destId="{0AC102A4-955C-444A-8A8E-B4A31F4CF5DF}" srcOrd="0" destOrd="0" presId="urn:microsoft.com/office/officeart/2005/8/layout/orgChart1"/>
+    <dgm:cxn modelId="{41761552-5DF2-46F5-ADAA-10A570398921}" type="presParOf" srcId="{0AC102A4-955C-444A-8A8E-B4A31F4CF5DF}" destId="{D7E8B5BD-A4E1-4344-A8C1-B17A23A85297}" srcOrd="0" destOrd="0" presId="urn:microsoft.com/office/officeart/2005/8/layout/orgChart1"/>
+    <dgm:cxn modelId="{6DC5C865-70B0-4C11-8B06-4B9E09D957BE}" type="presParOf" srcId="{0AC102A4-955C-444A-8A8E-B4A31F4CF5DF}" destId="{4B109891-E38F-449A-9A21-3BC719B1B7E2}" srcOrd="1" destOrd="0" presId="urn:microsoft.com/office/officeart/2005/8/layout/orgChart1"/>
+    <dgm:cxn modelId="{90813EDA-3DF7-43B6-B261-CC0AA5DABA4E}" type="presParOf" srcId="{DC06E60E-3C0F-40ED-9888-590E3B12BA84}" destId="{43159602-E940-4BF4-A9DB-203F6AE106C6}" srcOrd="1" destOrd="0" presId="urn:microsoft.com/office/officeart/2005/8/layout/orgChart1"/>
+    <dgm:cxn modelId="{F7D93F04-21DA-4339-B670-C6216179FE31}" type="presParOf" srcId="{DC06E60E-3C0F-40ED-9888-590E3B12BA84}" destId="{04203E31-FB7A-43BF-863C-7B6C75A308D6}" srcOrd="2" destOrd="0" presId="urn:microsoft.com/office/officeart/2005/8/layout/orgChart1"/>
+    <dgm:cxn modelId="{C759CAC5-02AA-4666-A2A3-28655DFDCD23}" type="presParOf" srcId="{7DE95F41-0813-4502-9C9D-AEE783E61F3D}" destId="{07343297-942B-494A-BB71-E00442E3164C}" srcOrd="2" destOrd="0" presId="urn:microsoft.com/office/officeart/2005/8/layout/orgChart1"/>
+    <dgm:cxn modelId="{2B0B5502-CC00-4076-91A6-A3AD80FA4F3A}" type="presParOf" srcId="{7DE95F41-0813-4502-9C9D-AEE783E61F3D}" destId="{13148070-1A66-4EAD-ACC7-50E3721413F4}" srcOrd="3" destOrd="0" presId="urn:microsoft.com/office/officeart/2005/8/layout/orgChart1"/>
+    <dgm:cxn modelId="{49463D89-FB17-4850-9F04-04292C3CB537}" type="presParOf" srcId="{13148070-1A66-4EAD-ACC7-50E3721413F4}" destId="{4087BC51-34B3-4D60-8181-A4BC884C1F9C}" srcOrd="0" destOrd="0" presId="urn:microsoft.com/office/officeart/2005/8/layout/orgChart1"/>
+    <dgm:cxn modelId="{C9D73D8E-DEEC-4383-99E6-B4F5A579F7CD}" type="presParOf" srcId="{4087BC51-34B3-4D60-8181-A4BC884C1F9C}" destId="{0B3EC3BC-3901-4556-8660-5D6DD6D37CBB}" srcOrd="0" destOrd="0" presId="urn:microsoft.com/office/officeart/2005/8/layout/orgChart1"/>
+    <dgm:cxn modelId="{7408737D-2E00-4C10-B9E0-C8F136E8934A}" type="presParOf" srcId="{4087BC51-34B3-4D60-8181-A4BC884C1F9C}" destId="{D9168327-77F5-483C-8B86-36ACFF4A2F20}" srcOrd="1" destOrd="0" presId="urn:microsoft.com/office/officeart/2005/8/layout/orgChart1"/>
+    <dgm:cxn modelId="{0A5BA053-781B-4395-B911-64EF8C739BE9}" type="presParOf" srcId="{13148070-1A66-4EAD-ACC7-50E3721413F4}" destId="{4B4C6603-A5EF-481A-8E08-5E3FF68B0C3B}" srcOrd="1" destOrd="0" presId="urn:microsoft.com/office/officeart/2005/8/layout/orgChart1"/>
+    <dgm:cxn modelId="{77A30DC7-6825-452E-A3E8-33CB40C7487A}" type="presParOf" srcId="{13148070-1A66-4EAD-ACC7-50E3721413F4}" destId="{6314AE83-5158-47FA-B0DE-C2F06E6DB875}" srcOrd="2" destOrd="0" presId="urn:microsoft.com/office/officeart/2005/8/layout/orgChart1"/>
+    <dgm:cxn modelId="{78365748-81AA-4960-BF17-2B66B074A4FB}" type="presParOf" srcId="{B5EBAC3F-4DD6-4F1B-A2CB-86BFBA56F476}" destId="{E01C4963-4FD7-4FC2-97CF-9D4D85565DB8}" srcOrd="2" destOrd="0" presId="urn:microsoft.com/office/officeart/2005/8/layout/orgChart1"/>
+    <dgm:cxn modelId="{D953D79E-F8AF-40FE-83B6-15A3432EF005}" type="presParOf" srcId="{6C8BEE1F-3646-40E7-A559-CF77909CAD70}" destId="{AEDEE30E-8237-4079-8F5C-E9EEEE896EBC}" srcOrd="2" destOrd="0" presId="urn:microsoft.com/office/officeart/2005/8/layout/orgChart1"/>
+    <dgm:cxn modelId="{A4509167-CA5D-49C5-81BD-06FF82C0878C}" type="presParOf" srcId="{B7F3DEEA-35D8-4C58-97F3-AB34EB555C5E}" destId="{098CE48F-C516-4E77-A665-DB68BB0E468A}" srcOrd="2" destOrd="0" presId="urn:microsoft.com/office/officeart/2005/8/layout/orgChart1"/>
+    <dgm:cxn modelId="{B8F7769B-59EB-407E-AB05-116D4180FDF7}" type="presParOf" srcId="{0AF24EC2-01BC-477B-86BA-B49040557EBD}" destId="{BDBF7A77-AAA5-4C07-86A6-051DA189EC34}" srcOrd="2" destOrd="0" presId="urn:microsoft.com/office/officeart/2005/8/layout/orgChart1"/>
+    <dgm:cxn modelId="{172AD665-1D30-41D1-87D3-3D928641D4D3}" type="presParOf" srcId="{D5938890-0B74-4133-BDF0-72A842BA1400}" destId="{A8ECCDB1-13F6-4997-B0AD-D8104FF58763}" srcOrd="2" destOrd="0" presId="urn:microsoft.com/office/officeart/2005/8/layout/orgChart1"/>
+    <dgm:cxn modelId="{F3FD465E-3883-4AE3-8E62-6E4045404110}" type="presParOf" srcId="{D5938890-0B74-4133-BDF0-72A842BA1400}" destId="{A780F9BD-EDB5-4150-BA01-D06131345A53}" srcOrd="3" destOrd="0" presId="urn:microsoft.com/office/officeart/2005/8/layout/orgChart1"/>
+    <dgm:cxn modelId="{9873E1E2-FB64-4E99-8156-26CEFB883DFC}" type="presParOf" srcId="{A780F9BD-EDB5-4150-BA01-D06131345A53}" destId="{D4AD54BA-3CFC-4212-8580-25FBE09C800C}" srcOrd="0" destOrd="0" presId="urn:microsoft.com/office/officeart/2005/8/layout/orgChart1"/>
+    <dgm:cxn modelId="{A5B10FA0-08E0-4D59-A810-0C526206A2F9}" type="presParOf" srcId="{D4AD54BA-3CFC-4212-8580-25FBE09C800C}" destId="{E55D34C6-67F0-49AB-A175-234A5BB59217}" srcOrd="0" destOrd="0" presId="urn:microsoft.com/office/officeart/2005/8/layout/orgChart1"/>
+    <dgm:cxn modelId="{47E059C9-FAAD-4BC7-BB26-AB7C93CDFFFB}" type="presParOf" srcId="{D4AD54BA-3CFC-4212-8580-25FBE09C800C}" destId="{CE433282-7366-4B4C-BEFF-DF506699094A}" srcOrd="1" destOrd="0" presId="urn:microsoft.com/office/officeart/2005/8/layout/orgChart1"/>
+    <dgm:cxn modelId="{A36DAAF8-4149-444A-B0A7-FA16E4A20747}" type="presParOf" srcId="{A780F9BD-EDB5-4150-BA01-D06131345A53}" destId="{ED0B6C36-9468-4B55-88A9-17C7DDE0BC11}" srcOrd="1" destOrd="0" presId="urn:microsoft.com/office/officeart/2005/8/layout/orgChart1"/>
+    <dgm:cxn modelId="{57BE0206-AEFC-4C87-8ED5-20FEA52504C6}" type="presParOf" srcId="{ED0B6C36-9468-4B55-88A9-17C7DDE0BC11}" destId="{3A841F7F-EACE-4525-AFD9-0CC8E8775690}" srcOrd="0" destOrd="0" presId="urn:microsoft.com/office/officeart/2005/8/layout/orgChart1"/>
+    <dgm:cxn modelId="{E0F977F5-43C4-45AC-987B-EA3470DF69FF}" type="presParOf" srcId="{ED0B6C36-9468-4B55-88A9-17C7DDE0BC11}" destId="{07A43541-422E-4896-BCDB-AC7ACCD8AA49}" srcOrd="1" destOrd="0" presId="urn:microsoft.com/office/officeart/2005/8/layout/orgChart1"/>
+    <dgm:cxn modelId="{68A912FA-CBD5-4450-8F66-E4366B1D6993}" type="presParOf" srcId="{07A43541-422E-4896-BCDB-AC7ACCD8AA49}" destId="{35456564-932A-4A4D-8133-BB596810A2BF}" srcOrd="0" destOrd="0" presId="urn:microsoft.com/office/officeart/2005/8/layout/orgChart1"/>
+    <dgm:cxn modelId="{7C3868C5-57AF-4D58-9438-FDFF132F4818}" type="presParOf" srcId="{35456564-932A-4A4D-8133-BB596810A2BF}" destId="{8CC5F674-EE0E-40AB-970C-FD027CDC0CA5}" srcOrd="0" destOrd="0" presId="urn:microsoft.com/office/officeart/2005/8/layout/orgChart1"/>
+    <dgm:cxn modelId="{DFE5D6CC-5B76-4F9D-BA64-DADE9D22F4E8}" type="presParOf" srcId="{35456564-932A-4A4D-8133-BB596810A2BF}" destId="{D305F080-2C2C-4BBE-9AB1-9D346A6794CF}" srcOrd="1" destOrd="0" presId="urn:microsoft.com/office/officeart/2005/8/layout/orgChart1"/>
+    <dgm:cxn modelId="{49007E44-5CBE-4AF5-99D6-89376E8619D9}" type="presParOf" srcId="{07A43541-422E-4896-BCDB-AC7ACCD8AA49}" destId="{3CFD7348-3009-41F4-A44B-FB778E5BF443}" srcOrd="1" destOrd="0" presId="urn:microsoft.com/office/officeart/2005/8/layout/orgChart1"/>
+    <dgm:cxn modelId="{F1D4079E-5E25-471F-BF75-6ADCBF8EA9BA}" type="presParOf" srcId="{07A43541-422E-4896-BCDB-AC7ACCD8AA49}" destId="{86111773-FC43-45C5-B95E-8B673ACC421C}" srcOrd="2" destOrd="0" presId="urn:microsoft.com/office/officeart/2005/8/layout/orgChart1"/>
+    <dgm:cxn modelId="{22952309-7F2F-459B-8689-A92CF1665538}" type="presParOf" srcId="{A780F9BD-EDB5-4150-BA01-D06131345A53}" destId="{03E9E7C0-918A-4D08-B020-C290ED5403E4}" srcOrd="2" destOrd="0" presId="urn:microsoft.com/office/officeart/2005/8/layout/orgChart1"/>
+    <dgm:cxn modelId="{41F2126D-7048-409C-8CF7-960E972EE4BA}" type="presParOf" srcId="{D5938890-0B74-4133-BDF0-72A842BA1400}" destId="{438D25A5-BF2B-42EF-80AB-100453FCB2D4}" srcOrd="4" destOrd="0" presId="urn:microsoft.com/office/officeart/2005/8/layout/orgChart1"/>
+    <dgm:cxn modelId="{C7866BE9-F404-4C06-B475-53D2F120AEE7}" type="presParOf" srcId="{D5938890-0B74-4133-BDF0-72A842BA1400}" destId="{F24111DC-5295-497F-A78B-CE47606B7D6D}" srcOrd="5" destOrd="0" presId="urn:microsoft.com/office/officeart/2005/8/layout/orgChart1"/>
+    <dgm:cxn modelId="{BF34E25C-44D3-42E8-8BC2-42F30F36687F}" type="presParOf" srcId="{F24111DC-5295-497F-A78B-CE47606B7D6D}" destId="{DD695510-8F7C-4AFD-BB74-F89337F7E528}" srcOrd="0" destOrd="0" presId="urn:microsoft.com/office/officeart/2005/8/layout/orgChart1"/>
+    <dgm:cxn modelId="{B91B26BD-C918-4DCE-9E42-0F47F26B43DF}" type="presParOf" srcId="{DD695510-8F7C-4AFD-BB74-F89337F7E528}" destId="{240CB230-C265-4524-B9F3-06AEB5605971}" srcOrd="0" destOrd="0" presId="urn:microsoft.com/office/officeart/2005/8/layout/orgChart1"/>
+    <dgm:cxn modelId="{9CA22B93-1C34-4216-B781-6623BA76187E}" type="presParOf" srcId="{DD695510-8F7C-4AFD-BB74-F89337F7E528}" destId="{2D00DBDE-C0AC-42A1-9DE8-ADEF52B7E4DD}" srcOrd="1" destOrd="0" presId="urn:microsoft.com/office/officeart/2005/8/layout/orgChart1"/>
+    <dgm:cxn modelId="{C96A7211-F12F-4139-AE78-A6D0E0046BBC}" type="presParOf" srcId="{F24111DC-5295-497F-A78B-CE47606B7D6D}" destId="{3FDAF917-2F48-472F-B335-D97232F3DCC4}" srcOrd="1" destOrd="0" presId="urn:microsoft.com/office/officeart/2005/8/layout/orgChart1"/>
+    <dgm:cxn modelId="{BDF6EC0B-6130-46D7-AFEE-F13454403069}" type="presParOf" srcId="{3FDAF917-2F48-472F-B335-D97232F3DCC4}" destId="{E486F6D3-2A74-40F9-A6FF-26D401B6523E}" srcOrd="0" destOrd="0" presId="urn:microsoft.com/office/officeart/2005/8/layout/orgChart1"/>
+    <dgm:cxn modelId="{E17896F1-B853-47EA-A838-15F11DA525AC}" type="presParOf" srcId="{3FDAF917-2F48-472F-B335-D97232F3DCC4}" destId="{6523D75A-EA72-40F9-ADF8-4710A2C2C66E}" srcOrd="1" destOrd="0" presId="urn:microsoft.com/office/officeart/2005/8/layout/orgChart1"/>
+    <dgm:cxn modelId="{D8075183-F0C5-49D0-A037-6840B5508DF0}" type="presParOf" srcId="{6523D75A-EA72-40F9-ADF8-4710A2C2C66E}" destId="{CACE90A0-CF78-4461-B43C-C70B01ED9A7E}" srcOrd="0" destOrd="0" presId="urn:microsoft.com/office/officeart/2005/8/layout/orgChart1"/>
+    <dgm:cxn modelId="{2A3FAE5E-6F32-4DA2-93B8-9A3B834E7227}" type="presParOf" srcId="{CACE90A0-CF78-4461-B43C-C70B01ED9A7E}" destId="{0A4F2942-9621-41E9-A8D8-11E3CB431CE3}" srcOrd="0" destOrd="0" presId="urn:microsoft.com/office/officeart/2005/8/layout/orgChart1"/>
+    <dgm:cxn modelId="{70FDA52A-6192-4862-BBE0-C6906DD6F104}" type="presParOf" srcId="{CACE90A0-CF78-4461-B43C-C70B01ED9A7E}" destId="{FD240F8C-874F-407B-AB66-FB2424104598}" srcOrd="1" destOrd="0" presId="urn:microsoft.com/office/officeart/2005/8/layout/orgChart1"/>
+    <dgm:cxn modelId="{74401281-6A71-4453-8538-FE481E608549}" type="presParOf" srcId="{6523D75A-EA72-40F9-ADF8-4710A2C2C66E}" destId="{B6843312-1E4B-4DF9-8A72-E0CDA11D91E0}" srcOrd="1" destOrd="0" presId="urn:microsoft.com/office/officeart/2005/8/layout/orgChart1"/>
+    <dgm:cxn modelId="{BA947375-D636-4021-B114-BD5960391A62}" type="presParOf" srcId="{B6843312-1E4B-4DF9-8A72-E0CDA11D91E0}" destId="{23D3CDFA-9BB0-4B6F-95A5-9832C653C34B}" srcOrd="0" destOrd="0" presId="urn:microsoft.com/office/officeart/2005/8/layout/orgChart1"/>
+    <dgm:cxn modelId="{41530819-AC5F-4885-9E82-CFE897A91CF5}" type="presParOf" srcId="{B6843312-1E4B-4DF9-8A72-E0CDA11D91E0}" destId="{B579287E-5E30-4F24-A192-93D8B04679BB}" srcOrd="1" destOrd="0" presId="urn:microsoft.com/office/officeart/2005/8/layout/orgChart1"/>
+    <dgm:cxn modelId="{55699058-2DD2-4968-B933-83413FB81483}" type="presParOf" srcId="{B579287E-5E30-4F24-A192-93D8B04679BB}" destId="{586D1355-1249-4FFF-8941-69C875F9BF76}" srcOrd="0" destOrd="0" presId="urn:microsoft.com/office/officeart/2005/8/layout/orgChart1"/>
+    <dgm:cxn modelId="{D480E57D-3BD0-438B-A21C-BF06877600A1}" type="presParOf" srcId="{586D1355-1249-4FFF-8941-69C875F9BF76}" destId="{D905B7B2-86C8-45E8-B902-A1F5B6D86FBD}" srcOrd="0" destOrd="0" presId="urn:microsoft.com/office/officeart/2005/8/layout/orgChart1"/>
+    <dgm:cxn modelId="{A5E5E134-A8D3-440D-A60D-D57B44A44F0D}" type="presParOf" srcId="{586D1355-1249-4FFF-8941-69C875F9BF76}" destId="{4F97A082-4D6B-48FE-86B6-1FB785C44DB7}" srcOrd="1" destOrd="0" presId="urn:microsoft.com/office/officeart/2005/8/layout/orgChart1"/>
+    <dgm:cxn modelId="{90CC4262-0C9F-42AE-A344-6CC10733460F}" type="presParOf" srcId="{B579287E-5E30-4F24-A192-93D8B04679BB}" destId="{C0A82914-0E89-45BF-9368-3CCE3D55B34A}" srcOrd="1" destOrd="0" presId="urn:microsoft.com/office/officeart/2005/8/layout/orgChart1"/>
+    <dgm:cxn modelId="{B0AC6C98-0037-4250-9EB4-AAE7AE17D1D8}" type="presParOf" srcId="{C0A82914-0E89-45BF-9368-3CCE3D55B34A}" destId="{CC3A822B-693D-444C-A60A-D82EBAF53843}" srcOrd="0" destOrd="0" presId="urn:microsoft.com/office/officeart/2005/8/layout/orgChart1"/>
+    <dgm:cxn modelId="{9DA9F18F-F553-46BD-BB82-5FD88B4EA373}" type="presParOf" srcId="{C0A82914-0E89-45BF-9368-3CCE3D55B34A}" destId="{F3672432-0117-4235-B6FB-E9CD805E695E}" srcOrd="1" destOrd="0" presId="urn:microsoft.com/office/officeart/2005/8/layout/orgChart1"/>
+    <dgm:cxn modelId="{8575D014-B426-41B2-B500-81FC32DC413E}" type="presParOf" srcId="{F3672432-0117-4235-B6FB-E9CD805E695E}" destId="{E6CA310E-C461-42CA-90CE-D749F48B8895}" srcOrd="0" destOrd="0" presId="urn:microsoft.com/office/officeart/2005/8/layout/orgChart1"/>
+    <dgm:cxn modelId="{DC845065-76E6-4F97-AFEF-9499E4D98A6F}" type="presParOf" srcId="{E6CA310E-C461-42CA-90CE-D749F48B8895}" destId="{77B47EA4-369D-4534-9FAF-7EECA7F2657F}" srcOrd="0" destOrd="0" presId="urn:microsoft.com/office/officeart/2005/8/layout/orgChart1"/>
+    <dgm:cxn modelId="{BDEA610A-0205-4CA7-B120-704DDCC0290E}" type="presParOf" srcId="{E6CA310E-C461-42CA-90CE-D749F48B8895}" destId="{610C7D73-B26B-45B9-AB31-3A173FE5411C}" srcOrd="1" destOrd="0" presId="urn:microsoft.com/office/officeart/2005/8/layout/orgChart1"/>
+    <dgm:cxn modelId="{4A2425B5-1756-4081-AED1-DDA0E860D987}" type="presParOf" srcId="{F3672432-0117-4235-B6FB-E9CD805E695E}" destId="{EB4B0703-92C0-4D5C-B6D9-7A66A4DE4ED4}" srcOrd="1" destOrd="0" presId="urn:microsoft.com/office/officeart/2005/8/layout/orgChart1"/>
+    <dgm:cxn modelId="{220C9578-C630-4DBC-B491-8AEA0338E4A5}" type="presParOf" srcId="{EB4B0703-92C0-4D5C-B6D9-7A66A4DE4ED4}" destId="{6ED4DEAD-501E-4A20-AE3B-3562554413B9}" srcOrd="0" destOrd="0" presId="urn:microsoft.com/office/officeart/2005/8/layout/orgChart1"/>
+    <dgm:cxn modelId="{ADC182C6-41EE-4BB0-B34C-1330D93C7149}" type="presParOf" srcId="{EB4B0703-92C0-4D5C-B6D9-7A66A4DE4ED4}" destId="{E1A72DE7-B9DD-4DDA-8E46-B0D1BDF70044}" srcOrd="1" destOrd="0" presId="urn:microsoft.com/office/officeart/2005/8/layout/orgChart1"/>
+    <dgm:cxn modelId="{8288C1A1-5B2C-40EB-9DB3-191C98E6CC28}" type="presParOf" srcId="{E1A72DE7-B9DD-4DDA-8E46-B0D1BDF70044}" destId="{AABAB6D0-1DAA-44B3-9710-9BEBA26A4F1C}" srcOrd="0" destOrd="0" presId="urn:microsoft.com/office/officeart/2005/8/layout/orgChart1"/>
+    <dgm:cxn modelId="{FF6F016E-579B-410A-8632-A1D39DF09856}" type="presParOf" srcId="{AABAB6D0-1DAA-44B3-9710-9BEBA26A4F1C}" destId="{83E7A995-A5FE-4B7A-A414-10128B41CE2A}" srcOrd="0" destOrd="0" presId="urn:microsoft.com/office/officeart/2005/8/layout/orgChart1"/>
+    <dgm:cxn modelId="{D9E1CBB5-B7AA-4726-9884-B21C189719C2}" type="presParOf" srcId="{AABAB6D0-1DAA-44B3-9710-9BEBA26A4F1C}" destId="{6E14EEAF-6AA1-4548-90C2-34E1A9200BD7}" srcOrd="1" destOrd="0" presId="urn:microsoft.com/office/officeart/2005/8/layout/orgChart1"/>
+    <dgm:cxn modelId="{C6A90E66-25E8-4F5A-A9F6-F97526D7A1A7}" type="presParOf" srcId="{E1A72DE7-B9DD-4DDA-8E46-B0D1BDF70044}" destId="{F1CD9FE0-91D1-4E77-A60C-D8A82FD053E1}" srcOrd="1" destOrd="0" presId="urn:microsoft.com/office/officeart/2005/8/layout/orgChart1"/>
+    <dgm:cxn modelId="{325E2615-1E3C-457F-9E97-3E821CDFDEB8}" type="presParOf" srcId="{E1A72DE7-B9DD-4DDA-8E46-B0D1BDF70044}" destId="{49201F35-BC10-4947-8C7E-50452070A67E}" srcOrd="2" destOrd="0" presId="urn:microsoft.com/office/officeart/2005/8/layout/orgChart1"/>
+    <dgm:cxn modelId="{8CBC8F2D-23AC-454D-A002-5ABBEDB4E5AE}" type="presParOf" srcId="{EB4B0703-92C0-4D5C-B6D9-7A66A4DE4ED4}" destId="{4F649437-BA3E-4576-B7B0-07AD453E9502}" srcOrd="2" destOrd="0" presId="urn:microsoft.com/office/officeart/2005/8/layout/orgChart1"/>
+    <dgm:cxn modelId="{7AFC9248-107A-4A2E-B4A8-2AC879737E9E}" type="presParOf" srcId="{EB4B0703-92C0-4D5C-B6D9-7A66A4DE4ED4}" destId="{12F82E3A-7CDD-4E62-BD33-D968F8E798DE}" srcOrd="3" destOrd="0" presId="urn:microsoft.com/office/officeart/2005/8/layout/orgChart1"/>
+    <dgm:cxn modelId="{0E3AB573-1961-47BA-9ACB-1222828297E2}" type="presParOf" srcId="{12F82E3A-7CDD-4E62-BD33-D968F8E798DE}" destId="{3D9246E8-8A3C-4B5E-AC3F-B7074DA33E2A}" srcOrd="0" destOrd="0" presId="urn:microsoft.com/office/officeart/2005/8/layout/orgChart1"/>
+    <dgm:cxn modelId="{E021175D-F25B-4BF4-8167-3B4DEE3BD5B1}" type="presParOf" srcId="{3D9246E8-8A3C-4B5E-AC3F-B7074DA33E2A}" destId="{EC9A9CD8-25D7-4583-BB6D-55A928DE7BA7}" srcOrd="0" destOrd="0" presId="urn:microsoft.com/office/officeart/2005/8/layout/orgChart1"/>
+    <dgm:cxn modelId="{0B183467-93CE-4DAE-8F46-0E9C95A7C53A}" type="presParOf" srcId="{3D9246E8-8A3C-4B5E-AC3F-B7074DA33E2A}" destId="{FDD7DA54-1346-469F-BACB-386E1418E0D5}" srcOrd="1" destOrd="0" presId="urn:microsoft.com/office/officeart/2005/8/layout/orgChart1"/>
+    <dgm:cxn modelId="{63E25798-982D-454B-B6E3-9D452AA47459}" type="presParOf" srcId="{12F82E3A-7CDD-4E62-BD33-D968F8E798DE}" destId="{DE7F6358-9D65-4EEB-B549-5D29D1CB9094}" srcOrd="1" destOrd="0" presId="urn:microsoft.com/office/officeart/2005/8/layout/orgChart1"/>
+    <dgm:cxn modelId="{D2BE585A-2F51-4E97-9332-3692440C1E4E}" type="presParOf" srcId="{12F82E3A-7CDD-4E62-BD33-D968F8E798DE}" destId="{734CE707-6D49-4021-AA15-489CDC92A3A4}" srcOrd="2" destOrd="0" presId="urn:microsoft.com/office/officeart/2005/8/layout/orgChart1"/>
+    <dgm:cxn modelId="{D06F37F9-DB5B-452D-BF48-FB52AF3A8924}" type="presParOf" srcId="{F3672432-0117-4235-B6FB-E9CD805E695E}" destId="{AFA90B7C-07BC-4BFB-AC31-4D163B963314}" srcOrd="2" destOrd="0" presId="urn:microsoft.com/office/officeart/2005/8/layout/orgChart1"/>
+    <dgm:cxn modelId="{6A8782E6-046C-4947-BCB8-1E285CBF128F}" type="presParOf" srcId="{B579287E-5E30-4F24-A192-93D8B04679BB}" destId="{53E3CFCE-B2BD-4444-9ACE-878F37CFBCC1}" srcOrd="2" destOrd="0" presId="urn:microsoft.com/office/officeart/2005/8/layout/orgChart1"/>
+    <dgm:cxn modelId="{D1C849C8-E173-4E57-B1D9-92D01CBA426C}" type="presParOf" srcId="{6523D75A-EA72-40F9-ADF8-4710A2C2C66E}" destId="{DBAFA457-A6FE-4C29-A9FB-3FB3C613F81F}" srcOrd="2" destOrd="0" presId="urn:microsoft.com/office/officeart/2005/8/layout/orgChart1"/>
+    <dgm:cxn modelId="{AD673D87-E987-4374-8EC5-8EB49CFA73C9}" type="presParOf" srcId="{F24111DC-5295-497F-A78B-CE47606B7D6D}" destId="{5DD71BED-E019-4994-8FBA-992A80E6DE27}" srcOrd="2" destOrd="0" presId="urn:microsoft.com/office/officeart/2005/8/layout/orgChart1"/>
+    <dgm:cxn modelId="{2F083A84-B8F5-4682-B495-A34AA72B2EE8}" type="presParOf" srcId="{B2D78497-2C79-4809-B8A5-C9699968D7E4}" destId="{90AD1992-B9BA-4A6A-A423-5F0F854B3051}" srcOrd="2" destOrd="0" presId="urn:microsoft.com/office/officeart/2005/8/layout/orgChart1"/>
+    <dgm:cxn modelId="{D526FC34-D902-4E9B-950C-F706B2220AE1}" type="presParOf" srcId="{3BF72071-BAE7-489C-89B5-21C5D7B7C1F2}" destId="{6F933FA5-DBA9-4665-BCB7-ECAC89EAE074}" srcOrd="2" destOrd="0" presId="urn:microsoft.com/office/officeart/2005/8/layout/orgChart1"/>
+    <dgm:cxn modelId="{9AB4044A-E285-4010-8FC5-C24E9EDEAF5E}" type="presParOf" srcId="{3BF72071-BAE7-489C-89B5-21C5D7B7C1F2}" destId="{4E641237-4F25-4619-88A9-8CA164C86982}" srcOrd="3" destOrd="0" presId="urn:microsoft.com/office/officeart/2005/8/layout/orgChart1"/>
+    <dgm:cxn modelId="{588A2AF9-BF62-4B07-AA28-9C68F29EEF5C}" type="presParOf" srcId="{4E641237-4F25-4619-88A9-8CA164C86982}" destId="{565EDFC1-29AE-4AB8-B66B-627C5F9F6FEC}" srcOrd="0" destOrd="0" presId="urn:microsoft.com/office/officeart/2005/8/layout/orgChart1"/>
+    <dgm:cxn modelId="{49B73742-33CD-402D-8FC8-82A1D3C68B83}" type="presParOf" srcId="{565EDFC1-29AE-4AB8-B66B-627C5F9F6FEC}" destId="{E13E005F-EB59-4822-926F-099620CF7D59}" srcOrd="0" destOrd="0" presId="urn:microsoft.com/office/officeart/2005/8/layout/orgChart1"/>
+    <dgm:cxn modelId="{A01539DA-E637-4B43-8E81-CBFFA519238D}" type="presParOf" srcId="{565EDFC1-29AE-4AB8-B66B-627C5F9F6FEC}" destId="{AEAA0CF1-2AD8-4565-B49E-708EB08D2FE5}" srcOrd="1" destOrd="0" presId="urn:microsoft.com/office/officeart/2005/8/layout/orgChart1"/>
+    <dgm:cxn modelId="{59CF9971-0314-417B-81D7-D7398B339332}" type="presParOf" srcId="{4E641237-4F25-4619-88A9-8CA164C86982}" destId="{AE50A458-DA1C-492A-BCA4-4258D60D25E3}" srcOrd="1" destOrd="0" presId="urn:microsoft.com/office/officeart/2005/8/layout/orgChart1"/>
+    <dgm:cxn modelId="{2665A6FF-5C5D-4DCB-A9C7-098011638774}" type="presParOf" srcId="{AE50A458-DA1C-492A-BCA4-4258D60D25E3}" destId="{2AD875F4-B2B8-4E31-8404-D515B66A752A}" srcOrd="0" destOrd="0" presId="urn:microsoft.com/office/officeart/2005/8/layout/orgChart1"/>
+    <dgm:cxn modelId="{83036A4D-4B41-42AA-B6E9-415D69900489}" type="presParOf" srcId="{AE50A458-DA1C-492A-BCA4-4258D60D25E3}" destId="{55998BB0-895E-4CE0-9368-C87BB2C5AF9A}" srcOrd="1" destOrd="0" presId="urn:microsoft.com/office/officeart/2005/8/layout/orgChart1"/>
+    <dgm:cxn modelId="{D919CE1A-4F98-4C26-98B1-5B567B05059B}" type="presParOf" srcId="{55998BB0-895E-4CE0-9368-C87BB2C5AF9A}" destId="{88FE2847-EA61-4F43-B68F-9503290C6905}" srcOrd="0" destOrd="0" presId="urn:microsoft.com/office/officeart/2005/8/layout/orgChart1"/>
+    <dgm:cxn modelId="{41D410F3-9B73-4670-8917-6D7C275C16D9}" type="presParOf" srcId="{88FE2847-EA61-4F43-B68F-9503290C6905}" destId="{60C9B560-F2BA-485F-A26B-EE6F904A1A0B}" srcOrd="0" destOrd="0" presId="urn:microsoft.com/office/officeart/2005/8/layout/orgChart1"/>
+    <dgm:cxn modelId="{69C21727-0557-4BF7-B5B6-91670590575D}" type="presParOf" srcId="{88FE2847-EA61-4F43-B68F-9503290C6905}" destId="{5DFB02F7-7C2D-4646-BDC7-8EE2E0F53484}" srcOrd="1" destOrd="0" presId="urn:microsoft.com/office/officeart/2005/8/layout/orgChart1"/>
+    <dgm:cxn modelId="{53F7E019-E953-4CA6-9A05-7DB123A0B98B}" type="presParOf" srcId="{55998BB0-895E-4CE0-9368-C87BB2C5AF9A}" destId="{7D2112B9-223C-496A-ACE9-7EC1B81D806A}" srcOrd="1" destOrd="0" presId="urn:microsoft.com/office/officeart/2005/8/layout/orgChart1"/>
+    <dgm:cxn modelId="{64128565-F939-4F6E-8C4F-7E9A5DB40EA5}" type="presParOf" srcId="{7D2112B9-223C-496A-ACE9-7EC1B81D806A}" destId="{E7C61C0A-7CD0-43B2-A8A6-F58215C05EFA}" srcOrd="0" destOrd="0" presId="urn:microsoft.com/office/officeart/2005/8/layout/orgChart1"/>
+    <dgm:cxn modelId="{A32BC463-57EE-45FB-BD5E-949DE616220C}" type="presParOf" srcId="{7D2112B9-223C-496A-ACE9-7EC1B81D806A}" destId="{E13493BA-9421-4B0D-9E5E-A7E20C36B296}" srcOrd="1" destOrd="0" presId="urn:microsoft.com/office/officeart/2005/8/layout/orgChart1"/>
+    <dgm:cxn modelId="{764E35D0-604F-492B-84A8-57E5F33B5CB2}" type="presParOf" srcId="{E13493BA-9421-4B0D-9E5E-A7E20C36B296}" destId="{F91E86BF-4266-4664-BD06-01D03AD4B09A}" srcOrd="0" destOrd="0" presId="urn:microsoft.com/office/officeart/2005/8/layout/orgChart1"/>
+    <dgm:cxn modelId="{C536F3FE-6286-42FD-9049-77EE7AF964FD}" type="presParOf" srcId="{F91E86BF-4266-4664-BD06-01D03AD4B09A}" destId="{0E6173C1-987F-4DD1-AC92-AA8CA6EF67E5}" srcOrd="0" destOrd="0" presId="urn:microsoft.com/office/officeart/2005/8/layout/orgChart1"/>
+    <dgm:cxn modelId="{0960053E-157F-4A88-8E0D-0818B2D117E1}" type="presParOf" srcId="{F91E86BF-4266-4664-BD06-01D03AD4B09A}" destId="{9D444614-9176-496E-B1C3-057340D15AB0}" srcOrd="1" destOrd="0" presId="urn:microsoft.com/office/officeart/2005/8/layout/orgChart1"/>
+    <dgm:cxn modelId="{02C52FD8-0D74-4A2C-AE36-770483BD1D36}" type="presParOf" srcId="{E13493BA-9421-4B0D-9E5E-A7E20C36B296}" destId="{010ECE2A-E8F2-4B77-A559-674521347C0B}" srcOrd="1" destOrd="0" presId="urn:microsoft.com/office/officeart/2005/8/layout/orgChart1"/>
+    <dgm:cxn modelId="{2C9A5E07-5F49-4894-A03B-D12E9916A9EA}" type="presParOf" srcId="{010ECE2A-E8F2-4B77-A559-674521347C0B}" destId="{9BBC088D-EA8A-4877-B54A-A250ADCA63C0}" srcOrd="0" destOrd="0" presId="urn:microsoft.com/office/officeart/2005/8/layout/orgChart1"/>
+    <dgm:cxn modelId="{309FB87A-CF42-4E45-B044-C39BD357E55B}" type="presParOf" srcId="{010ECE2A-E8F2-4B77-A559-674521347C0B}" destId="{05363A71-5FCB-4B79-AC8C-90A1F83DB702}" srcOrd="1" destOrd="0" presId="urn:microsoft.com/office/officeart/2005/8/layout/orgChart1"/>
+    <dgm:cxn modelId="{D16C7562-AE3E-4B22-B164-C2DD7478034B}" type="presParOf" srcId="{05363A71-5FCB-4B79-AC8C-90A1F83DB702}" destId="{2130EF4E-1372-4837-A99B-BCFD79BC2599}" srcOrd="0" destOrd="0" presId="urn:microsoft.com/office/officeart/2005/8/layout/orgChart1"/>
+    <dgm:cxn modelId="{BB5FB152-D7F8-49CD-AB5C-E6D1D25FD533}" type="presParOf" srcId="{2130EF4E-1372-4837-A99B-BCFD79BC2599}" destId="{10F33207-DA9B-46E0-94A0-0486268B9C69}" srcOrd="0" destOrd="0" presId="urn:microsoft.com/office/officeart/2005/8/layout/orgChart1"/>
+    <dgm:cxn modelId="{47707BAC-C293-40FE-A4CE-FD305D9491E7}" type="presParOf" srcId="{2130EF4E-1372-4837-A99B-BCFD79BC2599}" destId="{601244D1-4742-4A48-9069-8AD6F0B7EA16}" srcOrd="1" destOrd="0" presId="urn:microsoft.com/office/officeart/2005/8/layout/orgChart1"/>
+    <dgm:cxn modelId="{90D7CBAC-54BF-46F0-ADE8-AD6CF4496299}" type="presParOf" srcId="{05363A71-5FCB-4B79-AC8C-90A1F83DB702}" destId="{983DB170-4870-4B7C-897D-ADC88CD9539E}" srcOrd="1" destOrd="0" presId="urn:microsoft.com/office/officeart/2005/8/layout/orgChart1"/>
+    <dgm:cxn modelId="{7ABA9E21-8D00-4377-BDE3-84EF707FCC50}" type="presParOf" srcId="{983DB170-4870-4B7C-897D-ADC88CD9539E}" destId="{417B0A25-E16E-4A16-9036-7577C1131FBC}" srcOrd="0" destOrd="0" presId="urn:microsoft.com/office/officeart/2005/8/layout/orgChart1"/>
+    <dgm:cxn modelId="{A4EDBFFD-3C54-40C9-B95E-50711C1F8B14}" type="presParOf" srcId="{983DB170-4870-4B7C-897D-ADC88CD9539E}" destId="{8E3F29B5-AFC6-4C1D-A707-D6B8B559CD78}" srcOrd="1" destOrd="0" presId="urn:microsoft.com/office/officeart/2005/8/layout/orgChart1"/>
+    <dgm:cxn modelId="{5DDCDA9E-D5C2-4D4C-A729-78BAC5B33339}" type="presParOf" srcId="{8E3F29B5-AFC6-4C1D-A707-D6B8B559CD78}" destId="{14E10099-64E8-4A71-814F-E2E1295043C8}" srcOrd="0" destOrd="0" presId="urn:microsoft.com/office/officeart/2005/8/layout/orgChart1"/>
+    <dgm:cxn modelId="{713BFFB5-B4EA-4DA2-886C-A51428F5C1A6}" type="presParOf" srcId="{14E10099-64E8-4A71-814F-E2E1295043C8}" destId="{7F6FDD5D-BFA3-4A1A-9A40-EF1523074752}" srcOrd="0" destOrd="0" presId="urn:microsoft.com/office/officeart/2005/8/layout/orgChart1"/>
+    <dgm:cxn modelId="{1ECD39C6-7CD4-4C66-B1BA-266AD2A729C2}" type="presParOf" srcId="{14E10099-64E8-4A71-814F-E2E1295043C8}" destId="{EC510CC9-CC93-492C-BFBA-9476318C4C08}" srcOrd="1" destOrd="0" presId="urn:microsoft.com/office/officeart/2005/8/layout/orgChart1"/>
+    <dgm:cxn modelId="{BF9B61E8-059A-481C-B7AD-3290D0EB5655}" type="presParOf" srcId="{8E3F29B5-AFC6-4C1D-A707-D6B8B559CD78}" destId="{7C822EE2-E68F-47EA-84A8-6FF21E2DBF8F}" srcOrd="1" destOrd="0" presId="urn:microsoft.com/office/officeart/2005/8/layout/orgChart1"/>
+    <dgm:cxn modelId="{BC62D451-8C8E-4378-B209-153AC3118B6E}" type="presParOf" srcId="{8E3F29B5-AFC6-4C1D-A707-D6B8B559CD78}" destId="{1935F499-DD43-44B2-B76D-1E881F93EC4F}" srcOrd="2" destOrd="0" presId="urn:microsoft.com/office/officeart/2005/8/layout/orgChart1"/>
+    <dgm:cxn modelId="{8C2DC1F9-FC13-4CAA-B394-60DE8E754F38}" type="presParOf" srcId="{05363A71-5FCB-4B79-AC8C-90A1F83DB702}" destId="{C9DF9CDF-55AD-4389-8F4D-AEE5EB464290}" srcOrd="2" destOrd="0" presId="urn:microsoft.com/office/officeart/2005/8/layout/orgChart1"/>
+    <dgm:cxn modelId="{59F500C4-8A82-4F8F-ABC0-70CC28EA2566}" type="presParOf" srcId="{E13493BA-9421-4B0D-9E5E-A7E20C36B296}" destId="{22A376B2-F64E-461B-B9A1-30936EA1B2F2}" srcOrd="2" destOrd="0" presId="urn:microsoft.com/office/officeart/2005/8/layout/orgChart1"/>
+    <dgm:cxn modelId="{33A62467-78C4-46A8-8400-E726EED9FABC}" type="presParOf" srcId="{55998BB0-895E-4CE0-9368-C87BB2C5AF9A}" destId="{913E6BB9-6CD1-47CB-A99B-D59E741B3A9D}" srcOrd="2" destOrd="0" presId="urn:microsoft.com/office/officeart/2005/8/layout/orgChart1"/>
+    <dgm:cxn modelId="{833CAB89-6E1B-48AD-AAC1-C026091B6247}" type="presParOf" srcId="{AE50A458-DA1C-492A-BCA4-4258D60D25E3}" destId="{C9EC40EC-8AF9-41BA-9784-43845EB61144}" srcOrd="2" destOrd="0" presId="urn:microsoft.com/office/officeart/2005/8/layout/orgChart1"/>
+    <dgm:cxn modelId="{021918F5-29A7-4C35-9543-EAB938004686}" type="presParOf" srcId="{AE50A458-DA1C-492A-BCA4-4258D60D25E3}" destId="{84F09E85-AB51-4E7C-B1CB-66CD5BCD70CB}" srcOrd="3" destOrd="0" presId="urn:microsoft.com/office/officeart/2005/8/layout/orgChart1"/>
+    <dgm:cxn modelId="{0D91DEFC-F772-4379-B83F-F7791D9789AD}" type="presParOf" srcId="{84F09E85-AB51-4E7C-B1CB-66CD5BCD70CB}" destId="{9A004E1A-B439-40E1-AE8C-E61B66E625CD}" srcOrd="0" destOrd="0" presId="urn:microsoft.com/office/officeart/2005/8/layout/orgChart1"/>
+    <dgm:cxn modelId="{BC1CC5D4-B389-42D1-836F-4A6ECD996BEB}" type="presParOf" srcId="{9A004E1A-B439-40E1-AE8C-E61B66E625CD}" destId="{EF38FFB1-CB6A-4CF3-AD9C-FEFC0C881974}" srcOrd="0" destOrd="0" presId="urn:microsoft.com/office/officeart/2005/8/layout/orgChart1"/>
+    <dgm:cxn modelId="{B0B38AB5-686B-4F6B-8F2B-13BBA713B1CC}" type="presParOf" srcId="{9A004E1A-B439-40E1-AE8C-E61B66E625CD}" destId="{8AFE9945-B4DE-42EB-A531-55213541871C}" srcOrd="1" destOrd="0" presId="urn:microsoft.com/office/officeart/2005/8/layout/orgChart1"/>
+    <dgm:cxn modelId="{5910CCD4-48AB-4C19-867B-7A391FB9E530}" type="presParOf" srcId="{84F09E85-AB51-4E7C-B1CB-66CD5BCD70CB}" destId="{66381EBC-B313-49B9-8E58-98B1ECEBFEA9}" srcOrd="1" destOrd="0" presId="urn:microsoft.com/office/officeart/2005/8/layout/orgChart1"/>
+    <dgm:cxn modelId="{F1CF655C-C816-4914-A1D4-992D297F31E0}" type="presParOf" srcId="{66381EBC-B313-49B9-8E58-98B1ECEBFEA9}" destId="{04D2CAF6-1186-4739-8CB0-A4AB15E31295}" srcOrd="0" destOrd="0" presId="urn:microsoft.com/office/officeart/2005/8/layout/orgChart1"/>
+    <dgm:cxn modelId="{8184C710-B2BC-4871-BCE7-E95A6BD00832}" type="presParOf" srcId="{66381EBC-B313-49B9-8E58-98B1ECEBFEA9}" destId="{DD35EE09-5E0E-4F1B-8519-709ED7A7B9AD}" srcOrd="1" destOrd="0" presId="urn:microsoft.com/office/officeart/2005/8/layout/orgChart1"/>
+    <dgm:cxn modelId="{FFF1DE6E-C297-45A0-97A8-D366CBEB5780}" type="presParOf" srcId="{DD35EE09-5E0E-4F1B-8519-709ED7A7B9AD}" destId="{0C700F56-C35D-4427-9F85-F257A41FE699}" srcOrd="0" destOrd="0" presId="urn:microsoft.com/office/officeart/2005/8/layout/orgChart1"/>
+    <dgm:cxn modelId="{3DF5D9F8-850D-4564-AA70-AAA05D7357EB}" type="presParOf" srcId="{0C700F56-C35D-4427-9F85-F257A41FE699}" destId="{80F01222-4AC1-4414-BE22-7F68ABA90A33}" srcOrd="0" destOrd="0" presId="urn:microsoft.com/office/officeart/2005/8/layout/orgChart1"/>
+    <dgm:cxn modelId="{1806CC30-84DE-4779-AB4D-50A9B4BFEBE8}" type="presParOf" srcId="{0C700F56-C35D-4427-9F85-F257A41FE699}" destId="{2F268248-EFF3-4CEA-91D8-D26A10253BD6}" srcOrd="1" destOrd="0" presId="urn:microsoft.com/office/officeart/2005/8/layout/orgChart1"/>
+    <dgm:cxn modelId="{02B503C8-0DD9-4C02-924D-898E86DC370B}" type="presParOf" srcId="{DD35EE09-5E0E-4F1B-8519-709ED7A7B9AD}" destId="{3261A1A7-42CF-4663-8BBB-78D6505645D4}" srcOrd="1" destOrd="0" presId="urn:microsoft.com/office/officeart/2005/8/layout/orgChart1"/>
+    <dgm:cxn modelId="{44AB1E1C-23C5-4431-888E-3ACED0126C88}" type="presParOf" srcId="{3261A1A7-42CF-4663-8BBB-78D6505645D4}" destId="{BA66D7A5-45F3-49FF-B20E-587F7A28CA33}" srcOrd="0" destOrd="0" presId="urn:microsoft.com/office/officeart/2005/8/layout/orgChart1"/>
+    <dgm:cxn modelId="{80C0AD80-E3C6-4802-94CF-89B100F64540}" type="presParOf" srcId="{3261A1A7-42CF-4663-8BBB-78D6505645D4}" destId="{54D3F7AE-2F11-4944-B553-2984227D5F27}" srcOrd="1" destOrd="0" presId="urn:microsoft.com/office/officeart/2005/8/layout/orgChart1"/>
+    <dgm:cxn modelId="{E2B0C746-D3A5-45D5-B449-C12E48B96FC4}" type="presParOf" srcId="{54D3F7AE-2F11-4944-B553-2984227D5F27}" destId="{A46CC6C9-688E-4BFA-B513-FE12C9F9A229}" srcOrd="0" destOrd="0" presId="urn:microsoft.com/office/officeart/2005/8/layout/orgChart1"/>
+    <dgm:cxn modelId="{A5F6D36A-CBED-4884-AC46-F73D8DA821D9}" type="presParOf" srcId="{A46CC6C9-688E-4BFA-B513-FE12C9F9A229}" destId="{79198B98-C9FE-4B7A-9645-D4F3C3A500B5}" srcOrd="0" destOrd="0" presId="urn:microsoft.com/office/officeart/2005/8/layout/orgChart1"/>
+    <dgm:cxn modelId="{B072EE94-DDE4-4BC8-86D9-1A2C956153AB}" type="presParOf" srcId="{A46CC6C9-688E-4BFA-B513-FE12C9F9A229}" destId="{059C26F5-D8DB-4A07-AC66-3F55C8F267ED}" srcOrd="1" destOrd="0" presId="urn:microsoft.com/office/officeart/2005/8/layout/orgChart1"/>
+    <dgm:cxn modelId="{2C0E3777-9635-473A-BF2D-B8B82A5D3B8D}" type="presParOf" srcId="{54D3F7AE-2F11-4944-B553-2984227D5F27}" destId="{79EF0025-54CC-4449-B08B-306340967EE9}" srcOrd="1" destOrd="0" presId="urn:microsoft.com/office/officeart/2005/8/layout/orgChart1"/>
+    <dgm:cxn modelId="{7BC50D48-AEDD-45D9-AD8B-82FF87EC2843}" type="presParOf" srcId="{79EF0025-54CC-4449-B08B-306340967EE9}" destId="{1011029E-5A7E-48C0-8CCF-068095F08EC8}" srcOrd="0" destOrd="0" presId="urn:microsoft.com/office/officeart/2005/8/layout/orgChart1"/>
+    <dgm:cxn modelId="{3BBF46F4-B171-4262-820B-08CA670E975B}" type="presParOf" srcId="{79EF0025-54CC-4449-B08B-306340967EE9}" destId="{ACFD6BF4-CA32-47DA-B71E-3147066C64A3}" srcOrd="1" destOrd="0" presId="urn:microsoft.com/office/officeart/2005/8/layout/orgChart1"/>
+    <dgm:cxn modelId="{1E923E76-D280-4E9D-946C-7ED26C38E928}" type="presParOf" srcId="{ACFD6BF4-CA32-47DA-B71E-3147066C64A3}" destId="{F3BDDDF1-3DF6-41CB-8F62-E7D922F79B6D}" srcOrd="0" destOrd="0" presId="urn:microsoft.com/office/officeart/2005/8/layout/orgChart1"/>
+    <dgm:cxn modelId="{476F60B5-2C40-4248-B552-C7BFF84843E8}" type="presParOf" srcId="{F3BDDDF1-3DF6-41CB-8F62-E7D922F79B6D}" destId="{43D946A4-6F00-4A8D-8F1C-756B071E734A}" srcOrd="0" destOrd="0" presId="urn:microsoft.com/office/officeart/2005/8/layout/orgChart1"/>
+    <dgm:cxn modelId="{275484FE-FDBB-4955-97AB-43979A11B87C}" type="presParOf" srcId="{F3BDDDF1-3DF6-41CB-8F62-E7D922F79B6D}" destId="{E2DA3C81-ABFD-47C8-8D22-08158CB8F6C4}" srcOrd="1" destOrd="0" presId="urn:microsoft.com/office/officeart/2005/8/layout/orgChart1"/>
+    <dgm:cxn modelId="{0322B836-2A0F-4810-8404-3C99453314AC}" type="presParOf" srcId="{ACFD6BF4-CA32-47DA-B71E-3147066C64A3}" destId="{647F3406-145F-4DC6-80B0-9818E36A81C2}" srcOrd="1" destOrd="0" presId="urn:microsoft.com/office/officeart/2005/8/layout/orgChart1"/>
+    <dgm:cxn modelId="{DC2439E8-6E2C-456C-A1B9-EC9ECD66E193}" type="presParOf" srcId="{ACFD6BF4-CA32-47DA-B71E-3147066C64A3}" destId="{1E572D9A-1580-419F-AD29-7517A5BF3E3A}" srcOrd="2" destOrd="0" presId="urn:microsoft.com/office/officeart/2005/8/layout/orgChart1"/>
+    <dgm:cxn modelId="{12764FCA-3614-483B-8D9B-FE1A04E69B3E}" type="presParOf" srcId="{54D3F7AE-2F11-4944-B553-2984227D5F27}" destId="{64950347-F382-4BA1-9863-C54FBB25B4F3}" srcOrd="2" destOrd="0" presId="urn:microsoft.com/office/officeart/2005/8/layout/orgChart1"/>
+    <dgm:cxn modelId="{5DD82076-2DCA-49C3-83AF-7ADD69BEED41}" type="presParOf" srcId="{DD35EE09-5E0E-4F1B-8519-709ED7A7B9AD}" destId="{23612B4D-A84E-4A00-9A2F-846C82B3435D}" srcOrd="2" destOrd="0" presId="urn:microsoft.com/office/officeart/2005/8/layout/orgChart1"/>
+    <dgm:cxn modelId="{E5F9AABA-0870-4ADC-A3B1-9A8FEF30FA20}" type="presParOf" srcId="{84F09E85-AB51-4E7C-B1CB-66CD5BCD70CB}" destId="{497EE561-0F88-4FAA-9DEB-304CCC7CE478}" srcOrd="2" destOrd="0" presId="urn:microsoft.com/office/officeart/2005/8/layout/orgChart1"/>
+    <dgm:cxn modelId="{9C070EB3-B374-4E59-967C-4D2D1CD018CD}" type="presParOf" srcId="{4E641237-4F25-4619-88A9-8CA164C86982}" destId="{26862017-B85C-4E1F-A976-6CC0A8EEB0A5}" srcOrd="2" destOrd="0" presId="urn:microsoft.com/office/officeart/2005/8/layout/orgChart1"/>
+    <dgm:cxn modelId="{345CCF22-B0A4-428D-986A-C47C0748A58B}" type="presParOf" srcId="{DCE98858-F163-40F5-A7ED-79E914998534}" destId="{45B77AD8-49C7-404F-805A-CF79B541FFB7}" srcOrd="2" destOrd="0" presId="urn:microsoft.com/office/officeart/2005/8/layout/orgChart1"/>
   </dgm:cxnLst>
   <dgm:bg/>
   <dgm:whole/>
@@ -19704,7 +19507,7 @@
 </file>
 
 <file path=customXml/itemProps2.xml><?xml version="1.0" encoding="utf-8"?>
-<ds:datastoreItem xmlns:ds="http://schemas.openxmlformats.org/officeDocument/2006/customXml" ds:itemID="{B3193355-10EF-4490-991E-26B32FCE584C}">
+<ds:datastoreItem xmlns:ds="http://schemas.openxmlformats.org/officeDocument/2006/customXml" ds:itemID="{62284579-A471-48E7-94D7-36D6CF0B23E1}">
   <ds:schemaRefs>
     <ds:schemaRef ds:uri="http://schemas.openxmlformats.org/officeDocument/2006/bibliography"/>
   </ds:schemaRefs>

</xml_diff>